<commit_message>
A great part of the software was refactored. Still in progress
</commit_message>
<xml_diff>
--- a/docs/Rclock documentation.docx
+++ b/docs/Rclock documentation.docx
@@ -539,9 +539,6 @@
         <w:p>
           <w:pPr>
             <w:pStyle w:val="TOC1"/>
-            <w:tabs>
-              <w:tab w:val="right" w:pos="9026" w:leader="dot"/>
-            </w:tabs>
             <w:rPr/>
           </w:pPr>
           <w:r>
@@ -633,9 +630,6 @@
         <w:p>
           <w:pPr>
             <w:pStyle w:val="TOC1"/>
-            <w:tabs>
-              <w:tab w:val="right" w:pos="9026" w:leader="dot"/>
-            </w:tabs>
             <w:rPr/>
           </w:pPr>
           <w:hyperlink w:anchor="__RefHeading___Toc255_2035113049">
@@ -1092,9 +1086,6 @@
         <w:p>
           <w:pPr>
             <w:pStyle w:val="TOC1"/>
-            <w:tabs>
-              <w:tab w:val="right" w:pos="9026" w:leader="dot"/>
-            </w:tabs>
             <w:rPr/>
           </w:pPr>
           <w:hyperlink w:anchor="__RefHeading___Toc253_2035113049">
@@ -2617,7 +2608,15 @@
       <w:bookmarkEnd w:id="23"/>
       <w:r>
         <w:rPr/>
-        <w:t>2.1. What is the data that will be manipulated be the software</w:t>
+        <w:t>2.1. What is the data that will be manipulated b</w:t>
+      </w:r>
+      <w:r>
+        <w:rPr/>
+        <w:t>y</w:t>
+      </w:r>
+      <w:r>
+        <w:rPr/>
+        <w:t xml:space="preserve"> the software</w:t>
       </w:r>
     </w:p>
     <w:p>
@@ -2633,7 +2632,21 @@
           <w:sz w:val="24"/>
           <w:szCs w:val="24"/>
         </w:rPr>
-        <w:t>The main set of data that the Rclock will work on is date and time. Even that the OS  is able to give us the current date and time, the software will also accept a date and a time from the user.</w:t>
+        <w:t xml:space="preserve">The main set of data that the Rclock will work on is date and time. Even that the OS </w:t>
+      </w:r>
+      <w:r>
+        <w:rPr>
+          <w:sz w:val="24"/>
+          <w:szCs w:val="24"/>
+        </w:rPr>
+        <w:t xml:space="preserve">can </w:t>
+      </w:r>
+      <w:r>
+        <w:rPr>
+          <w:sz w:val="24"/>
+          <w:szCs w:val="24"/>
+        </w:rPr>
+        <w:t>give us the current date and time, the software will also accept a date and a time from the user.</w:t>
       </w:r>
     </w:p>
     <w:p>
@@ -2747,10 +2760,19 @@
           <w:ilvl w:val="0"/>
           <w:numId w:val="3"/>
         </w:numPr>
-        <w:rPr/>
-      </w:pPr>
-      <w:r>
-        <w:rPr/>
+        <w:spacing w:lineRule="auto" w:line="360"/>
+        <w:ind w:hanging="360" w:left="720"/>
+        <w:jc w:val="both"/>
+        <w:rPr>
+          <w:sz w:val="22"/>
+          <w:szCs w:val="22"/>
+        </w:rPr>
+      </w:pPr>
+      <w:r>
+        <w:rPr>
+          <w:sz w:val="22"/>
+          <w:szCs w:val="22"/>
+        </w:rPr>
         <w:t>The system shall offer a way for the user to pass configurations flags through the command-line arguments</w:t>
       </w:r>
     </w:p>
@@ -2761,11 +2783,34 @@
           <w:ilvl w:val="0"/>
           <w:numId w:val="3"/>
         </w:numPr>
-        <w:rPr/>
-      </w:pPr>
-      <w:r>
-        <w:rPr/>
-        <w:t>The system shall make the users choose the zoom of their preference</w:t>
+        <w:spacing w:lineRule="auto" w:line="360"/>
+        <w:ind w:hanging="360" w:left="720"/>
+        <w:jc w:val="both"/>
+        <w:rPr>
+          <w:sz w:val="22"/>
+          <w:szCs w:val="22"/>
+        </w:rPr>
+      </w:pPr>
+      <w:r>
+        <w:rPr>
+          <w:sz w:val="22"/>
+          <w:szCs w:val="22"/>
+        </w:rPr>
+        <w:t xml:space="preserve">The system shall </w:t>
+      </w:r>
+      <w:r>
+        <w:rPr>
+          <w:sz w:val="22"/>
+          <w:szCs w:val="22"/>
+        </w:rPr>
+        <w:t>be able to make</w:t>
+      </w:r>
+      <w:r>
+        <w:rPr>
+          <w:sz w:val="22"/>
+          <w:szCs w:val="22"/>
+        </w:rPr>
+        <w:t xml:space="preserve"> the users choose the zoom of their preference</w:t>
       </w:r>
     </w:p>
     <w:p>
@@ -2806,10 +2851,19 @@
           <w:ilvl w:val="0"/>
           <w:numId w:val="2"/>
         </w:numPr>
-        <w:rPr/>
-      </w:pPr>
-      <w:r>
-        <w:rPr/>
+        <w:spacing w:lineRule="auto" w:line="360"/>
+        <w:ind w:hanging="360" w:left="720"/>
+        <w:jc w:val="both"/>
+        <w:rPr>
+          <w:sz w:val="22"/>
+          <w:szCs w:val="22"/>
+        </w:rPr>
+      </w:pPr>
+      <w:r>
+        <w:rPr>
+          <w:sz w:val="22"/>
+          <w:szCs w:val="22"/>
+        </w:rPr>
         <w:t>The system shall show the current date beyond the clock itself</w:t>
       </w:r>
     </w:p>
@@ -2820,10 +2874,19 @@
           <w:ilvl w:val="0"/>
           <w:numId w:val="2"/>
         </w:numPr>
-        <w:rPr/>
-      </w:pPr>
-      <w:r>
-        <w:rPr/>
+        <w:spacing w:lineRule="auto" w:line="360"/>
+        <w:ind w:hanging="360" w:left="720"/>
+        <w:jc w:val="both"/>
+        <w:rPr>
+          <w:sz w:val="22"/>
+          <w:szCs w:val="22"/>
+        </w:rPr>
+      </w:pPr>
+      <w:r>
+        <w:rPr>
+          <w:sz w:val="22"/>
+          <w:szCs w:val="22"/>
+        </w:rPr>
         <w:t>The system shall give the possibility of hide the current date</w:t>
       </w:r>
     </w:p>
@@ -2834,10 +2897,19 @@
           <w:ilvl w:val="0"/>
           <w:numId w:val="2"/>
         </w:numPr>
-        <w:rPr/>
-      </w:pPr>
-      <w:r>
-        <w:rPr/>
+        <w:spacing w:lineRule="auto" w:line="360"/>
+        <w:ind w:hanging="360" w:left="720"/>
+        <w:jc w:val="both"/>
+        <w:rPr>
+          <w:sz w:val="22"/>
+          <w:szCs w:val="22"/>
+        </w:rPr>
+      </w:pPr>
+      <w:r>
+        <w:rPr>
+          <w:sz w:val="22"/>
+          <w:szCs w:val="22"/>
+        </w:rPr>
         <w:t>The system shall have the feature of change the clock color</w:t>
       </w:r>
     </w:p>
@@ -2848,10 +2920,19 @@
           <w:ilvl w:val="0"/>
           <w:numId w:val="2"/>
         </w:numPr>
-        <w:rPr/>
-      </w:pPr>
-      <w:r>
-        <w:rPr/>
+        <w:spacing w:lineRule="auto" w:line="360"/>
+        <w:ind w:hanging="360" w:left="720"/>
+        <w:jc w:val="both"/>
+        <w:rPr>
+          <w:sz w:val="22"/>
+          <w:szCs w:val="22"/>
+        </w:rPr>
+      </w:pPr>
+      <w:r>
+        <w:rPr>
+          <w:sz w:val="22"/>
+          <w:szCs w:val="22"/>
+        </w:rPr>
         <w:t>The system shall have the feature of change the date color</w:t>
       </w:r>
     </w:p>
@@ -2862,10 +2943,19 @@
           <w:ilvl w:val="0"/>
           <w:numId w:val="2"/>
         </w:numPr>
-        <w:rPr/>
-      </w:pPr>
-      <w:r>
-        <w:rPr/>
+        <w:spacing w:lineRule="auto" w:line="360"/>
+        <w:ind w:hanging="360" w:left="720"/>
+        <w:jc w:val="both"/>
+        <w:rPr>
+          <w:sz w:val="22"/>
+          <w:szCs w:val="22"/>
+        </w:rPr>
+      </w:pPr>
+      <w:r>
+        <w:rPr>
+          <w:sz w:val="22"/>
+          <w:szCs w:val="22"/>
+        </w:rPr>
         <w:t>The system shall have the feature of change the color of each clock digit</w:t>
       </w:r>
     </w:p>
@@ -2876,10 +2966,19 @@
           <w:ilvl w:val="0"/>
           <w:numId w:val="2"/>
         </w:numPr>
-        <w:rPr/>
-      </w:pPr>
-      <w:r>
-        <w:rPr/>
+        <w:spacing w:lineRule="auto" w:line="360"/>
+        <w:ind w:hanging="360" w:left="720"/>
+        <w:jc w:val="both"/>
+        <w:rPr>
+          <w:sz w:val="22"/>
+          <w:szCs w:val="22"/>
+        </w:rPr>
+      </w:pPr>
+      <w:r>
+        <w:rPr>
+          <w:sz w:val="22"/>
+          <w:szCs w:val="22"/>
+        </w:rPr>
         <w:t>The system shall have the feature of change the color of the colons that split the digits pairs</w:t>
       </w:r>
     </w:p>
@@ -2890,6 +2989,9 @@
           <w:ilvl w:val="0"/>
           <w:numId w:val="2"/>
         </w:numPr>
+        <w:spacing w:lineRule="auto" w:line="360"/>
+        <w:ind w:hanging="360" w:left="720"/>
+        <w:jc w:val="both"/>
         <w:rPr>
           <w:sz w:val="22"/>
           <w:szCs w:val="22"/>
@@ -2910,6 +3012,7 @@
           <w:ilvl w:val="0"/>
           <w:numId w:val="2"/>
         </w:numPr>
+        <w:spacing w:lineRule="auto" w:line="360"/>
         <w:rPr>
           <w:sz w:val="22"/>
           <w:szCs w:val="22"/>
@@ -2919,8 +3022,9 @@
         <w:rPr>
           <w:sz w:val="22"/>
           <w:szCs w:val="22"/>
-        </w:rPr>
-        <w:t>The system shall offer a way of set a custom time for the clock, for hours, minutes, and seconds</w:t>
+          <w:u w:val="none"/>
+        </w:rPr>
+        <w:t>The system shall offer a way to set a custom time for the clock, for hours, minutes and seconds</w:t>
       </w:r>
     </w:p>
     <w:p>
@@ -2930,6 +3034,7 @@
           <w:ilvl w:val="0"/>
           <w:numId w:val="2"/>
         </w:numPr>
+        <w:spacing w:lineRule="auto" w:line="360"/>
         <w:rPr>
           <w:sz w:val="22"/>
           <w:szCs w:val="22"/>
@@ -2951,6 +3056,7 @@
           <w:ilvl w:val="0"/>
           <w:numId w:val="2"/>
         </w:numPr>
+        <w:spacing w:lineRule="auto" w:line="360"/>
         <w:rPr>
           <w:sz w:val="22"/>
           <w:szCs w:val="22"/>
@@ -2972,11 +3078,19 @@
           <w:ilvl w:val="0"/>
           <w:numId w:val="2"/>
         </w:numPr>
-        <w:rPr/>
-      </w:pPr>
-      <w:r>
-        <w:rPr/>
-        <w:t>The system shall offer a way of set a custom date for day, month and year</w:t>
+        <w:spacing w:lineRule="auto" w:line="360"/>
+        <w:rPr>
+          <w:sz w:val="22"/>
+          <w:szCs w:val="22"/>
+        </w:rPr>
+      </w:pPr>
+      <w:r>
+        <w:rPr>
+          <w:sz w:val="22"/>
+          <w:szCs w:val="22"/>
+          <w:u w:val="none"/>
+        </w:rPr>
+        <w:t>The system shall offer a way to set a custom date for day, month and year</w:t>
       </w:r>
     </w:p>
     <w:p>
@@ -2986,11 +3100,189 @@
           <w:ilvl w:val="0"/>
           <w:numId w:val="2"/>
         </w:numPr>
-        <w:rPr/>
-      </w:pPr>
-      <w:r>
-        <w:rPr/>
+        <w:spacing w:lineRule="auto" w:line="360"/>
+        <w:rPr>
+          <w:sz w:val="22"/>
+          <w:szCs w:val="22"/>
+        </w:rPr>
+      </w:pPr>
+      <w:r>
+        <w:rPr>
+          <w:sz w:val="22"/>
+          <w:szCs w:val="22"/>
+          <w:u w:val="none"/>
+        </w:rPr>
+        <w:t>The system shall offer a way to set a custom date using the format: DD/MM/YYYY</w:t>
+      </w:r>
+    </w:p>
+    <w:p>
+      <w:pPr>
+        <w:pStyle w:val="Normal1"/>
+        <w:numPr>
+          <w:ilvl w:val="0"/>
+          <w:numId w:val="2"/>
+        </w:numPr>
+        <w:spacing w:lineRule="auto" w:line="360"/>
+        <w:rPr>
+          <w:sz w:val="22"/>
+          <w:szCs w:val="22"/>
+        </w:rPr>
+      </w:pPr>
+      <w:r>
+        <w:rPr>
+          <w:sz w:val="22"/>
+          <w:szCs w:val="22"/>
+          <w:u w:val="none"/>
+        </w:rPr>
         <w:t>The system shall use the current date for those segments (day, month and year) that weren’t set by a custom time flag</w:t>
+      </w:r>
+    </w:p>
+    <w:p>
+      <w:pPr>
+        <w:pStyle w:val="Normal1"/>
+        <w:numPr>
+          <w:ilvl w:val="0"/>
+          <w:numId w:val="2"/>
+        </w:numPr>
+        <w:spacing w:lineRule="auto" w:line="360"/>
+        <w:rPr>
+          <w:sz w:val="22"/>
+          <w:szCs w:val="22"/>
+        </w:rPr>
+      </w:pPr>
+      <w:r>
+        <w:rPr>
+          <w:sz w:val="22"/>
+          <w:szCs w:val="22"/>
+          <w:u w:val="none"/>
+        </w:rPr>
+        <w:t xml:space="preserve"> </w:t>
+      </w:r>
+      <w:r>
+        <w:rPr>
+          <w:sz w:val="22"/>
+          <w:szCs w:val="22"/>
+          <w:u w:val="none"/>
+        </w:rPr>
+        <w:t>The system shall have the feature of hide the seconds of the clock</w:t>
+      </w:r>
+    </w:p>
+    <w:p>
+      <w:pPr>
+        <w:pStyle w:val="Normal1"/>
+        <w:numPr>
+          <w:ilvl w:val="0"/>
+          <w:numId w:val="2"/>
+        </w:numPr>
+        <w:spacing w:lineRule="auto" w:line="360"/>
+        <w:rPr>
+          <w:sz w:val="22"/>
+          <w:szCs w:val="22"/>
+        </w:rPr>
+      </w:pPr>
+      <w:r>
+        <w:rPr>
+          <w:sz w:val="22"/>
+          <w:szCs w:val="22"/>
+          <w:u w:val="none"/>
+        </w:rPr>
+        <w:t xml:space="preserve"> </w:t>
+      </w:r>
+      <w:r>
+        <w:rPr>
+          <w:sz w:val="22"/>
+          <w:szCs w:val="22"/>
+          <w:u w:val="none"/>
+        </w:rPr>
+        <w:t>The system shall realign the clock to the center when the terminal be resized</w:t>
+      </w:r>
+    </w:p>
+    <w:p>
+      <w:pPr>
+        <w:pStyle w:val="Normal1"/>
+        <w:numPr>
+          <w:ilvl w:val="0"/>
+          <w:numId w:val="2"/>
+        </w:numPr>
+        <w:spacing w:lineRule="auto" w:line="360"/>
+        <w:rPr>
+          <w:sz w:val="22"/>
+          <w:szCs w:val="22"/>
+        </w:rPr>
+      </w:pPr>
+      <w:r>
+        <w:rPr>
+          <w:sz w:val="22"/>
+          <w:szCs w:val="22"/>
+          <w:u w:val="none"/>
+        </w:rPr>
+        <w:t>The system shall hide the seconds if not hidden yet in the case of the terminal be very small</w:t>
+      </w:r>
+    </w:p>
+    <w:p>
+      <w:pPr>
+        <w:pStyle w:val="Normal1"/>
+        <w:numPr>
+          <w:ilvl w:val="0"/>
+          <w:numId w:val="2"/>
+        </w:numPr>
+        <w:spacing w:lineRule="auto" w:line="360"/>
+        <w:rPr>
+          <w:sz w:val="22"/>
+          <w:szCs w:val="22"/>
+        </w:rPr>
+      </w:pPr>
+      <w:r>
+        <w:rPr>
+          <w:sz w:val="22"/>
+          <w:szCs w:val="22"/>
+          <w:u w:val="none"/>
+        </w:rPr>
+        <w:t>The system shall show an error message aligned to the center if the terminal is extremely small to support the clock</w:t>
+      </w:r>
+    </w:p>
+    <w:p>
+      <w:pPr>
+        <w:pStyle w:val="Normal1"/>
+        <w:numPr>
+          <w:ilvl w:val="0"/>
+          <w:numId w:val="2"/>
+        </w:numPr>
+        <w:spacing w:lineRule="auto" w:line="360"/>
+        <w:rPr>
+          <w:sz w:val="22"/>
+          <w:szCs w:val="22"/>
+        </w:rPr>
+      </w:pPr>
+      <w:r>
+        <w:rPr>
+          <w:sz w:val="22"/>
+          <w:szCs w:val="22"/>
+          <w:u w:val="none"/>
+        </w:rPr>
+        <w:t>The system shall show an error message aligned to the center for any error that may occur to the program</w:t>
+      </w:r>
+    </w:p>
+    <w:p>
+      <w:pPr>
+        <w:pStyle w:val="Normal1"/>
+        <w:numPr>
+          <w:ilvl w:val="0"/>
+          <w:numId w:val="2"/>
+        </w:numPr>
+        <w:spacing w:lineRule="auto" w:line="360"/>
+        <w:rPr>
+          <w:sz w:val="22"/>
+          <w:szCs w:val="22"/>
+        </w:rPr>
+      </w:pPr>
+      <w:r>
+        <w:rPr>
+          <w:sz w:val="22"/>
+          <w:szCs w:val="22"/>
+          <w:u w:val="none"/>
+        </w:rPr>
+        <w:t>The system shall resize the error message as the user resizes the terminal</w:t>
       </w:r>
     </w:p>
     <w:p>
@@ -3012,10 +3304,17 @@
           <w:ilvl w:val="0"/>
           <w:numId w:val="4"/>
         </w:numPr>
-        <w:rPr/>
-      </w:pPr>
-      <w:r>
-        <w:rPr/>
+        <w:spacing w:lineRule="auto" w:line="360"/>
+        <w:rPr>
+          <w:sz w:val="22"/>
+          <w:szCs w:val="22"/>
+        </w:rPr>
+      </w:pPr>
+      <w:r>
+        <w:rPr>
+          <w:sz w:val="22"/>
+          <w:szCs w:val="22"/>
+        </w:rPr>
         <w:t>The system shall implement each clock digit and colon on a separate Ncurses window</w:t>
       </w:r>
     </w:p>
@@ -3026,91 +3325,48 @@
           <w:ilvl w:val="0"/>
           <w:numId w:val="4"/>
         </w:numPr>
-        <w:rPr/>
-      </w:pPr>
-      <w:r>
-        <w:rPr/>
+        <w:spacing w:lineRule="auto" w:line="360"/>
+        <w:ind w:hanging="360" w:left="720"/>
+        <w:jc w:val="both"/>
+        <w:rPr/>
+      </w:pPr>
+      <w:r>
+        <w:rPr>
+          <w:sz w:val="22"/>
+          <w:szCs w:val="22"/>
+        </w:rPr>
         <w:t>The system project shall have a well structured file system</w:t>
       </w:r>
     </w:p>
     <w:p>
       <w:pPr>
-        <w:pStyle w:val="Heading4"/>
-        <w:rPr/>
-      </w:pPr>
-      <w:bookmarkStart w:id="29" w:name="__RefHeading___Toc1157_2582300789"/>
+        <w:pStyle w:val="Heading3"/>
+        <w:rPr/>
+      </w:pPr>
+      <w:bookmarkStart w:id="29" w:name="__RefHeading___Toc317_2035113049"/>
       <w:bookmarkEnd w:id="29"/>
       <w:r>
         <w:rPr/>
-        <w:t>2.2.1.4. General features</w:t>
-      </w:r>
-    </w:p>
-    <w:p>
-      <w:pPr>
-        <w:pStyle w:val="Normal1"/>
-        <w:numPr>
-          <w:ilvl w:val="0"/>
-          <w:numId w:val="8"/>
-        </w:numPr>
-        <w:rPr/>
-      </w:pPr>
-      <w:r>
-        <w:rPr/>
-        <w:t>The system shall hide the seconds of the clock when there’s no enough space to render them</w:t>
-      </w:r>
-    </w:p>
-    <w:p>
-      <w:pPr>
-        <w:pStyle w:val="Normal1"/>
-        <w:numPr>
-          <w:ilvl w:val="0"/>
-          <w:numId w:val="8"/>
-        </w:numPr>
-        <w:rPr/>
-      </w:pPr>
-      <w:r>
-        <w:rPr/>
-        <w:t>The system shall show a message on screen when there’s no enough space to render the clock after the seconds has been hidden</w:t>
-      </w:r>
-    </w:p>
-    <w:p>
-      <w:pPr>
-        <w:pStyle w:val="Normal1"/>
-        <w:rPr/>
-      </w:pPr>
-      <w:r>
-        <w:rPr/>
-      </w:r>
-    </w:p>
-    <w:p>
-      <w:pPr>
-        <w:pStyle w:val="Heading3"/>
-        <w:rPr/>
-      </w:pPr>
-      <w:bookmarkStart w:id="30" w:name="__RefHeading___Toc317_2035113049"/>
+        <w:t>2.2.2. Performance</w:t>
+      </w:r>
+    </w:p>
+    <w:p>
+      <w:pPr>
+        <w:pStyle w:val="Normal1"/>
+        <w:rPr/>
+      </w:pPr>
+      <w:r>
+        <w:rPr/>
+        <w:t>The performance of an application is a crucial point while planning and building the application, and for the Rclock it is not different. The clock itself will update each second, however, for responsiveness purposes, the program will be able to update the screen for each 250 elapsed milliseconds</w:t>
+      </w:r>
+    </w:p>
+    <w:p>
+      <w:pPr>
+        <w:pStyle w:val="Heading2"/>
+        <w:rPr/>
+      </w:pPr>
+      <w:bookmarkStart w:id="30" w:name="__RefHeading___Toc267_2035113049"/>
       <w:bookmarkEnd w:id="30"/>
-      <w:r>
-        <w:rPr/>
-        <w:t>2.2.2. Performance</w:t>
-      </w:r>
-    </w:p>
-    <w:p>
-      <w:pPr>
-        <w:pStyle w:val="Normal1"/>
-        <w:rPr/>
-      </w:pPr>
-      <w:r>
-        <w:rPr/>
-        <w:t>The performance of an application is a crucial point while planning and building the application, and for the Rclock it is not different. The clock itself will update each second, however, for responsiveness purposes, the program will be able to update the screen for each 250 elapsed milliseconds</w:t>
-      </w:r>
-    </w:p>
-    <w:p>
-      <w:pPr>
-        <w:pStyle w:val="Heading2"/>
-        <w:rPr/>
-      </w:pPr>
-      <w:bookmarkStart w:id="31" w:name="__RefHeading___Toc267_2035113049"/>
-      <w:bookmarkEnd w:id="31"/>
       <w:r>
         <w:rPr/>
         <w:t>2.3. Required interfaces</w:t>
@@ -3142,21 +3398,90 @@
         <w:pStyle w:val="Heading3"/>
         <w:rPr/>
       </w:pPr>
-      <w:bookmarkStart w:id="32" w:name="__RefHeading___Toc315_2035113049"/>
+      <w:bookmarkStart w:id="31" w:name="__RefHeading___Toc315_2035113049"/>
+      <w:bookmarkEnd w:id="31"/>
+      <w:r>
+        <w:rPr/>
+        <w:t>2.3.1. Clock digits</w:t>
+      </w:r>
+    </w:p>
+    <w:p>
+      <w:pPr>
+        <w:pStyle w:val="Normal1"/>
+        <w:rPr/>
+      </w:pPr>
+      <w:r>
+        <w:rPr/>
+        <w:t xml:space="preserve">The clock digits, as the main part of the program, will be </w:t>
+      </w:r>
+      <w:r>
+        <w:rPr/>
+        <w:t>draw</w:t>
+      </w:r>
+      <w:r>
+        <w:rPr/>
+        <w:t xml:space="preserve"> using different background colors. With the great support of colors that the Ncurses offers to the developers, and of course, the support of colors that the terminal that is hosting the application </w:t>
+      </w:r>
+      <w:r>
+        <w:rPr/>
+        <w:t>shall</w:t>
+      </w:r>
+      <w:r>
+        <w:rPr/>
+        <w:t xml:space="preserve"> have, the design and customization will be great. The clock’s look and feel suggests something really digital, the edges of the numbers are squared, but still a beautiful design.</w:t>
+      </w:r>
+    </w:p>
+    <w:p>
+      <w:pPr>
+        <w:pStyle w:val="Heading3"/>
+        <w:rPr/>
+      </w:pPr>
+      <w:bookmarkStart w:id="32" w:name="__RefHeading___Toc313_2035113049"/>
       <w:bookmarkEnd w:id="32"/>
       <w:r>
         <w:rPr/>
-        <w:t>2.3.1. Clock digits</w:t>
-      </w:r>
-    </w:p>
-    <w:p>
-      <w:pPr>
-        <w:pStyle w:val="Normal1"/>
-        <w:rPr/>
-      </w:pPr>
-      <w:r>
-        <w:rPr/>
-        <w:t>The clock digits, as the main part of the program, will be designed using different background colors. With the great support of colors that the Ncurses offers to the developers, and of course, the support of colors that the terminal that is hosting the application should have, the design and customization will be great. The clock’s look and feel suggests something really digital, the edges of the numbers are squared, but still a beautiful design.</w:t>
+        <w:t>2.3.2. Clock date</w:t>
+      </w:r>
+    </w:p>
+    <w:p>
+      <w:pPr>
+        <w:pStyle w:val="Normal1"/>
+        <w:rPr/>
+      </w:pPr>
+      <w:r>
+        <w:rPr/>
+        <w:t>As the date is usually shown as a string, on this project it won’t be different, the Rclock date will be placed at the bottom of the clock digits, its presence won’t change the clock position, that must be always at the center of the terminal</w:t>
+      </w:r>
+    </w:p>
+    <w:p>
+      <w:pPr>
+        <w:pStyle w:val="Heading2"/>
+        <w:rPr/>
+      </w:pPr>
+      <w:bookmarkStart w:id="33" w:name="__RefHeading___Toc265_2035113049"/>
+      <w:bookmarkEnd w:id="33"/>
+      <w:r>
+        <w:rPr/>
+        <w:t>2.4. Required validation criteria</w:t>
+      </w:r>
+    </w:p>
+    <w:p>
+      <w:pPr>
+        <w:pStyle w:val="Normal1"/>
+        <w:rPr/>
+      </w:pPr>
+      <w:r>
+        <w:rPr/>
+        <w:t>The validation criteria will be useful for detect any unexpected behavior that the Rclock program may generate, and its validation criteria are based on user input, that changes the normal behavior of the software somehow. Here is all possible user inputs and what they do:</w:t>
+      </w:r>
+    </w:p>
+    <w:p>
+      <w:pPr>
+        <w:pStyle w:val="Normal1"/>
+        <w:rPr/>
+      </w:pPr>
+      <w:r>
+        <w:rPr/>
       </w:r>
     </w:p>
     <w:p>
@@ -3164,21 +3489,749 @@
         <w:pStyle w:val="Heading3"/>
         <w:rPr/>
       </w:pPr>
-      <w:bookmarkStart w:id="33" w:name="__RefHeading___Toc313_2035113049"/>
-      <w:bookmarkEnd w:id="33"/>
-      <w:r>
-        <w:rPr/>
-        <w:t>2.3.2. Clock date</w:t>
-      </w:r>
-    </w:p>
-    <w:p>
-      <w:pPr>
-        <w:pStyle w:val="Normal1"/>
-        <w:rPr/>
-      </w:pPr>
-      <w:r>
-        <w:rPr/>
-        <w:t>As the date is usually shown as a string, on this project it won’t be different, the Rclock date will be placed at the bottom of the clock digits, its presence won’t change the clock position, that must be always at the center of the terminal</w:t>
+      <w:bookmarkStart w:id="34" w:name="__RefHeading___Toc311_2035113049"/>
+      <w:bookmarkEnd w:id="34"/>
+      <w:r>
+        <w:rPr/>
+        <w:t>2.4.1 Hiding the date</w:t>
+      </w:r>
+    </w:p>
+    <w:p>
+      <w:pPr>
+        <w:pStyle w:val="Normal1"/>
+        <w:rPr/>
+      </w:pPr>
+      <w:r>
+        <w:rPr/>
+        <w:t>This flag hide the clock date completely. The clock itself remains unchanged.</w:t>
+      </w:r>
+    </w:p>
+    <w:p>
+      <w:pPr>
+        <w:pStyle w:val="Normal1"/>
+        <w:rPr/>
+      </w:pPr>
+      <w:r>
+        <w:rPr/>
+      </w:r>
+    </w:p>
+    <w:p>
+      <w:pPr>
+        <w:pStyle w:val="Normal1"/>
+        <w:rPr/>
+      </w:pPr>
+      <w:r>
+        <w:rPr/>
+        <w:t>Full command: --hide-date</w:t>
+      </w:r>
+    </w:p>
+    <w:p>
+      <w:pPr>
+        <w:pStyle w:val="Normal1"/>
+        <w:rPr/>
+      </w:pPr>
+      <w:r>
+        <w:rPr/>
+        <w:t>Abbreviation:  -h</w:t>
+      </w:r>
+    </w:p>
+    <w:p>
+      <w:pPr>
+        <w:pStyle w:val="Normal1"/>
+        <w:rPr/>
+      </w:pPr>
+      <w:r>
+        <w:rPr/>
+      </w:r>
+    </w:p>
+    <w:p>
+      <w:pPr>
+        <w:pStyle w:val="Heading3"/>
+        <w:rPr/>
+      </w:pPr>
+      <w:bookmarkStart w:id="35" w:name="__RefHeading___Toc309_2035113049"/>
+      <w:bookmarkEnd w:id="35"/>
+      <w:r>
+        <w:rPr/>
+        <w:t>2.4.2. Changing clock color</w:t>
+      </w:r>
+    </w:p>
+    <w:p>
+      <w:pPr>
+        <w:pStyle w:val="Normal1"/>
+        <w:rPr/>
+      </w:pPr>
+      <w:r>
+        <w:rPr/>
+        <w:t>This flag changes the color of the entire clock. This flag doesn’t affect the date color</w:t>
+      </w:r>
+    </w:p>
+    <w:p>
+      <w:pPr>
+        <w:pStyle w:val="Normal1"/>
+        <w:rPr/>
+      </w:pPr>
+      <w:r>
+        <w:rPr/>
+      </w:r>
+    </w:p>
+    <w:p>
+      <w:pPr>
+        <w:pStyle w:val="Normal1"/>
+        <w:rPr/>
+      </w:pPr>
+      <w:r>
+        <w:rPr/>
+        <w:t>Full command: --clock-color &lt;color-name&gt;</w:t>
+      </w:r>
+    </w:p>
+    <w:p>
+      <w:pPr>
+        <w:pStyle w:val="Normal1"/>
+        <w:rPr/>
+      </w:pPr>
+      <w:r>
+        <w:rPr/>
+        <w:t>Abbreviation -c &lt;color-name&gt;</w:t>
+      </w:r>
+    </w:p>
+    <w:p>
+      <w:pPr>
+        <w:pStyle w:val="Normal1"/>
+        <w:rPr/>
+      </w:pPr>
+      <w:r>
+        <w:rPr/>
+      </w:r>
+    </w:p>
+    <w:p>
+      <w:pPr>
+        <w:pStyle w:val="Heading3"/>
+        <w:rPr/>
+      </w:pPr>
+      <w:bookmarkStart w:id="36" w:name="__RefHeading___Toc307_2035113049"/>
+      <w:bookmarkEnd w:id="36"/>
+      <w:r>
+        <w:rPr/>
+        <w:t>2.4.3. Changing date color</w:t>
+      </w:r>
+    </w:p>
+    <w:p>
+      <w:pPr>
+        <w:pStyle w:val="Normal1"/>
+        <w:rPr/>
+      </w:pPr>
+      <w:r>
+        <w:rPr/>
+        <w:t>This flag changes the color of the date displayed bellow the clock</w:t>
+      </w:r>
+    </w:p>
+    <w:p>
+      <w:pPr>
+        <w:pStyle w:val="Normal1"/>
+        <w:rPr/>
+      </w:pPr>
+      <w:r>
+        <w:rPr/>
+      </w:r>
+    </w:p>
+    <w:p>
+      <w:pPr>
+        <w:pStyle w:val="Normal1"/>
+        <w:rPr/>
+      </w:pPr>
+      <w:r>
+        <w:rPr/>
+        <w:t>Full command: --date-color &lt;color-name&gt;</w:t>
+      </w:r>
+    </w:p>
+    <w:p>
+      <w:pPr>
+        <w:pStyle w:val="Normal1"/>
+        <w:rPr/>
+      </w:pPr>
+      <w:r>
+        <w:rPr/>
+        <w:t>Abbreviation: -d &lt;color-name&gt;</w:t>
+      </w:r>
+    </w:p>
+    <w:p>
+      <w:pPr>
+        <w:pStyle w:val="Normal1"/>
+        <w:rPr/>
+      </w:pPr>
+      <w:r>
+        <w:rPr/>
+      </w:r>
+    </w:p>
+    <w:p>
+      <w:pPr>
+        <w:pStyle w:val="Heading3"/>
+        <w:rPr/>
+      </w:pPr>
+      <w:bookmarkStart w:id="37" w:name="__RefHeading___Toc305_2035113049"/>
+      <w:bookmarkEnd w:id="37"/>
+      <w:r>
+        <w:rPr/>
+        <w:t>2.4.4. Changing the color of specific clock digit</w:t>
+      </w:r>
+    </w:p>
+    <w:p>
+      <w:pPr>
+        <w:pStyle w:val="Normal1"/>
+        <w:rPr/>
+      </w:pPr>
+      <w:r>
+        <w:rPr/>
+        <w:t>This flag changes the color of a specific clock digit. To specify the correct digit to be customized, a roman number, between I and VI must be part of the flag</w:t>
+      </w:r>
+    </w:p>
+    <w:p>
+      <w:pPr>
+        <w:pStyle w:val="Normal1"/>
+        <w:rPr/>
+      </w:pPr>
+      <w:r>
+        <w:rPr/>
+      </w:r>
+    </w:p>
+    <w:p>
+      <w:pPr>
+        <w:pStyle w:val="Normal1"/>
+        <w:rPr/>
+      </w:pPr>
+      <w:r>
+        <w:rPr/>
+        <w:t>Command: --color-VI &lt;color-name&gt;</w:t>
+      </w:r>
+    </w:p>
+    <w:p>
+      <w:pPr>
+        <w:pStyle w:val="Normal1"/>
+        <w:rPr/>
+      </w:pPr>
+      <w:r>
+        <w:rPr/>
+      </w:r>
+    </w:p>
+    <w:p>
+      <w:pPr>
+        <w:pStyle w:val="Heading3"/>
+        <w:rPr/>
+      </w:pPr>
+      <w:bookmarkStart w:id="38" w:name="__RefHeading___Toc303_2035113049"/>
+      <w:bookmarkEnd w:id="38"/>
+      <w:r>
+        <w:rPr/>
+        <w:t>2.4.5. Changing the color of the colons</w:t>
+      </w:r>
+    </w:p>
+    <w:p>
+      <w:pPr>
+        <w:pStyle w:val="Normal1"/>
+        <w:rPr/>
+      </w:pPr>
+      <w:r>
+        <w:rPr/>
+        <w:t>This flag changes the color of the colons that divide the clock segments</w:t>
+      </w:r>
+    </w:p>
+    <w:p>
+      <w:pPr>
+        <w:pStyle w:val="Normal1"/>
+        <w:rPr/>
+      </w:pPr>
+      <w:r>
+        <w:rPr/>
+      </w:r>
+    </w:p>
+    <w:p>
+      <w:pPr>
+        <w:pStyle w:val="Normal1"/>
+        <w:rPr/>
+      </w:pPr>
+      <w:r>
+        <w:rPr/>
+        <w:t>Full command: --colon-color &lt;color-name&gt;</w:t>
+      </w:r>
+    </w:p>
+    <w:p>
+      <w:pPr>
+        <w:pStyle w:val="Normal1"/>
+        <w:rPr/>
+      </w:pPr>
+      <w:r>
+        <w:rPr/>
+        <w:t>Abbreviation:  -o &lt;color-name&gt;</w:t>
+      </w:r>
+    </w:p>
+    <w:p>
+      <w:pPr>
+        <w:pStyle w:val="Heading3"/>
+        <w:rPr/>
+      </w:pPr>
+      <w:bookmarkStart w:id="39" w:name="__RefHeading___Toc1079_2353806461"/>
+      <w:bookmarkEnd w:id="39"/>
+      <w:r>
+        <w:rPr/>
+        <w:t>2.4.6. Changing the digits colors</w:t>
+      </w:r>
+    </w:p>
+    <w:p>
+      <w:pPr>
+        <w:pStyle w:val="Normal1"/>
+        <w:rPr/>
+      </w:pPr>
+      <w:r>
+        <w:rPr/>
+        <w:t>This flag behaves like the –clock-color, but only affect the digits</w:t>
+      </w:r>
+    </w:p>
+    <w:p>
+      <w:pPr>
+        <w:pStyle w:val="Normal1"/>
+        <w:rPr/>
+      </w:pPr>
+      <w:r>
+        <w:rPr/>
+      </w:r>
+    </w:p>
+    <w:p>
+      <w:pPr>
+        <w:pStyle w:val="Normal1"/>
+        <w:rPr/>
+      </w:pPr>
+      <w:r>
+        <w:rPr/>
+        <w:t>Full command: --digits-color &lt;color-name&gt;</w:t>
+      </w:r>
+    </w:p>
+    <w:p>
+      <w:pPr>
+        <w:pStyle w:val="Normal1"/>
+        <w:rPr/>
+      </w:pPr>
+      <w:r>
+        <w:rPr/>
+        <w:t>Abbreviation: -l &lt;color-name&gt;</w:t>
+      </w:r>
+    </w:p>
+    <w:p>
+      <w:pPr>
+        <w:pStyle w:val="Heading3"/>
+        <w:rPr/>
+      </w:pPr>
+      <w:bookmarkStart w:id="40" w:name="__RefHeading___Toc301_2035113049"/>
+      <w:bookmarkEnd w:id="40"/>
+      <w:r>
+        <w:rPr/>
+        <w:t>2.4.7. Changing the date format</w:t>
+      </w:r>
+    </w:p>
+    <w:p>
+      <w:pPr>
+        <w:pStyle w:val="Normal1"/>
+        <w:rPr/>
+      </w:pPr>
+      <w:r>
+        <w:rPr/>
+        <w:t>The flag of change date format needs a strftime function format string</w:t>
+      </w:r>
+    </w:p>
+    <w:p>
+      <w:pPr>
+        <w:pStyle w:val="Normal1"/>
+        <w:rPr/>
+      </w:pPr>
+      <w:r>
+        <w:rPr/>
+      </w:r>
+    </w:p>
+    <w:p>
+      <w:pPr>
+        <w:pStyle w:val="Normal1"/>
+        <w:rPr/>
+      </w:pPr>
+      <w:r>
+        <w:rPr/>
+        <w:t>Full command: --date-format &lt;string-in-strftime-function-format&gt;</w:t>
+      </w:r>
+    </w:p>
+    <w:p>
+      <w:pPr>
+        <w:pStyle w:val="Normal1"/>
+        <w:rPr/>
+      </w:pPr>
+      <w:r>
+        <w:rPr/>
+        <w:t>Abbreviation: -f &lt;string-in-strftime-function-format&gt;</w:t>
+      </w:r>
+    </w:p>
+    <w:p>
+      <w:pPr>
+        <w:pStyle w:val="Heading3"/>
+        <w:rPr/>
+      </w:pPr>
+      <w:bookmarkStart w:id="41" w:name="__RefHeading___Toc299_2035113049"/>
+      <w:bookmarkEnd w:id="41"/>
+      <w:r>
+        <w:rPr/>
+        <w:t>2.4.8. Set a custom time for the clock</w:t>
+      </w:r>
+    </w:p>
+    <w:p>
+      <w:pPr>
+        <w:pStyle w:val="Normal1"/>
+        <w:rPr/>
+      </w:pPr>
+      <w:r>
+        <w:rPr/>
+        <w:t>The following commands set a custom time to the clock, they change the hours, minutes, seconds and the full time respectively</w:t>
+      </w:r>
+    </w:p>
+    <w:p>
+      <w:pPr>
+        <w:pStyle w:val="Normal1"/>
+        <w:rPr/>
+      </w:pPr>
+      <w:r>
+        <w:rPr/>
+      </w:r>
+    </w:p>
+    <w:p>
+      <w:pPr>
+        <w:pStyle w:val="Normal1"/>
+        <w:rPr/>
+      </w:pPr>
+      <w:r>
+        <w:rPr/>
+        <w:t>Full command: --custom-hour &lt;0-23&gt;</w:t>
+      </w:r>
+    </w:p>
+    <w:p>
+      <w:pPr>
+        <w:pStyle w:val="Normal1"/>
+        <w:rPr/>
+      </w:pPr>
+      <w:r>
+        <w:rPr/>
+        <w:t>Abbreviation:  -H &lt;0-23&gt;</w:t>
+      </w:r>
+    </w:p>
+    <w:p>
+      <w:pPr>
+        <w:pStyle w:val="Normal1"/>
+        <w:rPr/>
+      </w:pPr>
+      <w:r>
+        <w:rPr/>
+      </w:r>
+    </w:p>
+    <w:p>
+      <w:pPr>
+        <w:pStyle w:val="Normal1"/>
+        <w:rPr/>
+      </w:pPr>
+      <w:r>
+        <w:rPr/>
+        <w:t>Full command: --custom-minute &lt;0-59&gt;</w:t>
+      </w:r>
+    </w:p>
+    <w:p>
+      <w:pPr>
+        <w:pStyle w:val="Normal1"/>
+        <w:rPr/>
+      </w:pPr>
+      <w:r>
+        <w:rPr/>
+        <w:t>Abbreviation:  -M &lt;0-59&gt;</w:t>
+      </w:r>
+    </w:p>
+    <w:p>
+      <w:pPr>
+        <w:pStyle w:val="Normal1"/>
+        <w:rPr/>
+      </w:pPr>
+      <w:r>
+        <w:rPr/>
+      </w:r>
+    </w:p>
+    <w:p>
+      <w:pPr>
+        <w:pStyle w:val="Normal1"/>
+        <w:rPr/>
+      </w:pPr>
+      <w:r>
+        <w:rPr/>
+        <w:t>Full command: --custom-second &lt;0-59&gt;</w:t>
+      </w:r>
+    </w:p>
+    <w:p>
+      <w:pPr>
+        <w:pStyle w:val="Normal1"/>
+        <w:rPr/>
+      </w:pPr>
+      <w:r>
+        <w:rPr/>
+        <w:t>Abbreviation:  -S &lt;0-59&gt;</w:t>
+      </w:r>
+    </w:p>
+    <w:p>
+      <w:pPr>
+        <w:pStyle w:val="Normal1"/>
+        <w:rPr/>
+      </w:pPr>
+      <w:r>
+        <w:rPr/>
+      </w:r>
+    </w:p>
+    <w:p>
+      <w:pPr>
+        <w:pStyle w:val="Normal1"/>
+        <w:rPr/>
+      </w:pPr>
+      <w:r>
+        <w:rPr/>
+        <w:t>Full command: --custom-time  &lt;xx:xx:xx format&gt;</w:t>
+      </w:r>
+    </w:p>
+    <w:p>
+      <w:pPr>
+        <w:pStyle w:val="Normal1"/>
+        <w:rPr/>
+      </w:pPr>
+      <w:r>
+        <w:rPr/>
+        <w:t>Abbreviation: -T &lt;xx:xx:xx format&gt;</w:t>
+      </w:r>
+    </w:p>
+    <w:p>
+      <w:pPr>
+        <w:pStyle w:val="Normal1"/>
+        <w:rPr/>
+      </w:pPr>
+      <w:r>
+        <w:rPr/>
+      </w:r>
+    </w:p>
+    <w:p>
+      <w:pPr>
+        <w:pStyle w:val="Heading3"/>
+        <w:rPr/>
+      </w:pPr>
+      <w:bookmarkStart w:id="42" w:name="__RefHeading___Toc297_2035113049"/>
+      <w:bookmarkEnd w:id="42"/>
+      <w:r>
+        <w:rPr/>
+        <w:t>2.4.9. Set a custom date</w:t>
+      </w:r>
+    </w:p>
+    <w:p>
+      <w:pPr>
+        <w:pStyle w:val="Normal1"/>
+        <w:rPr/>
+      </w:pPr>
+      <w:r>
+        <w:rPr/>
+        <w:t>The following commands set a custom date to the program, they change the day, month, year and a full date respectively</w:t>
+      </w:r>
+    </w:p>
+    <w:p>
+      <w:pPr>
+        <w:pStyle w:val="Normal1"/>
+        <w:rPr/>
+      </w:pPr>
+      <w:r>
+        <w:rPr/>
+      </w:r>
+    </w:p>
+    <w:p>
+      <w:pPr>
+        <w:pStyle w:val="Normal1"/>
+        <w:rPr/>
+      </w:pPr>
+      <w:r>
+        <w:rPr/>
+        <w:t>Full command: --custom-day &lt;integer&gt;</w:t>
+      </w:r>
+    </w:p>
+    <w:p>
+      <w:pPr>
+        <w:pStyle w:val="Normal1"/>
+        <w:rPr/>
+      </w:pPr>
+      <w:r>
+        <w:rPr/>
+        <w:t>Abbreviation: -D &lt;month-day&gt;</w:t>
+      </w:r>
+    </w:p>
+    <w:p>
+      <w:pPr>
+        <w:pStyle w:val="Normal1"/>
+        <w:rPr/>
+      </w:pPr>
+      <w:r>
+        <w:rPr/>
+      </w:r>
+    </w:p>
+    <w:p>
+      <w:pPr>
+        <w:pStyle w:val="Normal1"/>
+        <w:rPr/>
+      </w:pPr>
+      <w:r>
+        <w:rPr/>
+        <w:t>Full command: --custom-month &lt;integer&gt;</w:t>
+      </w:r>
+    </w:p>
+    <w:p>
+      <w:pPr>
+        <w:pStyle w:val="Normal1"/>
+        <w:rPr/>
+      </w:pPr>
+      <w:r>
+        <w:rPr/>
+        <w:t>Abbreviation: -O &lt;integer&gt;</w:t>
+      </w:r>
+    </w:p>
+    <w:p>
+      <w:pPr>
+        <w:pStyle w:val="Normal1"/>
+        <w:rPr/>
+      </w:pPr>
+      <w:r>
+        <w:rPr/>
+      </w:r>
+    </w:p>
+    <w:p>
+      <w:pPr>
+        <w:pStyle w:val="Normal1"/>
+        <w:rPr/>
+      </w:pPr>
+      <w:r>
+        <w:rPr/>
+        <w:t>Full command: --custom-year &lt;integer&gt;</w:t>
+      </w:r>
+    </w:p>
+    <w:p>
+      <w:pPr>
+        <w:pStyle w:val="Normal1"/>
+        <w:rPr/>
+      </w:pPr>
+      <w:r>
+        <w:rPr/>
+        <w:t>Abbreviation: -Y &lt;integer&gt;</w:t>
+      </w:r>
+    </w:p>
+    <w:p>
+      <w:pPr>
+        <w:pStyle w:val="Normal1"/>
+        <w:rPr/>
+      </w:pPr>
+      <w:r>
+        <w:rPr/>
+      </w:r>
+    </w:p>
+    <w:p>
+      <w:pPr>
+        <w:pStyle w:val="Normal1"/>
+        <w:rPr/>
+      </w:pPr>
+      <w:r>
+        <w:rPr/>
+        <w:t>Full command: --custom-date &lt;DD/MM/YYYY&gt;</w:t>
+      </w:r>
+    </w:p>
+    <w:p>
+      <w:pPr>
+        <w:pStyle w:val="Normal1"/>
+        <w:rPr/>
+      </w:pPr>
+      <w:r>
+        <w:rPr/>
+        <w:t>Abbreviation:  -D &lt;DD/MM/YYYY&gt;</w:t>
+      </w:r>
+    </w:p>
+    <w:p>
+      <w:pPr>
+        <w:pStyle w:val="Heading3"/>
+        <w:rPr/>
+      </w:pPr>
+      <w:bookmarkStart w:id="43" w:name="__RefHeading___Toc295_2035113049"/>
+      <w:bookmarkEnd w:id="43"/>
+      <w:r>
+        <w:rPr/>
+        <w:t>2.4.10. Hide the seconds of the clock</w:t>
+      </w:r>
+    </w:p>
+    <w:p>
+      <w:pPr>
+        <w:pStyle w:val="Normal1"/>
+        <w:rPr/>
+      </w:pPr>
+      <w:r>
+        <w:rPr/>
+        <w:t>This command hide the seconds of the clock, the clock itself must still aligned to the center</w:t>
+      </w:r>
+    </w:p>
+    <w:p>
+      <w:pPr>
+        <w:pStyle w:val="Normal1"/>
+        <w:rPr/>
+      </w:pPr>
+      <w:r>
+        <w:rPr/>
+      </w:r>
+    </w:p>
+    <w:p>
+      <w:pPr>
+        <w:pStyle w:val="Normal1"/>
+        <w:rPr/>
+      </w:pPr>
+      <w:r>
+        <w:rPr/>
+        <w:t>Full command: --hide-seconds</w:t>
+      </w:r>
+    </w:p>
+    <w:p>
+      <w:pPr>
+        <w:pStyle w:val="Normal1"/>
+        <w:rPr/>
+      </w:pPr>
+      <w:r>
+        <w:rPr/>
+        <w:t>Abbreviation: -i</w:t>
+      </w:r>
+    </w:p>
+    <w:p>
+      <w:pPr>
+        <w:pStyle w:val="Heading1"/>
+        <w:rPr/>
+      </w:pPr>
+      <w:bookmarkStart w:id="44" w:name="__RefHeading___Toc253_2035113049"/>
+      <w:bookmarkEnd w:id="44"/>
+      <w:r>
+        <w:rPr/>
+        <w:t>Chapter 3. Software construction</w:t>
+      </w:r>
+    </w:p>
+    <w:p>
+      <w:pPr>
+        <w:pStyle w:val="Normal1"/>
+        <w:rPr/>
+      </w:pPr>
+      <w:r>
+        <w:rPr/>
+        <w:t>Here is all the planning to build the software, its logic, data structures and how will be translated to a programming language in the future</w:t>
+      </w:r>
+    </w:p>
+    <w:p>
+      <w:pPr>
+        <w:pStyle w:val="Normal1"/>
+        <w:rPr/>
+      </w:pPr>
+      <w:r>
+        <w:rPr/>
       </w:r>
     </w:p>
     <w:p>
@@ -3186,30 +4239,21 @@
         <w:pStyle w:val="Heading2"/>
         <w:rPr/>
       </w:pPr>
-      <w:r>
-        <w:rPr/>
-      </w:r>
-    </w:p>
-    <w:p>
-      <w:pPr>
-        <w:pStyle w:val="Heading2"/>
-        <w:rPr/>
-      </w:pPr>
-      <w:bookmarkStart w:id="34" w:name="__RefHeading___Toc265_2035113049"/>
-      <w:bookmarkEnd w:id="34"/>
-      <w:r>
-        <w:rPr/>
-        <w:t>2.4. Required validation criteria</w:t>
-      </w:r>
-    </w:p>
-    <w:p>
-      <w:pPr>
-        <w:pStyle w:val="Normal1"/>
-        <w:rPr/>
-      </w:pPr>
-      <w:r>
-        <w:rPr/>
-        <w:t>The validation criteria will be useful for detect any unexpected behavior that the Rclock program may generate, and its validation criteria are based on user input, that changes the normal behavior of the software somehow. Here is all possible user inputs and what they do:</w:t>
+      <w:bookmarkStart w:id="45" w:name="__RefHeading___Toc263_2035113049"/>
+      <w:bookmarkEnd w:id="45"/>
+      <w:r>
+        <w:rPr/>
+        <w:t>3.1 Data structures</w:t>
+      </w:r>
+    </w:p>
+    <w:p>
+      <w:pPr>
+        <w:pStyle w:val="Normal1"/>
+        <w:rPr/>
+      </w:pPr>
+      <w:r>
+        <w:rPr/>
+        <w:t>Here is the collection of all data structures that will be necessary to handle crucial data to the application</w:t>
       </w:r>
     </w:p>
     <w:p>
@@ -3226,820 +4270,72 @@
         <w:pStyle w:val="Heading3"/>
         <w:rPr/>
       </w:pPr>
-      <w:bookmarkStart w:id="35" w:name="__RefHeading___Toc311_2035113049"/>
-      <w:bookmarkEnd w:id="35"/>
-      <w:r>
-        <w:rPr/>
-        <w:t>2.4.1 Hiding the date</w:t>
-      </w:r>
-    </w:p>
-    <w:p>
-      <w:pPr>
-        <w:pStyle w:val="Normal1"/>
-        <w:rPr/>
-      </w:pPr>
-      <w:r>
-        <w:rPr/>
-        <w:t>This flag hide the clock date completely. The clock itself remains unchanged.</w:t>
-      </w:r>
-    </w:p>
-    <w:p>
-      <w:pPr>
-        <w:pStyle w:val="Normal1"/>
-        <w:rPr/>
-      </w:pPr>
-      <w:r>
-        <w:rPr/>
-      </w:r>
-    </w:p>
-    <w:p>
-      <w:pPr>
-        <w:pStyle w:val="Normal1"/>
-        <w:rPr/>
-      </w:pPr>
-      <w:r>
-        <w:rPr/>
-        <w:t>Full command: --hide-date</w:t>
-      </w:r>
-    </w:p>
-    <w:p>
-      <w:pPr>
-        <w:pStyle w:val="Normal1"/>
-        <w:rPr/>
-      </w:pPr>
-      <w:r>
-        <w:rPr/>
-        <w:t>Abbreviation:  -h</w:t>
-      </w:r>
-    </w:p>
-    <w:p>
-      <w:pPr>
-        <w:pStyle w:val="Normal1"/>
-        <w:rPr/>
-      </w:pPr>
-      <w:r>
-        <w:rPr/>
-      </w:r>
-    </w:p>
-    <w:p>
-      <w:pPr>
-        <w:pStyle w:val="Heading3"/>
-        <w:rPr/>
-      </w:pPr>
-      <w:bookmarkStart w:id="36" w:name="__RefHeading___Toc309_2035113049"/>
-      <w:bookmarkEnd w:id="36"/>
-      <w:r>
-        <w:rPr/>
-        <w:t>2.4.2. Changing clock color</w:t>
-      </w:r>
-    </w:p>
-    <w:p>
-      <w:pPr>
-        <w:pStyle w:val="Normal1"/>
-        <w:rPr/>
-      </w:pPr>
-      <w:r>
-        <w:rPr/>
-        <w:t>This flag changes the color of the entire clock. This flag doesn’t affect the date color</w:t>
-      </w:r>
-    </w:p>
-    <w:p>
-      <w:pPr>
-        <w:pStyle w:val="Normal1"/>
-        <w:rPr/>
-      </w:pPr>
-      <w:r>
-        <w:rPr/>
-      </w:r>
-    </w:p>
-    <w:p>
-      <w:pPr>
-        <w:pStyle w:val="Normal1"/>
-        <w:rPr/>
-      </w:pPr>
-      <w:r>
-        <w:rPr/>
-        <w:t>Full command: --clock-color &lt;color-name&gt;</w:t>
-      </w:r>
-    </w:p>
-    <w:p>
-      <w:pPr>
-        <w:pStyle w:val="Normal1"/>
-        <w:rPr/>
-      </w:pPr>
-      <w:r>
-        <w:rPr/>
-        <w:t>Abbreviation -c &lt;color-name&gt;</w:t>
-      </w:r>
-    </w:p>
-    <w:p>
-      <w:pPr>
-        <w:pStyle w:val="Normal1"/>
-        <w:rPr/>
-      </w:pPr>
-      <w:r>
-        <w:rPr/>
-      </w:r>
-    </w:p>
-    <w:p>
-      <w:pPr>
-        <w:pStyle w:val="Heading3"/>
-        <w:rPr/>
-      </w:pPr>
-      <w:bookmarkStart w:id="37" w:name="__RefHeading___Toc307_2035113049"/>
-      <w:bookmarkEnd w:id="37"/>
-      <w:r>
-        <w:rPr/>
-        <w:t>2.4.3. Changing date color</w:t>
-      </w:r>
-    </w:p>
-    <w:p>
-      <w:pPr>
-        <w:pStyle w:val="Normal1"/>
-        <w:rPr/>
-      </w:pPr>
-      <w:r>
-        <w:rPr/>
-        <w:t>This flag changes the color of the date displayed bellow the clock</w:t>
-      </w:r>
-    </w:p>
-    <w:p>
-      <w:pPr>
-        <w:pStyle w:val="Normal1"/>
-        <w:rPr/>
-      </w:pPr>
-      <w:r>
-        <w:rPr/>
-      </w:r>
-    </w:p>
-    <w:p>
-      <w:pPr>
-        <w:pStyle w:val="Normal1"/>
-        <w:rPr/>
-      </w:pPr>
-      <w:r>
-        <w:rPr/>
-        <w:t>Full command: --date-color &lt;color-name&gt;</w:t>
-      </w:r>
-    </w:p>
-    <w:p>
-      <w:pPr>
-        <w:pStyle w:val="Normal1"/>
-        <w:rPr/>
-      </w:pPr>
-      <w:r>
-        <w:rPr/>
-        <w:t>Abbreviation: -d &lt;color-name&gt;</w:t>
-      </w:r>
-    </w:p>
-    <w:p>
-      <w:pPr>
-        <w:pStyle w:val="Normal1"/>
-        <w:rPr/>
-      </w:pPr>
-      <w:r>
-        <w:rPr/>
-      </w:r>
-    </w:p>
-    <w:p>
-      <w:pPr>
-        <w:pStyle w:val="Heading3"/>
-        <w:rPr/>
-      </w:pPr>
-      <w:bookmarkStart w:id="38" w:name="__RefHeading___Toc305_2035113049"/>
-      <w:bookmarkEnd w:id="38"/>
-      <w:r>
-        <w:rPr/>
-        <w:t>2.4.4. Changing the color of specific clock digit</w:t>
-      </w:r>
-    </w:p>
-    <w:p>
-      <w:pPr>
-        <w:pStyle w:val="Normal1"/>
-        <w:rPr/>
-      </w:pPr>
-      <w:r>
-        <w:rPr/>
-        <w:t>This flag changes the color of a specific clock digit. To specify the correct digit to be customized, a roman number, between I and VI must be part of the flag</w:t>
-      </w:r>
-    </w:p>
-    <w:p>
-      <w:pPr>
-        <w:pStyle w:val="Normal1"/>
-        <w:rPr/>
-      </w:pPr>
-      <w:r>
-        <w:rPr/>
-      </w:r>
-    </w:p>
-    <w:p>
-      <w:pPr>
-        <w:pStyle w:val="Normal1"/>
-        <w:rPr/>
-      </w:pPr>
-      <w:r>
-        <w:rPr/>
-        <w:t>Command: --color-VI &lt;color-name&gt;</w:t>
-      </w:r>
-    </w:p>
-    <w:p>
-      <w:pPr>
-        <w:pStyle w:val="Normal1"/>
-        <w:rPr/>
-      </w:pPr>
-      <w:r>
-        <w:rPr/>
-      </w:r>
-    </w:p>
-    <w:p>
-      <w:pPr>
-        <w:pStyle w:val="Heading3"/>
-        <w:rPr/>
-      </w:pPr>
-      <w:bookmarkStart w:id="39" w:name="__RefHeading___Toc303_2035113049"/>
-      <w:bookmarkEnd w:id="39"/>
-      <w:r>
-        <w:rPr/>
-        <w:t>2.4.5. Changing the color of the colons</w:t>
-      </w:r>
-    </w:p>
-    <w:p>
-      <w:pPr>
-        <w:pStyle w:val="Normal1"/>
-        <w:rPr/>
-      </w:pPr>
-      <w:r>
-        <w:rPr/>
-        <w:t>This flag changes the color of the colons that divide the clock segments</w:t>
-      </w:r>
-    </w:p>
-    <w:p>
-      <w:pPr>
-        <w:pStyle w:val="Normal1"/>
-        <w:rPr/>
-      </w:pPr>
-      <w:r>
-        <w:rPr/>
-      </w:r>
-    </w:p>
-    <w:p>
-      <w:pPr>
-        <w:pStyle w:val="Normal1"/>
-        <w:rPr/>
-      </w:pPr>
-      <w:r>
-        <w:rPr/>
-        <w:t>Full command: --colon-color &lt;color-name&gt;</w:t>
-      </w:r>
-    </w:p>
-    <w:p>
-      <w:pPr>
-        <w:pStyle w:val="Normal1"/>
-        <w:rPr/>
-      </w:pPr>
-      <w:r>
-        <w:rPr/>
-        <w:t>Abbreviation:  -o &lt;color-name&gt;</w:t>
-      </w:r>
-    </w:p>
-    <w:p>
-      <w:pPr>
-        <w:pStyle w:val="Heading3"/>
-        <w:rPr/>
-      </w:pPr>
-      <w:r>
-        <w:rPr/>
-      </w:r>
-    </w:p>
-    <w:p>
-      <w:pPr>
-        <w:pStyle w:val="Heading3"/>
-        <w:rPr/>
-      </w:pPr>
-      <w:bookmarkStart w:id="40" w:name="__RefHeading___Toc1079_2353806461"/>
-      <w:bookmarkEnd w:id="40"/>
-      <w:r>
-        <w:rPr/>
-        <w:t>2.4.6. Changing the digits colors</w:t>
-      </w:r>
-    </w:p>
-    <w:p>
-      <w:pPr>
-        <w:pStyle w:val="Normal1"/>
-        <w:rPr/>
-      </w:pPr>
-      <w:r>
-        <w:rPr/>
-        <w:t>This flag behaves like the –clock-color, but only affect the digits</w:t>
-      </w:r>
-    </w:p>
-    <w:p>
-      <w:pPr>
-        <w:pStyle w:val="Normal1"/>
-        <w:rPr/>
-      </w:pPr>
-      <w:r>
-        <w:rPr/>
-      </w:r>
-    </w:p>
-    <w:p>
-      <w:pPr>
-        <w:pStyle w:val="Normal1"/>
-        <w:rPr/>
-      </w:pPr>
-      <w:r>
-        <w:rPr/>
-        <w:t>Full command: --digits-color &lt;color-name&gt;</w:t>
-      </w:r>
-    </w:p>
-    <w:p>
-      <w:pPr>
-        <w:pStyle w:val="Normal1"/>
-        <w:rPr/>
-      </w:pPr>
-      <w:r>
-        <w:rPr/>
-        <w:t>Abbreviation: -l &lt;color-name&gt;</w:t>
-      </w:r>
-    </w:p>
-    <w:p>
-      <w:pPr>
-        <w:pStyle w:val="Heading3"/>
-        <w:rPr/>
-      </w:pPr>
-      <w:bookmarkStart w:id="41" w:name="__RefHeading___Toc301_2035113049"/>
-      <w:bookmarkEnd w:id="41"/>
-      <w:r>
-        <w:rPr/>
-        <w:t>2.4.7. Changing the date format</w:t>
-      </w:r>
-    </w:p>
-    <w:p>
-      <w:pPr>
-        <w:pStyle w:val="Normal1"/>
-        <w:rPr/>
-      </w:pPr>
-      <w:r>
-        <w:rPr/>
-        <w:t>The flag of change date format needs a strftime function format string</w:t>
-      </w:r>
-    </w:p>
-    <w:p>
-      <w:pPr>
-        <w:pStyle w:val="Normal1"/>
-        <w:rPr/>
-      </w:pPr>
-      <w:r>
-        <w:rPr/>
-      </w:r>
-    </w:p>
-    <w:p>
-      <w:pPr>
-        <w:pStyle w:val="Normal1"/>
-        <w:rPr/>
-      </w:pPr>
-      <w:r>
-        <w:rPr/>
-        <w:t>Full command: --date-format &lt;string-in-strftime-function-format&gt;</w:t>
-      </w:r>
-    </w:p>
-    <w:p>
-      <w:pPr>
-        <w:pStyle w:val="Normal1"/>
-        <w:rPr/>
-      </w:pPr>
-      <w:r>
-        <w:rPr/>
-        <w:t>Abbreviation: -f &lt;string-in-strftime-function-format&gt;</w:t>
-      </w:r>
-    </w:p>
-    <w:p>
-      <w:pPr>
-        <w:pStyle w:val="Normal1"/>
-        <w:rPr/>
-      </w:pPr>
-      <w:r>
-        <w:rPr/>
-      </w:r>
-    </w:p>
-    <w:p>
-      <w:pPr>
-        <w:pStyle w:val="Heading3"/>
-        <w:rPr/>
-      </w:pPr>
-      <w:bookmarkStart w:id="42" w:name="__RefHeading___Toc299_2035113049"/>
-      <w:bookmarkEnd w:id="42"/>
-      <w:r>
-        <w:rPr/>
-        <w:t>2.4.8. Set a custom time for the clock</w:t>
-      </w:r>
-    </w:p>
-    <w:p>
-      <w:pPr>
-        <w:pStyle w:val="Normal1"/>
-        <w:rPr/>
-      </w:pPr>
-      <w:r>
-        <w:rPr/>
-        <w:t>The following commands set a custom time to the clock, they change the hours, minutes, seconds and the full time respectively</w:t>
-      </w:r>
-    </w:p>
-    <w:p>
-      <w:pPr>
-        <w:pStyle w:val="Normal1"/>
-        <w:rPr/>
-      </w:pPr>
-      <w:r>
-        <w:rPr/>
-      </w:r>
-    </w:p>
-    <w:p>
-      <w:pPr>
-        <w:pStyle w:val="Normal1"/>
-        <w:rPr/>
-      </w:pPr>
-      <w:r>
-        <w:rPr/>
-        <w:t>Full command: --custom-hour &lt;0-23&gt;</w:t>
-      </w:r>
-    </w:p>
-    <w:p>
-      <w:pPr>
-        <w:pStyle w:val="Normal1"/>
-        <w:rPr/>
-      </w:pPr>
-      <w:r>
-        <w:rPr/>
-        <w:t>Abbreviation:  -H &lt;0-23&gt;</w:t>
-      </w:r>
-    </w:p>
-    <w:p>
-      <w:pPr>
-        <w:pStyle w:val="Normal1"/>
-        <w:rPr/>
-      </w:pPr>
-      <w:r>
-        <w:rPr/>
-      </w:r>
-    </w:p>
-    <w:p>
-      <w:pPr>
-        <w:pStyle w:val="Normal1"/>
-        <w:rPr/>
-      </w:pPr>
-      <w:r>
-        <w:rPr/>
-        <w:t>Full command: --custom-minute &lt;0-59&gt;</w:t>
-      </w:r>
-    </w:p>
-    <w:p>
-      <w:pPr>
-        <w:pStyle w:val="Normal1"/>
-        <w:rPr/>
-      </w:pPr>
-      <w:r>
-        <w:rPr/>
-        <w:t>Abbreviation:  -M &lt;0-59&gt;</w:t>
-      </w:r>
-    </w:p>
-    <w:p>
-      <w:pPr>
-        <w:pStyle w:val="Normal1"/>
-        <w:rPr/>
-      </w:pPr>
-      <w:r>
-        <w:rPr/>
-      </w:r>
-    </w:p>
-    <w:p>
-      <w:pPr>
-        <w:pStyle w:val="Normal1"/>
-        <w:rPr/>
-      </w:pPr>
-      <w:r>
-        <w:rPr/>
-        <w:t>Full command: --custom-second &lt;0-59&gt;</w:t>
-      </w:r>
-    </w:p>
-    <w:p>
-      <w:pPr>
-        <w:pStyle w:val="Normal1"/>
-        <w:rPr/>
-      </w:pPr>
-      <w:r>
-        <w:rPr/>
-        <w:t>Abbreviation:  -S &lt;0-59&gt;</w:t>
-      </w:r>
-    </w:p>
-    <w:p>
-      <w:pPr>
-        <w:pStyle w:val="Normal1"/>
-        <w:rPr/>
-      </w:pPr>
-      <w:r>
-        <w:rPr/>
-      </w:r>
-    </w:p>
-    <w:p>
-      <w:pPr>
-        <w:pStyle w:val="Normal1"/>
-        <w:rPr/>
-      </w:pPr>
-      <w:r>
-        <w:rPr/>
-        <w:t>Full command: --custom-time  &lt;xx:xx:xx format&gt;</w:t>
-      </w:r>
-    </w:p>
-    <w:p>
-      <w:pPr>
-        <w:pStyle w:val="Normal1"/>
-        <w:rPr/>
-      </w:pPr>
-      <w:r>
-        <w:rPr/>
-        <w:t>Abbreviation: -T &lt;xx:xx:xx format&gt;</w:t>
-      </w:r>
-    </w:p>
-    <w:p>
-      <w:pPr>
-        <w:pStyle w:val="Normal1"/>
-        <w:rPr/>
-      </w:pPr>
-      <w:r>
-        <w:rPr/>
-      </w:r>
-    </w:p>
-    <w:p>
-      <w:pPr>
-        <w:pStyle w:val="Heading3"/>
-        <w:rPr/>
-      </w:pPr>
-      <w:bookmarkStart w:id="43" w:name="__RefHeading___Toc297_2035113049"/>
-      <w:bookmarkEnd w:id="43"/>
-      <w:r>
-        <w:rPr/>
-        <w:t>2.4.9. Set a custom date</w:t>
-      </w:r>
-    </w:p>
-    <w:p>
-      <w:pPr>
-        <w:pStyle w:val="Normal1"/>
-        <w:rPr/>
-      </w:pPr>
-      <w:r>
-        <w:rPr/>
-        <w:t>The following commands set a custom date to the program, they change the day, month, year and a full date respectively</w:t>
-      </w:r>
-    </w:p>
-    <w:p>
-      <w:pPr>
-        <w:pStyle w:val="Normal1"/>
-        <w:rPr/>
-      </w:pPr>
-      <w:r>
-        <w:rPr/>
-      </w:r>
-    </w:p>
-    <w:p>
-      <w:pPr>
-        <w:pStyle w:val="Normal1"/>
-        <w:rPr/>
-      </w:pPr>
-      <w:r>
-        <w:rPr/>
-        <w:t>Full command: --custom-day &lt;integer&gt;</w:t>
-      </w:r>
-    </w:p>
-    <w:p>
-      <w:pPr>
-        <w:pStyle w:val="Normal1"/>
-        <w:rPr/>
-      </w:pPr>
-      <w:r>
-        <w:rPr/>
-        <w:t>Abbreviation: -D &lt;month-day&gt;</w:t>
-      </w:r>
-    </w:p>
-    <w:p>
-      <w:pPr>
-        <w:pStyle w:val="Normal1"/>
-        <w:rPr/>
-      </w:pPr>
-      <w:r>
-        <w:rPr/>
-      </w:r>
-    </w:p>
-    <w:p>
-      <w:pPr>
-        <w:pStyle w:val="Normal1"/>
-        <w:rPr/>
-      </w:pPr>
-      <w:r>
-        <w:rPr/>
-        <w:t>Full command: --custom-month &lt;integer&gt;</w:t>
-      </w:r>
-    </w:p>
-    <w:p>
-      <w:pPr>
-        <w:pStyle w:val="Normal1"/>
-        <w:rPr/>
-      </w:pPr>
-      <w:r>
-        <w:rPr/>
-        <w:t>Abbreviation: -O &lt;integer&gt;</w:t>
-      </w:r>
-    </w:p>
-    <w:p>
-      <w:pPr>
-        <w:pStyle w:val="Normal1"/>
-        <w:rPr/>
-      </w:pPr>
-      <w:r>
-        <w:rPr/>
-      </w:r>
-    </w:p>
-    <w:p>
-      <w:pPr>
-        <w:pStyle w:val="Normal1"/>
-        <w:rPr/>
-      </w:pPr>
-      <w:r>
-        <w:rPr/>
-        <w:t>Full command: --custom-year &lt;integer&gt;</w:t>
-      </w:r>
-    </w:p>
-    <w:p>
-      <w:pPr>
-        <w:pStyle w:val="Normal1"/>
-        <w:rPr/>
-      </w:pPr>
-      <w:r>
-        <w:rPr/>
-        <w:t>Abbreviation: -Y &lt;integer&gt;</w:t>
-      </w:r>
-    </w:p>
-    <w:p>
-      <w:pPr>
-        <w:pStyle w:val="Normal1"/>
-        <w:rPr/>
-      </w:pPr>
-      <w:r>
-        <w:rPr/>
-      </w:r>
-    </w:p>
-    <w:p>
-      <w:pPr>
-        <w:pStyle w:val="Normal1"/>
-        <w:rPr/>
-      </w:pPr>
-      <w:r>
-        <w:rPr/>
-        <w:t>Full command: --custom-date &lt;DD/MM/YYYY&gt;</w:t>
-      </w:r>
-    </w:p>
-    <w:p>
-      <w:pPr>
-        <w:pStyle w:val="Normal1"/>
-        <w:rPr/>
-      </w:pPr>
-      <w:r>
-        <w:rPr/>
-        <w:t>Abbreviation:  -D &lt;DD/MM/YYYY&gt;</w:t>
-      </w:r>
-    </w:p>
-    <w:p>
-      <w:pPr>
-        <w:pStyle w:val="Heading3"/>
-        <w:rPr/>
-      </w:pPr>
-      <w:bookmarkStart w:id="44" w:name="__RefHeading___Toc295_2035113049"/>
-      <w:bookmarkEnd w:id="44"/>
-      <w:r>
-        <w:rPr/>
-        <w:t>2.4.10. Hide the seconds of the clock</w:t>
-      </w:r>
-    </w:p>
-    <w:p>
-      <w:pPr>
-        <w:pStyle w:val="Normal1"/>
-        <w:rPr/>
-      </w:pPr>
-      <w:r>
-        <w:rPr/>
-        <w:t>This command hide the seconds of the clock, the clock itself must still aligned to the center</w:t>
-      </w:r>
-    </w:p>
-    <w:p>
-      <w:pPr>
-        <w:pStyle w:val="Normal1"/>
-        <w:rPr/>
-      </w:pPr>
-      <w:r>
-        <w:rPr/>
-      </w:r>
-    </w:p>
-    <w:p>
-      <w:pPr>
-        <w:pStyle w:val="Normal1"/>
-        <w:rPr/>
-      </w:pPr>
-      <w:r>
-        <w:rPr/>
-        <w:t>Full command: --hide-seconds</w:t>
-      </w:r>
-    </w:p>
-    <w:p>
-      <w:pPr>
-        <w:pStyle w:val="Normal1"/>
-        <w:rPr/>
-      </w:pPr>
-      <w:r>
-        <w:rPr/>
-        <w:t>Abbreviation: -i</w:t>
-      </w:r>
-    </w:p>
-    <w:p>
-      <w:pPr>
-        <w:pStyle w:val="Heading1"/>
-        <w:rPr/>
-      </w:pPr>
-      <w:bookmarkStart w:id="45" w:name="__RefHeading___Toc253_2035113049"/>
-      <w:bookmarkEnd w:id="45"/>
-      <w:r>
-        <w:rPr/>
-        <w:t>Chapter 3. Software construction</w:t>
-      </w:r>
-    </w:p>
-    <w:p>
-      <w:pPr>
-        <w:pStyle w:val="Normal1"/>
-        <w:rPr/>
-      </w:pPr>
-      <w:r>
-        <w:rPr/>
-        <w:t>Here is all the planning to build the software, its logic, data structures and how will be translated to a programming language in the future</w:t>
-      </w:r>
-    </w:p>
-    <w:p>
-      <w:pPr>
-        <w:pStyle w:val="Normal1"/>
-        <w:rPr/>
-      </w:pPr>
-      <w:r>
-        <w:rPr/>
-      </w:r>
-    </w:p>
-    <w:p>
-      <w:pPr>
-        <w:pStyle w:val="Heading2"/>
-        <w:rPr/>
-      </w:pPr>
-      <w:bookmarkStart w:id="46" w:name="__RefHeading___Toc263_2035113049"/>
+      <w:bookmarkStart w:id="46" w:name="__RefHeading___Toc293_2035113049"/>
       <w:bookmarkEnd w:id="46"/>
       <w:r>
         <w:rPr/>
-        <w:t>3.1 Data structures</w:t>
-      </w:r>
-    </w:p>
-    <w:p>
-      <w:pPr>
-        <w:pStyle w:val="Normal1"/>
-        <w:rPr/>
-      </w:pPr>
-      <w:r>
-        <w:rPr/>
-        <w:t>Here is the collection of all data structures that will be necessary to handle crucial data to the application</w:t>
-      </w:r>
-    </w:p>
-    <w:p>
-      <w:pPr>
-        <w:pStyle w:val="Normal1"/>
-        <w:rPr/>
-      </w:pPr>
-      <w:r>
-        <w:rPr/>
-      </w:r>
-    </w:p>
-    <w:p>
-      <w:pPr>
-        <w:pStyle w:val="Heading3"/>
-        <w:rPr/>
-      </w:pPr>
-      <w:bookmarkStart w:id="47" w:name="__RefHeading___Toc293_2035113049"/>
+        <w:t>3.1.1. Digits matrix</w:t>
+      </w:r>
+    </w:p>
+    <w:p>
+      <w:pPr>
+        <w:pStyle w:val="Normal1"/>
+        <w:rPr/>
+      </w:pPr>
+      <w:r>
+        <w:rPr/>
+        <w:t>Draw</w:t>
+      </w:r>
+      <w:r>
+        <w:rPr/>
+        <w:t xml:space="preserve"> the clock digits in the buffer may be a challenging part of the logic, even because there’s a set of possible numbers between 0 and 9 and each clock digit may be any of them. The digits matrix will be used as an iterable map, that will make it possible to draw the numbers on the terminal.</w:t>
+      </w:r>
+    </w:p>
+    <w:p>
+      <w:pPr>
+        <w:pStyle w:val="Heading4"/>
+        <w:rPr/>
+      </w:pPr>
+      <w:bookmarkStart w:id="47" w:name="__RefHeading___Toc347_2035113049"/>
       <w:bookmarkEnd w:id="47"/>
       <w:r>
         <w:rPr/>
-        <w:t>3.1.1. Digits matrix</w:t>
-      </w:r>
-    </w:p>
-    <w:p>
-      <w:pPr>
-        <w:pStyle w:val="Normal1"/>
-        <w:rPr/>
-      </w:pPr>
-      <w:r>
-        <w:rPr/>
-        <w:t>Design the clock digits in the buffer may be a challenging part of the logic, even because there’s a set of possible numbers between 0 and 9 and each clock digit may be any of them. The digits matrix will be used as an iterable map, that will make it possible to draw the numbers on the terminal.</w:t>
+        <w:t>3.1.1.1. The format of the matrix</w:t>
+      </w:r>
+    </w:p>
+    <w:p>
+      <w:pPr>
+        <w:pStyle w:val="Normal1"/>
+        <w:rPr/>
+      </w:pPr>
+      <w:r>
+        <w:rPr/>
+        <w:t>The matrix will have three dimensions, the first dimension will be use</w:t>
+      </w:r>
+      <w:r>
+        <w:rPr/>
+        <w:t>d</w:t>
+      </w:r>
+      <w:r>
+        <w:rPr/>
+        <w:t xml:space="preserve"> to define each digit, the index 0 will hold the digit 0, the index 1 will hold the digit 1 and so on… The two remaining dimensions will be used for hold the </w:t>
+      </w:r>
+      <w:r>
+        <w:rPr/>
+        <w:t>shape</w:t>
+      </w:r>
+      <w:r>
+        <w:rPr/>
+        <w:t xml:space="preserve"> of each digit.</w:t>
+      </w:r>
+    </w:p>
+    <w:p>
+      <w:pPr>
+        <w:pStyle w:val="Normal1"/>
+        <w:rPr/>
+      </w:pPr>
+      <w:r>
+        <w:rPr/>
       </w:r>
     </w:p>
     <w:p>
@@ -4047,39 +4343,8 @@
         <w:pStyle w:val="Heading4"/>
         <w:rPr/>
       </w:pPr>
-      <w:bookmarkStart w:id="48" w:name="__RefHeading___Toc347_2035113049"/>
+      <w:bookmarkStart w:id="48" w:name="__RefHeading___Toc345_2035113049"/>
       <w:bookmarkEnd w:id="48"/>
-      <w:r>
-        <w:rPr/>
-        <w:t>3.1.1.1. The format of the matrix</w:t>
-      </w:r>
-    </w:p>
-    <w:p>
-      <w:pPr>
-        <w:pStyle w:val="Normal1"/>
-        <w:rPr/>
-      </w:pPr>
-      <w:r>
-        <w:rPr/>
-        <w:t>The matrix will have three dimensions, the first dimension will be use to define each digit, the index 0 will hold the digit 0, the index 1 will hold the digit 1 and so on… The two remaining dimensions will be used for hold the format of each digit.</w:t>
-      </w:r>
-    </w:p>
-    <w:p>
-      <w:pPr>
-        <w:pStyle w:val="Normal1"/>
-        <w:rPr/>
-      </w:pPr>
-      <w:r>
-        <w:rPr/>
-      </w:r>
-    </w:p>
-    <w:p>
-      <w:pPr>
-        <w:pStyle w:val="Heading4"/>
-        <w:rPr/>
-      </w:pPr>
-      <w:bookmarkStart w:id="49" w:name="__RefHeading___Toc345_2035113049"/>
-      <w:bookmarkEnd w:id="49"/>
       <w:r>
         <w:rPr/>
         <w:t>3.1.1.2. Matrix building constants</w:t>
@@ -4115,7 +4380,7 @@
       </w:pPr>
       <w:r>
         <w:rPr/>
-        <w:t>COLOR - Is a ‘pixel’ of a number, defined by the number 1</w:t>
+        <w:t>COLOR - Is a “pixel” of a number, defined by the number 1</w:t>
       </w:r>
     </w:p>
     <w:p>
@@ -4137,8 +4402,8 @@
         <w:pStyle w:val="Heading3"/>
         <w:rPr/>
       </w:pPr>
-      <w:bookmarkStart w:id="50" w:name="__RefHeading___Toc291_2035113049"/>
-      <w:bookmarkEnd w:id="50"/>
+      <w:bookmarkStart w:id="49" w:name="__RefHeading___Toc291_2035113049"/>
+      <w:bookmarkEnd w:id="49"/>
       <w:r>
         <w:rPr/>
         <w:t>3.1.2. Windows array</w:t>
@@ -4161,7 +4426,7 @@
           <w:sz w:val="22"/>
           <w:szCs w:val="22"/>
         </w:rPr>
-        <w:t>As said previously in the project’s requirements, each clock digit will be hold by a different Ncurses window, to make the process more easier, all windows will be hold by a array, making the process of redraw iterable. The colon windows will be stored in the same array, even because they will also be modified during the program run.</w:t>
+        <w:t>As said previously in the project’s requirements, each clock digit will be hold by a different Ncurses window, to make the process easier, all windows will be hold by a array, making the process of redraw iterable. The colon windows will be stored in the same array, even because they will also be modified during the program run.</w:t>
       </w:r>
     </w:p>
     <w:p>
@@ -4188,52 +4453,64 @@
         <w:pStyle w:val="Heading3"/>
         <w:rPr/>
       </w:pPr>
-      <w:bookmarkStart w:id="51" w:name="__RefHeading___Toc289_2035113049"/>
+      <w:bookmarkStart w:id="50" w:name="__RefHeading___Toc289_2035113049"/>
+      <w:bookmarkEnd w:id="50"/>
+      <w:r>
+        <w:rPr/>
+        <w:t>3.1.3. Colors array</w:t>
+      </w:r>
+    </w:p>
+    <w:p>
+      <w:pPr>
+        <w:pStyle w:val="Normal1"/>
+        <w:rPr/>
+      </w:pPr>
+      <w:r>
+        <w:rPr/>
+        <w:t xml:space="preserve">The built-in set of colors that the Rclock supports will be placed inside a array of colors and fetched its existence and its </w:t>
+      </w:r>
+      <w:r>
+        <w:rPr/>
+        <w:t>color</w:t>
+      </w:r>
+      <w:r>
+        <w:rPr/>
+        <w:t xml:space="preserve"> code when necessary. It is a fact that an array isn’t a smart approach usually, by the reason of its O(n) nature, however, the built-in set of colors isn’t large enough to make a significant difference while running the program.</w:t>
+      </w:r>
+    </w:p>
+    <w:p>
+      <w:pPr>
+        <w:pStyle w:val="Heading2"/>
+        <w:rPr/>
+      </w:pPr>
+      <w:bookmarkStart w:id="51" w:name="__RefHeading___Toc261_2035113049"/>
       <w:bookmarkEnd w:id="51"/>
       <w:r>
         <w:rPr/>
-        <w:t>3.1.3. Colors array</w:t>
-      </w:r>
-    </w:p>
-    <w:p>
-      <w:pPr>
-        <w:pStyle w:val="Normal1"/>
-        <w:rPr/>
-      </w:pPr>
-      <w:r>
-        <w:rPr/>
-        <w:t>The built-in set of colors that the Rclock supports will be placed inside a array of colors and fetched its existence and its code code when necessary. It is a fact that an array isn’t a smart approach usually, by the reason of its O(n) nature, however, the built-in set of colors isn’t large enough to make a significant difference while running the program.</w:t>
-      </w:r>
-    </w:p>
-    <w:p>
-      <w:pPr>
-        <w:pStyle w:val="Heading2"/>
-        <w:rPr/>
-      </w:pPr>
-      <w:bookmarkStart w:id="52" w:name="__RefHeading___Toc261_2035113049"/>
+        <w:t>3.2. Software architecture</w:t>
+      </w:r>
+    </w:p>
+    <w:p>
+      <w:pPr>
+        <w:pStyle w:val="Normal1"/>
+        <w:rPr/>
+      </w:pPr>
+      <w:r>
+        <w:rPr/>
+        <w:t xml:space="preserve">This section of the documentation will explain how the project is structured, and show how the modules of the software will work together to achieve the final software described </w:t>
+      </w:r>
+      <w:r>
+        <w:rPr/>
+        <w:t>previously</w:t>
+      </w:r>
+    </w:p>
+    <w:p>
+      <w:pPr>
+        <w:pStyle w:val="Heading3"/>
+        <w:rPr/>
+      </w:pPr>
+      <w:bookmarkStart w:id="52" w:name="__RefHeading___Toc287_2035113049"/>
       <w:bookmarkEnd w:id="52"/>
-      <w:r>
-        <w:rPr/>
-        <w:t>3.2. Software architecture</w:t>
-      </w:r>
-    </w:p>
-    <w:p>
-      <w:pPr>
-        <w:pStyle w:val="Normal1"/>
-        <w:rPr/>
-      </w:pPr>
-      <w:r>
-        <w:rPr/>
-        <w:t>This section of the documentation will explain how the project is structured, and show how the modules of the software will work together to achieve the final software described previoulsy</w:t>
-      </w:r>
-    </w:p>
-    <w:p>
-      <w:pPr>
-        <w:pStyle w:val="Heading3"/>
-        <w:rPr/>
-      </w:pPr>
-      <w:bookmarkStart w:id="53" w:name="__RefHeading___Toc287_2035113049"/>
-      <w:bookmarkEnd w:id="53"/>
       <w:r>
         <w:rPr/>
         <w:t>3.2.1 The project filesystem</w:t>
@@ -4461,30 +4738,47 @@
         <w:pStyle w:val="Heading3"/>
         <w:rPr/>
       </w:pPr>
-      <w:bookmarkStart w:id="54" w:name="__RefHeading___Toc285_2035113049"/>
+      <w:bookmarkStart w:id="53" w:name="__RefHeading___Toc285_2035113049"/>
+      <w:bookmarkEnd w:id="53"/>
+      <w:r>
+        <w:rPr/>
+        <w:t>3.2.2. Modules</w:t>
+      </w:r>
+    </w:p>
+    <w:p>
+      <w:pPr>
+        <w:pStyle w:val="Normal1"/>
+        <w:rPr/>
+      </w:pPr>
+      <w:r>
+        <w:rPr/>
+        <w:t xml:space="preserve">For a better understanding and organization of this project, the source code will be split by modules, each one executing a task that together </w:t>
+      </w:r>
+      <w:r>
+        <w:rPr/>
+        <w:t>create a complete program.</w:t>
+      </w:r>
+    </w:p>
+    <w:p>
+      <w:pPr>
+        <w:pStyle w:val="Heading4"/>
+        <w:rPr/>
+      </w:pPr>
+      <w:bookmarkStart w:id="54" w:name="__RefHeading___Toc325_2035113049"/>
       <w:bookmarkEnd w:id="54"/>
       <w:r>
         <w:rPr/>
-        <w:t>3.2.2. Modules</w:t>
-      </w:r>
-    </w:p>
-    <w:p>
-      <w:pPr>
-        <w:pStyle w:val="Normal1"/>
-        <w:rPr/>
-      </w:pPr>
-      <w:r>
-        <w:rPr/>
-        <w:t>For a better understanding and organization of this project, the source code will be split by modules, each one executing a task that together makes the program.</w:t>
-      </w:r>
-    </w:p>
-    <w:p>
-      <w:pPr>
-        <w:pStyle w:val="Normal1"/>
-        <w:rPr/>
-      </w:pPr>
-      <w:r>
-        <w:rPr/>
+        <w:t>3.2.2.1. shapes.c</w:t>
+      </w:r>
+    </w:p>
+    <w:p>
+      <w:pPr>
+        <w:pStyle w:val="Normal1"/>
+        <w:rPr/>
+      </w:pPr>
+      <w:r>
+        <w:rPr/>
+        <w:t>The shapes.c is a module that stores the clock digits and the colon, everytime that a module of the program needs a digit or a colon shape, the module will need ask for it.</w:t>
       </w:r>
     </w:p>
     <w:p>
@@ -4492,21 +4786,33 @@
         <w:pStyle w:val="Heading4"/>
         <w:rPr/>
       </w:pPr>
-      <w:bookmarkStart w:id="55" w:name="__RefHeading___Toc325_2035113049"/>
+      <w:bookmarkStart w:id="55" w:name="__RefHeading___Toc343_2035113049"/>
       <w:bookmarkEnd w:id="55"/>
       <w:r>
         <w:rPr/>
-        <w:t>3.2.2.1. shapes.c</w:t>
-      </w:r>
-    </w:p>
-    <w:p>
-      <w:pPr>
-        <w:pStyle w:val="Normal1"/>
-        <w:rPr/>
-      </w:pPr>
-      <w:r>
-        <w:rPr/>
-        <w:t>The shapes.c is a module that stores the clock digits and the colon, everytime that a module of the program needs a digit or a colon shape, the module will need ask for it.</w:t>
+        <w:t>3.2.2.2. datetime.c</w:t>
+      </w:r>
+    </w:p>
+    <w:p>
+      <w:pPr>
+        <w:pStyle w:val="Normal1"/>
+        <w:rPr/>
+      </w:pPr>
+      <w:r>
+        <w:rPr/>
+        <w:t xml:space="preserve">The datetime.c is a module that will handle everything that involves dates and time, </w:t>
+      </w:r>
+      <w:r>
+        <w:rPr/>
+        <w:t xml:space="preserve">examples of the module’s job is </w:t>
+      </w:r>
+      <w:r>
+        <w:rPr/>
+        <w:t>format, generate/</w:t>
+      </w:r>
+      <w:r>
+        <w:rPr/>
+        <w:t>read date and time, clock sleeps and so on.</w:t>
       </w:r>
     </w:p>
     <w:p>
@@ -4514,21 +4820,21 @@
         <w:pStyle w:val="Heading4"/>
         <w:rPr/>
       </w:pPr>
-      <w:bookmarkStart w:id="56" w:name="__RefHeading___Toc343_2035113049"/>
+      <w:bookmarkStart w:id="56" w:name="__RefHeading___Toc341_2035113049"/>
       <w:bookmarkEnd w:id="56"/>
       <w:r>
         <w:rPr/>
-        <w:t>3.2.2.2. datetime.c</w:t>
-      </w:r>
-    </w:p>
-    <w:p>
-      <w:pPr>
-        <w:pStyle w:val="Normal1"/>
-        <w:rPr/>
-      </w:pPr>
-      <w:r>
-        <w:rPr/>
-        <w:t>The datetime.c is a module that will handle everything that involves dates and time, format, generate and read dates are examples of what this module does.</w:t>
+        <w:t>3.2.2.3. screen-manager.c</w:t>
+      </w:r>
+    </w:p>
+    <w:p>
+      <w:pPr>
+        <w:pStyle w:val="Normal1"/>
+        <w:rPr/>
+      </w:pPr>
+      <w:r>
+        <w:rPr/>
+        <w:t>The screen-manager.c is a module that will take care of build and prepare the windows and place placeholders to be filled with the contents, that are the digits, colons and the date.</w:t>
       </w:r>
     </w:p>
     <w:p>
@@ -4536,21 +4842,21 @@
         <w:pStyle w:val="Heading4"/>
         <w:rPr/>
       </w:pPr>
-      <w:bookmarkStart w:id="57" w:name="__RefHeading___Toc341_2035113049"/>
+      <w:bookmarkStart w:id="57" w:name="__RefHeading___Toc339_2035113049"/>
       <w:bookmarkEnd w:id="57"/>
       <w:r>
         <w:rPr/>
-        <w:t>3.2.2.3. screen-manager.c</w:t>
-      </w:r>
-    </w:p>
-    <w:p>
-      <w:pPr>
-        <w:pStyle w:val="Normal1"/>
-        <w:rPr/>
-      </w:pPr>
-      <w:r>
-        <w:rPr/>
-        <w:t>The screen-manager.c is a module that will take care of build and prepare the windows and place placeholders to be filled with the contents, that are the digits, colons and the date.</w:t>
+        <w:t>3.2.2.4. designer.c</w:t>
+      </w:r>
+    </w:p>
+    <w:p>
+      <w:pPr>
+        <w:pStyle w:val="Normal1"/>
+        <w:rPr/>
+      </w:pPr>
+      <w:r>
+        <w:rPr/>
+        <w:t>The designer.c is a module that will draw the contents on the places given by the screen-manager.c module. The digits, colons and the date are printed here.</w:t>
       </w:r>
     </w:p>
     <w:p>
@@ -4558,21 +4864,21 @@
         <w:pStyle w:val="Heading4"/>
         <w:rPr/>
       </w:pPr>
-      <w:bookmarkStart w:id="58" w:name="__RefHeading___Toc339_2035113049"/>
+      <w:bookmarkStart w:id="58" w:name="__RefHeading___Toc337_2035113049"/>
       <w:bookmarkEnd w:id="58"/>
       <w:r>
         <w:rPr/>
-        <w:t>3.2.2.4. designer.c</w:t>
-      </w:r>
-    </w:p>
-    <w:p>
-      <w:pPr>
-        <w:pStyle w:val="Normal1"/>
-        <w:rPr/>
-      </w:pPr>
-      <w:r>
-        <w:rPr/>
-        <w:t>The designer.c is a module that will draw the contents on the places given by the screen-manager.c module. The digits, colons and the date are printed here.</w:t>
+        <w:t>3.2.2.5. colors.c</w:t>
+      </w:r>
+    </w:p>
+    <w:p>
+      <w:pPr>
+        <w:pStyle w:val="Normal1"/>
+        <w:rPr/>
+      </w:pPr>
+      <w:r>
+        <w:rPr/>
+        <w:t>The colors.c is a module that will handle everything that involves colors, load built-in colors and get colors for each element on screen is done here.</w:t>
       </w:r>
     </w:p>
     <w:p>
@@ -4580,52 +4886,30 @@
         <w:pStyle w:val="Heading4"/>
         <w:rPr/>
       </w:pPr>
-      <w:bookmarkStart w:id="59" w:name="__RefHeading___Toc337_2035113049"/>
+      <w:bookmarkStart w:id="59" w:name="__RefHeading___Toc335_2035113049"/>
       <w:bookmarkEnd w:id="59"/>
       <w:r>
         <w:rPr/>
-        <w:t>3.2.2.5. colors.c</w:t>
-      </w:r>
-    </w:p>
-    <w:p>
-      <w:pPr>
-        <w:pStyle w:val="Normal1"/>
-        <w:rPr/>
-      </w:pPr>
-      <w:r>
-        <w:rPr/>
-        <w:t>The colors.c is a module that will handle everything that involves colors, load built-in colors and get colors for each element on screen is done here.</w:t>
-      </w:r>
-    </w:p>
-    <w:p>
-      <w:pPr>
-        <w:pStyle w:val="Heading4"/>
-        <w:rPr/>
-      </w:pPr>
-      <w:bookmarkStart w:id="60" w:name="__RefHeading___Toc335_2035113049"/>
+        <w:t>3.2.2.6. arguments.c</w:t>
+      </w:r>
+    </w:p>
+    <w:p>
+      <w:pPr>
+        <w:pStyle w:val="Normal1"/>
+        <w:rPr/>
+      </w:pPr>
+      <w:r>
+        <w:rPr/>
+        <w:t>The arguments.c is a module that will handle the user input through the command-line arguments, its job is to parse them and generate a struct that offers in different fields what each part of the software will use.</w:t>
+      </w:r>
+    </w:p>
+    <w:p>
+      <w:pPr>
+        <w:pStyle w:val="Heading3"/>
+        <w:rPr/>
+      </w:pPr>
+      <w:bookmarkStart w:id="60" w:name="__RefHeading___Toc1155_2582300789"/>
       <w:bookmarkEnd w:id="60"/>
-      <w:r>
-        <w:rPr/>
-        <w:t>3.2.2.6. arguments.c</w:t>
-      </w:r>
-    </w:p>
-    <w:p>
-      <w:pPr>
-        <w:pStyle w:val="Normal1"/>
-        <w:rPr/>
-      </w:pPr>
-      <w:r>
-        <w:rPr/>
-        <w:t>The arguments.c is a module that will handle the user input through the command-line arguments, its job is to parse them and generate a struct that offers in different fields what each part of the software will use.</w:t>
-      </w:r>
-    </w:p>
-    <w:p>
-      <w:pPr>
-        <w:pStyle w:val="Heading3"/>
-        <w:rPr/>
-      </w:pPr>
-      <w:bookmarkStart w:id="61" w:name="__RefHeading___Toc1155_2582300789"/>
-      <w:bookmarkEnd w:id="61"/>
       <w:r>
         <w:rPr/>
         <w:t>3.2.3. The relationship between modules</w:t>
@@ -4709,21 +4993,196 @@
         <w:pStyle w:val="Heading3"/>
         <w:rPr/>
       </w:pPr>
-      <w:bookmarkStart w:id="62" w:name="__RefHeading___Toc283_2035113049"/>
+      <w:bookmarkStart w:id="61" w:name="__RefHeading___Toc283_2035113049"/>
+      <w:bookmarkEnd w:id="61"/>
+      <w:r>
+        <w:rPr/>
+        <w:t>3.2.3. How the procedures should be implemented</w:t>
+      </w:r>
+    </w:p>
+    <w:p>
+      <w:pPr>
+        <w:pStyle w:val="Normal1"/>
+        <w:rPr/>
+      </w:pPr>
+      <w:r>
+        <w:rPr/>
+        <w:t>Here is a briefing of the most important procedures that each module will have for the correct operations of the Rclock program</w:t>
+      </w:r>
+    </w:p>
+    <w:p>
+      <w:pPr>
+        <w:pStyle w:val="Heading4"/>
+        <w:rPr/>
+      </w:pPr>
+      <w:bookmarkStart w:id="62" w:name="__RefHeading___Toc333_2035113049"/>
       <w:bookmarkEnd w:id="62"/>
       <w:r>
         <w:rPr/>
-        <w:t>3.2.3. How the procedures should be implemented</w:t>
-      </w:r>
-    </w:p>
-    <w:p>
-      <w:pPr>
-        <w:pStyle w:val="Normal1"/>
-        <w:rPr/>
-      </w:pPr>
-      <w:r>
-        <w:rPr/>
-        <w:t>Here is a briefing of the most important procedures that each module will have for the correct operations of the Rclock program</w:t>
+        <w:t>3.2.3.1. datetime module</w:t>
+      </w:r>
+    </w:p>
+    <w:p>
+      <w:pPr>
+        <w:pStyle w:val="Normal1"/>
+        <w:rPr/>
+      </w:pPr>
+      <w:r>
+        <w:rPr/>
+        <w:t>The datetime module has a couple of procedures that will be useful to parse and generate dates/time, a great part of the requirements listed previously are done here. The procedures of this module are the following:</w:t>
+      </w:r>
+    </w:p>
+    <w:p>
+      <w:pPr>
+        <w:pStyle w:val="Normal1"/>
+        <w:rPr/>
+      </w:pPr>
+      <w:r>
+        <w:rPr/>
+      </w:r>
+    </w:p>
+    <w:p>
+      <w:pPr>
+        <w:pStyle w:val="Heading5"/>
+        <w:rPr/>
+      </w:pPr>
+      <w:bookmarkStart w:id="63" w:name="__RefHeading___Toc353_2035113049"/>
+      <w:bookmarkEnd w:id="63"/>
+      <w:r>
+        <w:rPr/>
+        <w:t>3.2.3.1.1. generateDateAndTime()</w:t>
+      </w:r>
+    </w:p>
+    <w:p>
+      <w:pPr>
+        <w:pStyle w:val="Normal1"/>
+        <w:rPr/>
+      </w:pPr>
+      <w:r>
+        <w:rPr/>
+        <w:t>Once called, this function return a struct filled with the current date and time, a great part of the remaining program will work on this data, updating its content for customization or even for the normal Rclock operation.</w:t>
+      </w:r>
+    </w:p>
+    <w:p>
+      <w:pPr>
+        <w:pStyle w:val="Normal1"/>
+        <w:rPr/>
+      </w:pPr>
+      <w:r>
+        <w:rPr/>
+      </w:r>
+    </w:p>
+    <w:p>
+      <w:pPr>
+        <w:pStyle w:val="Heading5"/>
+        <w:rPr/>
+      </w:pPr>
+      <w:bookmarkStart w:id="64" w:name="__RefHeading___Toc391_2035113049"/>
+      <w:bookmarkEnd w:id="64"/>
+      <w:r>
+        <w:rPr/>
+        <w:t>3.2.3.1.2. setNewTime()</w:t>
+      </w:r>
+    </w:p>
+    <w:p>
+      <w:pPr>
+        <w:pStyle w:val="Normal1"/>
+        <w:rPr/>
+      </w:pPr>
+      <w:r>
+        <w:rPr/>
+        <w:t>Once called, this procedure will update the time generated by the generateDateAndTime() function using the value provided by the user. Those features of define a custom time for the clock are done here.</w:t>
+      </w:r>
+    </w:p>
+    <w:p>
+      <w:pPr>
+        <w:pStyle w:val="Normal1"/>
+        <w:rPr/>
+      </w:pPr>
+      <w:r>
+        <w:rPr/>
+      </w:r>
+    </w:p>
+    <w:p>
+      <w:pPr>
+        <w:pStyle w:val="Heading5"/>
+        <w:rPr/>
+      </w:pPr>
+      <w:bookmarkStart w:id="65" w:name="__RefHeading___Toc389_2035113049"/>
+      <w:bookmarkEnd w:id="65"/>
+      <w:r>
+        <w:rPr/>
+        <w:t>3.2.3.1.3. setNewDate( )</w:t>
+      </w:r>
+    </w:p>
+    <w:p>
+      <w:pPr>
+        <w:pStyle w:val="Normal1"/>
+        <w:rPr/>
+      </w:pPr>
+      <w:r>
+        <w:rPr/>
+        <w:t>Once called, this procedure will update the date generated by the generateDateAndTime( ) function using the value provided by the user. Those features of define a custom date for the application are done here.</w:t>
+      </w:r>
+    </w:p>
+    <w:p>
+      <w:pPr>
+        <w:pStyle w:val="Heading5"/>
+        <w:rPr/>
+      </w:pPr>
+      <w:bookmarkStart w:id="66" w:name="__RefHeading___Toc381_2035113049"/>
+      <w:bookmarkEnd w:id="66"/>
+      <w:r>
+        <w:rPr/>
+        <w:t>3.2.3.1.</w:t>
+      </w:r>
+      <w:r>
+        <w:rPr/>
+        <w:t>4</w:t>
+      </w:r>
+      <w:r>
+        <w:rPr/>
+        <w:t>. generateDateString( )</w:t>
+      </w:r>
+    </w:p>
+    <w:p>
+      <w:pPr>
+        <w:pStyle w:val="Normal1"/>
+        <w:rPr/>
+      </w:pPr>
+      <w:r>
+        <w:rPr/>
+        <w:t>Once called, this procedure will return the date buffer that will be shown below the clock, if a custom format be provided by the user, this function will use it instead of the default format. This function should calculate the total buffer length. The max generated string length is 512 characters</w:t>
+      </w:r>
+    </w:p>
+    <w:p>
+      <w:pPr>
+        <w:pStyle w:val="Heading5"/>
+        <w:rPr/>
+      </w:pPr>
+      <w:bookmarkStart w:id="67" w:name="__RefHeading___Toc379_2035113049"/>
+      <w:bookmarkEnd w:id="67"/>
+      <w:r>
+        <w:rPr/>
+        <w:t>3.2.3.1.</w:t>
+      </w:r>
+      <w:r>
+        <w:rPr/>
+        <w:t>5</w:t>
+      </w:r>
+      <w:r>
+        <w:rPr/>
+        <w:t>. incrementClockSecond( )</w:t>
+      </w:r>
+    </w:p>
+    <w:p>
+      <w:pPr>
+        <w:pStyle w:val="Normal1"/>
+        <w:rPr/>
+      </w:pPr>
+      <w:r>
+        <w:rPr/>
+        <w:t>Once called, this procedure will increment the date/time structure in one second and normalize the result to be possible increment minutes, hours, and days automatically. The normalize only must be done when the seconds reached its max range, changing the minutes, hours and so on...</w:t>
       </w:r>
     </w:p>
     <w:p>
@@ -4731,30 +5190,21 @@
         <w:pStyle w:val="Heading4"/>
         <w:rPr/>
       </w:pPr>
-      <w:bookmarkStart w:id="63" w:name="__RefHeading___Toc333_2035113049"/>
-      <w:bookmarkEnd w:id="63"/>
-      <w:r>
-        <w:rPr/>
-        <w:t>3.2.3.1. datetime module</w:t>
-      </w:r>
-    </w:p>
-    <w:p>
-      <w:pPr>
-        <w:pStyle w:val="Normal1"/>
-        <w:rPr/>
-      </w:pPr>
-      <w:r>
-        <w:rPr/>
-        <w:t>The datetime module has a couple of procedures that will be useful to parse and generate dates/time, a great part of the requirements listed previously are done here. The procedures of this module are the following:</w:t>
-      </w:r>
-    </w:p>
-    <w:p>
-      <w:pPr>
-        <w:pStyle w:val="Normal1"/>
-        <w:rPr/>
-      </w:pPr>
-      <w:r>
-        <w:rPr/>
+      <w:bookmarkStart w:id="68" w:name="__RefHeading___Toc331_2035113049"/>
+      <w:bookmarkEnd w:id="68"/>
+      <w:r>
+        <w:rPr/>
+        <w:t>3.2.3.2.  screen-manager module</w:t>
+      </w:r>
+    </w:p>
+    <w:p>
+      <w:pPr>
+        <w:pStyle w:val="Normal1"/>
+        <w:rPr/>
+      </w:pPr>
+      <w:r>
+        <w:rPr/>
+        <w:t>The screen-manager module will be responsible for generate windows and define placeholders that will be filled with the Rclock contents. These are the main procedures that will be used</w:t>
       </w:r>
     </w:p>
     <w:p>
@@ -4762,21 +5212,21 @@
         <w:pStyle w:val="Heading5"/>
         <w:rPr/>
       </w:pPr>
-      <w:bookmarkStart w:id="64" w:name="__RefHeading___Toc353_2035113049"/>
-      <w:bookmarkEnd w:id="64"/>
-      <w:r>
-        <w:rPr/>
-        <w:t>3.2.3.1.1. generateDateAndTime()</w:t>
-      </w:r>
-    </w:p>
-    <w:p>
-      <w:pPr>
-        <w:pStyle w:val="Normal1"/>
-        <w:rPr/>
-      </w:pPr>
-      <w:r>
-        <w:rPr/>
-        <w:t>Once called, this function return a struct filled with the current date and time, a great part of the remaining program will work on this data, updating its content for customization or even for the normal Rclock operation.</w:t>
+      <w:bookmarkStart w:id="69" w:name="__RefHeading___Toc377_2035113049"/>
+      <w:bookmarkEnd w:id="69"/>
+      <w:r>
+        <w:rPr/>
+        <w:t>3.2.3.2.1. generateWindows( )</w:t>
+      </w:r>
+    </w:p>
+    <w:p>
+      <w:pPr>
+        <w:pStyle w:val="Normal1"/>
+        <w:rPr/>
+      </w:pPr>
+      <w:r>
+        <w:rPr/>
+        <w:t>Once called, this procedure will generate and populate an array with Ncurses windows, that will hold the digits and colons in the future, the date window will be stored in an individual variable. This procedure must be notified in the case of the user want to hide the seconds and the date</w:t>
       </w:r>
     </w:p>
     <w:p>
@@ -4793,21 +5243,21 @@
         <w:pStyle w:val="Heading5"/>
         <w:rPr/>
       </w:pPr>
-      <w:bookmarkStart w:id="65" w:name="__RefHeading___Toc391_2035113049"/>
-      <w:bookmarkEnd w:id="65"/>
-      <w:r>
-        <w:rPr/>
-        <w:t>3.2.3.1.2. setNewTime()</w:t>
-      </w:r>
-    </w:p>
-    <w:p>
-      <w:pPr>
-        <w:pStyle w:val="Normal1"/>
-        <w:rPr/>
-      </w:pPr>
-      <w:r>
-        <w:rPr/>
-        <w:t>Once called, this procedure will update the time generated by the generateDateAndTime() function using the value provided by the user. Those features of define a custom time for the clock are done here.</w:t>
+      <w:bookmarkStart w:id="70" w:name="__RefHeading___Toc375_2035113049"/>
+      <w:bookmarkEnd w:id="70"/>
+      <w:r>
+        <w:rPr/>
+        <w:t>3.2.3.2.2. setPlaceholders( )</w:t>
+      </w:r>
+    </w:p>
+    <w:p>
+      <w:pPr>
+        <w:pStyle w:val="Normal1"/>
+        <w:rPr/>
+      </w:pPr>
+      <w:r>
+        <w:rPr/>
+        <w:t>Once called, this procedure will generate the placeholders for each digit, colon and date windows. The generated placeholders will be stored inside the module, since the screen-manager is the only component that can change these positions, there’s no sense on store this data outside the module. The windows positions that hold the digits and colons will be stored using an array, the date window position will be stored in a struct. There’s the possibility of the user want to hide the seconds and the date of the clock, for that reason, this procedure must be notified to ignore these windows</w:t>
       </w:r>
     </w:p>
     <w:p>
@@ -4824,21 +5274,21 @@
         <w:pStyle w:val="Heading5"/>
         <w:rPr/>
       </w:pPr>
-      <w:bookmarkStart w:id="66" w:name="__RefHeading___Toc389_2035113049"/>
-      <w:bookmarkEnd w:id="66"/>
-      <w:r>
-        <w:rPr/>
-        <w:t>3.2.3.1.3. setNewDate( )</w:t>
-      </w:r>
-    </w:p>
-    <w:p>
-      <w:pPr>
-        <w:pStyle w:val="Normal1"/>
-        <w:rPr/>
-      </w:pPr>
-      <w:r>
-        <w:rPr/>
-        <w:t>Once called, this procedure will update the date generated by the generateDateAndTime( ) function using the value provided by the user. Those features of define a custom date for the application are done here.</w:t>
+      <w:bookmarkStart w:id="71" w:name="__RefHeading___Toc373_2035113049"/>
+      <w:bookmarkEnd w:id="71"/>
+      <w:r>
+        <w:rPr/>
+        <w:t>3.2.3.2.3. detectTerminalResizes( )</w:t>
+      </w:r>
+    </w:p>
+    <w:p>
+      <w:pPr>
+        <w:pStyle w:val="Normal1"/>
+        <w:rPr/>
+      </w:pPr>
+      <w:r>
+        <w:rPr/>
+        <w:t>Once called, this function will check for window resizes. Every window resize must be noticed for rearrange all the components placed on screen</w:t>
       </w:r>
     </w:p>
     <w:p>
@@ -4855,30 +5305,21 @@
         <w:pStyle w:val="Heading5"/>
         <w:rPr/>
       </w:pPr>
-      <w:bookmarkStart w:id="67" w:name="__RefHeading___Toc387_2035113049"/>
-      <w:bookmarkEnd w:id="67"/>
-      <w:r>
-        <w:rPr/>
-        <w:t>3.2.3.1.4. verifyForDateAndTimeErrors( )</w:t>
-      </w:r>
-    </w:p>
-    <w:p>
-      <w:pPr>
-        <w:pStyle w:val="Normal1"/>
-        <w:rPr/>
-      </w:pPr>
-      <w:r>
-        <w:rPr/>
-        <w:t>Once called, this procedure will check for possible range errors, for date and time. Errors like set the hours to 26 or month to 15 are captured here. An error that was captured by this procedure will issue an error using the errors module.</w:t>
-      </w:r>
-    </w:p>
-    <w:p>
-      <w:pPr>
-        <w:pStyle w:val="Normal1"/>
-        <w:rPr/>
-      </w:pPr>
-      <w:r>
-        <w:rPr/>
+      <w:bookmarkStart w:id="72" w:name="__RefHeading___Toc371_2035113049"/>
+      <w:bookmarkEnd w:id="72"/>
+      <w:r>
+        <w:rPr/>
+        <w:t>3.2.3.2.4. moveTimeWindowsToPlaceholders( )</w:t>
+      </w:r>
+    </w:p>
+    <w:p>
+      <w:pPr>
+        <w:pStyle w:val="Normal1"/>
+        <w:rPr/>
+      </w:pPr>
+      <w:r>
+        <w:rPr/>
+        <w:t>Once called, this procedure will move the time windows to their placeholders defined by the setPlaceholders( ).</w:t>
       </w:r>
     </w:p>
     <w:p>
@@ -4886,21 +5327,21 @@
         <w:pStyle w:val="Heading5"/>
         <w:rPr/>
       </w:pPr>
-      <w:bookmarkStart w:id="68" w:name="__RefHeading___Toc385_2035113049"/>
-      <w:bookmarkEnd w:id="68"/>
-      <w:r>
-        <w:rPr/>
-        <w:t>3.2.3.1.5. parseDate( )</w:t>
-      </w:r>
-    </w:p>
-    <w:p>
-      <w:pPr>
-        <w:pStyle w:val="Normal1"/>
-        <w:rPr/>
-      </w:pPr>
-      <w:r>
-        <w:rPr/>
-        <w:t>Once called, this function will parse the date using the format DD/MM/YYYY and return its contents and a possible parse error flag</w:t>
+      <w:bookmarkStart w:id="73" w:name="__RefHeading___Toc996_1226369079"/>
+      <w:bookmarkEnd w:id="73"/>
+      <w:r>
+        <w:rPr/>
+        <w:t>3.2.3.2.5. moveDateWindowToPlaceholder( )</w:t>
+      </w:r>
+    </w:p>
+    <w:p>
+      <w:pPr>
+        <w:pStyle w:val="Normal1"/>
+        <w:rPr/>
+      </w:pPr>
+      <w:r>
+        <w:rPr/>
+        <w:t>Once called, this procedure will move the date window to its placeholder defined by the setPlaceholders( )</w:t>
       </w:r>
     </w:p>
     <w:p>
@@ -4908,21 +5349,21 @@
         <w:pStyle w:val="Heading5"/>
         <w:rPr/>
       </w:pPr>
-      <w:bookmarkStart w:id="69" w:name="__RefHeading___Toc383_2035113049"/>
-      <w:bookmarkEnd w:id="69"/>
-      <w:r>
-        <w:rPr/>
-        <w:t>3.2.3.1.6. parseTime( )</w:t>
-      </w:r>
-    </w:p>
-    <w:p>
-      <w:pPr>
-        <w:pStyle w:val="Normal1"/>
-        <w:rPr/>
-      </w:pPr>
-      <w:r>
-        <w:rPr/>
-        <w:t>Once called, this function will parse the time using the format xx:xx:xx and return its contents and a possible parse error flag</w:t>
+      <w:bookmarkStart w:id="74" w:name="__RefHeading___Toc994_1226369079"/>
+      <w:bookmarkEnd w:id="74"/>
+      <w:r>
+        <w:rPr/>
+        <w:t>3.2.3.2.5. showProgramError( )</w:t>
+      </w:r>
+    </w:p>
+    <w:p>
+      <w:pPr>
+        <w:pStyle w:val="Normal1"/>
+        <w:rPr/>
+      </w:pPr>
+      <w:r>
+        <w:rPr/>
+        <w:t>Once called, this procedure will clear everything on screen, if there’s something, and show a error message generated by the errors module. The message shall be aligned to the center and inside a box. A second message with the content “Press any key to exit” shall be positioned below the error message</w:t>
       </w:r>
     </w:p>
     <w:p>
@@ -4930,21 +5371,21 @@
         <w:pStyle w:val="Heading5"/>
         <w:rPr/>
       </w:pPr>
-      <w:bookmarkStart w:id="70" w:name="__RefHeading___Toc381_2035113049"/>
-      <w:bookmarkEnd w:id="70"/>
-      <w:r>
-        <w:rPr/>
-        <w:t>3.2.3.1.7. generateDateString( )</w:t>
-      </w:r>
-    </w:p>
-    <w:p>
-      <w:pPr>
-        <w:pStyle w:val="Normal1"/>
-        <w:rPr/>
-      </w:pPr>
-      <w:r>
-        <w:rPr/>
-        <w:t>Once called, this procedure will return the date buffer that will be shown below the clock, if a custom format be provided by the user, this function will use it instead of the default format. This function should calculate the total buffer length. The max generated string length is 512 characters</w:t>
+      <w:bookmarkStart w:id="75" w:name="__RefHeading___Toc1093_2353806461"/>
+      <w:bookmarkEnd w:id="75"/>
+      <w:r>
+        <w:rPr/>
+        <w:t>3.2.3.2.6. getClockSegment( )</w:t>
+      </w:r>
+    </w:p>
+    <w:p>
+      <w:pPr>
+        <w:pStyle w:val="Normal1"/>
+        <w:rPr/>
+      </w:pPr>
+      <w:r>
+        <w:rPr/>
+        <w:t>Once called, this function returns the clock segment identified by the given argument, the available arguments are the following macros: HOURS_SEGMENT, MINUTES_SEGMENT, SECONDS_SEGMENT, FIRST_CLOCK_COLON and SECOND_CLOCK_COLOR. The macros hold the array index that each component is positioned.</w:t>
       </w:r>
     </w:p>
     <w:p>
@@ -4952,30 +5393,21 @@
         <w:pStyle w:val="Heading5"/>
         <w:rPr/>
       </w:pPr>
-      <w:bookmarkStart w:id="71" w:name="__RefHeading___Toc379_2035113049"/>
-      <w:bookmarkEnd w:id="71"/>
-      <w:r>
-        <w:rPr/>
-        <w:t>3.2.3.1.8. incrementClockSecond( )</w:t>
-      </w:r>
-    </w:p>
-    <w:p>
-      <w:pPr>
-        <w:pStyle w:val="Normal1"/>
-        <w:rPr/>
-      </w:pPr>
-      <w:r>
-        <w:rPr/>
-        <w:t>Once called, this procedure will increment the date/time structure in one second and normalize the result to be possible increment minutes, hours, and days automatically. The normalize only must be done when the seconds reached its max range, changing the minutes, hours and so on...</w:t>
-      </w:r>
-    </w:p>
-    <w:p>
-      <w:pPr>
-        <w:pStyle w:val="Normal1"/>
-        <w:rPr/>
-      </w:pPr>
-      <w:r>
-        <w:rPr/>
+      <w:bookmarkStart w:id="76" w:name="__RefHeading___Toc1091_2353806461"/>
+      <w:bookmarkEnd w:id="76"/>
+      <w:r>
+        <w:rPr/>
+        <w:t>3.2.3.2.7. getDateWindow( )</w:t>
+      </w:r>
+    </w:p>
+    <w:p>
+      <w:pPr>
+        <w:pStyle w:val="Normal1"/>
+        <w:rPr/>
+      </w:pPr>
+      <w:r>
+        <w:rPr/>
+        <w:t>Once called, this function returns the date window</w:t>
       </w:r>
     </w:p>
     <w:p>
@@ -4983,30 +5415,21 @@
         <w:pStyle w:val="Heading4"/>
         <w:rPr/>
       </w:pPr>
-      <w:bookmarkStart w:id="72" w:name="__RefHeading___Toc331_2035113049"/>
-      <w:bookmarkEnd w:id="72"/>
-      <w:r>
-        <w:rPr/>
-        <w:t>3.2.3.2.  screen-manager module</w:t>
-      </w:r>
-    </w:p>
-    <w:p>
-      <w:pPr>
-        <w:pStyle w:val="Normal1"/>
-        <w:rPr/>
-      </w:pPr>
-      <w:r>
-        <w:rPr/>
-        <w:t>The screen-manager module will be responsible for generate windows and define placeholders that will be filled with the Rclock contents. These are the main procedures that will be used</w:t>
-      </w:r>
-    </w:p>
-    <w:p>
-      <w:pPr>
-        <w:pStyle w:val="Normal1"/>
-        <w:rPr/>
-      </w:pPr>
-      <w:r>
-        <w:rPr/>
+      <w:bookmarkStart w:id="77" w:name="__RefHeading___Toc327_2035113049"/>
+      <w:bookmarkEnd w:id="77"/>
+      <w:r>
+        <w:rPr/>
+        <w:t>3.2.3.3. colors module</w:t>
+      </w:r>
+    </w:p>
+    <w:p>
+      <w:pPr>
+        <w:pStyle w:val="Normal1"/>
+        <w:rPr/>
+      </w:pPr>
+      <w:r>
+        <w:rPr/>
+        <w:t>The colors module will load all available colors and set the selected colors for each component of the program based on the user input, every access to colors to draw something on screen must be requested to this module</w:t>
       </w:r>
     </w:p>
     <w:p>
@@ -5014,30 +5437,21 @@
         <w:pStyle w:val="Heading5"/>
         <w:rPr/>
       </w:pPr>
-      <w:bookmarkStart w:id="73" w:name="__RefHeading___Toc377_2035113049"/>
-      <w:bookmarkEnd w:id="73"/>
-      <w:r>
-        <w:rPr/>
-        <w:t>3.2.3.2.1. generateWindows( )</w:t>
-      </w:r>
-    </w:p>
-    <w:p>
-      <w:pPr>
-        <w:pStyle w:val="Normal1"/>
-        <w:rPr/>
-      </w:pPr>
-      <w:r>
-        <w:rPr/>
-        <w:t>Once called, this procedure will generate and populate an array with Ncurses windows, that will hold the digits and colons in the future, the date window will be stored in an individual variable. This procedure must be notified in the case of the user want to hide the seconds and the date</w:t>
-      </w:r>
-    </w:p>
-    <w:p>
-      <w:pPr>
-        <w:pStyle w:val="Normal1"/>
-        <w:rPr/>
-      </w:pPr>
-      <w:r>
-        <w:rPr/>
+      <w:bookmarkStart w:id="78" w:name="__RefHeading___Toc367_2035113049"/>
+      <w:bookmarkEnd w:id="78"/>
+      <w:r>
+        <w:rPr/>
+        <w:t>3.2.3.3.1. setComponentsColors( )</w:t>
+      </w:r>
+    </w:p>
+    <w:p>
+      <w:pPr>
+        <w:pStyle w:val="Normal1"/>
+        <w:rPr/>
+      </w:pPr>
+      <w:r>
+        <w:rPr/>
+        <w:t>Once called, this procedure will save the colors given by the user through command-line arguments after check if the same exists. If no values were given, a default color will be used</w:t>
       </w:r>
     </w:p>
     <w:p>
@@ -5045,30 +5459,21 @@
         <w:pStyle w:val="Heading5"/>
         <w:rPr/>
       </w:pPr>
-      <w:bookmarkStart w:id="74" w:name="__RefHeading___Toc375_2035113049"/>
-      <w:bookmarkEnd w:id="74"/>
-      <w:r>
-        <w:rPr/>
-        <w:t>3.2.3.2.2. setPlaceholders( )</w:t>
-      </w:r>
-    </w:p>
-    <w:p>
-      <w:pPr>
-        <w:pStyle w:val="Normal1"/>
-        <w:rPr/>
-      </w:pPr>
-      <w:r>
-        <w:rPr/>
-        <w:t>Once called, this procedure will generate the placeholders for each digit, colon and date windows. The generated placeholders will be stored inside the module, since the screen-manager is the only component that can change these positions, there’s no sense on store this data outside the module. The windows positions that hold the digits and colons will be stored using an array, the date window position will be stored in a struct. There’s the possibility of the user want to hide the seconds and the date of the clock, for that reason, this procedure must be notified to ignore these windows</w:t>
-      </w:r>
-    </w:p>
-    <w:p>
-      <w:pPr>
-        <w:pStyle w:val="Normal1"/>
-        <w:rPr/>
-      </w:pPr>
-      <w:r>
-        <w:rPr/>
+      <w:bookmarkStart w:id="79" w:name="__RefHeading___Toc365_2035113049"/>
+      <w:bookmarkEnd w:id="79"/>
+      <w:r>
+        <w:rPr/>
+        <w:t>3.2.3.3.2. getDigitColor( )</w:t>
+      </w:r>
+    </w:p>
+    <w:p>
+      <w:pPr>
+        <w:pStyle w:val="Normal1"/>
+        <w:rPr/>
+      </w:pPr>
+      <w:r>
+        <w:rPr/>
+        <w:t>Once called, this function will return the color ID of a digit that matches the given identifier between 0 and 5</w:t>
       </w:r>
     </w:p>
     <w:p>
@@ -5076,30 +5481,21 @@
         <w:pStyle w:val="Heading5"/>
         <w:rPr/>
       </w:pPr>
-      <w:bookmarkStart w:id="75" w:name="__RefHeading___Toc373_2035113049"/>
-      <w:bookmarkEnd w:id="75"/>
-      <w:r>
-        <w:rPr/>
-        <w:t>3.2.3.2.3. detectTerminalResizes( )</w:t>
-      </w:r>
-    </w:p>
-    <w:p>
-      <w:pPr>
-        <w:pStyle w:val="Normal1"/>
-        <w:rPr/>
-      </w:pPr>
-      <w:r>
-        <w:rPr/>
-        <w:t>Once called, this function will check for window resizes. Every window resize must be noticed for rearrange all the components placed on screen</w:t>
-      </w:r>
-    </w:p>
-    <w:p>
-      <w:pPr>
-        <w:pStyle w:val="Normal1"/>
-        <w:rPr/>
-      </w:pPr>
-      <w:r>
-        <w:rPr/>
+      <w:bookmarkStart w:id="80" w:name="__RefHeading___Toc1089_2353806461"/>
+      <w:bookmarkEnd w:id="80"/>
+      <w:r>
+        <w:rPr/>
+        <w:t>3.2.3.3.3. getColonColor( )</w:t>
+      </w:r>
+    </w:p>
+    <w:p>
+      <w:pPr>
+        <w:pStyle w:val="Normal1"/>
+        <w:rPr/>
+      </w:pPr>
+      <w:r>
+        <w:rPr/>
+        <w:t>Once called, this function will return the color ID of the clock colons</w:t>
       </w:r>
     </w:p>
     <w:p>
@@ -5107,21 +5503,52 @@
         <w:pStyle w:val="Heading5"/>
         <w:rPr/>
       </w:pPr>
-      <w:bookmarkStart w:id="76" w:name="__RefHeading___Toc371_2035113049"/>
-      <w:bookmarkEnd w:id="76"/>
-      <w:r>
-        <w:rPr/>
-        <w:t>3.2.3.2.4. moveTimeWindowsToPlaceholders( )</w:t>
-      </w:r>
-    </w:p>
-    <w:p>
-      <w:pPr>
-        <w:pStyle w:val="Normal1"/>
-        <w:rPr/>
-      </w:pPr>
-      <w:r>
-        <w:rPr/>
-        <w:t>Once called, this procedure will move the time windows to their placeholders defined by the setPlaceholders( ).</w:t>
+      <w:bookmarkStart w:id="81" w:name="__RefHeading___Toc1087_2353806461"/>
+      <w:bookmarkEnd w:id="81"/>
+      <w:r>
+        <w:rPr/>
+        <w:t>3.2.3.3.4. getDateColor( )</w:t>
+      </w:r>
+    </w:p>
+    <w:p>
+      <w:pPr>
+        <w:pStyle w:val="Normal1"/>
+        <w:rPr/>
+      </w:pPr>
+      <w:r>
+        <w:rPr/>
+        <w:t>Once called, this function will return the color ID of the date</w:t>
+      </w:r>
+    </w:p>
+    <w:p>
+      <w:pPr>
+        <w:pStyle w:val="Heading4"/>
+        <w:rPr/>
+      </w:pPr>
+      <w:bookmarkStart w:id="82" w:name="__RefHeading___Toc323_2035113049"/>
+      <w:bookmarkEnd w:id="82"/>
+      <w:r>
+        <w:rPr/>
+        <w:t>3.2.3.4. shapes module</w:t>
+      </w:r>
+    </w:p>
+    <w:p>
+      <w:pPr>
+        <w:pStyle w:val="Normal1"/>
+        <w:rPr/>
+      </w:pPr>
+      <w:r>
+        <w:rPr/>
+        <w:t>The shapes module will be a proxy between the digits/colon shapes and the rest of the program, any acess to these shapes must be asked to this module</w:t>
+      </w:r>
+    </w:p>
+    <w:p>
+      <w:pPr>
+        <w:pStyle w:val="Normal1"/>
+        <w:rPr/>
+      </w:pPr>
+      <w:r>
+        <w:rPr/>
       </w:r>
     </w:p>
     <w:p>
@@ -5129,21 +5556,30 @@
         <w:pStyle w:val="Heading5"/>
         <w:rPr/>
       </w:pPr>
-      <w:bookmarkStart w:id="77" w:name="__RefHeading___Toc996_1226369079"/>
-      <w:bookmarkEnd w:id="77"/>
-      <w:r>
-        <w:rPr/>
-        <w:t>3.2.3.2.5. moveDateWindowToPlaceholder( )</w:t>
-      </w:r>
-    </w:p>
-    <w:p>
-      <w:pPr>
-        <w:pStyle w:val="Normal1"/>
-        <w:rPr/>
-      </w:pPr>
-      <w:r>
-        <w:rPr/>
-        <w:t>Once called, this procedure will move the date window to its placeholder defined by the setPlaceholders( )</w:t>
+      <w:bookmarkStart w:id="83" w:name="__RefHeading___Toc361_2035113049"/>
+      <w:bookmarkEnd w:id="83"/>
+      <w:r>
+        <w:rPr/>
+        <w:t>3.2.3.4.1. getDigitShape( )</w:t>
+      </w:r>
+    </w:p>
+    <w:p>
+      <w:pPr>
+        <w:pStyle w:val="Normal1"/>
+        <w:rPr/>
+      </w:pPr>
+      <w:r>
+        <w:rPr/>
+        <w:t>Once called, this function will return a pointer to the clock shape specified by the given argument</w:t>
+      </w:r>
+    </w:p>
+    <w:p>
+      <w:pPr>
+        <w:pStyle w:val="Normal1"/>
+        <w:rPr/>
+      </w:pPr>
+      <w:r>
+        <w:rPr/>
       </w:r>
     </w:p>
     <w:p>
@@ -5151,65 +5587,21 @@
         <w:pStyle w:val="Heading5"/>
         <w:rPr/>
       </w:pPr>
-      <w:bookmarkStart w:id="78" w:name="__RefHeading___Toc994_1226369079"/>
-      <w:bookmarkEnd w:id="78"/>
-      <w:r>
-        <w:rPr/>
-        <w:t>3.2.3.2.5. showProgramError( )</w:t>
-      </w:r>
-    </w:p>
-    <w:p>
-      <w:pPr>
-        <w:pStyle w:val="Normal1"/>
-        <w:rPr/>
-      </w:pPr>
-      <w:r>
-        <w:rPr/>
-        <w:t>Once called, this procedure will clear everything on screen, if there’s something, and show a error message generated by the errors module. The message shall be aligned to the center and inside a box. A second message with the content “Press any key to exit” shall be positioned below the error message</w:t>
-      </w:r>
-    </w:p>
-    <w:p>
-      <w:pPr>
-        <w:pStyle w:val="Heading5"/>
-        <w:rPr/>
-      </w:pPr>
-      <w:bookmarkStart w:id="79" w:name="__RefHeading___Toc1093_2353806461"/>
-      <w:bookmarkEnd w:id="79"/>
-      <w:r>
-        <w:rPr/>
-        <w:t>3.2.3.2.6. getClockSegment( )</w:t>
-      </w:r>
-    </w:p>
-    <w:p>
-      <w:pPr>
-        <w:pStyle w:val="Normal1"/>
-        <w:rPr/>
-      </w:pPr>
-      <w:r>
-        <w:rPr/>
-        <w:t>Once called, this function returns the clock segment identified by the given argument, the available arguments are the following macros: HOURS_SEGMENT, MINUTES_SEGMENT, SECONDS_SEGMENT, FIRST_CLOCK_COLON and SECOND_CLOCK_COLOR. The macros hold the array index that each component is positioned.</w:t>
-      </w:r>
-    </w:p>
-    <w:p>
-      <w:pPr>
-        <w:pStyle w:val="Heading5"/>
-        <w:rPr/>
-      </w:pPr>
-      <w:bookmarkStart w:id="80" w:name="__RefHeading___Toc1091_2353806461"/>
-      <w:bookmarkEnd w:id="80"/>
-      <w:r>
-        <w:rPr/>
-        <w:t>3.2.3.2.7. getDateWindow( )</w:t>
-      </w:r>
-    </w:p>
-    <w:p>
-      <w:pPr>
-        <w:pStyle w:val="Normal1"/>
-        <w:rPr/>
-      </w:pPr>
-      <w:r>
-        <w:rPr/>
-        <w:t>Once called, this function returns the date window</w:t>
+      <w:bookmarkStart w:id="84" w:name="__RefHeading___Toc359_2035113049"/>
+      <w:bookmarkEnd w:id="84"/>
+      <w:r>
+        <w:rPr/>
+        <w:t>3.2.3.4.2. getColonShape( )</w:t>
+      </w:r>
+    </w:p>
+    <w:p>
+      <w:pPr>
+        <w:pStyle w:val="Normal1"/>
+        <w:rPr/>
+      </w:pPr>
+      <w:r>
+        <w:rPr/>
+        <w:t>Once called, this function will return a pointer to the colon shape</w:t>
       </w:r>
     </w:p>
     <w:p>
@@ -5217,202 +5609,8 @@
         <w:pStyle w:val="Heading4"/>
         <w:rPr/>
       </w:pPr>
-      <w:bookmarkStart w:id="81" w:name="__RefHeading___Toc327_2035113049"/>
-      <w:bookmarkEnd w:id="81"/>
-      <w:r>
-        <w:rPr/>
-        <w:t>3.2.3.3. colors module</w:t>
-      </w:r>
-    </w:p>
-    <w:p>
-      <w:pPr>
-        <w:pStyle w:val="Normal1"/>
-        <w:rPr/>
-      </w:pPr>
-      <w:r>
-        <w:rPr/>
-        <w:t>The colors module will load all available colors and set the selected colors for each component of the program based on the user input, every access to colors to draw something on screen must be requested to this module</w:t>
-      </w:r>
-    </w:p>
-    <w:p>
-      <w:pPr>
-        <w:pStyle w:val="Heading5"/>
-        <w:rPr/>
-      </w:pPr>
-      <w:bookmarkStart w:id="82" w:name="__RefHeading___Toc367_2035113049"/>
-      <w:bookmarkEnd w:id="82"/>
-      <w:r>
-        <w:rPr/>
-        <w:t>3.2.3.3.1. setComponentsColors( )</w:t>
-      </w:r>
-    </w:p>
-    <w:p>
-      <w:pPr>
-        <w:pStyle w:val="Normal1"/>
-        <w:rPr/>
-      </w:pPr>
-      <w:r>
-        <w:rPr/>
-        <w:t>Once called, this procedure will save the colors given by the user through command-line arguments after check if the same exists. If no values were given, a default color will be used</w:t>
-      </w:r>
-    </w:p>
-    <w:p>
-      <w:pPr>
-        <w:pStyle w:val="Heading5"/>
-        <w:rPr/>
-      </w:pPr>
-      <w:bookmarkStart w:id="83" w:name="__RefHeading___Toc365_2035113049"/>
-      <w:bookmarkEnd w:id="83"/>
-      <w:r>
-        <w:rPr/>
-        <w:t>3.2.3.3.2. getDigitColor( )</w:t>
-      </w:r>
-    </w:p>
-    <w:p>
-      <w:pPr>
-        <w:pStyle w:val="Normal1"/>
-        <w:rPr/>
-      </w:pPr>
-      <w:r>
-        <w:rPr/>
-        <w:t>Once called, this function will return the color ID of a digit that matches the given identifier between 0 and 5</w:t>
-      </w:r>
-    </w:p>
-    <w:p>
-      <w:pPr>
-        <w:pStyle w:val="Heading5"/>
-        <w:rPr/>
-      </w:pPr>
-      <w:bookmarkStart w:id="84" w:name="__RefHeading___Toc1089_2353806461"/>
-      <w:bookmarkEnd w:id="84"/>
-      <w:r>
-        <w:rPr/>
-        <w:t>3.2.3.3.3. getColonColor( )</w:t>
-      </w:r>
-    </w:p>
-    <w:p>
-      <w:pPr>
-        <w:pStyle w:val="Normal1"/>
-        <w:rPr/>
-      </w:pPr>
-      <w:r>
-        <w:rPr/>
-        <w:t>Once called, this function will return the color ID of the clock colons</w:t>
-      </w:r>
-    </w:p>
-    <w:p>
-      <w:pPr>
-        <w:pStyle w:val="Heading5"/>
-        <w:rPr/>
-      </w:pPr>
-      <w:bookmarkStart w:id="85" w:name="__RefHeading___Toc1087_2353806461"/>
+      <w:bookmarkStart w:id="85" w:name="__RefHeading___Toc329_2035113049"/>
       <w:bookmarkEnd w:id="85"/>
-      <w:r>
-        <w:rPr/>
-        <w:t>3.2.3.3.4. getDateColor( )</w:t>
-      </w:r>
-    </w:p>
-    <w:p>
-      <w:pPr>
-        <w:pStyle w:val="Normal1"/>
-        <w:rPr/>
-      </w:pPr>
-      <w:r>
-        <w:rPr/>
-        <w:t>Once called, this function will return the color ID of the date</w:t>
-      </w:r>
-    </w:p>
-    <w:p>
-      <w:pPr>
-        <w:pStyle w:val="Heading4"/>
-        <w:rPr/>
-      </w:pPr>
-      <w:bookmarkStart w:id="86" w:name="__RefHeading___Toc323_2035113049"/>
-      <w:bookmarkEnd w:id="86"/>
-      <w:r>
-        <w:rPr/>
-        <w:t>3.2.3.4. shapes module</w:t>
-      </w:r>
-    </w:p>
-    <w:p>
-      <w:pPr>
-        <w:pStyle w:val="Normal1"/>
-        <w:rPr/>
-      </w:pPr>
-      <w:r>
-        <w:rPr/>
-        <w:t>The shapes module will be a proxy between the digits/colon shapes and the rest of the program, any acess to these shapes must be asked to this module</w:t>
-      </w:r>
-    </w:p>
-    <w:p>
-      <w:pPr>
-        <w:pStyle w:val="Normal1"/>
-        <w:rPr/>
-      </w:pPr>
-      <w:r>
-        <w:rPr/>
-      </w:r>
-    </w:p>
-    <w:p>
-      <w:pPr>
-        <w:pStyle w:val="Heading5"/>
-        <w:rPr/>
-      </w:pPr>
-      <w:bookmarkStart w:id="87" w:name="__RefHeading___Toc361_2035113049"/>
-      <w:bookmarkEnd w:id="87"/>
-      <w:r>
-        <w:rPr/>
-        <w:t>3.2.3.4.1. getDigitShape( )</w:t>
-      </w:r>
-    </w:p>
-    <w:p>
-      <w:pPr>
-        <w:pStyle w:val="Normal1"/>
-        <w:rPr/>
-      </w:pPr>
-      <w:r>
-        <w:rPr/>
-        <w:t>Once called, this function will return a pointer to the clock shape specified by the given argument</w:t>
-      </w:r>
-    </w:p>
-    <w:p>
-      <w:pPr>
-        <w:pStyle w:val="Normal1"/>
-        <w:rPr/>
-      </w:pPr>
-      <w:r>
-        <w:rPr/>
-      </w:r>
-    </w:p>
-    <w:p>
-      <w:pPr>
-        <w:pStyle w:val="Heading5"/>
-        <w:rPr/>
-      </w:pPr>
-      <w:bookmarkStart w:id="88" w:name="__RefHeading___Toc359_2035113049"/>
-      <w:bookmarkEnd w:id="88"/>
-      <w:r>
-        <w:rPr/>
-        <w:t>3.2.3.4.2. getColonShape( )</w:t>
-      </w:r>
-    </w:p>
-    <w:p>
-      <w:pPr>
-        <w:pStyle w:val="Normal1"/>
-        <w:rPr/>
-      </w:pPr>
-      <w:r>
-        <w:rPr/>
-        <w:t>Once called, this function will return a pointer to the colon shape</w:t>
-      </w:r>
-    </w:p>
-    <w:p>
-      <w:pPr>
-        <w:pStyle w:val="Heading4"/>
-        <w:rPr/>
-      </w:pPr>
-      <w:bookmarkStart w:id="89" w:name="__RefHeading___Toc329_2035113049"/>
-      <w:bookmarkEnd w:id="89"/>
       <w:r>
         <w:rPr/>
         <w:t xml:space="preserve">3.2.3.5. </w:t>
@@ -5445,8 +5643,8 @@
         <w:pStyle w:val="Heading5"/>
         <w:rPr/>
       </w:pPr>
-      <w:bookmarkStart w:id="90" w:name="__RefHeading___Toc363_2035113049"/>
-      <w:bookmarkEnd w:id="90"/>
+      <w:bookmarkStart w:id="86" w:name="__RefHeading___Toc363_2035113049"/>
+      <w:bookmarkEnd w:id="86"/>
       <w:r>
         <w:rPr/>
         <w:t>3.2.3.5.1. normalizeSegment( )</w:t>
@@ -5471,105 +5669,105 @@
         <w:pStyle w:val="Heading5"/>
         <w:rPr/>
       </w:pPr>
-      <w:bookmarkStart w:id="91" w:name="__RefHeading___Toc357_2035113049"/>
+      <w:bookmarkStart w:id="87" w:name="__RefHeading___Toc357_2035113049"/>
+      <w:bookmarkEnd w:id="87"/>
+      <w:r>
+        <w:rPr/>
+        <w:t>3.2.3.5.2. fillClockSegment( )</w:t>
+      </w:r>
+    </w:p>
+    <w:p>
+      <w:pPr>
+        <w:pStyle w:val="Normal1"/>
+        <w:rPr/>
+      </w:pPr>
+      <w:r>
+        <w:rPr/>
+        <w:t>Once called, this procedure will fetch the digit and its color to be drawn by the drawClockWindow( ) procedure</w:t>
+      </w:r>
+    </w:p>
+    <w:p>
+      <w:pPr>
+        <w:pStyle w:val="Normal1"/>
+        <w:rPr/>
+      </w:pPr>
+      <w:r>
+        <w:rPr/>
+      </w:r>
+    </w:p>
+    <w:p>
+      <w:pPr>
+        <w:pStyle w:val="Heading5"/>
+        <w:rPr/>
+      </w:pPr>
+      <w:bookmarkStart w:id="88" w:name="__RefHeading___Toc355_2035113049"/>
+      <w:bookmarkEnd w:id="88"/>
+      <w:r>
+        <w:rPr/>
+        <w:t>3.2.3.5.3. drawDate( )</w:t>
+      </w:r>
+    </w:p>
+    <w:p>
+      <w:pPr>
+        <w:pStyle w:val="Normal1"/>
+        <w:rPr/>
+      </w:pPr>
+      <w:r>
+        <w:rPr/>
+        <w:t>Once called, this procedure will draw the date at the bottom of the clock if not disabled by the user</w:t>
+      </w:r>
+    </w:p>
+    <w:p>
+      <w:pPr>
+        <w:pStyle w:val="Heading5"/>
+        <w:rPr/>
+      </w:pPr>
+      <w:bookmarkStart w:id="89" w:name="__RefHeading___Toc1085_2353806461"/>
+      <w:bookmarkEnd w:id="89"/>
+      <w:r>
+        <w:rPr/>
+        <w:t>3.2.3.5.4. drawClockWindow( )</w:t>
+      </w:r>
+    </w:p>
+    <w:p>
+      <w:pPr>
+        <w:pStyle w:val="Normal1"/>
+        <w:rPr/>
+      </w:pPr>
+      <w:r>
+        <w:rPr/>
+        <w:t>This is a generic procedure useful for draw a shape on a window, it can be used for clock digits and clock colons</w:t>
+      </w:r>
+    </w:p>
+    <w:p>
+      <w:pPr>
+        <w:pStyle w:val="Heading5"/>
+        <w:rPr/>
+      </w:pPr>
+      <w:bookmarkStart w:id="90" w:name="__RefHeading___Toc1083_2353806461"/>
+      <w:bookmarkEnd w:id="90"/>
+      <w:r>
+        <w:rPr/>
+        <w:t>3.2.3.5.5. fillClockColons( )</w:t>
+      </w:r>
+    </w:p>
+    <w:p>
+      <w:pPr>
+        <w:pStyle w:val="Normal1"/>
+        <w:rPr/>
+      </w:pPr>
+      <w:r>
+        <w:rPr/>
+        <w:t>Once called, this procedure will fetch both colons and their colors to be drawn by the drawClockWindow( ) procedure</w:t>
+      </w:r>
+    </w:p>
+    <w:p>
+      <w:pPr>
+        <w:pStyle w:val="Heading4"/>
+        <w:rPr/>
+      </w:pPr>
+      <w:bookmarkStart w:id="91" w:name="__RefHeading___Toc321_2035113049"/>
       <w:bookmarkEnd w:id="91"/>
-      <w:r>
-        <w:rPr/>
-        <w:t>3.2.3.5.2. fillClockSegment( )</w:t>
-      </w:r>
-    </w:p>
-    <w:p>
-      <w:pPr>
-        <w:pStyle w:val="Normal1"/>
-        <w:rPr/>
-      </w:pPr>
-      <w:r>
-        <w:rPr/>
-        <w:t>Once called, this procedure will fetch the digit and its color to be drawn by the drawClockWindow( ) procedure</w:t>
-      </w:r>
-    </w:p>
-    <w:p>
-      <w:pPr>
-        <w:pStyle w:val="Normal1"/>
-        <w:rPr/>
-      </w:pPr>
-      <w:r>
-        <w:rPr/>
-      </w:r>
-    </w:p>
-    <w:p>
-      <w:pPr>
-        <w:pStyle w:val="Heading5"/>
-        <w:rPr/>
-      </w:pPr>
-      <w:bookmarkStart w:id="92" w:name="__RefHeading___Toc355_2035113049"/>
-      <w:bookmarkEnd w:id="92"/>
-      <w:r>
-        <w:rPr/>
-        <w:t>3.2.3.5.3. drawDate( )</w:t>
-      </w:r>
-    </w:p>
-    <w:p>
-      <w:pPr>
-        <w:pStyle w:val="Normal1"/>
-        <w:rPr/>
-      </w:pPr>
-      <w:r>
-        <w:rPr/>
-        <w:t>Once called, this procedure will draw the date at the bottom of the clock if not disabled by the user</w:t>
-      </w:r>
-    </w:p>
-    <w:p>
-      <w:pPr>
-        <w:pStyle w:val="Heading5"/>
-        <w:rPr/>
-      </w:pPr>
-      <w:bookmarkStart w:id="93" w:name="__RefHeading___Toc1085_2353806461"/>
-      <w:bookmarkEnd w:id="93"/>
-      <w:r>
-        <w:rPr/>
-        <w:t>3.2.3.5.4. drawClockWindow( )</w:t>
-      </w:r>
-    </w:p>
-    <w:p>
-      <w:pPr>
-        <w:pStyle w:val="Normal1"/>
-        <w:rPr/>
-      </w:pPr>
-      <w:r>
-        <w:rPr/>
-        <w:t>This is a generic procedure useful for draw a shape on a window, it can be used for clock digits and clock colons</w:t>
-      </w:r>
-    </w:p>
-    <w:p>
-      <w:pPr>
-        <w:pStyle w:val="Heading5"/>
-        <w:rPr/>
-      </w:pPr>
-      <w:bookmarkStart w:id="94" w:name="__RefHeading___Toc1083_2353806461"/>
-      <w:bookmarkEnd w:id="94"/>
-      <w:r>
-        <w:rPr/>
-        <w:t>3.2.3.5.5. fillClockColons( )</w:t>
-      </w:r>
-    </w:p>
-    <w:p>
-      <w:pPr>
-        <w:pStyle w:val="Normal1"/>
-        <w:rPr/>
-      </w:pPr>
-      <w:r>
-        <w:rPr/>
-        <w:t>Once called, this procedure will fetch both colons and their colors to be drawn by the drawClockWindow( ) procedure</w:t>
-      </w:r>
-    </w:p>
-    <w:p>
-      <w:pPr>
-        <w:pStyle w:val="Heading4"/>
-        <w:rPr/>
-      </w:pPr>
-      <w:bookmarkStart w:id="95" w:name="__RefHeading___Toc321_2035113049"/>
-      <w:bookmarkEnd w:id="95"/>
       <w:r>
         <w:rPr/>
         <w:t>3.2.3.5.4. arguments module</w:t>
@@ -5602,43 +5800,147 @@
         <w:pStyle w:val="Heading5"/>
         <w:rPr/>
       </w:pPr>
-      <w:bookmarkStart w:id="96" w:name="__RefHeading___Toc992_1226369079"/>
+      <w:bookmarkStart w:id="92" w:name="__RefHeading___Toc992_1226369079"/>
+      <w:bookmarkEnd w:id="92"/>
+      <w:r>
+        <w:rPr/>
+        <w:t>3.2.3.5.4.1. createProgramArguments( )</w:t>
+      </w:r>
+    </w:p>
+    <w:p>
+      <w:pPr>
+        <w:pStyle w:val="Normal1"/>
+        <w:rPr/>
+      </w:pPr>
+      <w:r>
+        <w:rPr/>
+        <w:t>Once called, this procedure will define all the available arguments that the user can use.</w:t>
+      </w:r>
+    </w:p>
+    <w:p>
+      <w:pPr>
+        <w:pStyle w:val="Heading5"/>
+        <w:rPr/>
+      </w:pPr>
+      <w:bookmarkStart w:id="93" w:name="__RefHeading___Toc990_1226369079"/>
+      <w:bookmarkEnd w:id="93"/>
+      <w:r>
+        <w:rPr/>
+        <w:t>3.2.3.5.4.2. fetchProgramArguments( )</w:t>
+      </w:r>
+    </w:p>
+    <w:p>
+      <w:pPr>
+        <w:pStyle w:val="Normal1"/>
+        <w:rPr/>
+      </w:pPr>
+      <w:r>
+        <w:rPr/>
+        <w:t>Once called, this function will fetch every argument given by the user, fill and return a struct that each field is useful for a specific module. For those arguments that represent hour, minute, second, day, month or year and weren’t set by any user argument, this function must set them to the macro UNDEFINED, that is represented by -1.</w:t>
+      </w:r>
+    </w:p>
+    <w:p>
+      <w:pPr>
+        <w:pStyle w:val="Heading4"/>
+        <w:rPr/>
+      </w:pPr>
+      <w:bookmarkStart w:id="94" w:name="__RefHeading___Toc986_1226369079"/>
+      <w:bookmarkEnd w:id="94"/>
+      <w:r>
+        <w:rPr/>
+        <w:t>3.2.3.5.5. errors module</w:t>
+      </w:r>
+    </w:p>
+    <w:p>
+      <w:pPr>
+        <w:pStyle w:val="Normal1"/>
+        <w:rPr/>
+      </w:pPr>
+      <w:r>
+        <w:rPr/>
+        <w:t>This module will be useful for show a error message to the user generated from any other module of the program. This module already has a set of error messages, the only necessary task is pass an error identifier to generate the error message.</w:t>
+      </w:r>
+    </w:p>
+    <w:p>
+      <w:pPr>
+        <w:pStyle w:val="Heading5"/>
+        <w:rPr/>
+      </w:pPr>
+      <w:bookmarkStart w:id="95" w:name="__RefHeading___Toc988_1226369079"/>
+      <w:bookmarkEnd w:id="95"/>
+      <w:r>
+        <w:rPr/>
+        <w:t>3.2.3.5.6. issueAnError( )</w:t>
+      </w:r>
+    </w:p>
+    <w:p>
+      <w:pPr>
+        <w:pStyle w:val="Normal1"/>
+        <w:rPr/>
+      </w:pPr>
+      <w:r>
+        <w:rPr/>
+        <w:t>Once called, this procedure will stop the program immediately and generate an error message that will be shown by the screen-manager module</w:t>
+      </w:r>
+    </w:p>
+    <w:p>
+      <w:pPr>
+        <w:pStyle w:val="Heading5"/>
+        <w:rPr/>
+      </w:pPr>
+      <w:bookmarkStart w:id="96" w:name="__RefHeading___Toc1081_2353806461"/>
       <w:bookmarkEnd w:id="96"/>
       <w:r>
         <w:rPr/>
-        <w:t>3.2.3.5.4.1. createProgramArguments( )</w:t>
-      </w:r>
-    </w:p>
-    <w:p>
-      <w:pPr>
-        <w:pStyle w:val="Normal1"/>
-        <w:rPr/>
-      </w:pPr>
-      <w:r>
-        <w:rPr/>
-        <w:t>Once called, this procedure will define all the available arguments that the user can use.</w:t>
-      </w:r>
-    </w:p>
-    <w:p>
-      <w:pPr>
-        <w:pStyle w:val="Heading5"/>
-        <w:rPr/>
-      </w:pPr>
-      <w:bookmarkStart w:id="97" w:name="__RefHeading___Toc990_1226369079"/>
+        <w:t>3.2.3.5.7. generateErrorMessage( )</w:t>
+      </w:r>
+    </w:p>
+    <w:p>
+      <w:pPr>
+        <w:pStyle w:val="Normal1"/>
+        <w:rPr/>
+      </w:pPr>
+      <w:r>
+        <w:rPr/>
+        <w:t>Once called, this procedure will generate the message that the issueAnError( ) procedure will show to the user</w:t>
+      </w:r>
+    </w:p>
+    <w:p>
+      <w:pPr>
+        <w:pStyle w:val="Heading3"/>
+        <w:rPr/>
+      </w:pPr>
+      <w:bookmarkStart w:id="97" w:name="__RefHeading___Toc281_2035113049"/>
       <w:bookmarkEnd w:id="97"/>
       <w:r>
         <w:rPr/>
-        <w:t>3.2.3.5.4.2. fetchProgramArguments( )</w:t>
-      </w:r>
-    </w:p>
-    <w:p>
-      <w:pPr>
-        <w:pStyle w:val="Normal1"/>
-        <w:rPr/>
-      </w:pPr>
-      <w:r>
-        <w:rPr/>
-        <w:t>Once called, this function will fetch every argument given by the user, fill and return a struct that each field is useful for a specific module. For those arguments that represent hour, minute, second, day, month or year and weren’t set by any user argument, this function must set them to the macro UNDEFINED, that is represented by -1.</w:t>
+        <w:t>3.2.4. How the project should be translated to a programming language</w:t>
+      </w:r>
+    </w:p>
+    <w:p>
+      <w:pPr>
+        <w:pStyle w:val="Normal1"/>
+        <w:rPr/>
+      </w:pPr>
+      <w:r>
+        <w:rPr/>
+        <w:t xml:space="preserve">After listing the main parts of the software, the remaining work is just join everything to make the final software. The main structure of the program will be a loop that sleeps for </w:t>
+      </w:r>
+      <w:r>
+        <w:rPr/>
+        <w:t>250 milliseconds</w:t>
+      </w:r>
+      <w:r>
+        <w:rPr/>
+        <w:t xml:space="preserve">, for each </w:t>
+      </w:r>
+      <w:r>
+        <w:rPr/>
+        <w:t>loop</w:t>
+      </w:r>
+      <w:r>
+        <w:rPr/>
+        <w:t>, a set of functions will run to keep the clock updated and the screen responsible. In this section will also be defined a pattern of letter case for a better understanding and collaboration among those developers who want to work on this code in the future.</w:t>
       </w:r>
     </w:p>
     <w:p>
@@ -5646,96 +5948,8 @@
         <w:pStyle w:val="Heading4"/>
         <w:rPr/>
       </w:pPr>
-      <w:bookmarkStart w:id="98" w:name="__RefHeading___Toc986_1226369079"/>
+      <w:bookmarkStart w:id="98" w:name="__RefHeading___Toc984_1226369079"/>
       <w:bookmarkEnd w:id="98"/>
-      <w:r>
-        <w:rPr/>
-        <w:t>3.2.3.5.5. errors module</w:t>
-      </w:r>
-    </w:p>
-    <w:p>
-      <w:pPr>
-        <w:pStyle w:val="Normal1"/>
-        <w:rPr/>
-      </w:pPr>
-      <w:r>
-        <w:rPr/>
-        <w:t>This module will be useful for show a error message to the user generated from any other module of the program. This module already has a set of error messages, the only necessary task is pass an error identifier to generate the error message.</w:t>
-      </w:r>
-    </w:p>
-    <w:p>
-      <w:pPr>
-        <w:pStyle w:val="Heading5"/>
-        <w:rPr/>
-      </w:pPr>
-      <w:bookmarkStart w:id="99" w:name="__RefHeading___Toc988_1226369079"/>
-      <w:bookmarkEnd w:id="99"/>
-      <w:r>
-        <w:rPr/>
-        <w:t>3.2.3.5.6. issueAnError( )</w:t>
-      </w:r>
-    </w:p>
-    <w:p>
-      <w:pPr>
-        <w:pStyle w:val="Normal1"/>
-        <w:rPr/>
-      </w:pPr>
-      <w:r>
-        <w:rPr/>
-        <w:t>Once called, this procedure will stop the program immediately and generate an error message that will be shown by the screen-manager module</w:t>
-      </w:r>
-    </w:p>
-    <w:p>
-      <w:pPr>
-        <w:pStyle w:val="Heading5"/>
-        <w:rPr/>
-      </w:pPr>
-      <w:bookmarkStart w:id="100" w:name="__RefHeading___Toc1081_2353806461"/>
-      <w:bookmarkEnd w:id="100"/>
-      <w:r>
-        <w:rPr/>
-        <w:t>3.2.3.5.7. generateErrorMessage( )</w:t>
-      </w:r>
-    </w:p>
-    <w:p>
-      <w:pPr>
-        <w:pStyle w:val="Normal1"/>
-        <w:rPr/>
-      </w:pPr>
-      <w:r>
-        <w:rPr/>
-        <w:t>Once called, this procedure will generate the message that the issueAnError( ) procedure will show to the user</w:t>
-      </w:r>
-    </w:p>
-    <w:p>
-      <w:pPr>
-        <w:pStyle w:val="Heading3"/>
-        <w:rPr/>
-      </w:pPr>
-      <w:bookmarkStart w:id="101" w:name="__RefHeading___Toc281_2035113049"/>
-      <w:bookmarkEnd w:id="101"/>
-      <w:r>
-        <w:rPr/>
-        <w:t>3.2.4. How the project should be translated to a programming language</w:t>
-      </w:r>
-    </w:p>
-    <w:p>
-      <w:pPr>
-        <w:pStyle w:val="Normal1"/>
-        <w:rPr/>
-      </w:pPr>
-      <w:r>
-        <w:rPr/>
-        <w:t>After listing the main parts of the software, the remaining work is just join everything to make the final software. The main structure of the program will be a loop that sleeps for 1 second, for each second, a set of functions will run to keep the clock updated and the screen responsible. In this section will also be defined a pattern of letter case for a better understanding and collaboration among those developers who want to work on this code in the future.</w:t>
-      </w:r>
-    </w:p>
-    <w:p>
-      <w:pPr>
-        <w:pStyle w:val="Heading4"/>
-        <w:rPr/>
-      </w:pPr>
-      <w:bookmarkStart w:id="102" w:name="__RefHeading___Toc984_1226369079"/>
-      <w:bookmarkEnd w:id="102"/>
       <w:r>
         <w:rPr/>
         <w:t>3.2.4.1. The letter case of the project</w:t>
@@ -5825,8 +6039,8 @@
         <w:pStyle w:val="Heading3"/>
         <w:rPr/>
       </w:pPr>
-      <w:bookmarkStart w:id="103" w:name="__RefHeading___Toc279_2035113049"/>
-      <w:bookmarkEnd w:id="103"/>
+      <w:bookmarkStart w:id="99" w:name="__RefHeading___Toc279_2035113049"/>
+      <w:bookmarkEnd w:id="99"/>
       <w:r>
         <w:rPr/>
         <w:t>3.2.5. How the tests should be performed</w:t>
@@ -5894,7 +6108,7 @@
     </w:r>
     <w:r>
       <w:rPr/>
-      <w:t>15</w:t>
+      <w:t>16</w:t>
     </w:r>
     <w:r>
       <w:rPr/>
@@ -6837,125 +7051,6 @@
   <w:abstractNum w:abstractNumId="8">
     <w:lvl w:ilvl="0">
       <w:start w:val="1"/>
-      <w:numFmt w:val="decimal"/>
-      <w:lvlText w:val="%1."/>
-      <w:lvlJc w:val="left"/>
-      <w:pPr>
-        <w:tabs>
-          <w:tab w:val="num" w:pos="720"/>
-        </w:tabs>
-        <w:ind w:left="720" w:hanging="360"/>
-      </w:pPr>
-      <w:rPr/>
-    </w:lvl>
-    <w:lvl w:ilvl="1">
-      <w:start w:val="1"/>
-      <w:numFmt w:val="decimal"/>
-      <w:lvlText w:val="%2."/>
-      <w:lvlJc w:val="left"/>
-      <w:pPr>
-        <w:tabs>
-          <w:tab w:val="num" w:pos="1080"/>
-        </w:tabs>
-        <w:ind w:left="1080" w:hanging="360"/>
-      </w:pPr>
-      <w:rPr/>
-    </w:lvl>
-    <w:lvl w:ilvl="2">
-      <w:start w:val="1"/>
-      <w:numFmt w:val="decimal"/>
-      <w:lvlText w:val="%3."/>
-      <w:lvlJc w:val="left"/>
-      <w:pPr>
-        <w:tabs>
-          <w:tab w:val="num" w:pos="1440"/>
-        </w:tabs>
-        <w:ind w:left="1440" w:hanging="360"/>
-      </w:pPr>
-      <w:rPr/>
-    </w:lvl>
-    <w:lvl w:ilvl="3">
-      <w:start w:val="1"/>
-      <w:numFmt w:val="decimal"/>
-      <w:lvlText w:val="%4."/>
-      <w:lvlJc w:val="left"/>
-      <w:pPr>
-        <w:tabs>
-          <w:tab w:val="num" w:pos="1800"/>
-        </w:tabs>
-        <w:ind w:left="1800" w:hanging="360"/>
-      </w:pPr>
-      <w:rPr/>
-    </w:lvl>
-    <w:lvl w:ilvl="4">
-      <w:start w:val="1"/>
-      <w:numFmt w:val="decimal"/>
-      <w:lvlText w:val="%5."/>
-      <w:lvlJc w:val="left"/>
-      <w:pPr>
-        <w:tabs>
-          <w:tab w:val="num" w:pos="2160"/>
-        </w:tabs>
-        <w:ind w:left="2160" w:hanging="360"/>
-      </w:pPr>
-      <w:rPr/>
-    </w:lvl>
-    <w:lvl w:ilvl="5">
-      <w:start w:val="1"/>
-      <w:numFmt w:val="decimal"/>
-      <w:lvlText w:val="%6."/>
-      <w:lvlJc w:val="left"/>
-      <w:pPr>
-        <w:tabs>
-          <w:tab w:val="num" w:pos="2520"/>
-        </w:tabs>
-        <w:ind w:left="2520" w:hanging="360"/>
-      </w:pPr>
-      <w:rPr/>
-    </w:lvl>
-    <w:lvl w:ilvl="6">
-      <w:start w:val="1"/>
-      <w:numFmt w:val="decimal"/>
-      <w:lvlText w:val="%7."/>
-      <w:lvlJc w:val="left"/>
-      <w:pPr>
-        <w:tabs>
-          <w:tab w:val="num" w:pos="2880"/>
-        </w:tabs>
-        <w:ind w:left="2880" w:hanging="360"/>
-      </w:pPr>
-      <w:rPr/>
-    </w:lvl>
-    <w:lvl w:ilvl="7">
-      <w:start w:val="1"/>
-      <w:numFmt w:val="decimal"/>
-      <w:lvlText w:val="%8."/>
-      <w:lvlJc w:val="left"/>
-      <w:pPr>
-        <w:tabs>
-          <w:tab w:val="num" w:pos="3240"/>
-        </w:tabs>
-        <w:ind w:left="3240" w:hanging="360"/>
-      </w:pPr>
-      <w:rPr/>
-    </w:lvl>
-    <w:lvl w:ilvl="8">
-      <w:start w:val="1"/>
-      <w:numFmt w:val="decimal"/>
-      <w:lvlText w:val="%9."/>
-      <w:lvlJc w:val="left"/>
-      <w:pPr>
-        <w:tabs>
-          <w:tab w:val="num" w:pos="3600"/>
-        </w:tabs>
-        <w:ind w:left="3600" w:hanging="360"/>
-      </w:pPr>
-      <w:rPr/>
-    </w:lvl>
-  </w:abstractNum>
-  <w:abstractNum w:abstractNumId="9">
-    <w:lvl w:ilvl="0">
-      <w:start w:val="1"/>
       <w:numFmt w:val="none"/>
       <w:suff w:val="nothing"/>
       <w:lvlText w:val=""/>
@@ -7095,9 +7190,6 @@
   </w:num>
   <w:num w:numId="8">
     <w:abstractNumId w:val="8"/>
-  </w:num>
-  <w:num w:numId="9">
-    <w:abstractNumId w:val="9"/>
   </w:num>
 </w:numbering>
 </file>

</xml_diff>

<commit_message>
Refactoring progress increased. Bugs of the error screen fixed
</commit_message>
<xml_diff>
--- a/docs/Rclock documentation.docx
+++ b/docs/Rclock documentation.docx
@@ -2608,15 +2608,7 @@
       <w:bookmarkEnd w:id="23"/>
       <w:r>
         <w:rPr/>
-        <w:t>2.1. What is the data that will be manipulated b</w:t>
-      </w:r>
-      <w:r>
-        <w:rPr/>
-        <w:t>y</w:t>
-      </w:r>
-      <w:r>
-        <w:rPr/>
-        <w:t xml:space="preserve"> the software</w:t>
+        <w:t>2.1. What is the data that will be manipulated by the software</w:t>
       </w:r>
     </w:p>
     <w:p>
@@ -2632,21 +2624,7 @@
           <w:sz w:val="24"/>
           <w:szCs w:val="24"/>
         </w:rPr>
-        <w:t xml:space="preserve">The main set of data that the Rclock will work on is date and time. Even that the OS </w:t>
-      </w:r>
-      <w:r>
-        <w:rPr>
-          <w:sz w:val="24"/>
-          <w:szCs w:val="24"/>
-        </w:rPr>
-        <w:t xml:space="preserve">can </w:t>
-      </w:r>
-      <w:r>
-        <w:rPr>
-          <w:sz w:val="24"/>
-          <w:szCs w:val="24"/>
-        </w:rPr>
-        <w:t>give us the current date and time, the software will also accept a date and a time from the user.</w:t>
+        <w:t>The main set of data that the Rclock will work on is date and time. Even that the OS can give us the current date and time, the software will also accept a date and a time from the user.</w:t>
       </w:r>
     </w:p>
     <w:p>
@@ -2751,6 +2729,624 @@
       </w:pPr>
       <w:r>
         <w:rPr/>
+      </w:r>
+    </w:p>
+    <w:p>
+      <w:pPr>
+        <w:pStyle w:val="Normal1"/>
+        <w:numPr>
+          <w:ilvl w:val="0"/>
+          <w:numId w:val="2"/>
+        </w:numPr>
+        <w:spacing w:lineRule="auto" w:line="360"/>
+        <w:ind w:hanging="360" w:left="720"/>
+        <w:jc w:val="both"/>
+        <w:rPr>
+          <w:sz w:val="22"/>
+          <w:szCs w:val="22"/>
+        </w:rPr>
+      </w:pPr>
+      <w:r>
+        <w:rPr>
+          <w:sz w:val="22"/>
+          <w:szCs w:val="22"/>
+        </w:rPr>
+        <w:t>The system shall offer a way for the user to pass configurations flags through the command-line arguments</w:t>
+      </w:r>
+    </w:p>
+    <w:p>
+      <w:pPr>
+        <w:pStyle w:val="Normal1"/>
+        <w:numPr>
+          <w:ilvl w:val="0"/>
+          <w:numId w:val="2"/>
+        </w:numPr>
+        <w:spacing w:lineRule="auto" w:line="360"/>
+        <w:ind w:hanging="360" w:left="720"/>
+        <w:jc w:val="both"/>
+        <w:rPr>
+          <w:sz w:val="22"/>
+          <w:szCs w:val="22"/>
+        </w:rPr>
+      </w:pPr>
+      <w:r>
+        <w:rPr>
+          <w:sz w:val="22"/>
+          <w:szCs w:val="22"/>
+        </w:rPr>
+        <w:t>The system shall be able to make the users choose the zoom of their preference</w:t>
+      </w:r>
+    </w:p>
+    <w:p>
+      <w:pPr>
+        <w:pStyle w:val="Normal1"/>
+        <w:numPr>
+          <w:ilvl w:val="0"/>
+          <w:numId w:val="2"/>
+        </w:numPr>
+        <w:spacing w:lineRule="auto" w:line="360"/>
+        <w:ind w:hanging="360" w:left="720"/>
+        <w:jc w:val="both"/>
+        <w:rPr>
+          <w:sz w:val="22"/>
+          <w:szCs w:val="22"/>
+        </w:rPr>
+      </w:pPr>
+      <w:r>
+        <w:rPr>
+          <w:sz w:val="22"/>
+          <w:szCs w:val="22"/>
+        </w:rPr>
+        <w:t>The system shall exit when the user press Enter</w:t>
+      </w:r>
+    </w:p>
+    <w:p>
+      <w:pPr>
+        <w:pStyle w:val="Heading4"/>
+        <w:rPr/>
+      </w:pPr>
+      <w:bookmarkStart w:id="27" w:name="__RefHeading___Toc351_2035113049"/>
+      <w:bookmarkEnd w:id="27"/>
+      <w:r>
+        <w:rPr/>
+        <w:t>2.2.1.2. Clock group</w:t>
+      </w:r>
+    </w:p>
+    <w:p>
+      <w:pPr>
+        <w:pStyle w:val="Normal1"/>
+        <w:rPr/>
+      </w:pPr>
+      <w:r>
+        <w:rPr/>
+        <w:t>Every single clock feature, for example, clock customization and time features are listed here</w:t>
+      </w:r>
+    </w:p>
+    <w:p>
+      <w:pPr>
+        <w:pStyle w:val="Normal1"/>
+        <w:rPr/>
+      </w:pPr>
+      <w:r>
+        <w:rPr/>
+      </w:r>
+    </w:p>
+    <w:p>
+      <w:pPr>
+        <w:pStyle w:val="Normal1"/>
+        <w:numPr>
+          <w:ilvl w:val="0"/>
+          <w:numId w:val="7"/>
+        </w:numPr>
+        <w:spacing w:lineRule="auto" w:line="360"/>
+        <w:ind w:hanging="360" w:left="720"/>
+        <w:jc w:val="both"/>
+        <w:rPr>
+          <w:sz w:val="22"/>
+          <w:szCs w:val="22"/>
+        </w:rPr>
+      </w:pPr>
+      <w:r>
+        <w:rPr>
+          <w:sz w:val="22"/>
+          <w:szCs w:val="22"/>
+        </w:rPr>
+        <w:t>The system shall show the current date beyond the clock itself</w:t>
+      </w:r>
+    </w:p>
+    <w:p>
+      <w:pPr>
+        <w:pStyle w:val="Normal1"/>
+        <w:numPr>
+          <w:ilvl w:val="0"/>
+          <w:numId w:val="7"/>
+        </w:numPr>
+        <w:spacing w:lineRule="auto" w:line="360"/>
+        <w:ind w:hanging="360" w:left="720"/>
+        <w:jc w:val="both"/>
+        <w:rPr>
+          <w:sz w:val="22"/>
+          <w:szCs w:val="22"/>
+        </w:rPr>
+      </w:pPr>
+      <w:r>
+        <w:rPr>
+          <w:sz w:val="22"/>
+          <w:szCs w:val="22"/>
+        </w:rPr>
+        <w:t>The system shall give the possibility of hide the current date</w:t>
+      </w:r>
+    </w:p>
+    <w:p>
+      <w:pPr>
+        <w:pStyle w:val="Normal1"/>
+        <w:numPr>
+          <w:ilvl w:val="0"/>
+          <w:numId w:val="7"/>
+        </w:numPr>
+        <w:spacing w:lineRule="auto" w:line="360"/>
+        <w:ind w:hanging="360" w:left="720"/>
+        <w:jc w:val="both"/>
+        <w:rPr>
+          <w:sz w:val="22"/>
+          <w:szCs w:val="22"/>
+        </w:rPr>
+      </w:pPr>
+      <w:r>
+        <w:rPr>
+          <w:sz w:val="22"/>
+          <w:szCs w:val="22"/>
+        </w:rPr>
+        <w:t>The system shall have the feature of change the clock color</w:t>
+      </w:r>
+    </w:p>
+    <w:p>
+      <w:pPr>
+        <w:pStyle w:val="Normal1"/>
+        <w:numPr>
+          <w:ilvl w:val="0"/>
+          <w:numId w:val="7"/>
+        </w:numPr>
+        <w:spacing w:lineRule="auto" w:line="360"/>
+        <w:ind w:hanging="360" w:left="720"/>
+        <w:jc w:val="both"/>
+        <w:rPr>
+          <w:sz w:val="22"/>
+          <w:szCs w:val="22"/>
+        </w:rPr>
+      </w:pPr>
+      <w:r>
+        <w:rPr>
+          <w:sz w:val="22"/>
+          <w:szCs w:val="22"/>
+        </w:rPr>
+        <w:t>The system shall have the feature of change the date color</w:t>
+      </w:r>
+    </w:p>
+    <w:p>
+      <w:pPr>
+        <w:pStyle w:val="Normal1"/>
+        <w:numPr>
+          <w:ilvl w:val="0"/>
+          <w:numId w:val="7"/>
+        </w:numPr>
+        <w:spacing w:lineRule="auto" w:line="360"/>
+        <w:ind w:hanging="360" w:left="720"/>
+        <w:jc w:val="both"/>
+        <w:rPr>
+          <w:sz w:val="22"/>
+          <w:szCs w:val="22"/>
+        </w:rPr>
+      </w:pPr>
+      <w:r>
+        <w:rPr>
+          <w:sz w:val="22"/>
+          <w:szCs w:val="22"/>
+        </w:rPr>
+        <w:t>The system shall have the feature of change the color of each clock digit</w:t>
+      </w:r>
+    </w:p>
+    <w:p>
+      <w:pPr>
+        <w:pStyle w:val="Normal1"/>
+        <w:numPr>
+          <w:ilvl w:val="0"/>
+          <w:numId w:val="7"/>
+        </w:numPr>
+        <w:spacing w:lineRule="auto" w:line="360"/>
+        <w:ind w:hanging="360" w:left="720"/>
+        <w:jc w:val="both"/>
+        <w:rPr>
+          <w:sz w:val="22"/>
+          <w:szCs w:val="22"/>
+        </w:rPr>
+      </w:pPr>
+      <w:r>
+        <w:rPr>
+          <w:sz w:val="22"/>
+          <w:szCs w:val="22"/>
+        </w:rPr>
+        <w:t>The system shall have the feature of change the color of the colons that split the digits pairs</w:t>
+      </w:r>
+    </w:p>
+    <w:p>
+      <w:pPr>
+        <w:pStyle w:val="Normal1"/>
+        <w:numPr>
+          <w:ilvl w:val="0"/>
+          <w:numId w:val="7"/>
+        </w:numPr>
+        <w:spacing w:lineRule="auto" w:line="360"/>
+        <w:ind w:hanging="360" w:left="720"/>
+        <w:jc w:val="both"/>
+        <w:rPr>
+          <w:sz w:val="22"/>
+          <w:szCs w:val="22"/>
+        </w:rPr>
+      </w:pPr>
+      <w:r>
+        <w:rPr>
+          <w:sz w:val="22"/>
+          <w:szCs w:val="22"/>
+        </w:rPr>
+        <w:t>The system shall offer the customization of the date format using a string</w:t>
+      </w:r>
+    </w:p>
+    <w:p>
+      <w:pPr>
+        <w:pStyle w:val="Normal1"/>
+        <w:numPr>
+          <w:ilvl w:val="0"/>
+          <w:numId w:val="7"/>
+        </w:numPr>
+        <w:spacing w:lineRule="auto" w:line="360"/>
+        <w:rPr>
+          <w:sz w:val="22"/>
+          <w:szCs w:val="22"/>
+        </w:rPr>
+      </w:pPr>
+      <w:r>
+        <w:rPr>
+          <w:sz w:val="22"/>
+          <w:szCs w:val="22"/>
+          <w:u w:val="none"/>
+        </w:rPr>
+        <w:t>The system shall offer a way to set a custom time for the clock, for hours, minutes and seconds</w:t>
+      </w:r>
+    </w:p>
+    <w:p>
+      <w:pPr>
+        <w:pStyle w:val="Normal1"/>
+        <w:numPr>
+          <w:ilvl w:val="0"/>
+          <w:numId w:val="7"/>
+        </w:numPr>
+        <w:spacing w:lineRule="auto" w:line="360"/>
+        <w:rPr>
+          <w:sz w:val="22"/>
+          <w:szCs w:val="22"/>
+        </w:rPr>
+      </w:pPr>
+      <w:r>
+        <w:rPr>
+          <w:sz w:val="22"/>
+          <w:szCs w:val="22"/>
+          <w:u w:val="none"/>
+        </w:rPr>
+        <w:t>The system shall use the current time for those segments (hours, minutes and seconds) that weren’t set by a custom time flag</w:t>
+      </w:r>
+    </w:p>
+    <w:p>
+      <w:pPr>
+        <w:pStyle w:val="Normal1"/>
+        <w:numPr>
+          <w:ilvl w:val="0"/>
+          <w:numId w:val="7"/>
+        </w:numPr>
+        <w:spacing w:lineRule="auto" w:line="360"/>
+        <w:rPr>
+          <w:sz w:val="22"/>
+          <w:szCs w:val="22"/>
+        </w:rPr>
+      </w:pPr>
+      <w:r>
+        <w:rPr>
+          <w:sz w:val="22"/>
+          <w:szCs w:val="22"/>
+          <w:u w:val="none"/>
+        </w:rPr>
+        <w:t>The system shall offer a way to set a custom time using the format: xx:xx:xx</w:t>
+      </w:r>
+    </w:p>
+    <w:p>
+      <w:pPr>
+        <w:pStyle w:val="Normal1"/>
+        <w:numPr>
+          <w:ilvl w:val="0"/>
+          <w:numId w:val="7"/>
+        </w:numPr>
+        <w:spacing w:lineRule="auto" w:line="360"/>
+        <w:rPr>
+          <w:sz w:val="22"/>
+          <w:szCs w:val="22"/>
+        </w:rPr>
+      </w:pPr>
+      <w:r>
+        <w:rPr>
+          <w:sz w:val="22"/>
+          <w:szCs w:val="22"/>
+          <w:u w:val="none"/>
+        </w:rPr>
+        <w:t>The system shall offer a way to set a custom date for day, month and year</w:t>
+      </w:r>
+    </w:p>
+    <w:p>
+      <w:pPr>
+        <w:pStyle w:val="Normal1"/>
+        <w:numPr>
+          <w:ilvl w:val="0"/>
+          <w:numId w:val="7"/>
+        </w:numPr>
+        <w:spacing w:lineRule="auto" w:line="360"/>
+        <w:rPr>
+          <w:sz w:val="22"/>
+          <w:szCs w:val="22"/>
+        </w:rPr>
+      </w:pPr>
+      <w:r>
+        <w:rPr>
+          <w:sz w:val="22"/>
+          <w:szCs w:val="22"/>
+          <w:u w:val="none"/>
+        </w:rPr>
+        <w:t>The system shall offer a way to set a custom date using the format: DD/MM/YYYY</w:t>
+      </w:r>
+    </w:p>
+    <w:p>
+      <w:pPr>
+        <w:pStyle w:val="Normal1"/>
+        <w:numPr>
+          <w:ilvl w:val="0"/>
+          <w:numId w:val="7"/>
+        </w:numPr>
+        <w:spacing w:lineRule="auto" w:line="360"/>
+        <w:rPr>
+          <w:sz w:val="22"/>
+          <w:szCs w:val="22"/>
+        </w:rPr>
+      </w:pPr>
+      <w:r>
+        <w:rPr>
+          <w:sz w:val="22"/>
+          <w:szCs w:val="22"/>
+          <w:u w:val="none"/>
+        </w:rPr>
+        <w:t>The system shall use the current date for those segments (day, month and year) that weren’t set by a custom time flag</w:t>
+      </w:r>
+    </w:p>
+    <w:p>
+      <w:pPr>
+        <w:pStyle w:val="Normal1"/>
+        <w:numPr>
+          <w:ilvl w:val="0"/>
+          <w:numId w:val="7"/>
+        </w:numPr>
+        <w:spacing w:lineRule="auto" w:line="360"/>
+        <w:rPr>
+          <w:sz w:val="22"/>
+          <w:szCs w:val="22"/>
+        </w:rPr>
+      </w:pPr>
+      <w:r>
+        <w:rPr>
+          <w:sz w:val="22"/>
+          <w:szCs w:val="22"/>
+          <w:u w:val="none"/>
+        </w:rPr>
+        <w:t xml:space="preserve"> </w:t>
+      </w:r>
+      <w:r>
+        <w:rPr>
+          <w:sz w:val="22"/>
+          <w:szCs w:val="22"/>
+          <w:u w:val="none"/>
+        </w:rPr>
+        <w:t>The system shall have the feature of hide the seconds of the clock</w:t>
+      </w:r>
+    </w:p>
+    <w:p>
+      <w:pPr>
+        <w:pStyle w:val="Normal1"/>
+        <w:numPr>
+          <w:ilvl w:val="0"/>
+          <w:numId w:val="7"/>
+        </w:numPr>
+        <w:spacing w:lineRule="auto" w:line="360"/>
+        <w:rPr>
+          <w:sz w:val="22"/>
+          <w:szCs w:val="22"/>
+        </w:rPr>
+      </w:pPr>
+      <w:r>
+        <w:rPr>
+          <w:sz w:val="22"/>
+          <w:szCs w:val="22"/>
+          <w:u w:val="none"/>
+        </w:rPr>
+        <w:t xml:space="preserve"> </w:t>
+      </w:r>
+      <w:r>
+        <w:rPr>
+          <w:sz w:val="22"/>
+          <w:szCs w:val="22"/>
+          <w:u w:val="none"/>
+        </w:rPr>
+        <w:t>The system shall realign the clock to the center when the terminal be resized</w:t>
+      </w:r>
+    </w:p>
+    <w:p>
+      <w:pPr>
+        <w:pStyle w:val="Normal1"/>
+        <w:numPr>
+          <w:ilvl w:val="0"/>
+          <w:numId w:val="7"/>
+        </w:numPr>
+        <w:spacing w:lineRule="auto" w:line="360"/>
+        <w:rPr>
+          <w:sz w:val="22"/>
+          <w:szCs w:val="22"/>
+        </w:rPr>
+      </w:pPr>
+      <w:r>
+        <w:rPr>
+          <w:sz w:val="22"/>
+          <w:szCs w:val="22"/>
+          <w:u w:val="none"/>
+        </w:rPr>
+        <w:t>The system shall hide the seconds if not hidden yet in the case of the terminal be very small horizontally</w:t>
+      </w:r>
+    </w:p>
+    <w:p>
+      <w:pPr>
+        <w:pStyle w:val="Normal1"/>
+        <w:numPr>
+          <w:ilvl w:val="0"/>
+          <w:numId w:val="7"/>
+        </w:numPr>
+        <w:spacing w:lineRule="auto" w:line="360"/>
+        <w:rPr>
+          <w:sz w:val="22"/>
+          <w:szCs w:val="22"/>
+        </w:rPr>
+      </w:pPr>
+      <w:r>
+        <w:rPr>
+          <w:sz w:val="22"/>
+          <w:szCs w:val="22"/>
+          <w:u w:val="none"/>
+        </w:rPr>
+        <w:t>The system shall show an error message aligned to the center if the terminal is extremely small to support the clock</w:t>
+      </w:r>
+    </w:p>
+    <w:p>
+      <w:pPr>
+        <w:pStyle w:val="Normal1"/>
+        <w:numPr>
+          <w:ilvl w:val="0"/>
+          <w:numId w:val="7"/>
+        </w:numPr>
+        <w:spacing w:lineRule="auto" w:line="360"/>
+        <w:rPr>
+          <w:sz w:val="22"/>
+          <w:szCs w:val="22"/>
+        </w:rPr>
+      </w:pPr>
+      <w:r>
+        <w:rPr>
+          <w:sz w:val="22"/>
+          <w:szCs w:val="22"/>
+          <w:u w:val="none"/>
+        </w:rPr>
+        <w:t>The system shall show an error message aligned to the center for any error that may occur to the program</w:t>
+      </w:r>
+    </w:p>
+    <w:p>
+      <w:pPr>
+        <w:pStyle w:val="Normal1"/>
+        <w:numPr>
+          <w:ilvl w:val="0"/>
+          <w:numId w:val="7"/>
+        </w:numPr>
+        <w:spacing w:lineRule="auto" w:line="360"/>
+        <w:rPr>
+          <w:sz w:val="22"/>
+          <w:szCs w:val="22"/>
+        </w:rPr>
+      </w:pPr>
+      <w:r>
+        <w:rPr>
+          <w:sz w:val="22"/>
+          <w:szCs w:val="22"/>
+          <w:u w:val="none"/>
+        </w:rPr>
+        <w:t>The system shall resize the error message as the user resizes the terminal</w:t>
+      </w:r>
+    </w:p>
+    <w:p>
+      <w:pPr>
+        <w:pStyle w:val="Normal1"/>
+        <w:numPr>
+          <w:ilvl w:val="0"/>
+          <w:numId w:val="7"/>
+        </w:numPr>
+        <w:spacing w:lineRule="auto" w:line="360"/>
+        <w:rPr>
+          <w:sz w:val="22"/>
+          <w:szCs w:val="22"/>
+        </w:rPr>
+      </w:pPr>
+      <w:r>
+        <w:rPr>
+          <w:sz w:val="22"/>
+          <w:szCs w:val="22"/>
+          <w:u w:val="none"/>
+        </w:rPr>
+        <w:t>The system shall hide the date if not hidden yet in the case of the terminal be very small vertically</w:t>
+      </w:r>
+    </w:p>
+    <w:p>
+      <w:pPr>
+        <w:pStyle w:val="Normal1"/>
+        <w:numPr>
+          <w:ilvl w:val="0"/>
+          <w:numId w:val="7"/>
+        </w:numPr>
+        <w:spacing w:lineRule="auto" w:line="360"/>
+        <w:rPr>
+          <w:sz w:val="22"/>
+          <w:szCs w:val="22"/>
+        </w:rPr>
+      </w:pPr>
+      <w:r>
+        <w:rPr>
+          <w:sz w:val="22"/>
+          <w:szCs w:val="22"/>
+          <w:u w:val="none"/>
+        </w:rPr>
+        <w:t>The system shall calculate the elapsed time when the computer sleeps and update the clock with this value</w:t>
+      </w:r>
+    </w:p>
+    <w:p>
+      <w:pPr>
+        <w:pStyle w:val="Heading4"/>
+        <w:rPr/>
+      </w:pPr>
+      <w:bookmarkStart w:id="28" w:name="__RefHeading___Toc349_2035113049"/>
+      <w:bookmarkEnd w:id="28"/>
+      <w:r>
+        <w:rPr/>
+        <w:t>2.2.1.3. Project group</w:t>
+      </w:r>
+    </w:p>
+    <w:p>
+      <w:pPr>
+        <w:pStyle w:val="Normal1"/>
+        <w:numPr>
+          <w:ilvl w:val="0"/>
+          <w:numId w:val="3"/>
+        </w:numPr>
+        <w:spacing w:lineRule="auto" w:line="360"/>
+        <w:rPr>
+          <w:sz w:val="22"/>
+          <w:szCs w:val="22"/>
+        </w:rPr>
+      </w:pPr>
+      <w:r>
+        <w:rPr>
+          <w:sz w:val="22"/>
+          <w:szCs w:val="22"/>
+        </w:rPr>
+        <w:t>The system shall implement each clock digit and colon on a separate Ncurses window</w:t>
       </w:r>
     </w:p>
     <w:p>
@@ -2763,54 +3359,947 @@
         <w:spacing w:lineRule="auto" w:line="360"/>
         <w:ind w:hanging="360" w:left="720"/>
         <w:jc w:val="both"/>
+        <w:rPr/>
+      </w:pPr>
+      <w:r>
         <w:rPr>
           <w:sz w:val="22"/>
           <w:szCs w:val="22"/>
         </w:rPr>
-      </w:pPr>
-      <w:r>
-        <w:rPr>
+        <w:t>The system project shall have a well structured file system</w:t>
+      </w:r>
+    </w:p>
+    <w:p>
+      <w:pPr>
+        <w:pStyle w:val="Heading3"/>
+        <w:rPr/>
+      </w:pPr>
+      <w:bookmarkStart w:id="29" w:name="__RefHeading___Toc317_2035113049"/>
+      <w:bookmarkEnd w:id="29"/>
+      <w:r>
+        <w:rPr/>
+        <w:t>2.2.2. Performance</w:t>
+      </w:r>
+    </w:p>
+    <w:p>
+      <w:pPr>
+        <w:pStyle w:val="Normal1"/>
+        <w:rPr/>
+      </w:pPr>
+      <w:r>
+        <w:rPr/>
+        <w:t>The performance of an application is a crucial point while planning and building the application, and for the Rclock it is not different. The clock itself will update each second, however, for responsiveness purposes, the program will be able to update the screen for each 250 elapsed milliseconds</w:t>
+      </w:r>
+    </w:p>
+    <w:p>
+      <w:pPr>
+        <w:pStyle w:val="Heading2"/>
+        <w:rPr/>
+      </w:pPr>
+      <w:bookmarkStart w:id="30" w:name="__RefHeading___Toc267_2035113049"/>
+      <w:bookmarkEnd w:id="30"/>
+      <w:r>
+        <w:rPr/>
+        <w:t>2.3. Required interfaces</w:t>
+      </w:r>
+    </w:p>
+    <w:p>
+      <w:pPr>
+        <w:pStyle w:val="Normal1"/>
+        <w:jc w:val="left"/>
+        <w:rPr>
+          <w:b w:val="false"/>
+          <w:bCs w:val="false"/>
           <w:sz w:val="22"/>
           <w:szCs w:val="22"/>
         </w:rPr>
-        <w:t>The system shall offer a way for the user to pass configurations flags through the command-line arguments</w:t>
-      </w:r>
-    </w:p>
-    <w:p>
-      <w:pPr>
-        <w:pStyle w:val="Normal1"/>
-        <w:numPr>
-          <w:ilvl w:val="0"/>
-          <w:numId w:val="3"/>
-        </w:numPr>
-        <w:spacing w:lineRule="auto" w:line="360"/>
-        <w:ind w:hanging="360" w:left="720"/>
-        <w:jc w:val="both"/>
-        <w:rPr>
+      </w:pPr>
+      <w:r>
+        <w:rPr>
+          <w:b w:val="false"/>
+          <w:bCs w:val="false"/>
           <w:sz w:val="22"/>
           <w:szCs w:val="22"/>
         </w:rPr>
-      </w:pPr>
-      <w:r>
-        <w:rPr>
-          <w:sz w:val="22"/>
-          <w:szCs w:val="22"/>
-        </w:rPr>
-        <w:t xml:space="preserve">The system shall </w:t>
-      </w:r>
-      <w:r>
-        <w:rPr>
-          <w:sz w:val="22"/>
-          <w:szCs w:val="22"/>
-        </w:rPr>
-        <w:t>be able to make</w:t>
-      </w:r>
-      <w:r>
-        <w:rPr>
-          <w:sz w:val="22"/>
-          <w:szCs w:val="22"/>
-        </w:rPr>
-        <w:t xml:space="preserve"> the users choose the zoom of their preference</w:t>
+        <w:t>Create interfaces in a console is not usual, by default, we would have to handle a couple of events that the window could generate. Using the Ncurses library, the situation gets better when we talk about design an interface and update only specific pieces inside the console buffer.</w:t>
+      </w:r>
+    </w:p>
+    <w:p>
+      <w:pPr>
+        <w:pStyle w:val="Heading3"/>
+        <w:rPr/>
+      </w:pPr>
+      <w:bookmarkStart w:id="31" w:name="__RefHeading___Toc315_2035113049"/>
+      <w:bookmarkEnd w:id="31"/>
+      <w:r>
+        <w:rPr/>
+        <w:t>2.3.1. Clock digits</w:t>
+      </w:r>
+    </w:p>
+    <w:p>
+      <w:pPr>
+        <w:pStyle w:val="Normal1"/>
+        <w:rPr/>
+      </w:pPr>
+      <w:r>
+        <w:rPr/>
+        <w:t>The clock digits, as the main part of the program, will be draw using different background colors. With the great support of colors that the Ncurses offers to the developers, and of course, the support of colors that the terminal that is hosting the application shall have, the design and customization will be great. The clock’s look and feel suggests something really digital, the edges of the numbers are squared, but still a beautiful design.</w:t>
+      </w:r>
+    </w:p>
+    <w:p>
+      <w:pPr>
+        <w:pStyle w:val="Heading3"/>
+        <w:rPr/>
+      </w:pPr>
+      <w:bookmarkStart w:id="32" w:name="__RefHeading___Toc313_2035113049"/>
+      <w:bookmarkEnd w:id="32"/>
+      <w:r>
+        <w:rPr/>
+        <w:t>2.3.2. Clock date</w:t>
+      </w:r>
+    </w:p>
+    <w:p>
+      <w:pPr>
+        <w:pStyle w:val="Normal1"/>
+        <w:rPr/>
+      </w:pPr>
+      <w:r>
+        <w:rPr/>
+        <w:t>As the date is usually shown as a string, on this project it won’t be different, the Rclock date will be placed at the bottom of the clock digits, its presence won’t change the clock position, that must be always at the center of the terminal</w:t>
+      </w:r>
+    </w:p>
+    <w:p>
+      <w:pPr>
+        <w:pStyle w:val="Heading2"/>
+        <w:rPr/>
+      </w:pPr>
+      <w:bookmarkStart w:id="33" w:name="__RefHeading___Toc265_2035113049"/>
+      <w:bookmarkEnd w:id="33"/>
+      <w:r>
+        <w:rPr/>
+        <w:t>2.4. Required validation criteria</w:t>
+      </w:r>
+    </w:p>
+    <w:p>
+      <w:pPr>
+        <w:pStyle w:val="Normal1"/>
+        <w:rPr/>
+      </w:pPr>
+      <w:r>
+        <w:rPr/>
+        <w:t>The validation criteria will be useful for detect any unexpected behavior that the Rclock program may generate, and its validation criteria are based on user input, that changes the normal behavior of the software somehow. Here is all possible user inputs and what they do:</w:t>
+      </w:r>
+    </w:p>
+    <w:p>
+      <w:pPr>
+        <w:pStyle w:val="Normal1"/>
+        <w:rPr/>
+      </w:pPr>
+      <w:r>
+        <w:rPr/>
+      </w:r>
+    </w:p>
+    <w:p>
+      <w:pPr>
+        <w:pStyle w:val="Heading3"/>
+        <w:rPr/>
+      </w:pPr>
+      <w:bookmarkStart w:id="34" w:name="__RefHeading___Toc311_2035113049"/>
+      <w:bookmarkEnd w:id="34"/>
+      <w:r>
+        <w:rPr/>
+        <w:t>2.4.1 Hiding the date</w:t>
+      </w:r>
+    </w:p>
+    <w:p>
+      <w:pPr>
+        <w:pStyle w:val="Normal1"/>
+        <w:rPr/>
+      </w:pPr>
+      <w:r>
+        <w:rPr/>
+        <w:t>This flag hide the clock date completely. The clock itself remains unchanged.</w:t>
+      </w:r>
+    </w:p>
+    <w:p>
+      <w:pPr>
+        <w:pStyle w:val="Normal1"/>
+        <w:rPr/>
+      </w:pPr>
+      <w:r>
+        <w:rPr/>
+      </w:r>
+    </w:p>
+    <w:p>
+      <w:pPr>
+        <w:pStyle w:val="Normal1"/>
+        <w:rPr/>
+      </w:pPr>
+      <w:r>
+        <w:rPr/>
+        <w:t>Full command: --hide-date</w:t>
+      </w:r>
+    </w:p>
+    <w:p>
+      <w:pPr>
+        <w:pStyle w:val="Normal1"/>
+        <w:rPr/>
+      </w:pPr>
+      <w:r>
+        <w:rPr/>
+        <w:t>Abbreviation:  -h</w:t>
+      </w:r>
+    </w:p>
+    <w:p>
+      <w:pPr>
+        <w:pStyle w:val="Normal1"/>
+        <w:rPr/>
+      </w:pPr>
+      <w:r>
+        <w:rPr/>
+      </w:r>
+    </w:p>
+    <w:p>
+      <w:pPr>
+        <w:pStyle w:val="Heading3"/>
+        <w:rPr/>
+      </w:pPr>
+      <w:bookmarkStart w:id="35" w:name="__RefHeading___Toc309_2035113049"/>
+      <w:bookmarkEnd w:id="35"/>
+      <w:r>
+        <w:rPr/>
+        <w:t>2.4.2. Changing clock color</w:t>
+      </w:r>
+    </w:p>
+    <w:p>
+      <w:pPr>
+        <w:pStyle w:val="Normal1"/>
+        <w:rPr/>
+      </w:pPr>
+      <w:r>
+        <w:rPr/>
+        <w:t>This flag changes the color of the entire clock. This flag doesn’t affect the date color</w:t>
+      </w:r>
+    </w:p>
+    <w:p>
+      <w:pPr>
+        <w:pStyle w:val="Normal1"/>
+        <w:rPr/>
+      </w:pPr>
+      <w:r>
+        <w:rPr/>
+      </w:r>
+    </w:p>
+    <w:p>
+      <w:pPr>
+        <w:pStyle w:val="Normal1"/>
+        <w:rPr/>
+      </w:pPr>
+      <w:r>
+        <w:rPr/>
+        <w:t>Full command: --clock-color &lt;color-name&gt;</w:t>
+      </w:r>
+    </w:p>
+    <w:p>
+      <w:pPr>
+        <w:pStyle w:val="Normal1"/>
+        <w:rPr/>
+      </w:pPr>
+      <w:r>
+        <w:rPr/>
+        <w:t>Abbreviation -c &lt;color-name&gt;</w:t>
+      </w:r>
+    </w:p>
+    <w:p>
+      <w:pPr>
+        <w:pStyle w:val="Normal1"/>
+        <w:rPr/>
+      </w:pPr>
+      <w:r>
+        <w:rPr/>
+      </w:r>
+    </w:p>
+    <w:p>
+      <w:pPr>
+        <w:pStyle w:val="Heading3"/>
+        <w:rPr/>
+      </w:pPr>
+      <w:bookmarkStart w:id="36" w:name="__RefHeading___Toc307_2035113049"/>
+      <w:bookmarkEnd w:id="36"/>
+      <w:r>
+        <w:rPr/>
+        <w:t>2.4.3. Changing date color</w:t>
+      </w:r>
+    </w:p>
+    <w:p>
+      <w:pPr>
+        <w:pStyle w:val="Normal1"/>
+        <w:rPr/>
+      </w:pPr>
+      <w:r>
+        <w:rPr/>
+        <w:t>This flag changes the color of the date displayed bellow the clock</w:t>
+      </w:r>
+    </w:p>
+    <w:p>
+      <w:pPr>
+        <w:pStyle w:val="Normal1"/>
+        <w:rPr/>
+      </w:pPr>
+      <w:r>
+        <w:rPr/>
+      </w:r>
+    </w:p>
+    <w:p>
+      <w:pPr>
+        <w:pStyle w:val="Normal1"/>
+        <w:rPr/>
+      </w:pPr>
+      <w:r>
+        <w:rPr/>
+        <w:t>Full command: --date-color &lt;color-name&gt;</w:t>
+      </w:r>
+    </w:p>
+    <w:p>
+      <w:pPr>
+        <w:pStyle w:val="Normal1"/>
+        <w:rPr/>
+      </w:pPr>
+      <w:r>
+        <w:rPr/>
+        <w:t>Abbreviation: -d &lt;color-name&gt;</w:t>
+      </w:r>
+    </w:p>
+    <w:p>
+      <w:pPr>
+        <w:pStyle w:val="Normal1"/>
+        <w:rPr/>
+      </w:pPr>
+      <w:r>
+        <w:rPr/>
+      </w:r>
+    </w:p>
+    <w:p>
+      <w:pPr>
+        <w:pStyle w:val="Heading3"/>
+        <w:rPr/>
+      </w:pPr>
+      <w:bookmarkStart w:id="37" w:name="__RefHeading___Toc305_2035113049"/>
+      <w:bookmarkEnd w:id="37"/>
+      <w:r>
+        <w:rPr/>
+        <w:t>2.4.4. Changing the color of specific clock digit</w:t>
+      </w:r>
+    </w:p>
+    <w:p>
+      <w:pPr>
+        <w:pStyle w:val="Normal1"/>
+        <w:rPr/>
+      </w:pPr>
+      <w:r>
+        <w:rPr/>
+        <w:t>This flag changes the color of a specific clock digit. To specify the correct digit to be customized, a roman number, between I and VI must be part of the flag</w:t>
+      </w:r>
+    </w:p>
+    <w:p>
+      <w:pPr>
+        <w:pStyle w:val="Normal1"/>
+        <w:rPr/>
+      </w:pPr>
+      <w:r>
+        <w:rPr/>
+      </w:r>
+    </w:p>
+    <w:p>
+      <w:pPr>
+        <w:pStyle w:val="Normal1"/>
+        <w:rPr/>
+      </w:pPr>
+      <w:r>
+        <w:rPr/>
+        <w:t>Command: --color-VI &lt;color-name&gt;</w:t>
+      </w:r>
+    </w:p>
+    <w:p>
+      <w:pPr>
+        <w:pStyle w:val="Normal1"/>
+        <w:rPr/>
+      </w:pPr>
+      <w:r>
+        <w:rPr/>
+      </w:r>
+    </w:p>
+    <w:p>
+      <w:pPr>
+        <w:pStyle w:val="Heading3"/>
+        <w:rPr/>
+      </w:pPr>
+      <w:bookmarkStart w:id="38" w:name="__RefHeading___Toc303_2035113049"/>
+      <w:bookmarkEnd w:id="38"/>
+      <w:r>
+        <w:rPr/>
+        <w:t>2.4.5. Changing the color of the colons</w:t>
+      </w:r>
+    </w:p>
+    <w:p>
+      <w:pPr>
+        <w:pStyle w:val="Normal1"/>
+        <w:rPr/>
+      </w:pPr>
+      <w:r>
+        <w:rPr/>
+        <w:t>This flag changes the color of the colons that divide the clock segments</w:t>
+      </w:r>
+    </w:p>
+    <w:p>
+      <w:pPr>
+        <w:pStyle w:val="Normal1"/>
+        <w:rPr/>
+      </w:pPr>
+      <w:r>
+        <w:rPr/>
+      </w:r>
+    </w:p>
+    <w:p>
+      <w:pPr>
+        <w:pStyle w:val="Normal1"/>
+        <w:rPr/>
+      </w:pPr>
+      <w:r>
+        <w:rPr/>
+        <w:t>Full command: --colon-color &lt;color-name&gt;</w:t>
+      </w:r>
+    </w:p>
+    <w:p>
+      <w:pPr>
+        <w:pStyle w:val="Normal1"/>
+        <w:rPr/>
+      </w:pPr>
+      <w:r>
+        <w:rPr/>
+        <w:t>Abbreviation:  -o &lt;color-name&gt;</w:t>
+      </w:r>
+    </w:p>
+    <w:p>
+      <w:pPr>
+        <w:pStyle w:val="Heading3"/>
+        <w:rPr/>
+      </w:pPr>
+      <w:bookmarkStart w:id="39" w:name="__RefHeading___Toc1079_2353806461"/>
+      <w:bookmarkEnd w:id="39"/>
+      <w:r>
+        <w:rPr/>
+        <w:t>2.4.6. Changing the digits colors</w:t>
+      </w:r>
+    </w:p>
+    <w:p>
+      <w:pPr>
+        <w:pStyle w:val="Normal1"/>
+        <w:rPr/>
+      </w:pPr>
+      <w:r>
+        <w:rPr/>
+        <w:t>This flag behaves like the –clock-color, but only affect the digits</w:t>
+      </w:r>
+    </w:p>
+    <w:p>
+      <w:pPr>
+        <w:pStyle w:val="Normal1"/>
+        <w:rPr/>
+      </w:pPr>
+      <w:r>
+        <w:rPr/>
+      </w:r>
+    </w:p>
+    <w:p>
+      <w:pPr>
+        <w:pStyle w:val="Normal1"/>
+        <w:rPr/>
+      </w:pPr>
+      <w:r>
+        <w:rPr/>
+        <w:t>Full command: --digits-color &lt;color-name&gt;</w:t>
+      </w:r>
+    </w:p>
+    <w:p>
+      <w:pPr>
+        <w:pStyle w:val="Normal1"/>
+        <w:rPr/>
+      </w:pPr>
+      <w:r>
+        <w:rPr/>
+        <w:t>Abbreviation: -l &lt;color-name&gt;</w:t>
+      </w:r>
+    </w:p>
+    <w:p>
+      <w:pPr>
+        <w:pStyle w:val="Heading3"/>
+        <w:rPr/>
+      </w:pPr>
+      <w:bookmarkStart w:id="40" w:name="__RefHeading___Toc301_2035113049"/>
+      <w:bookmarkEnd w:id="40"/>
+      <w:r>
+        <w:rPr/>
+        <w:t>2.4.7. Changing the date format</w:t>
+      </w:r>
+    </w:p>
+    <w:p>
+      <w:pPr>
+        <w:pStyle w:val="Normal1"/>
+        <w:rPr/>
+      </w:pPr>
+      <w:r>
+        <w:rPr/>
+        <w:t>The flag of change date format needs a strftime function format string</w:t>
+      </w:r>
+    </w:p>
+    <w:p>
+      <w:pPr>
+        <w:pStyle w:val="Normal1"/>
+        <w:rPr/>
+      </w:pPr>
+      <w:r>
+        <w:rPr/>
+      </w:r>
+    </w:p>
+    <w:p>
+      <w:pPr>
+        <w:pStyle w:val="Normal1"/>
+        <w:rPr/>
+      </w:pPr>
+      <w:r>
+        <w:rPr/>
+        <w:t>Full command: --date-format &lt;string-in-strftime-function-format&gt;</w:t>
+      </w:r>
+    </w:p>
+    <w:p>
+      <w:pPr>
+        <w:pStyle w:val="Normal1"/>
+        <w:rPr/>
+      </w:pPr>
+      <w:r>
+        <w:rPr/>
+        <w:t>Abbreviation: -f &lt;string-in-strftime-function-format&gt;</w:t>
+      </w:r>
+    </w:p>
+    <w:p>
+      <w:pPr>
+        <w:pStyle w:val="Heading3"/>
+        <w:rPr/>
+      </w:pPr>
+      <w:bookmarkStart w:id="41" w:name="__RefHeading___Toc299_2035113049"/>
+      <w:bookmarkEnd w:id="41"/>
+      <w:r>
+        <w:rPr/>
+        <w:t>2.4.8. Set a custom time for the clock</w:t>
+      </w:r>
+    </w:p>
+    <w:p>
+      <w:pPr>
+        <w:pStyle w:val="Normal1"/>
+        <w:rPr/>
+      </w:pPr>
+      <w:r>
+        <w:rPr/>
+        <w:t>The following commands set a custom time to the clock, they change the hours, minutes, seconds and the full time respectively</w:t>
+      </w:r>
+    </w:p>
+    <w:p>
+      <w:pPr>
+        <w:pStyle w:val="Normal1"/>
+        <w:rPr/>
+      </w:pPr>
+      <w:r>
+        <w:rPr/>
+      </w:r>
+    </w:p>
+    <w:p>
+      <w:pPr>
+        <w:pStyle w:val="Normal1"/>
+        <w:rPr/>
+      </w:pPr>
+      <w:r>
+        <w:rPr/>
+        <w:t>Full command: --custom-hour &lt;0-23&gt;</w:t>
+      </w:r>
+    </w:p>
+    <w:p>
+      <w:pPr>
+        <w:pStyle w:val="Normal1"/>
+        <w:rPr/>
+      </w:pPr>
+      <w:r>
+        <w:rPr/>
+        <w:t>Abbreviation:  -H &lt;0-23&gt;</w:t>
+      </w:r>
+    </w:p>
+    <w:p>
+      <w:pPr>
+        <w:pStyle w:val="Normal1"/>
+        <w:rPr/>
+      </w:pPr>
+      <w:r>
+        <w:rPr/>
+      </w:r>
+    </w:p>
+    <w:p>
+      <w:pPr>
+        <w:pStyle w:val="Normal1"/>
+        <w:rPr/>
+      </w:pPr>
+      <w:r>
+        <w:rPr/>
+        <w:t>Full command: --custom-minute &lt;0-59&gt;</w:t>
+      </w:r>
+    </w:p>
+    <w:p>
+      <w:pPr>
+        <w:pStyle w:val="Normal1"/>
+        <w:rPr/>
+      </w:pPr>
+      <w:r>
+        <w:rPr/>
+        <w:t>Abbreviation:  -M &lt;0-59&gt;</w:t>
+      </w:r>
+    </w:p>
+    <w:p>
+      <w:pPr>
+        <w:pStyle w:val="Normal1"/>
+        <w:rPr/>
+      </w:pPr>
+      <w:r>
+        <w:rPr/>
+      </w:r>
+    </w:p>
+    <w:p>
+      <w:pPr>
+        <w:pStyle w:val="Normal1"/>
+        <w:rPr/>
+      </w:pPr>
+      <w:r>
+        <w:rPr/>
+        <w:t>Full command: --custom-second &lt;0-59&gt;</w:t>
+      </w:r>
+    </w:p>
+    <w:p>
+      <w:pPr>
+        <w:pStyle w:val="Normal1"/>
+        <w:rPr/>
+      </w:pPr>
+      <w:r>
+        <w:rPr/>
+        <w:t>Abbreviation:  -S &lt;0-59&gt;</w:t>
+      </w:r>
+    </w:p>
+    <w:p>
+      <w:pPr>
+        <w:pStyle w:val="Normal1"/>
+        <w:rPr/>
+      </w:pPr>
+      <w:r>
+        <w:rPr/>
+      </w:r>
+    </w:p>
+    <w:p>
+      <w:pPr>
+        <w:pStyle w:val="Normal1"/>
+        <w:rPr/>
+      </w:pPr>
+      <w:r>
+        <w:rPr/>
+        <w:t>Full command: --custom-time  &lt;xx:xx:xx format&gt;</w:t>
+      </w:r>
+    </w:p>
+    <w:p>
+      <w:pPr>
+        <w:pStyle w:val="Normal1"/>
+        <w:rPr/>
+      </w:pPr>
+      <w:r>
+        <w:rPr/>
+        <w:t>Abbreviation: -T &lt;xx:xx:xx format&gt;</w:t>
+      </w:r>
+    </w:p>
+    <w:p>
+      <w:pPr>
+        <w:pStyle w:val="Normal1"/>
+        <w:rPr/>
+      </w:pPr>
+      <w:r>
+        <w:rPr/>
+      </w:r>
+    </w:p>
+    <w:p>
+      <w:pPr>
+        <w:pStyle w:val="Heading3"/>
+        <w:rPr/>
+      </w:pPr>
+      <w:bookmarkStart w:id="42" w:name="__RefHeading___Toc297_2035113049"/>
+      <w:bookmarkEnd w:id="42"/>
+      <w:r>
+        <w:rPr/>
+        <w:t>2.4.9. Set a custom date</w:t>
+      </w:r>
+    </w:p>
+    <w:p>
+      <w:pPr>
+        <w:pStyle w:val="Normal1"/>
+        <w:rPr/>
+      </w:pPr>
+      <w:r>
+        <w:rPr/>
+        <w:t>The following commands set a custom date to the program, they change the day, month, year and a full date respectively</w:t>
+      </w:r>
+    </w:p>
+    <w:p>
+      <w:pPr>
+        <w:pStyle w:val="Normal1"/>
+        <w:rPr/>
+      </w:pPr>
+      <w:r>
+        <w:rPr/>
+      </w:r>
+    </w:p>
+    <w:p>
+      <w:pPr>
+        <w:pStyle w:val="Normal1"/>
+        <w:rPr/>
+      </w:pPr>
+      <w:r>
+        <w:rPr/>
+        <w:t>Full command: --custom-day &lt;integer&gt;</w:t>
+      </w:r>
+    </w:p>
+    <w:p>
+      <w:pPr>
+        <w:pStyle w:val="Normal1"/>
+        <w:rPr/>
+      </w:pPr>
+      <w:r>
+        <w:rPr/>
+        <w:t>Abbreviation: -D &lt;month-day&gt;</w:t>
+      </w:r>
+    </w:p>
+    <w:p>
+      <w:pPr>
+        <w:pStyle w:val="Normal1"/>
+        <w:rPr/>
+      </w:pPr>
+      <w:r>
+        <w:rPr/>
+      </w:r>
+    </w:p>
+    <w:p>
+      <w:pPr>
+        <w:pStyle w:val="Normal1"/>
+        <w:rPr/>
+      </w:pPr>
+      <w:r>
+        <w:rPr/>
+        <w:t>Full command: --custom-month &lt;integer&gt;</w:t>
+      </w:r>
+    </w:p>
+    <w:p>
+      <w:pPr>
+        <w:pStyle w:val="Normal1"/>
+        <w:rPr/>
+      </w:pPr>
+      <w:r>
+        <w:rPr/>
+        <w:t>Abbreviation: -O &lt;integer&gt;</w:t>
+      </w:r>
+    </w:p>
+    <w:p>
+      <w:pPr>
+        <w:pStyle w:val="Normal1"/>
+        <w:rPr/>
+      </w:pPr>
+      <w:r>
+        <w:rPr/>
+      </w:r>
+    </w:p>
+    <w:p>
+      <w:pPr>
+        <w:pStyle w:val="Normal1"/>
+        <w:rPr/>
+      </w:pPr>
+      <w:r>
+        <w:rPr/>
+        <w:t>Full command: --custom-year &lt;integer&gt;</w:t>
+      </w:r>
+    </w:p>
+    <w:p>
+      <w:pPr>
+        <w:pStyle w:val="Normal1"/>
+        <w:rPr/>
+      </w:pPr>
+      <w:r>
+        <w:rPr/>
+        <w:t>Abbreviation: -Y &lt;integer&gt;</w:t>
+      </w:r>
+    </w:p>
+    <w:p>
+      <w:pPr>
+        <w:pStyle w:val="Normal1"/>
+        <w:rPr/>
+      </w:pPr>
+      <w:r>
+        <w:rPr/>
+      </w:r>
+    </w:p>
+    <w:p>
+      <w:pPr>
+        <w:pStyle w:val="Normal1"/>
+        <w:rPr/>
+      </w:pPr>
+      <w:r>
+        <w:rPr/>
+        <w:t>Full command: --custom-date &lt;DD/MM/YYYY&gt;</w:t>
+      </w:r>
+    </w:p>
+    <w:p>
+      <w:pPr>
+        <w:pStyle w:val="Normal1"/>
+        <w:rPr/>
+      </w:pPr>
+      <w:r>
+        <w:rPr/>
+        <w:t>Abbreviation:  -D &lt;DD/MM/YYYY&gt;</w:t>
+      </w:r>
+    </w:p>
+    <w:p>
+      <w:pPr>
+        <w:pStyle w:val="Heading3"/>
+        <w:rPr/>
+      </w:pPr>
+      <w:bookmarkStart w:id="43" w:name="__RefHeading___Toc295_2035113049"/>
+      <w:bookmarkEnd w:id="43"/>
+      <w:r>
+        <w:rPr/>
+        <w:t>2.4.10. Hide the seconds of the clock</w:t>
+      </w:r>
+    </w:p>
+    <w:p>
+      <w:pPr>
+        <w:pStyle w:val="Normal1"/>
+        <w:rPr/>
+      </w:pPr>
+      <w:r>
+        <w:rPr/>
+        <w:t>This command hide the seconds of the clock, the clock itself must still aligned to the center</w:t>
+      </w:r>
+    </w:p>
+    <w:p>
+      <w:pPr>
+        <w:pStyle w:val="Normal1"/>
+        <w:rPr/>
+      </w:pPr>
+      <w:r>
+        <w:rPr/>
+      </w:r>
+    </w:p>
+    <w:p>
+      <w:pPr>
+        <w:pStyle w:val="Normal1"/>
+        <w:rPr/>
+      </w:pPr>
+      <w:r>
+        <w:rPr/>
+        <w:t>Full command: --hide-seconds</w:t>
+      </w:r>
+    </w:p>
+    <w:p>
+      <w:pPr>
+        <w:pStyle w:val="Normal1"/>
+        <w:rPr/>
+      </w:pPr>
+      <w:r>
+        <w:rPr/>
+        <w:t>Abbreviation: -i</w:t>
+      </w:r>
+    </w:p>
+    <w:p>
+      <w:pPr>
+        <w:pStyle w:val="Heading1"/>
+        <w:rPr/>
+      </w:pPr>
+      <w:bookmarkStart w:id="44" w:name="__RefHeading___Toc253_2035113049"/>
+      <w:bookmarkEnd w:id="44"/>
+      <w:r>
+        <w:rPr/>
+        <w:t>Chapter 3. Software construction</w:t>
+      </w:r>
+    </w:p>
+    <w:p>
+      <w:pPr>
+        <w:pStyle w:val="Normal1"/>
+        <w:rPr/>
+      </w:pPr>
+      <w:r>
+        <w:rPr/>
+        <w:t>Here is all the planning to build the software, its logic, data structures and how will be translated to a programming language in the future</w:t>
+      </w:r>
+    </w:p>
+    <w:p>
+      <w:pPr>
+        <w:pStyle w:val="Normal1"/>
+        <w:rPr/>
+      </w:pPr>
+      <w:r>
+        <w:rPr/>
+      </w:r>
+    </w:p>
+    <w:p>
+      <w:pPr>
+        <w:pStyle w:val="Heading2"/>
+        <w:rPr/>
+      </w:pPr>
+      <w:bookmarkStart w:id="45" w:name="__RefHeading___Toc263_2035113049"/>
+      <w:bookmarkEnd w:id="45"/>
+      <w:r>
+        <w:rPr/>
+        <w:t>3.1 Data structures</w:t>
+      </w:r>
+    </w:p>
+    <w:p>
+      <w:pPr>
+        <w:pStyle w:val="Normal1"/>
+        <w:rPr/>
+      </w:pPr>
+      <w:r>
+        <w:rPr/>
+        <w:t>Here is the collection of all data structures that will be necessary to handle crucial data to the application</w:t>
+      </w:r>
+    </w:p>
+    <w:p>
+      <w:pPr>
+        <w:pStyle w:val="Normal1"/>
+        <w:rPr/>
+      </w:pPr>
+      <w:r>
+        <w:rPr/>
+      </w:r>
+    </w:p>
+    <w:p>
+      <w:pPr>
+        <w:pStyle w:val="Heading3"/>
+        <w:rPr/>
+      </w:pPr>
+      <w:bookmarkStart w:id="46" w:name="__RefHeading___Toc293_2035113049"/>
+      <w:bookmarkEnd w:id="46"/>
+      <w:r>
+        <w:rPr/>
+        <w:t>3.1.1. Digits matrix</w:t>
+      </w:r>
+    </w:p>
+    <w:p>
+      <w:pPr>
+        <w:pStyle w:val="Normal1"/>
+        <w:rPr/>
+      </w:pPr>
+      <w:r>
+        <w:rPr/>
+        <w:t>Draw the clock digits in the buffer may be a challenging part of the logic, even because there’s a set of possible numbers between 0 and 9 and each clock digit may be any of them. The digits matrix will be used as an iterable map, that will make it possible to draw the numbers on the terminal.</w:t>
       </w:r>
     </w:p>
     <w:p>
@@ -2818,471 +4307,30 @@
         <w:pStyle w:val="Heading4"/>
         <w:rPr/>
       </w:pPr>
-      <w:bookmarkStart w:id="27" w:name="__RefHeading___Toc351_2035113049"/>
-      <w:bookmarkEnd w:id="27"/>
-      <w:r>
-        <w:rPr/>
-        <w:t>2.2.1.2. Clock group</w:t>
-      </w:r>
-    </w:p>
-    <w:p>
-      <w:pPr>
-        <w:pStyle w:val="Normal1"/>
-        <w:rPr/>
-      </w:pPr>
-      <w:r>
-        <w:rPr/>
-        <w:t>Every single clock feature, for example, clock customization and time features are listed here</w:t>
-      </w:r>
-    </w:p>
-    <w:p>
-      <w:pPr>
-        <w:pStyle w:val="Normal1"/>
-        <w:rPr/>
-      </w:pPr>
-      <w:r>
-        <w:rPr/>
-      </w:r>
-    </w:p>
-    <w:p>
-      <w:pPr>
-        <w:pStyle w:val="Normal1"/>
-        <w:numPr>
-          <w:ilvl w:val="0"/>
-          <w:numId w:val="2"/>
-        </w:numPr>
-        <w:spacing w:lineRule="auto" w:line="360"/>
-        <w:ind w:hanging="360" w:left="720"/>
-        <w:jc w:val="both"/>
-        <w:rPr>
-          <w:sz w:val="22"/>
-          <w:szCs w:val="22"/>
-        </w:rPr>
-      </w:pPr>
-      <w:r>
-        <w:rPr>
-          <w:sz w:val="22"/>
-          <w:szCs w:val="22"/>
-        </w:rPr>
-        <w:t>The system shall show the current date beyond the clock itself</w:t>
-      </w:r>
-    </w:p>
-    <w:p>
-      <w:pPr>
-        <w:pStyle w:val="Normal1"/>
-        <w:numPr>
-          <w:ilvl w:val="0"/>
-          <w:numId w:val="2"/>
-        </w:numPr>
-        <w:spacing w:lineRule="auto" w:line="360"/>
-        <w:ind w:hanging="360" w:left="720"/>
-        <w:jc w:val="both"/>
-        <w:rPr>
-          <w:sz w:val="22"/>
-          <w:szCs w:val="22"/>
-        </w:rPr>
-      </w:pPr>
-      <w:r>
-        <w:rPr>
-          <w:sz w:val="22"/>
-          <w:szCs w:val="22"/>
-        </w:rPr>
-        <w:t>The system shall give the possibility of hide the current date</w:t>
-      </w:r>
-    </w:p>
-    <w:p>
-      <w:pPr>
-        <w:pStyle w:val="Normal1"/>
-        <w:numPr>
-          <w:ilvl w:val="0"/>
-          <w:numId w:val="2"/>
-        </w:numPr>
-        <w:spacing w:lineRule="auto" w:line="360"/>
-        <w:ind w:hanging="360" w:left="720"/>
-        <w:jc w:val="both"/>
-        <w:rPr>
-          <w:sz w:val="22"/>
-          <w:szCs w:val="22"/>
-        </w:rPr>
-      </w:pPr>
-      <w:r>
-        <w:rPr>
-          <w:sz w:val="22"/>
-          <w:szCs w:val="22"/>
-        </w:rPr>
-        <w:t>The system shall have the feature of change the clock color</w:t>
-      </w:r>
-    </w:p>
-    <w:p>
-      <w:pPr>
-        <w:pStyle w:val="Normal1"/>
-        <w:numPr>
-          <w:ilvl w:val="0"/>
-          <w:numId w:val="2"/>
-        </w:numPr>
-        <w:spacing w:lineRule="auto" w:line="360"/>
-        <w:ind w:hanging="360" w:left="720"/>
-        <w:jc w:val="both"/>
-        <w:rPr>
-          <w:sz w:val="22"/>
-          <w:szCs w:val="22"/>
-        </w:rPr>
-      </w:pPr>
-      <w:r>
-        <w:rPr>
-          <w:sz w:val="22"/>
-          <w:szCs w:val="22"/>
-        </w:rPr>
-        <w:t>The system shall have the feature of change the date color</w:t>
-      </w:r>
-    </w:p>
-    <w:p>
-      <w:pPr>
-        <w:pStyle w:val="Normal1"/>
-        <w:numPr>
-          <w:ilvl w:val="0"/>
-          <w:numId w:val="2"/>
-        </w:numPr>
-        <w:spacing w:lineRule="auto" w:line="360"/>
-        <w:ind w:hanging="360" w:left="720"/>
-        <w:jc w:val="both"/>
-        <w:rPr>
-          <w:sz w:val="22"/>
-          <w:szCs w:val="22"/>
-        </w:rPr>
-      </w:pPr>
-      <w:r>
-        <w:rPr>
-          <w:sz w:val="22"/>
-          <w:szCs w:val="22"/>
-        </w:rPr>
-        <w:t>The system shall have the feature of change the color of each clock digit</w:t>
-      </w:r>
-    </w:p>
-    <w:p>
-      <w:pPr>
-        <w:pStyle w:val="Normal1"/>
-        <w:numPr>
-          <w:ilvl w:val="0"/>
-          <w:numId w:val="2"/>
-        </w:numPr>
-        <w:spacing w:lineRule="auto" w:line="360"/>
-        <w:ind w:hanging="360" w:left="720"/>
-        <w:jc w:val="both"/>
-        <w:rPr>
-          <w:sz w:val="22"/>
-          <w:szCs w:val="22"/>
-        </w:rPr>
-      </w:pPr>
-      <w:r>
-        <w:rPr>
-          <w:sz w:val="22"/>
-          <w:szCs w:val="22"/>
-        </w:rPr>
-        <w:t>The system shall have the feature of change the color of the colons that split the digits pairs</w:t>
-      </w:r>
-    </w:p>
-    <w:p>
-      <w:pPr>
-        <w:pStyle w:val="Normal1"/>
-        <w:numPr>
-          <w:ilvl w:val="0"/>
-          <w:numId w:val="2"/>
-        </w:numPr>
-        <w:spacing w:lineRule="auto" w:line="360"/>
-        <w:ind w:hanging="360" w:left="720"/>
-        <w:jc w:val="both"/>
-        <w:rPr>
-          <w:sz w:val="22"/>
-          <w:szCs w:val="22"/>
-        </w:rPr>
-      </w:pPr>
-      <w:r>
-        <w:rPr>
-          <w:sz w:val="22"/>
-          <w:szCs w:val="22"/>
-        </w:rPr>
-        <w:t>The system shall offer the customization of the date format using a string</w:t>
-      </w:r>
-    </w:p>
-    <w:p>
-      <w:pPr>
-        <w:pStyle w:val="Normal1"/>
-        <w:numPr>
-          <w:ilvl w:val="0"/>
-          <w:numId w:val="2"/>
-        </w:numPr>
-        <w:spacing w:lineRule="auto" w:line="360"/>
-        <w:rPr>
-          <w:sz w:val="22"/>
-          <w:szCs w:val="22"/>
-        </w:rPr>
-      </w:pPr>
-      <w:r>
-        <w:rPr>
-          <w:sz w:val="22"/>
-          <w:szCs w:val="22"/>
-          <w:u w:val="none"/>
-        </w:rPr>
-        <w:t>The system shall offer a way to set a custom time for the clock, for hours, minutes and seconds</w:t>
-      </w:r>
-    </w:p>
-    <w:p>
-      <w:pPr>
-        <w:pStyle w:val="Normal1"/>
-        <w:numPr>
-          <w:ilvl w:val="0"/>
-          <w:numId w:val="2"/>
-        </w:numPr>
-        <w:spacing w:lineRule="auto" w:line="360"/>
-        <w:rPr>
-          <w:sz w:val="22"/>
-          <w:szCs w:val="22"/>
-        </w:rPr>
-      </w:pPr>
-      <w:r>
-        <w:rPr>
-          <w:sz w:val="22"/>
-          <w:szCs w:val="22"/>
-          <w:u w:val="none"/>
-        </w:rPr>
-        <w:t>The system shall use the current time for those segments (hours, minutes and seconds) that weren’t set by a custom time flag</w:t>
-      </w:r>
-    </w:p>
-    <w:p>
-      <w:pPr>
-        <w:pStyle w:val="Normal1"/>
-        <w:numPr>
-          <w:ilvl w:val="0"/>
-          <w:numId w:val="2"/>
-        </w:numPr>
-        <w:spacing w:lineRule="auto" w:line="360"/>
-        <w:rPr>
-          <w:sz w:val="22"/>
-          <w:szCs w:val="22"/>
-        </w:rPr>
-      </w:pPr>
-      <w:r>
-        <w:rPr>
-          <w:sz w:val="22"/>
-          <w:szCs w:val="22"/>
-          <w:u w:val="none"/>
-        </w:rPr>
-        <w:t>The system shall offer a way to set a custom time using the format: xx:xx:xx</w:t>
-      </w:r>
-    </w:p>
-    <w:p>
-      <w:pPr>
-        <w:pStyle w:val="Normal1"/>
-        <w:numPr>
-          <w:ilvl w:val="0"/>
-          <w:numId w:val="2"/>
-        </w:numPr>
-        <w:spacing w:lineRule="auto" w:line="360"/>
-        <w:rPr>
-          <w:sz w:val="22"/>
-          <w:szCs w:val="22"/>
-        </w:rPr>
-      </w:pPr>
-      <w:r>
-        <w:rPr>
-          <w:sz w:val="22"/>
-          <w:szCs w:val="22"/>
-          <w:u w:val="none"/>
-        </w:rPr>
-        <w:t>The system shall offer a way to set a custom date for day, month and year</w:t>
-      </w:r>
-    </w:p>
-    <w:p>
-      <w:pPr>
-        <w:pStyle w:val="Normal1"/>
-        <w:numPr>
-          <w:ilvl w:val="0"/>
-          <w:numId w:val="2"/>
-        </w:numPr>
-        <w:spacing w:lineRule="auto" w:line="360"/>
-        <w:rPr>
-          <w:sz w:val="22"/>
-          <w:szCs w:val="22"/>
-        </w:rPr>
-      </w:pPr>
-      <w:r>
-        <w:rPr>
-          <w:sz w:val="22"/>
-          <w:szCs w:val="22"/>
-          <w:u w:val="none"/>
-        </w:rPr>
-        <w:t>The system shall offer a way to set a custom date using the format: DD/MM/YYYY</w:t>
-      </w:r>
-    </w:p>
-    <w:p>
-      <w:pPr>
-        <w:pStyle w:val="Normal1"/>
-        <w:numPr>
-          <w:ilvl w:val="0"/>
-          <w:numId w:val="2"/>
-        </w:numPr>
-        <w:spacing w:lineRule="auto" w:line="360"/>
-        <w:rPr>
-          <w:sz w:val="22"/>
-          <w:szCs w:val="22"/>
-        </w:rPr>
-      </w:pPr>
-      <w:r>
-        <w:rPr>
-          <w:sz w:val="22"/>
-          <w:szCs w:val="22"/>
-          <w:u w:val="none"/>
-        </w:rPr>
-        <w:t>The system shall use the current date for those segments (day, month and year) that weren’t set by a custom time flag</w:t>
-      </w:r>
-    </w:p>
-    <w:p>
-      <w:pPr>
-        <w:pStyle w:val="Normal1"/>
-        <w:numPr>
-          <w:ilvl w:val="0"/>
-          <w:numId w:val="2"/>
-        </w:numPr>
-        <w:spacing w:lineRule="auto" w:line="360"/>
-        <w:rPr>
-          <w:sz w:val="22"/>
-          <w:szCs w:val="22"/>
-        </w:rPr>
-      </w:pPr>
-      <w:r>
-        <w:rPr>
-          <w:sz w:val="22"/>
-          <w:szCs w:val="22"/>
-          <w:u w:val="none"/>
-        </w:rPr>
-        <w:t xml:space="preserve"> </w:t>
-      </w:r>
-      <w:r>
-        <w:rPr>
-          <w:sz w:val="22"/>
-          <w:szCs w:val="22"/>
-          <w:u w:val="none"/>
-        </w:rPr>
-        <w:t>The system shall have the feature of hide the seconds of the clock</w:t>
-      </w:r>
-    </w:p>
-    <w:p>
-      <w:pPr>
-        <w:pStyle w:val="Normal1"/>
-        <w:numPr>
-          <w:ilvl w:val="0"/>
-          <w:numId w:val="2"/>
-        </w:numPr>
-        <w:spacing w:lineRule="auto" w:line="360"/>
-        <w:rPr>
-          <w:sz w:val="22"/>
-          <w:szCs w:val="22"/>
-        </w:rPr>
-      </w:pPr>
-      <w:r>
-        <w:rPr>
-          <w:sz w:val="22"/>
-          <w:szCs w:val="22"/>
-          <w:u w:val="none"/>
-        </w:rPr>
-        <w:t xml:space="preserve"> </w:t>
-      </w:r>
-      <w:r>
-        <w:rPr>
-          <w:sz w:val="22"/>
-          <w:szCs w:val="22"/>
-          <w:u w:val="none"/>
-        </w:rPr>
-        <w:t>The system shall realign the clock to the center when the terminal be resized</w:t>
-      </w:r>
-    </w:p>
-    <w:p>
-      <w:pPr>
-        <w:pStyle w:val="Normal1"/>
-        <w:numPr>
-          <w:ilvl w:val="0"/>
-          <w:numId w:val="2"/>
-        </w:numPr>
-        <w:spacing w:lineRule="auto" w:line="360"/>
-        <w:rPr>
-          <w:sz w:val="22"/>
-          <w:szCs w:val="22"/>
-        </w:rPr>
-      </w:pPr>
-      <w:r>
-        <w:rPr>
-          <w:sz w:val="22"/>
-          <w:szCs w:val="22"/>
-          <w:u w:val="none"/>
-        </w:rPr>
-        <w:t>The system shall hide the seconds if not hidden yet in the case of the terminal be very small</w:t>
-      </w:r>
-    </w:p>
-    <w:p>
-      <w:pPr>
-        <w:pStyle w:val="Normal1"/>
-        <w:numPr>
-          <w:ilvl w:val="0"/>
-          <w:numId w:val="2"/>
-        </w:numPr>
-        <w:spacing w:lineRule="auto" w:line="360"/>
-        <w:rPr>
-          <w:sz w:val="22"/>
-          <w:szCs w:val="22"/>
-        </w:rPr>
-      </w:pPr>
-      <w:r>
-        <w:rPr>
-          <w:sz w:val="22"/>
-          <w:szCs w:val="22"/>
-          <w:u w:val="none"/>
-        </w:rPr>
-        <w:t>The system shall show an error message aligned to the center if the terminal is extremely small to support the clock</w:t>
-      </w:r>
-    </w:p>
-    <w:p>
-      <w:pPr>
-        <w:pStyle w:val="Normal1"/>
-        <w:numPr>
-          <w:ilvl w:val="0"/>
-          <w:numId w:val="2"/>
-        </w:numPr>
-        <w:spacing w:lineRule="auto" w:line="360"/>
-        <w:rPr>
-          <w:sz w:val="22"/>
-          <w:szCs w:val="22"/>
-        </w:rPr>
-      </w:pPr>
-      <w:r>
-        <w:rPr>
-          <w:sz w:val="22"/>
-          <w:szCs w:val="22"/>
-          <w:u w:val="none"/>
-        </w:rPr>
-        <w:t>The system shall show an error message aligned to the center for any error that may occur to the program</w:t>
-      </w:r>
-    </w:p>
-    <w:p>
-      <w:pPr>
-        <w:pStyle w:val="Normal1"/>
-        <w:numPr>
-          <w:ilvl w:val="0"/>
-          <w:numId w:val="2"/>
-        </w:numPr>
-        <w:spacing w:lineRule="auto" w:line="360"/>
-        <w:rPr>
-          <w:sz w:val="22"/>
-          <w:szCs w:val="22"/>
-        </w:rPr>
-      </w:pPr>
-      <w:r>
-        <w:rPr>
-          <w:sz w:val="22"/>
-          <w:szCs w:val="22"/>
-          <w:u w:val="none"/>
-        </w:rPr>
-        <w:t>The system shall resize the error message as the user resizes the terminal</w:t>
+      <w:bookmarkStart w:id="47" w:name="__RefHeading___Toc347_2035113049"/>
+      <w:bookmarkEnd w:id="47"/>
+      <w:r>
+        <w:rPr/>
+        <w:t>3.1.1.1. The format of the matrix</w:t>
+      </w:r>
+    </w:p>
+    <w:p>
+      <w:pPr>
+        <w:pStyle w:val="Normal1"/>
+        <w:rPr/>
+      </w:pPr>
+      <w:r>
+        <w:rPr/>
+        <w:t>The matrix will have three dimensions, the first dimension will be used to define each digit, the index 0 will hold the digit 0, the index 1 will hold the digit 1 and so on… The two remaining dimensions will be used for hold the shape of each digit.</w:t>
+      </w:r>
+    </w:p>
+    <w:p>
+      <w:pPr>
+        <w:pStyle w:val="Normal1"/>
+        <w:rPr/>
+      </w:pPr>
+      <w:r>
+        <w:rPr/>
       </w:r>
     </w:p>
     <w:p>
@@ -3290,11 +4338,30 @@
         <w:pStyle w:val="Heading4"/>
         <w:rPr/>
       </w:pPr>
-      <w:bookmarkStart w:id="28" w:name="__RefHeading___Toc349_2035113049"/>
-      <w:bookmarkEnd w:id="28"/>
-      <w:r>
-        <w:rPr/>
-        <w:t>2.2.1.3. Project group</w:t>
+      <w:bookmarkStart w:id="48" w:name="__RefHeading___Toc345_2035113049"/>
+      <w:bookmarkEnd w:id="48"/>
+      <w:r>
+        <w:rPr/>
+        <w:t>3.1.1.2. Matrix building constants</w:t>
+      </w:r>
+    </w:p>
+    <w:p>
+      <w:pPr>
+        <w:pStyle w:val="Normal1"/>
+        <w:rPr/>
+      </w:pPr>
+      <w:r>
+        <w:rPr/>
+        <w:t>The matrix will use two macros for better understanding of what’s part of a number and what’s just a empty place in the final buffer. The two macros are de following:</w:t>
+      </w:r>
+    </w:p>
+    <w:p>
+      <w:pPr>
+        <w:pStyle w:val="Normal1"/>
+        <w:rPr/>
+      </w:pPr>
+      <w:r>
+        <w:rPr/>
       </w:r>
     </w:p>
     <w:p>
@@ -3304,18 +4371,11 @@
           <w:ilvl w:val="0"/>
           <w:numId w:val="4"/>
         </w:numPr>
-        <w:spacing w:lineRule="auto" w:line="360"/>
-        <w:rPr>
-          <w:sz w:val="22"/>
-          <w:szCs w:val="22"/>
-        </w:rPr>
-      </w:pPr>
-      <w:r>
-        <w:rPr>
-          <w:sz w:val="22"/>
-          <w:szCs w:val="22"/>
-        </w:rPr>
-        <w:t>The system shall implement each clock digit and colon on a separate Ncurses window</w:t>
+        <w:rPr/>
+      </w:pPr>
+      <w:r>
+        <w:rPr/>
+        <w:t>COLOR - Is a “pixel” of a number, defined by the number 1</w:t>
       </w:r>
     </w:p>
     <w:p>
@@ -3325,17 +4385,11 @@
           <w:ilvl w:val="0"/>
           <w:numId w:val="4"/>
         </w:numPr>
-        <w:spacing w:lineRule="auto" w:line="360"/>
-        <w:ind w:hanging="360" w:left="720"/>
-        <w:jc w:val="both"/>
-        <w:rPr/>
-      </w:pPr>
-      <w:r>
-        <w:rPr>
-          <w:sz w:val="22"/>
-          <w:szCs w:val="22"/>
-        </w:rPr>
-        <w:t>The system project shall have a well structured file system</w:t>
+        <w:rPr/>
+      </w:pPr>
+      <w:r>
+        <w:rPr/>
+        <w:t>INVIS – Is a empty place, defined by the number 0</w:t>
       </w:r>
     </w:p>
     <w:p>
@@ -3343,39 +4397,16 @@
         <w:pStyle w:val="Heading3"/>
         <w:rPr/>
       </w:pPr>
-      <w:bookmarkStart w:id="29" w:name="__RefHeading___Toc317_2035113049"/>
-      <w:bookmarkEnd w:id="29"/>
-      <w:r>
-        <w:rPr/>
-        <w:t>2.2.2. Performance</w:t>
-      </w:r>
-    </w:p>
-    <w:p>
-      <w:pPr>
-        <w:pStyle w:val="Normal1"/>
-        <w:rPr/>
-      </w:pPr>
-      <w:r>
-        <w:rPr/>
-        <w:t>The performance of an application is a crucial point while planning and building the application, and for the Rclock it is not different. The clock itself will update each second, however, for responsiveness purposes, the program will be able to update the screen for each 250 elapsed milliseconds</w:t>
-      </w:r>
-    </w:p>
-    <w:p>
-      <w:pPr>
-        <w:pStyle w:val="Heading2"/>
-        <w:rPr/>
-      </w:pPr>
-      <w:bookmarkStart w:id="30" w:name="__RefHeading___Toc267_2035113049"/>
-      <w:bookmarkEnd w:id="30"/>
-      <w:r>
-        <w:rPr/>
-        <w:t>2.3. Required interfaces</w:t>
-      </w:r>
-    </w:p>
-    <w:p>
-      <w:pPr>
-        <w:pStyle w:val="Normal1"/>
-        <w:jc w:val="left"/>
+      <w:bookmarkStart w:id="49" w:name="__RefHeading___Toc291_2035113049"/>
+      <w:bookmarkEnd w:id="49"/>
+      <w:r>
+        <w:rPr/>
+        <w:t>3.1.2. Windows array</w:t>
+      </w:r>
+    </w:p>
+    <w:p>
+      <w:pPr>
+        <w:pStyle w:val="Normal1"/>
         <w:rPr>
           <w:b w:val="false"/>
           <w:bCs w:val="false"/>
@@ -3390,7 +4421,26 @@
           <w:sz w:val="22"/>
           <w:szCs w:val="22"/>
         </w:rPr>
-        <w:t>Create interfaces in a console is not usual, by default, we would have to handle a couple of events that the window could generate. Using the Ncurses library, the situation gets better when we talk about design an interface and update only specific pieces inside the console buffer.</w:t>
+        <w:t>As said previously in the project’s requirements, each clock digit will be hold by a different Ncurses window, to make the process easier, all windows will be hold by a array, making the process of redraw iterable. The colon windows will be stored in the same array, even because they will also be modified during the program run.</w:t>
+      </w:r>
+    </w:p>
+    <w:p>
+      <w:pPr>
+        <w:pStyle w:val="Normal1"/>
+        <w:rPr>
+          <w:b w:val="false"/>
+          <w:bCs w:val="false"/>
+          <w:sz w:val="22"/>
+          <w:szCs w:val="22"/>
+        </w:rPr>
+      </w:pPr>
+      <w:r>
+        <w:rPr>
+          <w:b w:val="false"/>
+          <w:bCs w:val="false"/>
+          <w:sz w:val="22"/>
+          <w:szCs w:val="22"/>
+        </w:rPr>
       </w:r>
     </w:p>
     <w:p>
@@ -3398,37 +4448,43 @@
         <w:pStyle w:val="Heading3"/>
         <w:rPr/>
       </w:pPr>
-      <w:bookmarkStart w:id="31" w:name="__RefHeading___Toc315_2035113049"/>
-      <w:bookmarkEnd w:id="31"/>
-      <w:r>
-        <w:rPr/>
-        <w:t>2.3.1. Clock digits</w:t>
-      </w:r>
-    </w:p>
-    <w:p>
-      <w:pPr>
-        <w:pStyle w:val="Normal1"/>
-        <w:rPr/>
-      </w:pPr>
-      <w:r>
-        <w:rPr/>
-        <w:t xml:space="preserve">The clock digits, as the main part of the program, will be </w:t>
-      </w:r>
-      <w:r>
-        <w:rPr/>
-        <w:t>draw</w:t>
-      </w:r>
-      <w:r>
-        <w:rPr/>
-        <w:t xml:space="preserve"> using different background colors. With the great support of colors that the Ncurses offers to the developers, and of course, the support of colors that the terminal that is hosting the application </w:t>
-      </w:r>
-      <w:r>
-        <w:rPr/>
-        <w:t>shall</w:t>
-      </w:r>
-      <w:r>
-        <w:rPr/>
-        <w:t xml:space="preserve"> have, the design and customization will be great. The clock’s look and feel suggests something really digital, the edges of the numbers are squared, but still a beautiful design.</w:t>
+      <w:bookmarkStart w:id="50" w:name="__RefHeading___Toc289_2035113049"/>
+      <w:bookmarkEnd w:id="50"/>
+      <w:r>
+        <w:rPr/>
+        <w:t>3.1.3. Colors array</w:t>
+      </w:r>
+    </w:p>
+    <w:p>
+      <w:pPr>
+        <w:pStyle w:val="Normal1"/>
+        <w:rPr/>
+      </w:pPr>
+      <w:r>
+        <w:rPr/>
+        <w:t>The built-in set of colors that the Rclock supports will be placed inside a array of colors and fetched its existence and its color code when necessary. It is a fact that an array isn’t a smart approach usually, by the reason of its O(n) nature, however, the built-in set of colors isn’t large enough to make a significant difference while running the program.</w:t>
+      </w:r>
+    </w:p>
+    <w:p>
+      <w:pPr>
+        <w:pStyle w:val="Heading2"/>
+        <w:rPr/>
+      </w:pPr>
+      <w:bookmarkStart w:id="51" w:name="__RefHeading___Toc261_2035113049"/>
+      <w:bookmarkEnd w:id="51"/>
+      <w:r>
+        <w:rPr/>
+        <w:t>3.2. Software architecture</w:t>
+      </w:r>
+    </w:p>
+    <w:p>
+      <w:pPr>
+        <w:pStyle w:val="Normal1"/>
+        <w:rPr/>
+      </w:pPr>
+      <w:r>
+        <w:rPr/>
+        <w:t>This section of the documentation will explain how the project is structured, and show how the modules of the software will work together to achieve the final software described previously</w:t>
       </w:r>
     </w:p>
     <w:p>
@@ -3436,928 +4492,21 @@
         <w:pStyle w:val="Heading3"/>
         <w:rPr/>
       </w:pPr>
-      <w:bookmarkStart w:id="32" w:name="__RefHeading___Toc313_2035113049"/>
-      <w:bookmarkEnd w:id="32"/>
-      <w:r>
-        <w:rPr/>
-        <w:t>2.3.2. Clock date</w:t>
-      </w:r>
-    </w:p>
-    <w:p>
-      <w:pPr>
-        <w:pStyle w:val="Normal1"/>
-        <w:rPr/>
-      </w:pPr>
-      <w:r>
-        <w:rPr/>
-        <w:t>As the date is usually shown as a string, on this project it won’t be different, the Rclock date will be placed at the bottom of the clock digits, its presence won’t change the clock position, that must be always at the center of the terminal</w:t>
-      </w:r>
-    </w:p>
-    <w:p>
-      <w:pPr>
-        <w:pStyle w:val="Heading2"/>
-        <w:rPr/>
-      </w:pPr>
-      <w:bookmarkStart w:id="33" w:name="__RefHeading___Toc265_2035113049"/>
-      <w:bookmarkEnd w:id="33"/>
-      <w:r>
-        <w:rPr/>
-        <w:t>2.4. Required validation criteria</w:t>
-      </w:r>
-    </w:p>
-    <w:p>
-      <w:pPr>
-        <w:pStyle w:val="Normal1"/>
-        <w:rPr/>
-      </w:pPr>
-      <w:r>
-        <w:rPr/>
-        <w:t>The validation criteria will be useful for detect any unexpected behavior that the Rclock program may generate, and its validation criteria are based on user input, that changes the normal behavior of the software somehow. Here is all possible user inputs and what they do:</w:t>
-      </w:r>
-    </w:p>
-    <w:p>
-      <w:pPr>
-        <w:pStyle w:val="Normal1"/>
-        <w:rPr/>
-      </w:pPr>
-      <w:r>
-        <w:rPr/>
-      </w:r>
-    </w:p>
-    <w:p>
-      <w:pPr>
-        <w:pStyle w:val="Heading3"/>
-        <w:rPr/>
-      </w:pPr>
-      <w:bookmarkStart w:id="34" w:name="__RefHeading___Toc311_2035113049"/>
-      <w:bookmarkEnd w:id="34"/>
-      <w:r>
-        <w:rPr/>
-        <w:t>2.4.1 Hiding the date</w:t>
-      </w:r>
-    </w:p>
-    <w:p>
-      <w:pPr>
-        <w:pStyle w:val="Normal1"/>
-        <w:rPr/>
-      </w:pPr>
-      <w:r>
-        <w:rPr/>
-        <w:t>This flag hide the clock date completely. The clock itself remains unchanged.</w:t>
-      </w:r>
-    </w:p>
-    <w:p>
-      <w:pPr>
-        <w:pStyle w:val="Normal1"/>
-        <w:rPr/>
-      </w:pPr>
-      <w:r>
-        <w:rPr/>
-      </w:r>
-    </w:p>
-    <w:p>
-      <w:pPr>
-        <w:pStyle w:val="Normal1"/>
-        <w:rPr/>
-      </w:pPr>
-      <w:r>
-        <w:rPr/>
-        <w:t>Full command: --hide-date</w:t>
-      </w:r>
-    </w:p>
-    <w:p>
-      <w:pPr>
-        <w:pStyle w:val="Normal1"/>
-        <w:rPr/>
-      </w:pPr>
-      <w:r>
-        <w:rPr/>
-        <w:t>Abbreviation:  -h</w:t>
-      </w:r>
-    </w:p>
-    <w:p>
-      <w:pPr>
-        <w:pStyle w:val="Normal1"/>
-        <w:rPr/>
-      </w:pPr>
-      <w:r>
-        <w:rPr/>
-      </w:r>
-    </w:p>
-    <w:p>
-      <w:pPr>
-        <w:pStyle w:val="Heading3"/>
-        <w:rPr/>
-      </w:pPr>
-      <w:bookmarkStart w:id="35" w:name="__RefHeading___Toc309_2035113049"/>
-      <w:bookmarkEnd w:id="35"/>
-      <w:r>
-        <w:rPr/>
-        <w:t>2.4.2. Changing clock color</w:t>
-      </w:r>
-    </w:p>
-    <w:p>
-      <w:pPr>
-        <w:pStyle w:val="Normal1"/>
-        <w:rPr/>
-      </w:pPr>
-      <w:r>
-        <w:rPr/>
-        <w:t>This flag changes the color of the entire clock. This flag doesn’t affect the date color</w:t>
-      </w:r>
-    </w:p>
-    <w:p>
-      <w:pPr>
-        <w:pStyle w:val="Normal1"/>
-        <w:rPr/>
-      </w:pPr>
-      <w:r>
-        <w:rPr/>
-      </w:r>
-    </w:p>
-    <w:p>
-      <w:pPr>
-        <w:pStyle w:val="Normal1"/>
-        <w:rPr/>
-      </w:pPr>
-      <w:r>
-        <w:rPr/>
-        <w:t>Full command: --clock-color &lt;color-name&gt;</w:t>
-      </w:r>
-    </w:p>
-    <w:p>
-      <w:pPr>
-        <w:pStyle w:val="Normal1"/>
-        <w:rPr/>
-      </w:pPr>
-      <w:r>
-        <w:rPr/>
-        <w:t>Abbreviation -c &lt;color-name&gt;</w:t>
-      </w:r>
-    </w:p>
-    <w:p>
-      <w:pPr>
-        <w:pStyle w:val="Normal1"/>
-        <w:rPr/>
-      </w:pPr>
-      <w:r>
-        <w:rPr/>
-      </w:r>
-    </w:p>
-    <w:p>
-      <w:pPr>
-        <w:pStyle w:val="Heading3"/>
-        <w:rPr/>
-      </w:pPr>
-      <w:bookmarkStart w:id="36" w:name="__RefHeading___Toc307_2035113049"/>
-      <w:bookmarkEnd w:id="36"/>
-      <w:r>
-        <w:rPr/>
-        <w:t>2.4.3. Changing date color</w:t>
-      </w:r>
-    </w:p>
-    <w:p>
-      <w:pPr>
-        <w:pStyle w:val="Normal1"/>
-        <w:rPr/>
-      </w:pPr>
-      <w:r>
-        <w:rPr/>
-        <w:t>This flag changes the color of the date displayed bellow the clock</w:t>
-      </w:r>
-    </w:p>
-    <w:p>
-      <w:pPr>
-        <w:pStyle w:val="Normal1"/>
-        <w:rPr/>
-      </w:pPr>
-      <w:r>
-        <w:rPr/>
-      </w:r>
-    </w:p>
-    <w:p>
-      <w:pPr>
-        <w:pStyle w:val="Normal1"/>
-        <w:rPr/>
-      </w:pPr>
-      <w:r>
-        <w:rPr/>
-        <w:t>Full command: --date-color &lt;color-name&gt;</w:t>
-      </w:r>
-    </w:p>
-    <w:p>
-      <w:pPr>
-        <w:pStyle w:val="Normal1"/>
-        <w:rPr/>
-      </w:pPr>
-      <w:r>
-        <w:rPr/>
-        <w:t>Abbreviation: -d &lt;color-name&gt;</w:t>
-      </w:r>
-    </w:p>
-    <w:p>
-      <w:pPr>
-        <w:pStyle w:val="Normal1"/>
-        <w:rPr/>
-      </w:pPr>
-      <w:r>
-        <w:rPr/>
-      </w:r>
-    </w:p>
-    <w:p>
-      <w:pPr>
-        <w:pStyle w:val="Heading3"/>
-        <w:rPr/>
-      </w:pPr>
-      <w:bookmarkStart w:id="37" w:name="__RefHeading___Toc305_2035113049"/>
-      <w:bookmarkEnd w:id="37"/>
-      <w:r>
-        <w:rPr/>
-        <w:t>2.4.4. Changing the color of specific clock digit</w:t>
-      </w:r>
-    </w:p>
-    <w:p>
-      <w:pPr>
-        <w:pStyle w:val="Normal1"/>
-        <w:rPr/>
-      </w:pPr>
-      <w:r>
-        <w:rPr/>
-        <w:t>This flag changes the color of a specific clock digit. To specify the correct digit to be customized, a roman number, between I and VI must be part of the flag</w:t>
-      </w:r>
-    </w:p>
-    <w:p>
-      <w:pPr>
-        <w:pStyle w:val="Normal1"/>
-        <w:rPr/>
-      </w:pPr>
-      <w:r>
-        <w:rPr/>
-      </w:r>
-    </w:p>
-    <w:p>
-      <w:pPr>
-        <w:pStyle w:val="Normal1"/>
-        <w:rPr/>
-      </w:pPr>
-      <w:r>
-        <w:rPr/>
-        <w:t>Command: --color-VI &lt;color-name&gt;</w:t>
-      </w:r>
-    </w:p>
-    <w:p>
-      <w:pPr>
-        <w:pStyle w:val="Normal1"/>
-        <w:rPr/>
-      </w:pPr>
-      <w:r>
-        <w:rPr/>
-      </w:r>
-    </w:p>
-    <w:p>
-      <w:pPr>
-        <w:pStyle w:val="Heading3"/>
-        <w:rPr/>
-      </w:pPr>
-      <w:bookmarkStart w:id="38" w:name="__RefHeading___Toc303_2035113049"/>
-      <w:bookmarkEnd w:id="38"/>
-      <w:r>
-        <w:rPr/>
-        <w:t>2.4.5. Changing the color of the colons</w:t>
-      </w:r>
-    </w:p>
-    <w:p>
-      <w:pPr>
-        <w:pStyle w:val="Normal1"/>
-        <w:rPr/>
-      </w:pPr>
-      <w:r>
-        <w:rPr/>
-        <w:t>This flag changes the color of the colons that divide the clock segments</w:t>
-      </w:r>
-    </w:p>
-    <w:p>
-      <w:pPr>
-        <w:pStyle w:val="Normal1"/>
-        <w:rPr/>
-      </w:pPr>
-      <w:r>
-        <w:rPr/>
-      </w:r>
-    </w:p>
-    <w:p>
-      <w:pPr>
-        <w:pStyle w:val="Normal1"/>
-        <w:rPr/>
-      </w:pPr>
-      <w:r>
-        <w:rPr/>
-        <w:t>Full command: --colon-color &lt;color-name&gt;</w:t>
-      </w:r>
-    </w:p>
-    <w:p>
-      <w:pPr>
-        <w:pStyle w:val="Normal1"/>
-        <w:rPr/>
-      </w:pPr>
-      <w:r>
-        <w:rPr/>
-        <w:t>Abbreviation:  -o &lt;color-name&gt;</w:t>
-      </w:r>
-    </w:p>
-    <w:p>
-      <w:pPr>
-        <w:pStyle w:val="Heading3"/>
-        <w:rPr/>
-      </w:pPr>
-      <w:bookmarkStart w:id="39" w:name="__RefHeading___Toc1079_2353806461"/>
-      <w:bookmarkEnd w:id="39"/>
-      <w:r>
-        <w:rPr/>
-        <w:t>2.4.6. Changing the digits colors</w:t>
-      </w:r>
-    </w:p>
-    <w:p>
-      <w:pPr>
-        <w:pStyle w:val="Normal1"/>
-        <w:rPr/>
-      </w:pPr>
-      <w:r>
-        <w:rPr/>
-        <w:t>This flag behaves like the –clock-color, but only affect the digits</w:t>
-      </w:r>
-    </w:p>
-    <w:p>
-      <w:pPr>
-        <w:pStyle w:val="Normal1"/>
-        <w:rPr/>
-      </w:pPr>
-      <w:r>
-        <w:rPr/>
-      </w:r>
-    </w:p>
-    <w:p>
-      <w:pPr>
-        <w:pStyle w:val="Normal1"/>
-        <w:rPr/>
-      </w:pPr>
-      <w:r>
-        <w:rPr/>
-        <w:t>Full command: --digits-color &lt;color-name&gt;</w:t>
-      </w:r>
-    </w:p>
-    <w:p>
-      <w:pPr>
-        <w:pStyle w:val="Normal1"/>
-        <w:rPr/>
-      </w:pPr>
-      <w:r>
-        <w:rPr/>
-        <w:t>Abbreviation: -l &lt;color-name&gt;</w:t>
-      </w:r>
-    </w:p>
-    <w:p>
-      <w:pPr>
-        <w:pStyle w:val="Heading3"/>
-        <w:rPr/>
-      </w:pPr>
-      <w:bookmarkStart w:id="40" w:name="__RefHeading___Toc301_2035113049"/>
-      <w:bookmarkEnd w:id="40"/>
-      <w:r>
-        <w:rPr/>
-        <w:t>2.4.7. Changing the date format</w:t>
-      </w:r>
-    </w:p>
-    <w:p>
-      <w:pPr>
-        <w:pStyle w:val="Normal1"/>
-        <w:rPr/>
-      </w:pPr>
-      <w:r>
-        <w:rPr/>
-        <w:t>The flag of change date format needs a strftime function format string</w:t>
-      </w:r>
-    </w:p>
-    <w:p>
-      <w:pPr>
-        <w:pStyle w:val="Normal1"/>
-        <w:rPr/>
-      </w:pPr>
-      <w:r>
-        <w:rPr/>
-      </w:r>
-    </w:p>
-    <w:p>
-      <w:pPr>
-        <w:pStyle w:val="Normal1"/>
-        <w:rPr/>
-      </w:pPr>
-      <w:r>
-        <w:rPr/>
-        <w:t>Full command: --date-format &lt;string-in-strftime-function-format&gt;</w:t>
-      </w:r>
-    </w:p>
-    <w:p>
-      <w:pPr>
-        <w:pStyle w:val="Normal1"/>
-        <w:rPr/>
-      </w:pPr>
-      <w:r>
-        <w:rPr/>
-        <w:t>Abbreviation: -f &lt;string-in-strftime-function-format&gt;</w:t>
-      </w:r>
-    </w:p>
-    <w:p>
-      <w:pPr>
-        <w:pStyle w:val="Heading3"/>
-        <w:rPr/>
-      </w:pPr>
-      <w:bookmarkStart w:id="41" w:name="__RefHeading___Toc299_2035113049"/>
-      <w:bookmarkEnd w:id="41"/>
-      <w:r>
-        <w:rPr/>
-        <w:t>2.4.8. Set a custom time for the clock</w:t>
-      </w:r>
-    </w:p>
-    <w:p>
-      <w:pPr>
-        <w:pStyle w:val="Normal1"/>
-        <w:rPr/>
-      </w:pPr>
-      <w:r>
-        <w:rPr/>
-        <w:t>The following commands set a custom time to the clock, they change the hours, minutes, seconds and the full time respectively</w:t>
-      </w:r>
-    </w:p>
-    <w:p>
-      <w:pPr>
-        <w:pStyle w:val="Normal1"/>
-        <w:rPr/>
-      </w:pPr>
-      <w:r>
-        <w:rPr/>
-      </w:r>
-    </w:p>
-    <w:p>
-      <w:pPr>
-        <w:pStyle w:val="Normal1"/>
-        <w:rPr/>
-      </w:pPr>
-      <w:r>
-        <w:rPr/>
-        <w:t>Full command: --custom-hour &lt;0-23&gt;</w:t>
-      </w:r>
-    </w:p>
-    <w:p>
-      <w:pPr>
-        <w:pStyle w:val="Normal1"/>
-        <w:rPr/>
-      </w:pPr>
-      <w:r>
-        <w:rPr/>
-        <w:t>Abbreviation:  -H &lt;0-23&gt;</w:t>
-      </w:r>
-    </w:p>
-    <w:p>
-      <w:pPr>
-        <w:pStyle w:val="Normal1"/>
-        <w:rPr/>
-      </w:pPr>
-      <w:r>
-        <w:rPr/>
-      </w:r>
-    </w:p>
-    <w:p>
-      <w:pPr>
-        <w:pStyle w:val="Normal1"/>
-        <w:rPr/>
-      </w:pPr>
-      <w:r>
-        <w:rPr/>
-        <w:t>Full command: --custom-minute &lt;0-59&gt;</w:t>
-      </w:r>
-    </w:p>
-    <w:p>
-      <w:pPr>
-        <w:pStyle w:val="Normal1"/>
-        <w:rPr/>
-      </w:pPr>
-      <w:r>
-        <w:rPr/>
-        <w:t>Abbreviation:  -M &lt;0-59&gt;</w:t>
-      </w:r>
-    </w:p>
-    <w:p>
-      <w:pPr>
-        <w:pStyle w:val="Normal1"/>
-        <w:rPr/>
-      </w:pPr>
-      <w:r>
-        <w:rPr/>
-      </w:r>
-    </w:p>
-    <w:p>
-      <w:pPr>
-        <w:pStyle w:val="Normal1"/>
-        <w:rPr/>
-      </w:pPr>
-      <w:r>
-        <w:rPr/>
-        <w:t>Full command: --custom-second &lt;0-59&gt;</w:t>
-      </w:r>
-    </w:p>
-    <w:p>
-      <w:pPr>
-        <w:pStyle w:val="Normal1"/>
-        <w:rPr/>
-      </w:pPr>
-      <w:r>
-        <w:rPr/>
-        <w:t>Abbreviation:  -S &lt;0-59&gt;</w:t>
-      </w:r>
-    </w:p>
-    <w:p>
-      <w:pPr>
-        <w:pStyle w:val="Normal1"/>
-        <w:rPr/>
-      </w:pPr>
-      <w:r>
-        <w:rPr/>
-      </w:r>
-    </w:p>
-    <w:p>
-      <w:pPr>
-        <w:pStyle w:val="Normal1"/>
-        <w:rPr/>
-      </w:pPr>
-      <w:r>
-        <w:rPr/>
-        <w:t>Full command: --custom-time  &lt;xx:xx:xx format&gt;</w:t>
-      </w:r>
-    </w:p>
-    <w:p>
-      <w:pPr>
-        <w:pStyle w:val="Normal1"/>
-        <w:rPr/>
-      </w:pPr>
-      <w:r>
-        <w:rPr/>
-        <w:t>Abbreviation: -T &lt;xx:xx:xx format&gt;</w:t>
-      </w:r>
-    </w:p>
-    <w:p>
-      <w:pPr>
-        <w:pStyle w:val="Normal1"/>
-        <w:rPr/>
-      </w:pPr>
-      <w:r>
-        <w:rPr/>
-      </w:r>
-    </w:p>
-    <w:p>
-      <w:pPr>
-        <w:pStyle w:val="Heading3"/>
-        <w:rPr/>
-      </w:pPr>
-      <w:bookmarkStart w:id="42" w:name="__RefHeading___Toc297_2035113049"/>
-      <w:bookmarkEnd w:id="42"/>
-      <w:r>
-        <w:rPr/>
-        <w:t>2.4.9. Set a custom date</w:t>
-      </w:r>
-    </w:p>
-    <w:p>
-      <w:pPr>
-        <w:pStyle w:val="Normal1"/>
-        <w:rPr/>
-      </w:pPr>
-      <w:r>
-        <w:rPr/>
-        <w:t>The following commands set a custom date to the program, they change the day, month, year and a full date respectively</w:t>
-      </w:r>
-    </w:p>
-    <w:p>
-      <w:pPr>
-        <w:pStyle w:val="Normal1"/>
-        <w:rPr/>
-      </w:pPr>
-      <w:r>
-        <w:rPr/>
-      </w:r>
-    </w:p>
-    <w:p>
-      <w:pPr>
-        <w:pStyle w:val="Normal1"/>
-        <w:rPr/>
-      </w:pPr>
-      <w:r>
-        <w:rPr/>
-        <w:t>Full command: --custom-day &lt;integer&gt;</w:t>
-      </w:r>
-    </w:p>
-    <w:p>
-      <w:pPr>
-        <w:pStyle w:val="Normal1"/>
-        <w:rPr/>
-      </w:pPr>
-      <w:r>
-        <w:rPr/>
-        <w:t>Abbreviation: -D &lt;month-day&gt;</w:t>
-      </w:r>
-    </w:p>
-    <w:p>
-      <w:pPr>
-        <w:pStyle w:val="Normal1"/>
-        <w:rPr/>
-      </w:pPr>
-      <w:r>
-        <w:rPr/>
-      </w:r>
-    </w:p>
-    <w:p>
-      <w:pPr>
-        <w:pStyle w:val="Normal1"/>
-        <w:rPr/>
-      </w:pPr>
-      <w:r>
-        <w:rPr/>
-        <w:t>Full command: --custom-month &lt;integer&gt;</w:t>
-      </w:r>
-    </w:p>
-    <w:p>
-      <w:pPr>
-        <w:pStyle w:val="Normal1"/>
-        <w:rPr/>
-      </w:pPr>
-      <w:r>
-        <w:rPr/>
-        <w:t>Abbreviation: -O &lt;integer&gt;</w:t>
-      </w:r>
-    </w:p>
-    <w:p>
-      <w:pPr>
-        <w:pStyle w:val="Normal1"/>
-        <w:rPr/>
-      </w:pPr>
-      <w:r>
-        <w:rPr/>
-      </w:r>
-    </w:p>
-    <w:p>
-      <w:pPr>
-        <w:pStyle w:val="Normal1"/>
-        <w:rPr/>
-      </w:pPr>
-      <w:r>
-        <w:rPr/>
-        <w:t>Full command: --custom-year &lt;integer&gt;</w:t>
-      </w:r>
-    </w:p>
-    <w:p>
-      <w:pPr>
-        <w:pStyle w:val="Normal1"/>
-        <w:rPr/>
-      </w:pPr>
-      <w:r>
-        <w:rPr/>
-        <w:t>Abbreviation: -Y &lt;integer&gt;</w:t>
-      </w:r>
-    </w:p>
-    <w:p>
-      <w:pPr>
-        <w:pStyle w:val="Normal1"/>
-        <w:rPr/>
-      </w:pPr>
-      <w:r>
-        <w:rPr/>
-      </w:r>
-    </w:p>
-    <w:p>
-      <w:pPr>
-        <w:pStyle w:val="Normal1"/>
-        <w:rPr/>
-      </w:pPr>
-      <w:r>
-        <w:rPr/>
-        <w:t>Full command: --custom-date &lt;DD/MM/YYYY&gt;</w:t>
-      </w:r>
-    </w:p>
-    <w:p>
-      <w:pPr>
-        <w:pStyle w:val="Normal1"/>
-        <w:rPr/>
-      </w:pPr>
-      <w:r>
-        <w:rPr/>
-        <w:t>Abbreviation:  -D &lt;DD/MM/YYYY&gt;</w:t>
-      </w:r>
-    </w:p>
-    <w:p>
-      <w:pPr>
-        <w:pStyle w:val="Heading3"/>
-        <w:rPr/>
-      </w:pPr>
-      <w:bookmarkStart w:id="43" w:name="__RefHeading___Toc295_2035113049"/>
-      <w:bookmarkEnd w:id="43"/>
-      <w:r>
-        <w:rPr/>
-        <w:t>2.4.10. Hide the seconds of the clock</w:t>
-      </w:r>
-    </w:p>
-    <w:p>
-      <w:pPr>
-        <w:pStyle w:val="Normal1"/>
-        <w:rPr/>
-      </w:pPr>
-      <w:r>
-        <w:rPr/>
-        <w:t>This command hide the seconds of the clock, the clock itself must still aligned to the center</w:t>
-      </w:r>
-    </w:p>
-    <w:p>
-      <w:pPr>
-        <w:pStyle w:val="Normal1"/>
-        <w:rPr/>
-      </w:pPr>
-      <w:r>
-        <w:rPr/>
-      </w:r>
-    </w:p>
-    <w:p>
-      <w:pPr>
-        <w:pStyle w:val="Normal1"/>
-        <w:rPr/>
-      </w:pPr>
-      <w:r>
-        <w:rPr/>
-        <w:t>Full command: --hide-seconds</w:t>
-      </w:r>
-    </w:p>
-    <w:p>
-      <w:pPr>
-        <w:pStyle w:val="Normal1"/>
-        <w:rPr/>
-      </w:pPr>
-      <w:r>
-        <w:rPr/>
-        <w:t>Abbreviation: -i</w:t>
-      </w:r>
-    </w:p>
-    <w:p>
-      <w:pPr>
-        <w:pStyle w:val="Heading1"/>
-        <w:rPr/>
-      </w:pPr>
-      <w:bookmarkStart w:id="44" w:name="__RefHeading___Toc253_2035113049"/>
-      <w:bookmarkEnd w:id="44"/>
-      <w:r>
-        <w:rPr/>
-        <w:t>Chapter 3. Software construction</w:t>
-      </w:r>
-    </w:p>
-    <w:p>
-      <w:pPr>
-        <w:pStyle w:val="Normal1"/>
-        <w:rPr/>
-      </w:pPr>
-      <w:r>
-        <w:rPr/>
-        <w:t>Here is all the planning to build the software, its logic, data structures and how will be translated to a programming language in the future</w:t>
-      </w:r>
-    </w:p>
-    <w:p>
-      <w:pPr>
-        <w:pStyle w:val="Normal1"/>
-        <w:rPr/>
-      </w:pPr>
-      <w:r>
-        <w:rPr/>
-      </w:r>
-    </w:p>
-    <w:p>
-      <w:pPr>
-        <w:pStyle w:val="Heading2"/>
-        <w:rPr/>
-      </w:pPr>
-      <w:bookmarkStart w:id="45" w:name="__RefHeading___Toc263_2035113049"/>
-      <w:bookmarkEnd w:id="45"/>
-      <w:r>
-        <w:rPr/>
-        <w:t>3.1 Data structures</w:t>
-      </w:r>
-    </w:p>
-    <w:p>
-      <w:pPr>
-        <w:pStyle w:val="Normal1"/>
-        <w:rPr/>
-      </w:pPr>
-      <w:r>
-        <w:rPr/>
-        <w:t>Here is the collection of all data structures that will be necessary to handle crucial data to the application</w:t>
-      </w:r>
-    </w:p>
-    <w:p>
-      <w:pPr>
-        <w:pStyle w:val="Normal1"/>
-        <w:rPr/>
-      </w:pPr>
-      <w:r>
-        <w:rPr/>
-      </w:r>
-    </w:p>
-    <w:p>
-      <w:pPr>
-        <w:pStyle w:val="Heading3"/>
-        <w:rPr/>
-      </w:pPr>
-      <w:bookmarkStart w:id="46" w:name="__RefHeading___Toc293_2035113049"/>
-      <w:bookmarkEnd w:id="46"/>
-      <w:r>
-        <w:rPr/>
-        <w:t>3.1.1. Digits matrix</w:t>
-      </w:r>
-    </w:p>
-    <w:p>
-      <w:pPr>
-        <w:pStyle w:val="Normal1"/>
-        <w:rPr/>
-      </w:pPr>
-      <w:r>
-        <w:rPr/>
-        <w:t>Draw</w:t>
-      </w:r>
-      <w:r>
-        <w:rPr/>
-        <w:t xml:space="preserve"> the clock digits in the buffer may be a challenging part of the logic, even because there’s a set of possible numbers between 0 and 9 and each clock digit may be any of them. The digits matrix will be used as an iterable map, that will make it possible to draw the numbers on the terminal.</w:t>
-      </w:r>
-    </w:p>
-    <w:p>
-      <w:pPr>
-        <w:pStyle w:val="Heading4"/>
-        <w:rPr/>
-      </w:pPr>
-      <w:bookmarkStart w:id="47" w:name="__RefHeading___Toc347_2035113049"/>
-      <w:bookmarkEnd w:id="47"/>
-      <w:r>
-        <w:rPr/>
-        <w:t>3.1.1.1. The format of the matrix</w:t>
-      </w:r>
-    </w:p>
-    <w:p>
-      <w:pPr>
-        <w:pStyle w:val="Normal1"/>
-        <w:rPr/>
-      </w:pPr>
-      <w:r>
-        <w:rPr/>
-        <w:t>The matrix will have three dimensions, the first dimension will be use</w:t>
-      </w:r>
-      <w:r>
-        <w:rPr/>
-        <w:t>d</w:t>
-      </w:r>
-      <w:r>
-        <w:rPr/>
-        <w:t xml:space="preserve"> to define each digit, the index 0 will hold the digit 0, the index 1 will hold the digit 1 and so on… The two remaining dimensions will be used for hold the </w:t>
-      </w:r>
-      <w:r>
-        <w:rPr/>
-        <w:t>shape</w:t>
-      </w:r>
-      <w:r>
-        <w:rPr/>
-        <w:t xml:space="preserve"> of each digit.</w:t>
-      </w:r>
-    </w:p>
-    <w:p>
-      <w:pPr>
-        <w:pStyle w:val="Normal1"/>
-        <w:rPr/>
-      </w:pPr>
-      <w:r>
-        <w:rPr/>
-      </w:r>
-    </w:p>
-    <w:p>
-      <w:pPr>
-        <w:pStyle w:val="Heading4"/>
-        <w:rPr/>
-      </w:pPr>
-      <w:bookmarkStart w:id="48" w:name="__RefHeading___Toc345_2035113049"/>
-      <w:bookmarkEnd w:id="48"/>
-      <w:r>
-        <w:rPr/>
-        <w:t>3.1.1.2. Matrix building constants</w:t>
-      </w:r>
-    </w:p>
-    <w:p>
-      <w:pPr>
-        <w:pStyle w:val="Normal1"/>
-        <w:rPr/>
-      </w:pPr>
-      <w:r>
-        <w:rPr/>
-        <w:t>The matrix will use two macros for better understanding of what’s part of a number and what’s just a empty place in the final buffer. The two macros are de following:</w:t>
+      <w:bookmarkStart w:id="52" w:name="__RefHeading___Toc287_2035113049"/>
+      <w:bookmarkEnd w:id="52"/>
+      <w:r>
+        <w:rPr/>
+        <w:t>3.2.1 The project filesystem</w:t>
+      </w:r>
+    </w:p>
+    <w:p>
+      <w:pPr>
+        <w:pStyle w:val="Normal1"/>
+        <w:rPr/>
+      </w:pPr>
+      <w:r>
+        <w:rPr/>
+        <w:t>The tree of the project is divided into directories, each one holding files of the category described by the directory name</w:t>
       </w:r>
     </w:p>
     <w:p>
@@ -4376,11 +4525,24 @@
           <w:ilvl w:val="0"/>
           <w:numId w:val="5"/>
         </w:numPr>
-        <w:rPr/>
-      </w:pPr>
-      <w:r>
-        <w:rPr/>
-        <w:t>COLOR - Is a “pixel” of a number, defined by the number 1</w:t>
+        <w:rPr>
+          <w:b/>
+          <w:bCs/>
+        </w:rPr>
+      </w:pPr>
+      <w:r>
+        <w:rPr>
+          <w:b/>
+          <w:bCs/>
+        </w:rPr>
+        <w:t xml:space="preserve">bin/ - </w:t>
+      </w:r>
+      <w:r>
+        <w:rPr>
+          <w:b w:val="false"/>
+          <w:bCs w:val="false"/>
+        </w:rPr>
+        <w:t>stores the final binary after compiling</w:t>
       </w:r>
     </w:p>
     <w:p>
@@ -4390,149 +4552,105 @@
           <w:ilvl w:val="0"/>
           <w:numId w:val="5"/>
         </w:numPr>
-        <w:rPr/>
-      </w:pPr>
-      <w:r>
-        <w:rPr/>
-        <w:t>INVIS – Is a empty place, defined by the number 0</w:t>
-      </w:r>
-    </w:p>
-    <w:p>
-      <w:pPr>
-        <w:pStyle w:val="Heading3"/>
-        <w:rPr/>
-      </w:pPr>
-      <w:bookmarkStart w:id="49" w:name="__RefHeading___Toc291_2035113049"/>
-      <w:bookmarkEnd w:id="49"/>
-      <w:r>
-        <w:rPr/>
-        <w:t>3.1.2. Windows array</w:t>
-      </w:r>
-    </w:p>
-    <w:p>
-      <w:pPr>
-        <w:pStyle w:val="Normal1"/>
+        <w:rPr>
+          <w:b/>
+          <w:bCs/>
+        </w:rPr>
+      </w:pPr>
+      <w:r>
+        <w:rPr>
+          <w:b/>
+          <w:bCs/>
+        </w:rPr>
+        <w:t xml:space="preserve">build/ - </w:t>
+      </w:r>
+      <w:r>
         <w:rPr>
           <w:b w:val="false"/>
           <w:bCs w:val="false"/>
-          <w:sz w:val="22"/>
-          <w:szCs w:val="22"/>
-        </w:rPr>
-      </w:pPr>
+        </w:rPr>
+        <w:t>directory used by the Meson tool for build the software</w:t>
+      </w:r>
+    </w:p>
+    <w:p>
+      <w:pPr>
+        <w:pStyle w:val="Normal1"/>
+        <w:numPr>
+          <w:ilvl w:val="0"/>
+          <w:numId w:val="5"/>
+        </w:numPr>
+        <w:rPr>
+          <w:b/>
+          <w:bCs/>
+        </w:rPr>
+      </w:pPr>
+      <w:r>
+        <w:rPr>
+          <w:b/>
+          <w:bCs/>
+        </w:rPr>
+        <w:t xml:space="preserve">docs/ - </w:t>
+      </w:r>
       <w:r>
         <w:rPr>
           <w:b w:val="false"/>
           <w:bCs w:val="false"/>
-          <w:sz w:val="22"/>
-          <w:szCs w:val="22"/>
-        </w:rPr>
-        <w:t>As said previously in the project’s requirements, each clock digit will be hold by a different Ncurses window, to make the process easier, all windows will be hold by a array, making the process of redraw iterable. The colon windows will be stored in the same array, even because they will also be modified during the program run.</w:t>
-      </w:r>
-    </w:p>
-    <w:p>
-      <w:pPr>
-        <w:pStyle w:val="Normal1"/>
+        </w:rPr>
+        <w:t>directory used for hold the documentations in general, for development and for the final user</w:t>
+      </w:r>
+    </w:p>
+    <w:p>
+      <w:pPr>
+        <w:pStyle w:val="Normal1"/>
+        <w:numPr>
+          <w:ilvl w:val="0"/>
+          <w:numId w:val="5"/>
+        </w:numPr>
+        <w:rPr>
+          <w:b/>
+          <w:bCs/>
+        </w:rPr>
+      </w:pPr>
+      <w:r>
+        <w:rPr>
+          <w:b/>
+          <w:bCs/>
+        </w:rPr>
+        <w:t xml:space="preserve">include/ - </w:t>
+      </w:r>
+      <w:r>
         <w:rPr>
           <w:b w:val="false"/>
           <w:bCs w:val="false"/>
-          <w:sz w:val="22"/>
-          <w:szCs w:val="22"/>
-        </w:rPr>
-      </w:pPr>
+        </w:rPr>
+        <w:t>stores all the header files of the program</w:t>
+      </w:r>
+    </w:p>
+    <w:p>
+      <w:pPr>
+        <w:pStyle w:val="Normal1"/>
+        <w:numPr>
+          <w:ilvl w:val="0"/>
+          <w:numId w:val="5"/>
+        </w:numPr>
+        <w:rPr>
+          <w:b/>
+          <w:bCs/>
+        </w:rPr>
+      </w:pPr>
+      <w:r>
+        <w:rPr>
+          <w:b/>
+          <w:bCs/>
+        </w:rPr>
+        <w:t xml:space="preserve">libs/ - </w:t>
+      </w:r>
       <w:r>
         <w:rPr>
           <w:b w:val="false"/>
           <w:bCs w:val="false"/>
-          <w:sz w:val="22"/>
-          <w:szCs w:val="22"/>
-        </w:rPr>
-      </w:r>
-    </w:p>
-    <w:p>
-      <w:pPr>
-        <w:pStyle w:val="Heading3"/>
-        <w:rPr/>
-      </w:pPr>
-      <w:bookmarkStart w:id="50" w:name="__RefHeading___Toc289_2035113049"/>
-      <w:bookmarkEnd w:id="50"/>
-      <w:r>
-        <w:rPr/>
-        <w:t>3.1.3. Colors array</w:t>
-      </w:r>
-    </w:p>
-    <w:p>
-      <w:pPr>
-        <w:pStyle w:val="Normal1"/>
-        <w:rPr/>
-      </w:pPr>
-      <w:r>
-        <w:rPr/>
-        <w:t xml:space="preserve">The built-in set of colors that the Rclock supports will be placed inside a array of colors and fetched its existence and its </w:t>
-      </w:r>
-      <w:r>
-        <w:rPr/>
-        <w:t>color</w:t>
-      </w:r>
-      <w:r>
-        <w:rPr/>
-        <w:t xml:space="preserve"> code when necessary. It is a fact that an array isn’t a smart approach usually, by the reason of its O(n) nature, however, the built-in set of colors isn’t large enough to make a significant difference while running the program.</w:t>
-      </w:r>
-    </w:p>
-    <w:p>
-      <w:pPr>
-        <w:pStyle w:val="Heading2"/>
-        <w:rPr/>
-      </w:pPr>
-      <w:bookmarkStart w:id="51" w:name="__RefHeading___Toc261_2035113049"/>
-      <w:bookmarkEnd w:id="51"/>
-      <w:r>
-        <w:rPr/>
-        <w:t>3.2. Software architecture</w:t>
-      </w:r>
-    </w:p>
-    <w:p>
-      <w:pPr>
-        <w:pStyle w:val="Normal1"/>
-        <w:rPr/>
-      </w:pPr>
-      <w:r>
-        <w:rPr/>
-        <w:t xml:space="preserve">This section of the documentation will explain how the project is structured, and show how the modules of the software will work together to achieve the final software described </w:t>
-      </w:r>
-      <w:r>
-        <w:rPr/>
-        <w:t>previously</w:t>
-      </w:r>
-    </w:p>
-    <w:p>
-      <w:pPr>
-        <w:pStyle w:val="Heading3"/>
-        <w:rPr/>
-      </w:pPr>
-      <w:bookmarkStart w:id="52" w:name="__RefHeading___Toc287_2035113049"/>
-      <w:bookmarkEnd w:id="52"/>
-      <w:r>
-        <w:rPr/>
-        <w:t>3.2.1 The project filesystem</w:t>
-      </w:r>
-    </w:p>
-    <w:p>
-      <w:pPr>
-        <w:pStyle w:val="Normal1"/>
-        <w:rPr/>
-      </w:pPr>
-      <w:r>
-        <w:rPr/>
-        <w:t>The tree of the project is divided into directories, each one holding files of the category described by the directory name</w:t>
-      </w:r>
-    </w:p>
-    <w:p>
-      <w:pPr>
-        <w:pStyle w:val="Normal1"/>
-        <w:rPr/>
-      </w:pPr>
-      <w:r>
-        <w:rPr/>
+        </w:rPr>
+        <w:t>directory used for store the third-party libraries</w:t>
       </w:r>
     </w:p>
     <w:p>
@@ -4540,7 +4658,7 @@
         <w:pStyle w:val="Normal1"/>
         <w:numPr>
           <w:ilvl w:val="0"/>
-          <w:numId w:val="6"/>
+          <w:numId w:val="5"/>
         </w:numPr>
         <w:rPr>
           <w:b/>
@@ -4552,14 +4670,14 @@
           <w:b/>
           <w:bCs/>
         </w:rPr>
-        <w:t xml:space="preserve">bin/ - </w:t>
+        <w:t>src/ -</w:t>
       </w:r>
       <w:r>
         <w:rPr>
           <w:b w:val="false"/>
           <w:bCs w:val="false"/>
         </w:rPr>
-        <w:t>stores the final binary after compiling</w:t>
+        <w:t xml:space="preserve"> directory used for hold all the source code files</w:t>
       </w:r>
     </w:p>
     <w:p>
@@ -4567,7 +4685,7 @@
         <w:pStyle w:val="Normal1"/>
         <w:numPr>
           <w:ilvl w:val="0"/>
-          <w:numId w:val="6"/>
+          <w:numId w:val="5"/>
         </w:numPr>
         <w:rPr>
           <w:b/>
@@ -4579,148 +4697,13 @@
           <w:b/>
           <w:bCs/>
         </w:rPr>
-        <w:t xml:space="preserve">build/ - </w:t>
+        <w:t>tests/ -</w:t>
       </w:r>
       <w:r>
         <w:rPr>
           <w:b w:val="false"/>
           <w:bCs w:val="false"/>
         </w:rPr>
-        <w:t>directory used by the Meson tool for build the software</w:t>
-      </w:r>
-    </w:p>
-    <w:p>
-      <w:pPr>
-        <w:pStyle w:val="Normal1"/>
-        <w:numPr>
-          <w:ilvl w:val="0"/>
-          <w:numId w:val="6"/>
-        </w:numPr>
-        <w:rPr>
-          <w:b/>
-          <w:bCs/>
-        </w:rPr>
-      </w:pPr>
-      <w:r>
-        <w:rPr>
-          <w:b/>
-          <w:bCs/>
-        </w:rPr>
-        <w:t xml:space="preserve">docs/ - </w:t>
-      </w:r>
-      <w:r>
-        <w:rPr>
-          <w:b w:val="false"/>
-          <w:bCs w:val="false"/>
-        </w:rPr>
-        <w:t>directory used for hold the documentations in general, for development and for the final user</w:t>
-      </w:r>
-    </w:p>
-    <w:p>
-      <w:pPr>
-        <w:pStyle w:val="Normal1"/>
-        <w:numPr>
-          <w:ilvl w:val="0"/>
-          <w:numId w:val="6"/>
-        </w:numPr>
-        <w:rPr>
-          <w:b/>
-          <w:bCs/>
-        </w:rPr>
-      </w:pPr>
-      <w:r>
-        <w:rPr>
-          <w:b/>
-          <w:bCs/>
-        </w:rPr>
-        <w:t xml:space="preserve">include/ - </w:t>
-      </w:r>
-      <w:r>
-        <w:rPr>
-          <w:b w:val="false"/>
-          <w:bCs w:val="false"/>
-        </w:rPr>
-        <w:t>stores all the header files of the program</w:t>
-      </w:r>
-    </w:p>
-    <w:p>
-      <w:pPr>
-        <w:pStyle w:val="Normal1"/>
-        <w:numPr>
-          <w:ilvl w:val="0"/>
-          <w:numId w:val="6"/>
-        </w:numPr>
-        <w:rPr>
-          <w:b/>
-          <w:bCs/>
-        </w:rPr>
-      </w:pPr>
-      <w:r>
-        <w:rPr>
-          <w:b/>
-          <w:bCs/>
-        </w:rPr>
-        <w:t xml:space="preserve">libs/ - </w:t>
-      </w:r>
-      <w:r>
-        <w:rPr>
-          <w:b w:val="false"/>
-          <w:bCs w:val="false"/>
-        </w:rPr>
-        <w:t>directory used for store the third-party libraries</w:t>
-      </w:r>
-    </w:p>
-    <w:p>
-      <w:pPr>
-        <w:pStyle w:val="Normal1"/>
-        <w:numPr>
-          <w:ilvl w:val="0"/>
-          <w:numId w:val="6"/>
-        </w:numPr>
-        <w:rPr>
-          <w:b/>
-          <w:bCs/>
-        </w:rPr>
-      </w:pPr>
-      <w:r>
-        <w:rPr>
-          <w:b/>
-          <w:bCs/>
-        </w:rPr>
-        <w:t>src/ -</w:t>
-      </w:r>
-      <w:r>
-        <w:rPr>
-          <w:b w:val="false"/>
-          <w:bCs w:val="false"/>
-        </w:rPr>
-        <w:t xml:space="preserve"> directory used for hold all the source code files</w:t>
-      </w:r>
-    </w:p>
-    <w:p>
-      <w:pPr>
-        <w:pStyle w:val="Normal1"/>
-        <w:numPr>
-          <w:ilvl w:val="0"/>
-          <w:numId w:val="6"/>
-        </w:numPr>
-        <w:rPr>
-          <w:b/>
-          <w:bCs/>
-        </w:rPr>
-      </w:pPr>
-      <w:r>
-        <w:rPr>
-          <w:b/>
-          <w:bCs/>
-        </w:rPr>
-        <w:t>tests/ -</w:t>
-      </w:r>
-      <w:r>
-        <w:rPr>
-          <w:b w:val="false"/>
-          <w:bCs w:val="false"/>
-        </w:rPr>
         <w:t xml:space="preserve"> all tests are done here</w:t>
       </w:r>
     </w:p>
@@ -4752,11 +4735,7 @@
       </w:pPr>
       <w:r>
         <w:rPr/>
-        <w:t xml:space="preserve">For a better understanding and organization of this project, the source code will be split by modules, each one executing a task that together </w:t>
-      </w:r>
-      <w:r>
-        <w:rPr/>
-        <w:t>create a complete program.</w:t>
+        <w:t>For a better understanding and organization of this project, the source code will be split by modules, each one executing a task that together create a complete program.</w:t>
       </w:r>
     </w:p>
     <w:p>
@@ -4800,19 +4779,7 @@
       </w:pPr>
       <w:r>
         <w:rPr/>
-        <w:t xml:space="preserve">The datetime.c is a module that will handle everything that involves dates and time, </w:t>
-      </w:r>
-      <w:r>
-        <w:rPr/>
-        <w:t xml:space="preserve">examples of the module’s job is </w:t>
-      </w:r>
-      <w:r>
-        <w:rPr/>
-        <w:t>format, generate/</w:t>
-      </w:r>
-      <w:r>
-        <w:rPr/>
-        <w:t>read date and time, clock sleeps and so on.</w:t>
+        <w:t>The datetime.c is a module that will handle everything that involves dates and time, examples of the module’s job is format, generate/read date and time, clock sleeps and so on.</w:t>
       </w:r>
     </w:p>
     <w:p>
@@ -5134,15 +5101,7 @@
       <w:bookmarkEnd w:id="66"/>
       <w:r>
         <w:rPr/>
-        <w:t>3.2.3.1.</w:t>
-      </w:r>
-      <w:r>
-        <w:rPr/>
-        <w:t>4</w:t>
-      </w:r>
-      <w:r>
-        <w:rPr/>
-        <w:t>. generateDateString( )</w:t>
+        <w:t>3.2.3.1.4. generateDateString( )</w:t>
       </w:r>
     </w:p>
     <w:p>
@@ -5164,15 +5123,7 @@
       <w:bookmarkEnd w:id="67"/>
       <w:r>
         <w:rPr/>
-        <w:t>3.2.3.1.</w:t>
-      </w:r>
-      <w:r>
-        <w:rPr/>
-        <w:t>5</w:t>
-      </w:r>
-      <w:r>
-        <w:rPr/>
-        <w:t>. incrementClockSecond( )</w:t>
+        <w:t>3.2.3.1.5. incrementClockSecond( )</w:t>
       </w:r>
     </w:p>
     <w:p>
@@ -5924,23 +5875,7 @@
       </w:pPr>
       <w:r>
         <w:rPr/>
-        <w:t xml:space="preserve">After listing the main parts of the software, the remaining work is just join everything to make the final software. The main structure of the program will be a loop that sleeps for </w:t>
-      </w:r>
-      <w:r>
-        <w:rPr/>
-        <w:t>250 milliseconds</w:t>
-      </w:r>
-      <w:r>
-        <w:rPr/>
-        <w:t xml:space="preserve">, for each </w:t>
-      </w:r>
-      <w:r>
-        <w:rPr/>
-        <w:t>loop</w:t>
-      </w:r>
-      <w:r>
-        <w:rPr/>
-        <w:t>, a set of functions will run to keep the clock updated and the screen responsible. In this section will also be defined a pattern of letter case for a better understanding and collaboration among those developers who want to work on this code in the future.</w:t>
+        <w:t>After listing the main parts of the software, the remaining work is just join everything to make the final software. The main structure of the program will be a loop that sleeps for 250 milliseconds, for each loop, a set of functions will run to keep the clock updated and the screen responsible. In this section will also be defined a pattern of letter case for a better understanding and collaboration among those developers who want to work on this code in the future.</w:t>
       </w:r>
     </w:p>
     <w:p>
@@ -5960,7 +5895,7 @@
         <w:pStyle w:val="Normal1"/>
         <w:numPr>
           <w:ilvl w:val="0"/>
-          <w:numId w:val="7"/>
+          <w:numId w:val="6"/>
         </w:numPr>
         <w:rPr/>
       </w:pPr>
@@ -5974,7 +5909,7 @@
         <w:pStyle w:val="Normal1"/>
         <w:numPr>
           <w:ilvl w:val="0"/>
-          <w:numId w:val="7"/>
+          <w:numId w:val="6"/>
         </w:numPr>
         <w:rPr/>
       </w:pPr>
@@ -5988,7 +5923,7 @@
         <w:pStyle w:val="Normal1"/>
         <w:numPr>
           <w:ilvl w:val="0"/>
-          <w:numId w:val="7"/>
+          <w:numId w:val="6"/>
         </w:numPr>
         <w:rPr/>
       </w:pPr>
@@ -6002,7 +5937,7 @@
         <w:pStyle w:val="Normal1"/>
         <w:numPr>
           <w:ilvl w:val="0"/>
-          <w:numId w:val="7"/>
+          <w:numId w:val="6"/>
         </w:numPr>
         <w:rPr/>
       </w:pPr>
@@ -6016,7 +5951,7 @@
         <w:pStyle w:val="Normal1"/>
         <w:numPr>
           <w:ilvl w:val="0"/>
-          <w:numId w:val="7"/>
+          <w:numId w:val="6"/>
         </w:numPr>
         <w:rPr/>
       </w:pPr>
@@ -6108,7 +6043,7 @@
     </w:r>
     <w:r>
       <w:rPr/>
-      <w:t>16</w:t>
+      <w:t>1</w:t>
     </w:r>
     <w:r>
       <w:rPr/>
@@ -6521,8 +6456,8 @@
   <w:abstractNum w:abstractNumId="4">
     <w:lvl w:ilvl="0">
       <w:start w:val="1"/>
-      <w:numFmt w:val="decimal"/>
-      <w:lvlText w:val="%1."/>
+      <w:numFmt w:val="bullet"/>
+      <w:lvlText w:val=""/>
       <w:lvlJc w:val="left"/>
       <w:pPr>
         <w:tabs>
@@ -6530,12 +6465,14 @@
         </w:tabs>
         <w:ind w:left="720" w:hanging="360"/>
       </w:pPr>
-      <w:rPr/>
+      <w:rPr>
+        <w:rFonts w:ascii="Symbol" w:hAnsi="Symbol" w:cs="Symbol" w:hint="default"/>
+      </w:rPr>
     </w:lvl>
     <w:lvl w:ilvl="1">
       <w:start w:val="1"/>
-      <w:numFmt w:val="decimal"/>
-      <w:lvlText w:val="%2."/>
+      <w:numFmt w:val="bullet"/>
+      <w:lvlText w:val="◦"/>
       <w:lvlJc w:val="left"/>
       <w:pPr>
         <w:tabs>
@@ -6543,12 +6480,14 @@
         </w:tabs>
         <w:ind w:left="1080" w:hanging="360"/>
       </w:pPr>
-      <w:rPr/>
+      <w:rPr>
+        <w:rFonts w:ascii="OpenSymbol" w:hAnsi="OpenSymbol" w:cs="OpenSymbol" w:hint="default"/>
+      </w:rPr>
     </w:lvl>
     <w:lvl w:ilvl="2">
       <w:start w:val="1"/>
-      <w:numFmt w:val="decimal"/>
-      <w:lvlText w:val="%3."/>
+      <w:numFmt w:val="bullet"/>
+      <w:lvlText w:val="▪"/>
       <w:lvlJc w:val="left"/>
       <w:pPr>
         <w:tabs>
@@ -6556,12 +6495,14 @@
         </w:tabs>
         <w:ind w:left="1440" w:hanging="360"/>
       </w:pPr>
-      <w:rPr/>
+      <w:rPr>
+        <w:rFonts w:ascii="OpenSymbol" w:hAnsi="OpenSymbol" w:cs="OpenSymbol" w:hint="default"/>
+      </w:rPr>
     </w:lvl>
     <w:lvl w:ilvl="3">
       <w:start w:val="1"/>
-      <w:numFmt w:val="decimal"/>
-      <w:lvlText w:val="%4."/>
+      <w:numFmt w:val="bullet"/>
+      <w:lvlText w:val=""/>
       <w:lvlJc w:val="left"/>
       <w:pPr>
         <w:tabs>
@@ -6569,12 +6510,14 @@
         </w:tabs>
         <w:ind w:left="1800" w:hanging="360"/>
       </w:pPr>
-      <w:rPr/>
+      <w:rPr>
+        <w:rFonts w:ascii="Symbol" w:hAnsi="Symbol" w:cs="Symbol" w:hint="default"/>
+      </w:rPr>
     </w:lvl>
     <w:lvl w:ilvl="4">
       <w:start w:val="1"/>
-      <w:numFmt w:val="decimal"/>
-      <w:lvlText w:val="%5."/>
+      <w:numFmt w:val="bullet"/>
+      <w:lvlText w:val="◦"/>
       <w:lvlJc w:val="left"/>
       <w:pPr>
         <w:tabs>
@@ -6582,12 +6525,14 @@
         </w:tabs>
         <w:ind w:left="2160" w:hanging="360"/>
       </w:pPr>
-      <w:rPr/>
+      <w:rPr>
+        <w:rFonts w:ascii="OpenSymbol" w:hAnsi="OpenSymbol" w:cs="OpenSymbol" w:hint="default"/>
+      </w:rPr>
     </w:lvl>
     <w:lvl w:ilvl="5">
       <w:start w:val="1"/>
-      <w:numFmt w:val="decimal"/>
-      <w:lvlText w:val="%6."/>
+      <w:numFmt w:val="bullet"/>
+      <w:lvlText w:val="▪"/>
       <w:lvlJc w:val="left"/>
       <w:pPr>
         <w:tabs>
@@ -6595,12 +6540,14 @@
         </w:tabs>
         <w:ind w:left="2520" w:hanging="360"/>
       </w:pPr>
-      <w:rPr/>
+      <w:rPr>
+        <w:rFonts w:ascii="OpenSymbol" w:hAnsi="OpenSymbol" w:cs="OpenSymbol" w:hint="default"/>
+      </w:rPr>
     </w:lvl>
     <w:lvl w:ilvl="6">
       <w:start w:val="1"/>
-      <w:numFmt w:val="decimal"/>
-      <w:lvlText w:val="%7."/>
+      <w:numFmt w:val="bullet"/>
+      <w:lvlText w:val=""/>
       <w:lvlJc w:val="left"/>
       <w:pPr>
         <w:tabs>
@@ -6608,12 +6555,14 @@
         </w:tabs>
         <w:ind w:left="2880" w:hanging="360"/>
       </w:pPr>
-      <w:rPr/>
+      <w:rPr>
+        <w:rFonts w:ascii="Symbol" w:hAnsi="Symbol" w:cs="Symbol" w:hint="default"/>
+      </w:rPr>
     </w:lvl>
     <w:lvl w:ilvl="7">
       <w:start w:val="1"/>
-      <w:numFmt w:val="decimal"/>
-      <w:lvlText w:val="%8."/>
+      <w:numFmt w:val="bullet"/>
+      <w:lvlText w:val="◦"/>
       <w:lvlJc w:val="left"/>
       <w:pPr>
         <w:tabs>
@@ -6621,12 +6570,14 @@
         </w:tabs>
         <w:ind w:left="3240" w:hanging="360"/>
       </w:pPr>
-      <w:rPr/>
+      <w:rPr>
+        <w:rFonts w:ascii="OpenSymbol" w:hAnsi="OpenSymbol" w:cs="OpenSymbol" w:hint="default"/>
+      </w:rPr>
     </w:lvl>
     <w:lvl w:ilvl="8">
       <w:start w:val="1"/>
-      <w:numFmt w:val="decimal"/>
-      <w:lvlText w:val="%9."/>
+      <w:numFmt w:val="bullet"/>
+      <w:lvlText w:val="▪"/>
       <w:lvlJc w:val="left"/>
       <w:pPr>
         <w:tabs>
@@ -6634,7 +6585,9 @@
         </w:tabs>
         <w:ind w:left="3600" w:hanging="360"/>
       </w:pPr>
-      <w:rPr/>
+      <w:rPr>
+        <w:rFonts w:ascii="OpenSymbol" w:hAnsi="OpenSymbol" w:cs="OpenSymbol" w:hint="default"/>
+      </w:rPr>
     </w:lvl>
   </w:abstractNum>
   <w:abstractNum w:abstractNumId="5">
@@ -6914,8 +6867,8 @@
   <w:abstractNum w:abstractNumId="7">
     <w:lvl w:ilvl="0">
       <w:start w:val="1"/>
-      <w:numFmt w:val="bullet"/>
-      <w:lvlText w:val=""/>
+      <w:numFmt w:val="decimal"/>
+      <w:lvlText w:val="%1."/>
       <w:lvlJc w:val="left"/>
       <w:pPr>
         <w:tabs>
@@ -6923,14 +6876,12 @@
         </w:tabs>
         <w:ind w:left="720" w:hanging="360"/>
       </w:pPr>
-      <w:rPr>
-        <w:rFonts w:ascii="Symbol" w:hAnsi="Symbol" w:cs="Symbol" w:hint="default"/>
-      </w:rPr>
+      <w:rPr/>
     </w:lvl>
     <w:lvl w:ilvl="1">
       <w:start w:val="1"/>
-      <w:numFmt w:val="bullet"/>
-      <w:lvlText w:val="◦"/>
+      <w:numFmt w:val="decimal"/>
+      <w:lvlText w:val="%2."/>
       <w:lvlJc w:val="left"/>
       <w:pPr>
         <w:tabs>
@@ -6938,14 +6889,12 @@
         </w:tabs>
         <w:ind w:left="1080" w:hanging="360"/>
       </w:pPr>
-      <w:rPr>
-        <w:rFonts w:ascii="OpenSymbol" w:hAnsi="OpenSymbol" w:cs="OpenSymbol" w:hint="default"/>
-      </w:rPr>
+      <w:rPr/>
     </w:lvl>
     <w:lvl w:ilvl="2">
       <w:start w:val="1"/>
-      <w:numFmt w:val="bullet"/>
-      <w:lvlText w:val="▪"/>
+      <w:numFmt w:val="decimal"/>
+      <w:lvlText w:val="%3."/>
       <w:lvlJc w:val="left"/>
       <w:pPr>
         <w:tabs>
@@ -6953,14 +6902,12 @@
         </w:tabs>
         <w:ind w:left="1440" w:hanging="360"/>
       </w:pPr>
-      <w:rPr>
-        <w:rFonts w:ascii="OpenSymbol" w:hAnsi="OpenSymbol" w:cs="OpenSymbol" w:hint="default"/>
-      </w:rPr>
+      <w:rPr/>
     </w:lvl>
     <w:lvl w:ilvl="3">
       <w:start w:val="1"/>
-      <w:numFmt w:val="bullet"/>
-      <w:lvlText w:val=""/>
+      <w:numFmt w:val="decimal"/>
+      <w:lvlText w:val="%4."/>
       <w:lvlJc w:val="left"/>
       <w:pPr>
         <w:tabs>
@@ -6968,14 +6915,12 @@
         </w:tabs>
         <w:ind w:left="1800" w:hanging="360"/>
       </w:pPr>
-      <w:rPr>
-        <w:rFonts w:ascii="Symbol" w:hAnsi="Symbol" w:cs="Symbol" w:hint="default"/>
-      </w:rPr>
+      <w:rPr/>
     </w:lvl>
     <w:lvl w:ilvl="4">
       <w:start w:val="1"/>
-      <w:numFmt w:val="bullet"/>
-      <w:lvlText w:val="◦"/>
+      <w:numFmt w:val="decimal"/>
+      <w:lvlText w:val="%5."/>
       <w:lvlJc w:val="left"/>
       <w:pPr>
         <w:tabs>
@@ -6983,14 +6928,12 @@
         </w:tabs>
         <w:ind w:left="2160" w:hanging="360"/>
       </w:pPr>
-      <w:rPr>
-        <w:rFonts w:ascii="OpenSymbol" w:hAnsi="OpenSymbol" w:cs="OpenSymbol" w:hint="default"/>
-      </w:rPr>
+      <w:rPr/>
     </w:lvl>
     <w:lvl w:ilvl="5">
       <w:start w:val="1"/>
-      <w:numFmt w:val="bullet"/>
-      <w:lvlText w:val="▪"/>
+      <w:numFmt w:val="decimal"/>
+      <w:lvlText w:val="%6."/>
       <w:lvlJc w:val="left"/>
       <w:pPr>
         <w:tabs>
@@ -6998,14 +6941,12 @@
         </w:tabs>
         <w:ind w:left="2520" w:hanging="360"/>
       </w:pPr>
-      <w:rPr>
-        <w:rFonts w:ascii="OpenSymbol" w:hAnsi="OpenSymbol" w:cs="OpenSymbol" w:hint="default"/>
-      </w:rPr>
+      <w:rPr/>
     </w:lvl>
     <w:lvl w:ilvl="6">
       <w:start w:val="1"/>
-      <w:numFmt w:val="bullet"/>
-      <w:lvlText w:val=""/>
+      <w:numFmt w:val="decimal"/>
+      <w:lvlText w:val="%7."/>
       <w:lvlJc w:val="left"/>
       <w:pPr>
         <w:tabs>
@@ -7013,14 +6954,12 @@
         </w:tabs>
         <w:ind w:left="2880" w:hanging="360"/>
       </w:pPr>
-      <w:rPr>
-        <w:rFonts w:ascii="Symbol" w:hAnsi="Symbol" w:cs="Symbol" w:hint="default"/>
-      </w:rPr>
+      <w:rPr/>
     </w:lvl>
     <w:lvl w:ilvl="7">
       <w:start w:val="1"/>
-      <w:numFmt w:val="bullet"/>
-      <w:lvlText w:val="◦"/>
+      <w:numFmt w:val="decimal"/>
+      <w:lvlText w:val="%8."/>
       <w:lvlJc w:val="left"/>
       <w:pPr>
         <w:tabs>
@@ -7028,14 +6967,12 @@
         </w:tabs>
         <w:ind w:left="3240" w:hanging="360"/>
       </w:pPr>
-      <w:rPr>
-        <w:rFonts w:ascii="OpenSymbol" w:hAnsi="OpenSymbol" w:cs="OpenSymbol" w:hint="default"/>
-      </w:rPr>
+      <w:rPr/>
     </w:lvl>
     <w:lvl w:ilvl="8">
       <w:start w:val="1"/>
-      <w:numFmt w:val="bullet"/>
-      <w:lvlText w:val="▪"/>
+      <w:numFmt w:val="decimal"/>
+      <w:lvlText w:val="%9."/>
       <w:lvlJc w:val="left"/>
       <w:pPr>
         <w:tabs>
@@ -7043,9 +6980,7 @@
         </w:tabs>
         <w:ind w:left="3600" w:hanging="360"/>
       </w:pPr>
-      <w:rPr>
-        <w:rFonts w:ascii="OpenSymbol" w:hAnsi="OpenSymbol" w:cs="OpenSymbol" w:hint="default"/>
-      </w:rPr>
+      <w:rPr/>
     </w:lvl>
   </w:abstractNum>
   <w:abstractNum w:abstractNumId="8">

</xml_diff>

<commit_message>
Bug of don't update the date at the midnight fixed
</commit_message>
<xml_diff>
--- a/docs/Rclock documentation.docx
+++ b/docs/Rclock documentation.docx
@@ -657,7 +657,7 @@
               <w:rPr>
                 <w:rStyle w:val="IndexLink"/>
               </w:rPr>
-              <w:t>2.1. What is the data that will be manipulated be the software</w:t>
+              <w:t>2.1. What is the data that will be manipulated by the software</w:t>
               <w:tab/>
               <w:t>4</w:t>
             </w:r>
@@ -765,6 +765,362 @@
         </w:p>
         <w:p>
           <w:pPr>
+            <w:pStyle w:val="TOC3"/>
+            <w:tabs>
+              <w:tab w:val="clear" w:pos="8459"/>
+              <w:tab w:val="right" w:pos="9026" w:leader="dot"/>
+            </w:tabs>
+            <w:rPr/>
+          </w:pPr>
+          <w:hyperlink w:anchor="__RefHeading___Toc317_2035113049">
+            <w:r>
+              <w:rPr>
+                <w:rStyle w:val="IndexLink"/>
+              </w:rPr>
+              <w:t>2.2.2. Performance</w:t>
+              <w:tab/>
+              <w:t>5</w:t>
+            </w:r>
+          </w:hyperlink>
+        </w:p>
+        <w:p>
+          <w:pPr>
+            <w:pStyle w:val="TOC2"/>
+            <w:tabs>
+              <w:tab w:val="clear" w:pos="8743"/>
+              <w:tab w:val="right" w:pos="9026" w:leader="dot"/>
+            </w:tabs>
+            <w:rPr/>
+          </w:pPr>
+          <w:hyperlink w:anchor="__RefHeading___Toc267_2035113049">
+            <w:r>
+              <w:rPr>
+                <w:rStyle w:val="IndexLink"/>
+              </w:rPr>
+              <w:t>2.3. Required interfaces</w:t>
+              <w:tab/>
+              <w:t>6</w:t>
+            </w:r>
+          </w:hyperlink>
+        </w:p>
+        <w:p>
+          <w:pPr>
+            <w:pStyle w:val="TOC3"/>
+            <w:tabs>
+              <w:tab w:val="clear" w:pos="8459"/>
+              <w:tab w:val="right" w:pos="9026" w:leader="dot"/>
+            </w:tabs>
+            <w:rPr/>
+          </w:pPr>
+          <w:hyperlink w:anchor="__RefHeading___Toc315_2035113049">
+            <w:r>
+              <w:rPr>
+                <w:rStyle w:val="IndexLink"/>
+              </w:rPr>
+              <w:t>2.3.1. Clock digits</w:t>
+              <w:tab/>
+              <w:t>6</w:t>
+            </w:r>
+          </w:hyperlink>
+        </w:p>
+        <w:p>
+          <w:pPr>
+            <w:pStyle w:val="TOC3"/>
+            <w:tabs>
+              <w:tab w:val="clear" w:pos="8459"/>
+              <w:tab w:val="right" w:pos="9026" w:leader="dot"/>
+            </w:tabs>
+            <w:rPr/>
+          </w:pPr>
+          <w:hyperlink w:anchor="__RefHeading___Toc313_2035113049">
+            <w:r>
+              <w:rPr>
+                <w:rStyle w:val="IndexLink"/>
+              </w:rPr>
+              <w:t>2.3.2. Clock date</w:t>
+              <w:tab/>
+              <w:t>6</w:t>
+            </w:r>
+          </w:hyperlink>
+        </w:p>
+        <w:p>
+          <w:pPr>
+            <w:pStyle w:val="TOC2"/>
+            <w:tabs>
+              <w:tab w:val="clear" w:pos="8743"/>
+              <w:tab w:val="right" w:pos="9026" w:leader="dot"/>
+            </w:tabs>
+            <w:rPr/>
+          </w:pPr>
+          <w:hyperlink w:anchor="__RefHeading___Toc265_2035113049">
+            <w:r>
+              <w:rPr>
+                <w:rStyle w:val="IndexLink"/>
+              </w:rPr>
+              <w:t>2.4. Required validation criteria</w:t>
+              <w:tab/>
+              <w:t>6</w:t>
+            </w:r>
+          </w:hyperlink>
+        </w:p>
+        <w:p>
+          <w:pPr>
+            <w:pStyle w:val="TOC3"/>
+            <w:tabs>
+              <w:tab w:val="clear" w:pos="8459"/>
+              <w:tab w:val="right" w:pos="9026" w:leader="dot"/>
+            </w:tabs>
+            <w:rPr/>
+          </w:pPr>
+          <w:hyperlink w:anchor="__RefHeading___Toc311_2035113049">
+            <w:r>
+              <w:rPr>
+                <w:rStyle w:val="IndexLink"/>
+              </w:rPr>
+              <w:t>2.4.1 Hiding the date</w:t>
+              <w:tab/>
+              <w:t>6</w:t>
+            </w:r>
+          </w:hyperlink>
+        </w:p>
+        <w:p>
+          <w:pPr>
+            <w:pStyle w:val="TOC3"/>
+            <w:tabs>
+              <w:tab w:val="clear" w:pos="8459"/>
+              <w:tab w:val="right" w:pos="9026" w:leader="dot"/>
+            </w:tabs>
+            <w:rPr/>
+          </w:pPr>
+          <w:hyperlink w:anchor="__RefHeading___Toc309_2035113049">
+            <w:r>
+              <w:rPr>
+                <w:rStyle w:val="IndexLink"/>
+              </w:rPr>
+              <w:t>2.4.2. Changing clock color</w:t>
+              <w:tab/>
+              <w:t>6</w:t>
+            </w:r>
+          </w:hyperlink>
+        </w:p>
+        <w:p>
+          <w:pPr>
+            <w:pStyle w:val="TOC3"/>
+            <w:tabs>
+              <w:tab w:val="clear" w:pos="8459"/>
+              <w:tab w:val="right" w:pos="9026" w:leader="dot"/>
+            </w:tabs>
+            <w:rPr/>
+          </w:pPr>
+          <w:hyperlink w:anchor="__RefHeading___Toc307_2035113049">
+            <w:r>
+              <w:rPr>
+                <w:rStyle w:val="IndexLink"/>
+              </w:rPr>
+              <w:t>2.4.3. Changing date color</w:t>
+              <w:tab/>
+              <w:t>6</w:t>
+            </w:r>
+          </w:hyperlink>
+        </w:p>
+        <w:p>
+          <w:pPr>
+            <w:pStyle w:val="TOC3"/>
+            <w:tabs>
+              <w:tab w:val="clear" w:pos="8459"/>
+              <w:tab w:val="right" w:pos="9026" w:leader="dot"/>
+            </w:tabs>
+            <w:rPr/>
+          </w:pPr>
+          <w:hyperlink w:anchor="__RefHeading___Toc305_2035113049">
+            <w:r>
+              <w:rPr>
+                <w:rStyle w:val="IndexLink"/>
+              </w:rPr>
+              <w:t>2.4.4. Changing the color of specific clock digit</w:t>
+              <w:tab/>
+              <w:t>7</w:t>
+            </w:r>
+          </w:hyperlink>
+        </w:p>
+        <w:p>
+          <w:pPr>
+            <w:pStyle w:val="TOC3"/>
+            <w:tabs>
+              <w:tab w:val="clear" w:pos="8459"/>
+              <w:tab w:val="right" w:pos="9026" w:leader="dot"/>
+            </w:tabs>
+            <w:rPr/>
+          </w:pPr>
+          <w:hyperlink w:anchor="__RefHeading___Toc303_2035113049">
+            <w:r>
+              <w:rPr>
+                <w:rStyle w:val="IndexLink"/>
+              </w:rPr>
+              <w:t>2.4.5. Changing the color of the colons</w:t>
+              <w:tab/>
+              <w:t>7</w:t>
+            </w:r>
+          </w:hyperlink>
+        </w:p>
+        <w:p>
+          <w:pPr>
+            <w:pStyle w:val="TOC3"/>
+            <w:tabs>
+              <w:tab w:val="clear" w:pos="8459"/>
+              <w:tab w:val="right" w:pos="9026" w:leader="dot"/>
+            </w:tabs>
+            <w:rPr/>
+          </w:pPr>
+          <w:hyperlink w:anchor="__RefHeading___Toc1079_2353806461">
+            <w:r>
+              <w:rPr>
+                <w:rStyle w:val="IndexLink"/>
+              </w:rPr>
+              <w:t>2.4.6. Changing the digits colors</w:t>
+              <w:tab/>
+              <w:t>7</w:t>
+            </w:r>
+          </w:hyperlink>
+        </w:p>
+        <w:p>
+          <w:pPr>
+            <w:pStyle w:val="TOC3"/>
+            <w:tabs>
+              <w:tab w:val="clear" w:pos="8459"/>
+              <w:tab w:val="right" w:pos="9026" w:leader="dot"/>
+            </w:tabs>
+            <w:rPr/>
+          </w:pPr>
+          <w:hyperlink w:anchor="__RefHeading___Toc301_2035113049">
+            <w:r>
+              <w:rPr>
+                <w:rStyle w:val="IndexLink"/>
+              </w:rPr>
+              <w:t>2.4.7. Changing the date format</w:t>
+              <w:tab/>
+              <w:t>7</w:t>
+            </w:r>
+          </w:hyperlink>
+        </w:p>
+        <w:p>
+          <w:pPr>
+            <w:pStyle w:val="TOC3"/>
+            <w:tabs>
+              <w:tab w:val="clear" w:pos="8459"/>
+              <w:tab w:val="right" w:pos="9026" w:leader="dot"/>
+            </w:tabs>
+            <w:rPr/>
+          </w:pPr>
+          <w:hyperlink w:anchor="__RefHeading___Toc299_2035113049">
+            <w:r>
+              <w:rPr>
+                <w:rStyle w:val="IndexLink"/>
+              </w:rPr>
+              <w:t>2.4.8. Set a custom time for the clock</w:t>
+              <w:tab/>
+              <w:t>7</w:t>
+            </w:r>
+          </w:hyperlink>
+        </w:p>
+        <w:p>
+          <w:pPr>
+            <w:pStyle w:val="TOC3"/>
+            <w:tabs>
+              <w:tab w:val="clear" w:pos="8459"/>
+              <w:tab w:val="right" w:pos="9026" w:leader="dot"/>
+            </w:tabs>
+            <w:rPr/>
+          </w:pPr>
+          <w:hyperlink w:anchor="__RefHeading___Toc297_2035113049">
+            <w:r>
+              <w:rPr>
+                <w:rStyle w:val="IndexLink"/>
+              </w:rPr>
+              <w:t>2.4.9. Set a custom date</w:t>
+              <w:tab/>
+              <w:t>7</w:t>
+            </w:r>
+          </w:hyperlink>
+        </w:p>
+        <w:p>
+          <w:pPr>
+            <w:pStyle w:val="TOC3"/>
+            <w:tabs>
+              <w:tab w:val="clear" w:pos="8459"/>
+              <w:tab w:val="right" w:pos="9026" w:leader="dot"/>
+            </w:tabs>
+            <w:rPr/>
+          </w:pPr>
+          <w:hyperlink w:anchor="__RefHeading___Toc295_2035113049">
+            <w:r>
+              <w:rPr>
+                <w:rStyle w:val="IndexLink"/>
+              </w:rPr>
+              <w:t>2.4.10. Hide the seconds of the clock</w:t>
+              <w:tab/>
+              <w:t>8</w:t>
+            </w:r>
+          </w:hyperlink>
+        </w:p>
+        <w:p>
+          <w:pPr>
+            <w:pStyle w:val="TOC1"/>
+            <w:rPr/>
+          </w:pPr>
+          <w:hyperlink w:anchor="__RefHeading___Toc253_2035113049">
+            <w:r>
+              <w:rPr>
+                <w:rStyle w:val="IndexLink"/>
+              </w:rPr>
+              <w:t>Chapter 3. Software construction</w:t>
+              <w:tab/>
+              <w:t>8</w:t>
+            </w:r>
+          </w:hyperlink>
+        </w:p>
+        <w:p>
+          <w:pPr>
+            <w:pStyle w:val="TOC2"/>
+            <w:tabs>
+              <w:tab w:val="clear" w:pos="8743"/>
+              <w:tab w:val="right" w:pos="9026" w:leader="dot"/>
+            </w:tabs>
+            <w:rPr/>
+          </w:pPr>
+          <w:hyperlink w:anchor="__RefHeading___Toc263_2035113049">
+            <w:r>
+              <w:rPr>
+                <w:rStyle w:val="IndexLink"/>
+              </w:rPr>
+              <w:t>3.1 Data structures</w:t>
+              <w:tab/>
+              <w:t>8</w:t>
+            </w:r>
+          </w:hyperlink>
+        </w:p>
+        <w:p>
+          <w:pPr>
+            <w:pStyle w:val="TOC3"/>
+            <w:tabs>
+              <w:tab w:val="clear" w:pos="8459"/>
+              <w:tab w:val="right" w:pos="9026" w:leader="dot"/>
+            </w:tabs>
+            <w:rPr/>
+          </w:pPr>
+          <w:hyperlink w:anchor="__RefHeading___Toc293_2035113049">
+            <w:r>
+              <w:rPr>
+                <w:rStyle w:val="IndexLink"/>
+              </w:rPr>
+              <w:t>3.1.1. Digits matrix</w:t>
+              <w:tab/>
+              <w:t>8</w:t>
+            </w:r>
+          </w:hyperlink>
+        </w:p>
+        <w:p>
+          <w:pPr>
             <w:pStyle w:val="TOC4"/>
             <w:tabs>
               <w:tab w:val="clear" w:pos="8176"/>
@@ -772,14 +1128,34 @@
             </w:tabs>
             <w:rPr/>
           </w:pPr>
-          <w:hyperlink w:anchor="__RefHeading___Toc1157_2582300789">
-            <w:r>
-              <w:rPr>
-                <w:rStyle w:val="IndexLink"/>
-              </w:rPr>
-              <w:t>2.2.1.4. General features</w:t>
-              <w:tab/>
-              <w:t>5</w:t>
+          <w:hyperlink w:anchor="__RefHeading___Toc347_2035113049">
+            <w:r>
+              <w:rPr>
+                <w:rStyle w:val="IndexLink"/>
+              </w:rPr>
+              <w:t>3.1.1.1. The format of the matrix</w:t>
+              <w:tab/>
+              <w:t>8</w:t>
+            </w:r>
+          </w:hyperlink>
+        </w:p>
+        <w:p>
+          <w:pPr>
+            <w:pStyle w:val="TOC4"/>
+            <w:tabs>
+              <w:tab w:val="clear" w:pos="8176"/>
+              <w:tab w:val="right" w:pos="9026" w:leader="dot"/>
+            </w:tabs>
+            <w:rPr/>
+          </w:pPr>
+          <w:hyperlink w:anchor="__RefHeading___Toc345_2035113049">
+            <w:r>
+              <w:rPr>
+                <w:rStyle w:val="IndexLink"/>
+              </w:rPr>
+              <w:t>3.1.1.2. Matrix building constants</w:t>
+              <w:tab/>
+              <w:t>8</w:t>
             </w:r>
           </w:hyperlink>
         </w:p>
@@ -792,14 +1168,34 @@
             </w:tabs>
             <w:rPr/>
           </w:pPr>
-          <w:hyperlink w:anchor="__RefHeading___Toc317_2035113049">
-            <w:r>
-              <w:rPr>
-                <w:rStyle w:val="IndexLink"/>
-              </w:rPr>
-              <w:t>2.2.2. Performance</w:t>
-              <w:tab/>
-              <w:t>5</w:t>
+          <w:hyperlink w:anchor="__RefHeading___Toc291_2035113049">
+            <w:r>
+              <w:rPr>
+                <w:rStyle w:val="IndexLink"/>
+              </w:rPr>
+              <w:t>3.1.2. Windows array</w:t>
+              <w:tab/>
+              <w:t>9</w:t>
+            </w:r>
+          </w:hyperlink>
+        </w:p>
+        <w:p>
+          <w:pPr>
+            <w:pStyle w:val="TOC3"/>
+            <w:tabs>
+              <w:tab w:val="clear" w:pos="8459"/>
+              <w:tab w:val="right" w:pos="9026" w:leader="dot"/>
+            </w:tabs>
+            <w:rPr/>
+          </w:pPr>
+          <w:hyperlink w:anchor="__RefHeading___Toc289_2035113049">
+            <w:r>
+              <w:rPr>
+                <w:rStyle w:val="IndexLink"/>
+              </w:rPr>
+              <w:t>3.1.3. Colors array</w:t>
+              <w:tab/>
+              <w:t>9</w:t>
             </w:r>
           </w:hyperlink>
         </w:p>
@@ -812,14 +1208,14 @@
             </w:tabs>
             <w:rPr/>
           </w:pPr>
-          <w:hyperlink w:anchor="__RefHeading___Toc267_2035113049">
-            <w:r>
-              <w:rPr>
-                <w:rStyle w:val="IndexLink"/>
-              </w:rPr>
-              <w:t>2.3. Required interfaces</w:t>
-              <w:tab/>
-              <w:t>5</w:t>
+          <w:hyperlink w:anchor="__RefHeading___Toc261_2035113049">
+            <w:r>
+              <w:rPr>
+                <w:rStyle w:val="IndexLink"/>
+              </w:rPr>
+              <w:t>3.2. Software architecture</w:t>
+              <w:tab/>
+              <w:t>9</w:t>
             </w:r>
           </w:hyperlink>
         </w:p>
@@ -832,14 +1228,14 @@
             </w:tabs>
             <w:rPr/>
           </w:pPr>
-          <w:hyperlink w:anchor="__RefHeading___Toc315_2035113049">
-            <w:r>
-              <w:rPr>
-                <w:rStyle w:val="IndexLink"/>
-              </w:rPr>
-              <w:t>2.3.1. Clock digits</w:t>
-              <w:tab/>
-              <w:t>5</w:t>
+          <w:hyperlink w:anchor="__RefHeading___Toc287_2035113049">
+            <w:r>
+              <w:rPr>
+                <w:rStyle w:val="IndexLink"/>
+              </w:rPr>
+              <w:t>3.2.1 The project filesystem</w:t>
+              <w:tab/>
+              <w:t>9</w:t>
             </w:r>
           </w:hyperlink>
         </w:p>
@@ -852,34 +1248,134 @@
             </w:tabs>
             <w:rPr/>
           </w:pPr>
-          <w:hyperlink w:anchor="__RefHeading___Toc313_2035113049">
-            <w:r>
-              <w:rPr>
-                <w:rStyle w:val="IndexLink"/>
-              </w:rPr>
-              <w:t>2.3.2. Clock date</w:t>
-              <w:tab/>
-              <w:t>5</w:t>
-            </w:r>
-          </w:hyperlink>
-        </w:p>
-        <w:p>
-          <w:pPr>
-            <w:pStyle w:val="TOC2"/>
-            <w:tabs>
-              <w:tab w:val="clear" w:pos="8743"/>
-              <w:tab w:val="right" w:pos="9026" w:leader="dot"/>
-            </w:tabs>
-            <w:rPr/>
-          </w:pPr>
-          <w:hyperlink w:anchor="__RefHeading___Toc265_2035113049">
-            <w:r>
-              <w:rPr>
-                <w:rStyle w:val="IndexLink"/>
-              </w:rPr>
-              <w:t>2.4. Required validation criteria</w:t>
-              <w:tab/>
-              <w:t>6</w:t>
+          <w:hyperlink w:anchor="__RefHeading___Toc285_2035113049">
+            <w:r>
+              <w:rPr>
+                <w:rStyle w:val="IndexLink"/>
+              </w:rPr>
+              <w:t>3.2.2. Modules</w:t>
+              <w:tab/>
+              <w:t>9</w:t>
+            </w:r>
+          </w:hyperlink>
+        </w:p>
+        <w:p>
+          <w:pPr>
+            <w:pStyle w:val="TOC4"/>
+            <w:tabs>
+              <w:tab w:val="clear" w:pos="8176"/>
+              <w:tab w:val="right" w:pos="9026" w:leader="dot"/>
+            </w:tabs>
+            <w:rPr/>
+          </w:pPr>
+          <w:hyperlink w:anchor="__RefHeading___Toc325_2035113049">
+            <w:r>
+              <w:rPr>
+                <w:rStyle w:val="IndexLink"/>
+              </w:rPr>
+              <w:t>3.2.2.1. shapes.c</w:t>
+              <w:tab/>
+              <w:t>9</w:t>
+            </w:r>
+          </w:hyperlink>
+        </w:p>
+        <w:p>
+          <w:pPr>
+            <w:pStyle w:val="TOC4"/>
+            <w:tabs>
+              <w:tab w:val="clear" w:pos="8176"/>
+              <w:tab w:val="right" w:pos="9026" w:leader="dot"/>
+            </w:tabs>
+            <w:rPr/>
+          </w:pPr>
+          <w:hyperlink w:anchor="__RefHeading___Toc343_2035113049">
+            <w:r>
+              <w:rPr>
+                <w:rStyle w:val="IndexLink"/>
+              </w:rPr>
+              <w:t>3.2.2.2. datetime.c</w:t>
+              <w:tab/>
+              <w:t>10</w:t>
+            </w:r>
+          </w:hyperlink>
+        </w:p>
+        <w:p>
+          <w:pPr>
+            <w:pStyle w:val="TOC4"/>
+            <w:tabs>
+              <w:tab w:val="clear" w:pos="8176"/>
+              <w:tab w:val="right" w:pos="9026" w:leader="dot"/>
+            </w:tabs>
+            <w:rPr/>
+          </w:pPr>
+          <w:hyperlink w:anchor="__RefHeading___Toc341_2035113049">
+            <w:r>
+              <w:rPr>
+                <w:rStyle w:val="IndexLink"/>
+              </w:rPr>
+              <w:t>3.2.2.3. screen-manager.c</w:t>
+              <w:tab/>
+              <w:t>10</w:t>
+            </w:r>
+          </w:hyperlink>
+        </w:p>
+        <w:p>
+          <w:pPr>
+            <w:pStyle w:val="TOC4"/>
+            <w:tabs>
+              <w:tab w:val="clear" w:pos="8176"/>
+              <w:tab w:val="right" w:pos="9026" w:leader="dot"/>
+            </w:tabs>
+            <w:rPr/>
+          </w:pPr>
+          <w:hyperlink w:anchor="__RefHeading___Toc339_2035113049">
+            <w:r>
+              <w:rPr>
+                <w:rStyle w:val="IndexLink"/>
+              </w:rPr>
+              <w:t>3.2.2.4. designer.c</w:t>
+              <w:tab/>
+              <w:t>10</w:t>
+            </w:r>
+          </w:hyperlink>
+        </w:p>
+        <w:p>
+          <w:pPr>
+            <w:pStyle w:val="TOC4"/>
+            <w:tabs>
+              <w:tab w:val="clear" w:pos="8176"/>
+              <w:tab w:val="right" w:pos="9026" w:leader="dot"/>
+            </w:tabs>
+            <w:rPr/>
+          </w:pPr>
+          <w:hyperlink w:anchor="__RefHeading___Toc337_2035113049">
+            <w:r>
+              <w:rPr>
+                <w:rStyle w:val="IndexLink"/>
+              </w:rPr>
+              <w:t>3.2.2.5. colors.c</w:t>
+              <w:tab/>
+              <w:t>10</w:t>
+            </w:r>
+          </w:hyperlink>
+        </w:p>
+        <w:p>
+          <w:pPr>
+            <w:pStyle w:val="TOC4"/>
+            <w:tabs>
+              <w:tab w:val="clear" w:pos="8176"/>
+              <w:tab w:val="right" w:pos="9026" w:leader="dot"/>
+            </w:tabs>
+            <w:rPr/>
+          </w:pPr>
+          <w:hyperlink w:anchor="__RefHeading___Toc335_2035113049">
+            <w:r>
+              <w:rPr>
+                <w:rStyle w:val="IndexLink"/>
+              </w:rPr>
+              <w:t>3.2.2.6. arguments.c</w:t>
+              <w:tab/>
+              <w:t>10</w:t>
             </w:r>
           </w:hyperlink>
         </w:p>
@@ -892,14 +1388,14 @@
             </w:tabs>
             <w:rPr/>
           </w:pPr>
-          <w:hyperlink w:anchor="__RefHeading___Toc311_2035113049">
-            <w:r>
-              <w:rPr>
-                <w:rStyle w:val="IndexLink"/>
-              </w:rPr>
-              <w:t>2.4.1 Hiding the date</w:t>
-              <w:tab/>
-              <w:t>6</w:t>
+          <w:hyperlink w:anchor="__RefHeading___Toc1155_2582300789">
+            <w:r>
+              <w:rPr>
+                <w:rStyle w:val="IndexLink"/>
+              </w:rPr>
+              <w:t>3.2.3. The relationship between modules</w:t>
+              <w:tab/>
+              <w:t>10</w:t>
             </w:r>
           </w:hyperlink>
         </w:p>
@@ -912,14 +1408,714 @@
             </w:tabs>
             <w:rPr/>
           </w:pPr>
-          <w:hyperlink w:anchor="__RefHeading___Toc309_2035113049">
-            <w:r>
-              <w:rPr>
-                <w:rStyle w:val="IndexLink"/>
-              </w:rPr>
-              <w:t>2.4.2. Changing clock color</w:t>
-              <w:tab/>
-              <w:t>6</w:t>
+          <w:hyperlink w:anchor="__RefHeading___Toc283_2035113049">
+            <w:r>
+              <w:rPr>
+                <w:rStyle w:val="IndexLink"/>
+              </w:rPr>
+              <w:t>3.2.3. How the procedures should be implemented</w:t>
+              <w:tab/>
+              <w:t>11</w:t>
+            </w:r>
+          </w:hyperlink>
+        </w:p>
+        <w:p>
+          <w:pPr>
+            <w:pStyle w:val="TOC4"/>
+            <w:tabs>
+              <w:tab w:val="clear" w:pos="8176"/>
+              <w:tab w:val="right" w:pos="9026" w:leader="dot"/>
+            </w:tabs>
+            <w:rPr/>
+          </w:pPr>
+          <w:hyperlink w:anchor="__RefHeading___Toc333_2035113049">
+            <w:r>
+              <w:rPr>
+                <w:rStyle w:val="IndexLink"/>
+              </w:rPr>
+              <w:t>3.2.3.1. datetime module</w:t>
+              <w:tab/>
+              <w:t>11</w:t>
+            </w:r>
+          </w:hyperlink>
+        </w:p>
+        <w:p>
+          <w:pPr>
+            <w:pStyle w:val="TOC5"/>
+            <w:tabs>
+              <w:tab w:val="clear" w:pos="7892"/>
+              <w:tab w:val="right" w:pos="9026" w:leader="dot"/>
+            </w:tabs>
+            <w:rPr/>
+          </w:pPr>
+          <w:hyperlink w:anchor="__RefHeading___Toc353_2035113049">
+            <w:r>
+              <w:rPr>
+                <w:rStyle w:val="IndexLink"/>
+              </w:rPr>
+              <w:t>3.2.3.1.1. generateDateAndTime()</w:t>
+              <w:tab/>
+              <w:t>12</w:t>
+            </w:r>
+          </w:hyperlink>
+        </w:p>
+        <w:p>
+          <w:pPr>
+            <w:pStyle w:val="TOC5"/>
+            <w:tabs>
+              <w:tab w:val="clear" w:pos="7892"/>
+              <w:tab w:val="right" w:pos="9026" w:leader="dot"/>
+            </w:tabs>
+            <w:rPr/>
+          </w:pPr>
+          <w:hyperlink w:anchor="__RefHeading___Toc391_2035113049">
+            <w:r>
+              <w:rPr>
+                <w:rStyle w:val="IndexLink"/>
+              </w:rPr>
+              <w:t>3.2.3.1.2. setNewTime()</w:t>
+              <w:tab/>
+              <w:t>12</w:t>
+            </w:r>
+          </w:hyperlink>
+        </w:p>
+        <w:p>
+          <w:pPr>
+            <w:pStyle w:val="TOC5"/>
+            <w:tabs>
+              <w:tab w:val="clear" w:pos="7892"/>
+              <w:tab w:val="right" w:pos="9026" w:leader="dot"/>
+            </w:tabs>
+            <w:rPr/>
+          </w:pPr>
+          <w:hyperlink w:anchor="__RefHeading___Toc389_2035113049">
+            <w:r>
+              <w:rPr>
+                <w:rStyle w:val="IndexLink"/>
+              </w:rPr>
+              <w:t>3.2.3.1.3. setNewDate( )</w:t>
+              <w:tab/>
+              <w:t>12</w:t>
+            </w:r>
+          </w:hyperlink>
+        </w:p>
+        <w:p>
+          <w:pPr>
+            <w:pStyle w:val="TOC5"/>
+            <w:tabs>
+              <w:tab w:val="clear" w:pos="7892"/>
+              <w:tab w:val="right" w:pos="9026" w:leader="dot"/>
+            </w:tabs>
+            <w:rPr/>
+          </w:pPr>
+          <w:hyperlink w:anchor="__RefHeading___Toc381_2035113049">
+            <w:r>
+              <w:rPr>
+                <w:rStyle w:val="IndexLink"/>
+              </w:rPr>
+              <w:t>3.2.3.1.4. generateDateString( )</w:t>
+              <w:tab/>
+              <w:t>12</w:t>
+            </w:r>
+          </w:hyperlink>
+        </w:p>
+        <w:p>
+          <w:pPr>
+            <w:pStyle w:val="TOC5"/>
+            <w:tabs>
+              <w:tab w:val="clear" w:pos="7892"/>
+              <w:tab w:val="right" w:pos="9026" w:leader="dot"/>
+            </w:tabs>
+            <w:rPr/>
+          </w:pPr>
+          <w:hyperlink w:anchor="__RefHeading___Toc379_2035113049">
+            <w:r>
+              <w:rPr>
+                <w:rStyle w:val="IndexLink"/>
+              </w:rPr>
+              <w:t>3.2.3.1.5. incrementClockSecond( )</w:t>
+              <w:tab/>
+              <w:t>12</w:t>
+            </w:r>
+          </w:hyperlink>
+        </w:p>
+        <w:p>
+          <w:pPr>
+            <w:pStyle w:val="TOC4"/>
+            <w:tabs>
+              <w:tab w:val="clear" w:pos="8176"/>
+              <w:tab w:val="right" w:pos="9026" w:leader="dot"/>
+            </w:tabs>
+            <w:rPr/>
+          </w:pPr>
+          <w:hyperlink w:anchor="__RefHeading___Toc331_2035113049">
+            <w:r>
+              <w:rPr>
+                <w:rStyle w:val="IndexLink"/>
+              </w:rPr>
+              <w:t>3.2.3.2. screen-manager module</w:t>
+              <w:tab/>
+              <w:t>12</w:t>
+            </w:r>
+          </w:hyperlink>
+        </w:p>
+        <w:p>
+          <w:pPr>
+            <w:pStyle w:val="TOC5"/>
+            <w:tabs>
+              <w:tab w:val="clear" w:pos="7892"/>
+              <w:tab w:val="right" w:pos="9026" w:leader="dot"/>
+            </w:tabs>
+            <w:rPr/>
+          </w:pPr>
+          <w:hyperlink w:anchor="__RefHeading___Toc377_2035113049">
+            <w:r>
+              <w:rPr>
+                <w:rStyle w:val="IndexLink"/>
+              </w:rPr>
+              <w:t>3.2.3.2.1. generateWindows( )</w:t>
+              <w:tab/>
+              <w:t>12</w:t>
+            </w:r>
+          </w:hyperlink>
+        </w:p>
+        <w:p>
+          <w:pPr>
+            <w:pStyle w:val="TOC5"/>
+            <w:tabs>
+              <w:tab w:val="clear" w:pos="7892"/>
+              <w:tab w:val="right" w:pos="9026" w:leader="dot"/>
+            </w:tabs>
+            <w:rPr/>
+          </w:pPr>
+          <w:hyperlink w:anchor="__RefHeading___Toc375_2035113049">
+            <w:r>
+              <w:rPr>
+                <w:rStyle w:val="IndexLink"/>
+              </w:rPr>
+              <w:t>3.2.3.2.2. setPlaceholders( )</w:t>
+              <w:tab/>
+              <w:t>12</w:t>
+            </w:r>
+          </w:hyperlink>
+        </w:p>
+        <w:p>
+          <w:pPr>
+            <w:pStyle w:val="TOC5"/>
+            <w:tabs>
+              <w:tab w:val="clear" w:pos="7892"/>
+              <w:tab w:val="right" w:pos="9026" w:leader="dot"/>
+            </w:tabs>
+            <w:rPr/>
+          </w:pPr>
+          <w:hyperlink w:anchor="__RefHeading___Toc373_2035113049">
+            <w:r>
+              <w:rPr>
+                <w:rStyle w:val="IndexLink"/>
+              </w:rPr>
+              <w:t>3.2.3.2.3. detectTerminalResizes( )</w:t>
+              <w:tab/>
+              <w:t>13</w:t>
+            </w:r>
+          </w:hyperlink>
+        </w:p>
+        <w:p>
+          <w:pPr>
+            <w:pStyle w:val="TOC5"/>
+            <w:tabs>
+              <w:tab w:val="clear" w:pos="7892"/>
+              <w:tab w:val="right" w:pos="9026" w:leader="dot"/>
+            </w:tabs>
+            <w:rPr/>
+          </w:pPr>
+          <w:hyperlink w:anchor="__RefHeading___Toc371_2035113049">
+            <w:r>
+              <w:rPr>
+                <w:rStyle w:val="IndexLink"/>
+              </w:rPr>
+              <w:t>3.2.3.2.4. moveTimeWindowsToPlaceholders( )</w:t>
+              <w:tab/>
+              <w:t>13</w:t>
+            </w:r>
+          </w:hyperlink>
+        </w:p>
+        <w:p>
+          <w:pPr>
+            <w:pStyle w:val="TOC5"/>
+            <w:tabs>
+              <w:tab w:val="clear" w:pos="7892"/>
+              <w:tab w:val="right" w:pos="9026" w:leader="dot"/>
+            </w:tabs>
+            <w:rPr/>
+          </w:pPr>
+          <w:hyperlink w:anchor="__RefHeading___Toc996_1226369079">
+            <w:r>
+              <w:rPr>
+                <w:rStyle w:val="IndexLink"/>
+              </w:rPr>
+              <w:t>3.2.3.2.5. moveDateWindowToPlaceholder( )</w:t>
+              <w:tab/>
+              <w:t>13</w:t>
+            </w:r>
+          </w:hyperlink>
+        </w:p>
+        <w:p>
+          <w:pPr>
+            <w:pStyle w:val="TOC5"/>
+            <w:tabs>
+              <w:tab w:val="clear" w:pos="7892"/>
+              <w:tab w:val="right" w:pos="9026" w:leader="dot"/>
+            </w:tabs>
+            <w:rPr/>
+          </w:pPr>
+          <w:hyperlink w:anchor="__RefHeading___Toc994_1226369079">
+            <w:r>
+              <w:rPr>
+                <w:rStyle w:val="IndexLink"/>
+              </w:rPr>
+              <w:t>3.2.3.2.5. showProgramError( )</w:t>
+              <w:tab/>
+              <w:t>13</w:t>
+            </w:r>
+          </w:hyperlink>
+        </w:p>
+        <w:p>
+          <w:pPr>
+            <w:pStyle w:val="TOC5"/>
+            <w:tabs>
+              <w:tab w:val="clear" w:pos="7892"/>
+              <w:tab w:val="right" w:pos="9026" w:leader="dot"/>
+            </w:tabs>
+            <w:rPr/>
+          </w:pPr>
+          <w:hyperlink w:anchor="__RefHeading___Toc1093_2353806461">
+            <w:r>
+              <w:rPr>
+                <w:rStyle w:val="IndexLink"/>
+              </w:rPr>
+              <w:t>3.2.3.2.6. getClockSegment( )</w:t>
+              <w:tab/>
+              <w:t>13</w:t>
+            </w:r>
+          </w:hyperlink>
+        </w:p>
+        <w:p>
+          <w:pPr>
+            <w:pStyle w:val="TOC5"/>
+            <w:tabs>
+              <w:tab w:val="clear" w:pos="7892"/>
+              <w:tab w:val="right" w:pos="9026" w:leader="dot"/>
+            </w:tabs>
+            <w:rPr/>
+          </w:pPr>
+          <w:hyperlink w:anchor="__RefHeading___Toc1091_2353806461">
+            <w:r>
+              <w:rPr>
+                <w:rStyle w:val="IndexLink"/>
+              </w:rPr>
+              <w:t>3.2.3.2.7. getDateWindow( )</w:t>
+              <w:tab/>
+              <w:t>13</w:t>
+            </w:r>
+          </w:hyperlink>
+        </w:p>
+        <w:p>
+          <w:pPr>
+            <w:pStyle w:val="TOC4"/>
+            <w:tabs>
+              <w:tab w:val="clear" w:pos="8176"/>
+              <w:tab w:val="right" w:pos="9026" w:leader="dot"/>
+            </w:tabs>
+            <w:rPr/>
+          </w:pPr>
+          <w:hyperlink w:anchor="__RefHeading___Toc327_2035113049">
+            <w:r>
+              <w:rPr>
+                <w:rStyle w:val="IndexLink"/>
+              </w:rPr>
+              <w:t>3.2.3.3. colors module</w:t>
+              <w:tab/>
+              <w:t>13</w:t>
+            </w:r>
+          </w:hyperlink>
+        </w:p>
+        <w:p>
+          <w:pPr>
+            <w:pStyle w:val="TOC5"/>
+            <w:tabs>
+              <w:tab w:val="clear" w:pos="7892"/>
+              <w:tab w:val="right" w:pos="9026" w:leader="dot"/>
+            </w:tabs>
+            <w:rPr/>
+          </w:pPr>
+          <w:hyperlink w:anchor="__RefHeading___Toc367_2035113049">
+            <w:r>
+              <w:rPr>
+                <w:rStyle w:val="IndexLink"/>
+              </w:rPr>
+              <w:t>3.2.3.3.1. setComponentsColors( )</w:t>
+              <w:tab/>
+              <w:t>13</w:t>
+            </w:r>
+          </w:hyperlink>
+        </w:p>
+        <w:p>
+          <w:pPr>
+            <w:pStyle w:val="TOC5"/>
+            <w:tabs>
+              <w:tab w:val="clear" w:pos="7892"/>
+              <w:tab w:val="right" w:pos="9026" w:leader="dot"/>
+            </w:tabs>
+            <w:rPr/>
+          </w:pPr>
+          <w:hyperlink w:anchor="__RefHeading___Toc365_2035113049">
+            <w:r>
+              <w:rPr>
+                <w:rStyle w:val="IndexLink"/>
+              </w:rPr>
+              <w:t>3.2.3.3.2. getDigitColor( )</w:t>
+              <w:tab/>
+              <w:t>13</w:t>
+            </w:r>
+          </w:hyperlink>
+        </w:p>
+        <w:p>
+          <w:pPr>
+            <w:pStyle w:val="TOC5"/>
+            <w:tabs>
+              <w:tab w:val="clear" w:pos="7892"/>
+              <w:tab w:val="right" w:pos="9026" w:leader="dot"/>
+            </w:tabs>
+            <w:rPr/>
+          </w:pPr>
+          <w:hyperlink w:anchor="__RefHeading___Toc1089_2353806461">
+            <w:r>
+              <w:rPr>
+                <w:rStyle w:val="IndexLink"/>
+              </w:rPr>
+              <w:t>3.2.3.3.3. getColonColor( )</w:t>
+              <w:tab/>
+              <w:t>13</w:t>
+            </w:r>
+          </w:hyperlink>
+        </w:p>
+        <w:p>
+          <w:pPr>
+            <w:pStyle w:val="TOC5"/>
+            <w:tabs>
+              <w:tab w:val="clear" w:pos="7892"/>
+              <w:tab w:val="right" w:pos="9026" w:leader="dot"/>
+            </w:tabs>
+            <w:rPr/>
+          </w:pPr>
+          <w:hyperlink w:anchor="__RefHeading___Toc1087_2353806461">
+            <w:r>
+              <w:rPr>
+                <w:rStyle w:val="IndexLink"/>
+              </w:rPr>
+              <w:t>3.2.3.3.4. getDateColor( )</w:t>
+              <w:tab/>
+              <w:t>14</w:t>
+            </w:r>
+          </w:hyperlink>
+        </w:p>
+        <w:p>
+          <w:pPr>
+            <w:pStyle w:val="TOC4"/>
+            <w:tabs>
+              <w:tab w:val="clear" w:pos="8176"/>
+              <w:tab w:val="right" w:pos="9026" w:leader="dot"/>
+            </w:tabs>
+            <w:rPr/>
+          </w:pPr>
+          <w:hyperlink w:anchor="__RefHeading___Toc323_2035113049">
+            <w:r>
+              <w:rPr>
+                <w:rStyle w:val="IndexLink"/>
+              </w:rPr>
+              <w:t>3.2.3.4. shapes module</w:t>
+              <w:tab/>
+              <w:t>14</w:t>
+            </w:r>
+          </w:hyperlink>
+        </w:p>
+        <w:p>
+          <w:pPr>
+            <w:pStyle w:val="TOC5"/>
+            <w:tabs>
+              <w:tab w:val="clear" w:pos="7892"/>
+              <w:tab w:val="right" w:pos="9026" w:leader="dot"/>
+            </w:tabs>
+            <w:rPr/>
+          </w:pPr>
+          <w:hyperlink w:anchor="__RefHeading___Toc361_2035113049">
+            <w:r>
+              <w:rPr>
+                <w:rStyle w:val="IndexLink"/>
+              </w:rPr>
+              <w:t>3.2.3.4.1. getDigitShape( )</w:t>
+              <w:tab/>
+              <w:t>14</w:t>
+            </w:r>
+          </w:hyperlink>
+        </w:p>
+        <w:p>
+          <w:pPr>
+            <w:pStyle w:val="TOC5"/>
+            <w:tabs>
+              <w:tab w:val="clear" w:pos="7892"/>
+              <w:tab w:val="right" w:pos="9026" w:leader="dot"/>
+            </w:tabs>
+            <w:rPr/>
+          </w:pPr>
+          <w:hyperlink w:anchor="__RefHeading___Toc359_2035113049">
+            <w:r>
+              <w:rPr>
+                <w:rStyle w:val="IndexLink"/>
+              </w:rPr>
+              <w:t>3.2.3.4.2. getColonShape( )</w:t>
+              <w:tab/>
+              <w:t>14</w:t>
+            </w:r>
+          </w:hyperlink>
+        </w:p>
+        <w:p>
+          <w:pPr>
+            <w:pStyle w:val="TOC4"/>
+            <w:tabs>
+              <w:tab w:val="clear" w:pos="8176"/>
+              <w:tab w:val="right" w:pos="9026" w:leader="dot"/>
+            </w:tabs>
+            <w:rPr/>
+          </w:pPr>
+          <w:hyperlink w:anchor="__RefHeading___Toc329_2035113049">
+            <w:r>
+              <w:rPr>
+                <w:rStyle w:val="IndexLink"/>
+              </w:rPr>
+              <w:t>3.2.3.5. design module</w:t>
+              <w:tab/>
+              <w:t>14</w:t>
+            </w:r>
+          </w:hyperlink>
+        </w:p>
+        <w:p>
+          <w:pPr>
+            <w:pStyle w:val="TOC5"/>
+            <w:tabs>
+              <w:tab w:val="clear" w:pos="7892"/>
+              <w:tab w:val="right" w:pos="9026" w:leader="dot"/>
+            </w:tabs>
+            <w:rPr/>
+          </w:pPr>
+          <w:hyperlink w:anchor="__RefHeading___Toc363_2035113049">
+            <w:r>
+              <w:rPr>
+                <w:rStyle w:val="IndexLink"/>
+              </w:rPr>
+              <w:t>3.2.3.5.1. normalizeSegment( )</w:t>
+              <w:tab/>
+              <w:t>14</w:t>
+            </w:r>
+          </w:hyperlink>
+        </w:p>
+        <w:p>
+          <w:pPr>
+            <w:pStyle w:val="TOC5"/>
+            <w:tabs>
+              <w:tab w:val="clear" w:pos="7892"/>
+              <w:tab w:val="right" w:pos="9026" w:leader="dot"/>
+            </w:tabs>
+            <w:rPr/>
+          </w:pPr>
+          <w:hyperlink w:anchor="__RefHeading___Toc357_2035113049">
+            <w:r>
+              <w:rPr>
+                <w:rStyle w:val="IndexLink"/>
+              </w:rPr>
+              <w:t>3.2.3.5.2. fillClockSegment( )</w:t>
+              <w:tab/>
+              <w:t>14</w:t>
+            </w:r>
+          </w:hyperlink>
+        </w:p>
+        <w:p>
+          <w:pPr>
+            <w:pStyle w:val="TOC5"/>
+            <w:tabs>
+              <w:tab w:val="clear" w:pos="7892"/>
+              <w:tab w:val="right" w:pos="9026" w:leader="dot"/>
+            </w:tabs>
+            <w:rPr/>
+          </w:pPr>
+          <w:hyperlink w:anchor="__RefHeading___Toc355_2035113049">
+            <w:r>
+              <w:rPr>
+                <w:rStyle w:val="IndexLink"/>
+              </w:rPr>
+              <w:t>3.2.3.5.3. drawDate( )</w:t>
+              <w:tab/>
+              <w:t>14</w:t>
+            </w:r>
+          </w:hyperlink>
+        </w:p>
+        <w:p>
+          <w:pPr>
+            <w:pStyle w:val="TOC5"/>
+            <w:tabs>
+              <w:tab w:val="clear" w:pos="7892"/>
+              <w:tab w:val="right" w:pos="9026" w:leader="dot"/>
+            </w:tabs>
+            <w:rPr/>
+          </w:pPr>
+          <w:hyperlink w:anchor="__RefHeading___Toc1085_2353806461">
+            <w:r>
+              <w:rPr>
+                <w:rStyle w:val="IndexLink"/>
+              </w:rPr>
+              <w:t>3.2.3.5.4. drawClockWindow( )</w:t>
+              <w:tab/>
+              <w:t>14</w:t>
+            </w:r>
+          </w:hyperlink>
+        </w:p>
+        <w:p>
+          <w:pPr>
+            <w:pStyle w:val="TOC5"/>
+            <w:tabs>
+              <w:tab w:val="clear" w:pos="7892"/>
+              <w:tab w:val="right" w:pos="9026" w:leader="dot"/>
+            </w:tabs>
+            <w:rPr/>
+          </w:pPr>
+          <w:hyperlink w:anchor="__RefHeading___Toc1083_2353806461">
+            <w:r>
+              <w:rPr>
+                <w:rStyle w:val="IndexLink"/>
+              </w:rPr>
+              <w:t>3.2.3.5.5. fillClockColons( )</w:t>
+              <w:tab/>
+              <w:t>14</w:t>
+            </w:r>
+          </w:hyperlink>
+        </w:p>
+        <w:p>
+          <w:pPr>
+            <w:pStyle w:val="TOC4"/>
+            <w:tabs>
+              <w:tab w:val="clear" w:pos="8176"/>
+              <w:tab w:val="right" w:pos="9026" w:leader="dot"/>
+            </w:tabs>
+            <w:rPr/>
+          </w:pPr>
+          <w:hyperlink w:anchor="__RefHeading___Toc321_2035113049">
+            <w:r>
+              <w:rPr>
+                <w:rStyle w:val="IndexLink"/>
+              </w:rPr>
+              <w:t>3.2.3.5.4. arguments module</w:t>
+              <w:tab/>
+              <w:t>14</w:t>
+            </w:r>
+          </w:hyperlink>
+        </w:p>
+        <w:p>
+          <w:pPr>
+            <w:pStyle w:val="TOC5"/>
+            <w:tabs>
+              <w:tab w:val="clear" w:pos="7892"/>
+              <w:tab w:val="right" w:pos="9026" w:leader="dot"/>
+            </w:tabs>
+            <w:rPr/>
+          </w:pPr>
+          <w:hyperlink w:anchor="__RefHeading___Toc992_1226369079">
+            <w:r>
+              <w:rPr>
+                <w:rStyle w:val="IndexLink"/>
+              </w:rPr>
+              <w:t>3.2.3.5.4.1. createProgramArguments( )</w:t>
+              <w:tab/>
+              <w:t>15</w:t>
+            </w:r>
+          </w:hyperlink>
+        </w:p>
+        <w:p>
+          <w:pPr>
+            <w:pStyle w:val="TOC5"/>
+            <w:tabs>
+              <w:tab w:val="clear" w:pos="7892"/>
+              <w:tab w:val="right" w:pos="9026" w:leader="dot"/>
+            </w:tabs>
+            <w:rPr/>
+          </w:pPr>
+          <w:hyperlink w:anchor="__RefHeading___Toc990_1226369079">
+            <w:r>
+              <w:rPr>
+                <w:rStyle w:val="IndexLink"/>
+              </w:rPr>
+              <w:t>3.2.3.5.4.2. fetchProgramArguments( )</w:t>
+              <w:tab/>
+              <w:t>15</w:t>
+            </w:r>
+          </w:hyperlink>
+        </w:p>
+        <w:p>
+          <w:pPr>
+            <w:pStyle w:val="TOC4"/>
+            <w:tabs>
+              <w:tab w:val="clear" w:pos="8176"/>
+              <w:tab w:val="right" w:pos="9026" w:leader="dot"/>
+            </w:tabs>
+            <w:rPr/>
+          </w:pPr>
+          <w:hyperlink w:anchor="__RefHeading___Toc986_1226369079">
+            <w:r>
+              <w:rPr>
+                <w:rStyle w:val="IndexLink"/>
+              </w:rPr>
+              <w:t>3.2.3.5.5. errors module</w:t>
+              <w:tab/>
+              <w:t>15</w:t>
+            </w:r>
+          </w:hyperlink>
+        </w:p>
+        <w:p>
+          <w:pPr>
+            <w:pStyle w:val="TOC5"/>
+            <w:tabs>
+              <w:tab w:val="clear" w:pos="7892"/>
+              <w:tab w:val="right" w:pos="9026" w:leader="dot"/>
+            </w:tabs>
+            <w:rPr/>
+          </w:pPr>
+          <w:hyperlink w:anchor="__RefHeading___Toc988_1226369079">
+            <w:r>
+              <w:rPr>
+                <w:rStyle w:val="IndexLink"/>
+              </w:rPr>
+              <w:t>3.2.3.5.6. issueAnError( )</w:t>
+              <w:tab/>
+              <w:t>15</w:t>
+            </w:r>
+          </w:hyperlink>
+        </w:p>
+        <w:p>
+          <w:pPr>
+            <w:pStyle w:val="TOC5"/>
+            <w:tabs>
+              <w:tab w:val="clear" w:pos="7892"/>
+              <w:tab w:val="right" w:pos="9026" w:leader="dot"/>
+            </w:tabs>
+            <w:rPr/>
+          </w:pPr>
+          <w:hyperlink w:anchor="__RefHeading___Toc1081_2353806461">
+            <w:r>
+              <w:rPr>
+                <w:rStyle w:val="IndexLink"/>
+              </w:rPr>
+              <w:t>3.2.3.5.7. generateErrorMessage( )</w:t>
+              <w:tab/>
+              <w:t>15</w:t>
             </w:r>
           </w:hyperlink>
         </w:p>
@@ -932,14 +2128,34 @@
             </w:tabs>
             <w:rPr/>
           </w:pPr>
-          <w:hyperlink w:anchor="__RefHeading___Toc307_2035113049">
-            <w:r>
-              <w:rPr>
-                <w:rStyle w:val="IndexLink"/>
-              </w:rPr>
-              <w:t>2.4.3. Changing date color</w:t>
-              <w:tab/>
-              <w:t>6</w:t>
+          <w:hyperlink w:anchor="__RefHeading___Toc281_2035113049">
+            <w:r>
+              <w:rPr>
+                <w:rStyle w:val="IndexLink"/>
+              </w:rPr>
+              <w:t>3.2.4. How the project should be translated to a programming language</w:t>
+              <w:tab/>
+              <w:t>15</w:t>
+            </w:r>
+          </w:hyperlink>
+        </w:p>
+        <w:p>
+          <w:pPr>
+            <w:pStyle w:val="TOC4"/>
+            <w:tabs>
+              <w:tab w:val="clear" w:pos="8176"/>
+              <w:tab w:val="right" w:pos="9026" w:leader="dot"/>
+            </w:tabs>
+            <w:rPr/>
+          </w:pPr>
+          <w:hyperlink w:anchor="__RefHeading___Toc984_1226369079">
+            <w:r>
+              <w:rPr>
+                <w:rStyle w:val="IndexLink"/>
+              </w:rPr>
+              <w:t>3.2.4.1. The letter case of the project</w:t>
+              <w:tab/>
+              <w:t>15</w:t>
             </w:r>
           </w:hyperlink>
         </w:p>
@@ -952,1302 +2168,6 @@
             </w:tabs>
             <w:rPr/>
           </w:pPr>
-          <w:hyperlink w:anchor="__RefHeading___Toc305_2035113049">
-            <w:r>
-              <w:rPr>
-                <w:rStyle w:val="IndexLink"/>
-              </w:rPr>
-              <w:t>2.4.4. Changing the color of specific clock digit</w:t>
-              <w:tab/>
-              <w:t>6</w:t>
-            </w:r>
-          </w:hyperlink>
-        </w:p>
-        <w:p>
-          <w:pPr>
-            <w:pStyle w:val="TOC3"/>
-            <w:tabs>
-              <w:tab w:val="clear" w:pos="8459"/>
-              <w:tab w:val="right" w:pos="9026" w:leader="dot"/>
-            </w:tabs>
-            <w:rPr/>
-          </w:pPr>
-          <w:hyperlink w:anchor="__RefHeading___Toc303_2035113049">
-            <w:r>
-              <w:rPr>
-                <w:rStyle w:val="IndexLink"/>
-              </w:rPr>
-              <w:t>2.4.5. Changing the color of the colons</w:t>
-              <w:tab/>
-              <w:t>6</w:t>
-            </w:r>
-          </w:hyperlink>
-        </w:p>
-        <w:p>
-          <w:pPr>
-            <w:pStyle w:val="TOC3"/>
-            <w:tabs>
-              <w:tab w:val="clear" w:pos="8459"/>
-              <w:tab w:val="right" w:pos="9026" w:leader="dot"/>
-            </w:tabs>
-            <w:rPr/>
-          </w:pPr>
-          <w:hyperlink w:anchor="__RefHeading___Toc1079_2353806461">
-            <w:r>
-              <w:rPr>
-                <w:rStyle w:val="IndexLink"/>
-              </w:rPr>
-              <w:t>2.4.6. Changing the digits colors</w:t>
-              <w:tab/>
-              <w:t>7</w:t>
-            </w:r>
-          </w:hyperlink>
-        </w:p>
-        <w:p>
-          <w:pPr>
-            <w:pStyle w:val="TOC3"/>
-            <w:tabs>
-              <w:tab w:val="clear" w:pos="8459"/>
-              <w:tab w:val="right" w:pos="9026" w:leader="dot"/>
-            </w:tabs>
-            <w:rPr/>
-          </w:pPr>
-          <w:hyperlink w:anchor="__RefHeading___Toc301_2035113049">
-            <w:r>
-              <w:rPr>
-                <w:rStyle w:val="IndexLink"/>
-              </w:rPr>
-              <w:t>2.4.7. Changing the date format</w:t>
-              <w:tab/>
-              <w:t>7</w:t>
-            </w:r>
-          </w:hyperlink>
-        </w:p>
-        <w:p>
-          <w:pPr>
-            <w:pStyle w:val="TOC3"/>
-            <w:tabs>
-              <w:tab w:val="clear" w:pos="8459"/>
-              <w:tab w:val="right" w:pos="9026" w:leader="dot"/>
-            </w:tabs>
-            <w:rPr/>
-          </w:pPr>
-          <w:hyperlink w:anchor="__RefHeading___Toc299_2035113049">
-            <w:r>
-              <w:rPr>
-                <w:rStyle w:val="IndexLink"/>
-              </w:rPr>
-              <w:t>2.4.8. Set a custom time for the clock</w:t>
-              <w:tab/>
-              <w:t>7</w:t>
-            </w:r>
-          </w:hyperlink>
-        </w:p>
-        <w:p>
-          <w:pPr>
-            <w:pStyle w:val="TOC3"/>
-            <w:tabs>
-              <w:tab w:val="clear" w:pos="8459"/>
-              <w:tab w:val="right" w:pos="9026" w:leader="dot"/>
-            </w:tabs>
-            <w:rPr/>
-          </w:pPr>
-          <w:hyperlink w:anchor="__RefHeading___Toc297_2035113049">
-            <w:r>
-              <w:rPr>
-                <w:rStyle w:val="IndexLink"/>
-              </w:rPr>
-              <w:t>2.4.9. Set a custom date</w:t>
-              <w:tab/>
-              <w:t>7</w:t>
-            </w:r>
-          </w:hyperlink>
-        </w:p>
-        <w:p>
-          <w:pPr>
-            <w:pStyle w:val="TOC3"/>
-            <w:tabs>
-              <w:tab w:val="clear" w:pos="8459"/>
-              <w:tab w:val="right" w:pos="9026" w:leader="dot"/>
-            </w:tabs>
-            <w:rPr/>
-          </w:pPr>
-          <w:hyperlink w:anchor="__RefHeading___Toc295_2035113049">
-            <w:r>
-              <w:rPr>
-                <w:rStyle w:val="IndexLink"/>
-              </w:rPr>
-              <w:t>2.4.10. Hide the seconds of the clock</w:t>
-              <w:tab/>
-              <w:t>8</w:t>
-            </w:r>
-          </w:hyperlink>
-        </w:p>
-        <w:p>
-          <w:pPr>
-            <w:pStyle w:val="TOC1"/>
-            <w:rPr/>
-          </w:pPr>
-          <w:hyperlink w:anchor="__RefHeading___Toc253_2035113049">
-            <w:r>
-              <w:rPr>
-                <w:rStyle w:val="IndexLink"/>
-              </w:rPr>
-              <w:t>Chapter 3. Software construction</w:t>
-              <w:tab/>
-              <w:t>8</w:t>
-            </w:r>
-          </w:hyperlink>
-        </w:p>
-        <w:p>
-          <w:pPr>
-            <w:pStyle w:val="TOC2"/>
-            <w:tabs>
-              <w:tab w:val="clear" w:pos="8743"/>
-              <w:tab w:val="right" w:pos="9026" w:leader="dot"/>
-            </w:tabs>
-            <w:rPr/>
-          </w:pPr>
-          <w:hyperlink w:anchor="__RefHeading___Toc263_2035113049">
-            <w:r>
-              <w:rPr>
-                <w:rStyle w:val="IndexLink"/>
-              </w:rPr>
-              <w:t>3.1 Data structures</w:t>
-              <w:tab/>
-              <w:t>8</w:t>
-            </w:r>
-          </w:hyperlink>
-        </w:p>
-        <w:p>
-          <w:pPr>
-            <w:pStyle w:val="TOC3"/>
-            <w:tabs>
-              <w:tab w:val="clear" w:pos="8459"/>
-              <w:tab w:val="right" w:pos="9026" w:leader="dot"/>
-            </w:tabs>
-            <w:rPr/>
-          </w:pPr>
-          <w:hyperlink w:anchor="__RefHeading___Toc293_2035113049">
-            <w:r>
-              <w:rPr>
-                <w:rStyle w:val="IndexLink"/>
-              </w:rPr>
-              <w:t>3.1.1. Digits matrix</w:t>
-              <w:tab/>
-              <w:t>8</w:t>
-            </w:r>
-          </w:hyperlink>
-        </w:p>
-        <w:p>
-          <w:pPr>
-            <w:pStyle w:val="TOC4"/>
-            <w:tabs>
-              <w:tab w:val="clear" w:pos="8176"/>
-              <w:tab w:val="right" w:pos="9026" w:leader="dot"/>
-            </w:tabs>
-            <w:rPr/>
-          </w:pPr>
-          <w:hyperlink w:anchor="__RefHeading___Toc347_2035113049">
-            <w:r>
-              <w:rPr>
-                <w:rStyle w:val="IndexLink"/>
-              </w:rPr>
-              <w:t>3.1.1.1. The format of the matrix</w:t>
-              <w:tab/>
-              <w:t>8</w:t>
-            </w:r>
-          </w:hyperlink>
-        </w:p>
-        <w:p>
-          <w:pPr>
-            <w:pStyle w:val="TOC4"/>
-            <w:tabs>
-              <w:tab w:val="clear" w:pos="8176"/>
-              <w:tab w:val="right" w:pos="9026" w:leader="dot"/>
-            </w:tabs>
-            <w:rPr/>
-          </w:pPr>
-          <w:hyperlink w:anchor="__RefHeading___Toc345_2035113049">
-            <w:r>
-              <w:rPr>
-                <w:rStyle w:val="IndexLink"/>
-              </w:rPr>
-              <w:t>3.1.1.2. Matrix building constants</w:t>
-              <w:tab/>
-              <w:t>8</w:t>
-            </w:r>
-          </w:hyperlink>
-        </w:p>
-        <w:p>
-          <w:pPr>
-            <w:pStyle w:val="TOC3"/>
-            <w:tabs>
-              <w:tab w:val="clear" w:pos="8459"/>
-              <w:tab w:val="right" w:pos="9026" w:leader="dot"/>
-            </w:tabs>
-            <w:rPr/>
-          </w:pPr>
-          <w:hyperlink w:anchor="__RefHeading___Toc291_2035113049">
-            <w:r>
-              <w:rPr>
-                <w:rStyle w:val="IndexLink"/>
-              </w:rPr>
-              <w:t>3.1.2. Windows array</w:t>
-              <w:tab/>
-              <w:t>8</w:t>
-            </w:r>
-          </w:hyperlink>
-        </w:p>
-        <w:p>
-          <w:pPr>
-            <w:pStyle w:val="TOC3"/>
-            <w:tabs>
-              <w:tab w:val="clear" w:pos="8459"/>
-              <w:tab w:val="right" w:pos="9026" w:leader="dot"/>
-            </w:tabs>
-            <w:rPr/>
-          </w:pPr>
-          <w:hyperlink w:anchor="__RefHeading___Toc289_2035113049">
-            <w:r>
-              <w:rPr>
-                <w:rStyle w:val="IndexLink"/>
-              </w:rPr>
-              <w:t>3.1.3. Colors array</w:t>
-              <w:tab/>
-              <w:t>9</w:t>
-            </w:r>
-          </w:hyperlink>
-        </w:p>
-        <w:p>
-          <w:pPr>
-            <w:pStyle w:val="TOC2"/>
-            <w:tabs>
-              <w:tab w:val="clear" w:pos="8743"/>
-              <w:tab w:val="right" w:pos="9026" w:leader="dot"/>
-            </w:tabs>
-            <w:rPr/>
-          </w:pPr>
-          <w:hyperlink w:anchor="__RefHeading___Toc261_2035113049">
-            <w:r>
-              <w:rPr>
-                <w:rStyle w:val="IndexLink"/>
-              </w:rPr>
-              <w:t>3.2. Software architecture</w:t>
-              <w:tab/>
-              <w:t>9</w:t>
-            </w:r>
-          </w:hyperlink>
-        </w:p>
-        <w:p>
-          <w:pPr>
-            <w:pStyle w:val="TOC3"/>
-            <w:tabs>
-              <w:tab w:val="clear" w:pos="8459"/>
-              <w:tab w:val="right" w:pos="9026" w:leader="dot"/>
-            </w:tabs>
-            <w:rPr/>
-          </w:pPr>
-          <w:hyperlink w:anchor="__RefHeading___Toc287_2035113049">
-            <w:r>
-              <w:rPr>
-                <w:rStyle w:val="IndexLink"/>
-              </w:rPr>
-              <w:t>3.2.1 The project filesystem</w:t>
-              <w:tab/>
-              <w:t>9</w:t>
-            </w:r>
-          </w:hyperlink>
-        </w:p>
-        <w:p>
-          <w:pPr>
-            <w:pStyle w:val="TOC3"/>
-            <w:tabs>
-              <w:tab w:val="clear" w:pos="8459"/>
-              <w:tab w:val="right" w:pos="9026" w:leader="dot"/>
-            </w:tabs>
-            <w:rPr/>
-          </w:pPr>
-          <w:hyperlink w:anchor="__RefHeading___Toc285_2035113049">
-            <w:r>
-              <w:rPr>
-                <w:rStyle w:val="IndexLink"/>
-              </w:rPr>
-              <w:t>3.2.2. Modules</w:t>
-              <w:tab/>
-              <w:t>9</w:t>
-            </w:r>
-          </w:hyperlink>
-        </w:p>
-        <w:p>
-          <w:pPr>
-            <w:pStyle w:val="TOC4"/>
-            <w:tabs>
-              <w:tab w:val="clear" w:pos="8176"/>
-              <w:tab w:val="right" w:pos="9026" w:leader="dot"/>
-            </w:tabs>
-            <w:rPr/>
-          </w:pPr>
-          <w:hyperlink w:anchor="__RefHeading___Toc325_2035113049">
-            <w:r>
-              <w:rPr>
-                <w:rStyle w:val="IndexLink"/>
-              </w:rPr>
-              <w:t>3.2.2.1. shapes.c</w:t>
-              <w:tab/>
-              <w:t>9</w:t>
-            </w:r>
-          </w:hyperlink>
-        </w:p>
-        <w:p>
-          <w:pPr>
-            <w:pStyle w:val="TOC4"/>
-            <w:tabs>
-              <w:tab w:val="clear" w:pos="8176"/>
-              <w:tab w:val="right" w:pos="9026" w:leader="dot"/>
-            </w:tabs>
-            <w:rPr/>
-          </w:pPr>
-          <w:hyperlink w:anchor="__RefHeading___Toc343_2035113049">
-            <w:r>
-              <w:rPr>
-                <w:rStyle w:val="IndexLink"/>
-              </w:rPr>
-              <w:t>3.2.2.2. datetime.c</w:t>
-              <w:tab/>
-              <w:t>9</w:t>
-            </w:r>
-          </w:hyperlink>
-        </w:p>
-        <w:p>
-          <w:pPr>
-            <w:pStyle w:val="TOC4"/>
-            <w:tabs>
-              <w:tab w:val="clear" w:pos="8176"/>
-              <w:tab w:val="right" w:pos="9026" w:leader="dot"/>
-            </w:tabs>
-            <w:rPr/>
-          </w:pPr>
-          <w:hyperlink w:anchor="__RefHeading___Toc341_2035113049">
-            <w:r>
-              <w:rPr>
-                <w:rStyle w:val="IndexLink"/>
-              </w:rPr>
-              <w:t>3.2.2.3. screen-manager.c</w:t>
-              <w:tab/>
-              <w:t>9</w:t>
-            </w:r>
-          </w:hyperlink>
-        </w:p>
-        <w:p>
-          <w:pPr>
-            <w:pStyle w:val="TOC4"/>
-            <w:tabs>
-              <w:tab w:val="clear" w:pos="8176"/>
-              <w:tab w:val="right" w:pos="9026" w:leader="dot"/>
-            </w:tabs>
-            <w:rPr/>
-          </w:pPr>
-          <w:hyperlink w:anchor="__RefHeading___Toc339_2035113049">
-            <w:r>
-              <w:rPr>
-                <w:rStyle w:val="IndexLink"/>
-              </w:rPr>
-              <w:t>3.2.2.4. designer.c</w:t>
-              <w:tab/>
-              <w:t>9</w:t>
-            </w:r>
-          </w:hyperlink>
-        </w:p>
-        <w:p>
-          <w:pPr>
-            <w:pStyle w:val="TOC4"/>
-            <w:tabs>
-              <w:tab w:val="clear" w:pos="8176"/>
-              <w:tab w:val="right" w:pos="9026" w:leader="dot"/>
-            </w:tabs>
-            <w:rPr/>
-          </w:pPr>
-          <w:hyperlink w:anchor="__RefHeading___Toc337_2035113049">
-            <w:r>
-              <w:rPr>
-                <w:rStyle w:val="IndexLink"/>
-              </w:rPr>
-              <w:t>3.2.2.5. colors.c</w:t>
-              <w:tab/>
-              <w:t>10</w:t>
-            </w:r>
-          </w:hyperlink>
-        </w:p>
-        <w:p>
-          <w:pPr>
-            <w:pStyle w:val="TOC4"/>
-            <w:tabs>
-              <w:tab w:val="clear" w:pos="8176"/>
-              <w:tab w:val="right" w:pos="9026" w:leader="dot"/>
-            </w:tabs>
-            <w:rPr/>
-          </w:pPr>
-          <w:hyperlink w:anchor="__RefHeading___Toc335_2035113049">
-            <w:r>
-              <w:rPr>
-                <w:rStyle w:val="IndexLink"/>
-              </w:rPr>
-              <w:t>3.2.2.6. arguments.c</w:t>
-              <w:tab/>
-              <w:t>10</w:t>
-            </w:r>
-          </w:hyperlink>
-        </w:p>
-        <w:p>
-          <w:pPr>
-            <w:pStyle w:val="TOC3"/>
-            <w:tabs>
-              <w:tab w:val="clear" w:pos="8459"/>
-              <w:tab w:val="right" w:pos="9026" w:leader="dot"/>
-            </w:tabs>
-            <w:rPr/>
-          </w:pPr>
-          <w:hyperlink w:anchor="__RefHeading___Toc1155_2582300789">
-            <w:r>
-              <w:rPr>
-                <w:rStyle w:val="IndexLink"/>
-              </w:rPr>
-              <w:t>3.2.3. The relationship between modules</w:t>
-              <w:tab/>
-              <w:t>10</w:t>
-            </w:r>
-          </w:hyperlink>
-        </w:p>
-        <w:p>
-          <w:pPr>
-            <w:pStyle w:val="TOC3"/>
-            <w:tabs>
-              <w:tab w:val="clear" w:pos="8459"/>
-              <w:tab w:val="right" w:pos="9026" w:leader="dot"/>
-            </w:tabs>
-            <w:rPr/>
-          </w:pPr>
-          <w:hyperlink w:anchor="__RefHeading___Toc283_2035113049">
-            <w:r>
-              <w:rPr>
-                <w:rStyle w:val="IndexLink"/>
-              </w:rPr>
-              <w:t>3.2.3. How the procedures should be implemented</w:t>
-              <w:tab/>
-              <w:t>11</w:t>
-            </w:r>
-          </w:hyperlink>
-        </w:p>
-        <w:p>
-          <w:pPr>
-            <w:pStyle w:val="TOC4"/>
-            <w:tabs>
-              <w:tab w:val="clear" w:pos="8176"/>
-              <w:tab w:val="right" w:pos="9026" w:leader="dot"/>
-            </w:tabs>
-            <w:rPr/>
-          </w:pPr>
-          <w:hyperlink w:anchor="__RefHeading___Toc333_2035113049">
-            <w:r>
-              <w:rPr>
-                <w:rStyle w:val="IndexLink"/>
-              </w:rPr>
-              <w:t>3.2.3.1. datetime module</w:t>
-              <w:tab/>
-              <w:t>11</w:t>
-            </w:r>
-          </w:hyperlink>
-        </w:p>
-        <w:p>
-          <w:pPr>
-            <w:pStyle w:val="TOC5"/>
-            <w:tabs>
-              <w:tab w:val="clear" w:pos="7892"/>
-              <w:tab w:val="right" w:pos="9026" w:leader="dot"/>
-            </w:tabs>
-            <w:rPr/>
-          </w:pPr>
-          <w:hyperlink w:anchor="__RefHeading___Toc353_2035113049">
-            <w:r>
-              <w:rPr>
-                <w:rStyle w:val="IndexLink"/>
-              </w:rPr>
-              <w:t>3.2.3.1.1. generateDateAndTime()</w:t>
-              <w:tab/>
-              <w:t>11</w:t>
-            </w:r>
-          </w:hyperlink>
-        </w:p>
-        <w:p>
-          <w:pPr>
-            <w:pStyle w:val="TOC5"/>
-            <w:tabs>
-              <w:tab w:val="clear" w:pos="7892"/>
-              <w:tab w:val="right" w:pos="9026" w:leader="dot"/>
-            </w:tabs>
-            <w:rPr/>
-          </w:pPr>
-          <w:hyperlink w:anchor="__RefHeading___Toc391_2035113049">
-            <w:r>
-              <w:rPr>
-                <w:rStyle w:val="IndexLink"/>
-              </w:rPr>
-              <w:t>3.2.3.1.2. setNewTime()</w:t>
-              <w:tab/>
-              <w:t>11</w:t>
-            </w:r>
-          </w:hyperlink>
-        </w:p>
-        <w:p>
-          <w:pPr>
-            <w:pStyle w:val="TOC5"/>
-            <w:tabs>
-              <w:tab w:val="clear" w:pos="7892"/>
-              <w:tab w:val="right" w:pos="9026" w:leader="dot"/>
-            </w:tabs>
-            <w:rPr/>
-          </w:pPr>
-          <w:hyperlink w:anchor="__RefHeading___Toc389_2035113049">
-            <w:r>
-              <w:rPr>
-                <w:rStyle w:val="IndexLink"/>
-              </w:rPr>
-              <w:t>3.2.3.1.3. setNewDate( )</w:t>
-              <w:tab/>
-              <w:t>11</w:t>
-            </w:r>
-          </w:hyperlink>
-        </w:p>
-        <w:p>
-          <w:pPr>
-            <w:pStyle w:val="TOC5"/>
-            <w:tabs>
-              <w:tab w:val="clear" w:pos="7892"/>
-              <w:tab w:val="right" w:pos="9026" w:leader="dot"/>
-            </w:tabs>
-            <w:rPr/>
-          </w:pPr>
-          <w:hyperlink w:anchor="__RefHeading___Toc387_2035113049">
-            <w:r>
-              <w:rPr>
-                <w:rStyle w:val="IndexLink"/>
-              </w:rPr>
-              <w:t>3.2.3.1.4. verifyForDateAndTimeErrors( )</w:t>
-              <w:tab/>
-              <w:t>11</w:t>
-            </w:r>
-          </w:hyperlink>
-        </w:p>
-        <w:p>
-          <w:pPr>
-            <w:pStyle w:val="TOC5"/>
-            <w:tabs>
-              <w:tab w:val="clear" w:pos="7892"/>
-              <w:tab w:val="right" w:pos="9026" w:leader="dot"/>
-            </w:tabs>
-            <w:rPr/>
-          </w:pPr>
-          <w:hyperlink w:anchor="__RefHeading___Toc385_2035113049">
-            <w:r>
-              <w:rPr>
-                <w:rStyle w:val="IndexLink"/>
-              </w:rPr>
-              <w:t>3.2.3.1.5. parseDate( )</w:t>
-              <w:tab/>
-              <w:t>11</w:t>
-            </w:r>
-          </w:hyperlink>
-        </w:p>
-        <w:p>
-          <w:pPr>
-            <w:pStyle w:val="TOC5"/>
-            <w:tabs>
-              <w:tab w:val="clear" w:pos="7892"/>
-              <w:tab w:val="right" w:pos="9026" w:leader="dot"/>
-            </w:tabs>
-            <w:rPr/>
-          </w:pPr>
-          <w:hyperlink w:anchor="__RefHeading___Toc383_2035113049">
-            <w:r>
-              <w:rPr>
-                <w:rStyle w:val="IndexLink"/>
-              </w:rPr>
-              <w:t>3.2.3.1.6. parseTime( )</w:t>
-              <w:tab/>
-              <w:t>11</w:t>
-            </w:r>
-          </w:hyperlink>
-        </w:p>
-        <w:p>
-          <w:pPr>
-            <w:pStyle w:val="TOC5"/>
-            <w:tabs>
-              <w:tab w:val="clear" w:pos="7892"/>
-              <w:tab w:val="right" w:pos="9026" w:leader="dot"/>
-            </w:tabs>
-            <w:rPr/>
-          </w:pPr>
-          <w:hyperlink w:anchor="__RefHeading___Toc381_2035113049">
-            <w:r>
-              <w:rPr>
-                <w:rStyle w:val="IndexLink"/>
-              </w:rPr>
-              <w:t>3.2.3.1.7. generateDateString( )</w:t>
-              <w:tab/>
-              <w:t>11</w:t>
-            </w:r>
-          </w:hyperlink>
-        </w:p>
-        <w:p>
-          <w:pPr>
-            <w:pStyle w:val="TOC5"/>
-            <w:tabs>
-              <w:tab w:val="clear" w:pos="7892"/>
-              <w:tab w:val="right" w:pos="9026" w:leader="dot"/>
-            </w:tabs>
-            <w:rPr/>
-          </w:pPr>
-          <w:hyperlink w:anchor="__RefHeading___Toc379_2035113049">
-            <w:r>
-              <w:rPr>
-                <w:rStyle w:val="IndexLink"/>
-              </w:rPr>
-              <w:t>3.2.3.1.8. incrementClockSecond( )</w:t>
-              <w:tab/>
-              <w:t>12</w:t>
-            </w:r>
-          </w:hyperlink>
-        </w:p>
-        <w:p>
-          <w:pPr>
-            <w:pStyle w:val="TOC4"/>
-            <w:tabs>
-              <w:tab w:val="clear" w:pos="8176"/>
-              <w:tab w:val="right" w:pos="9026" w:leader="dot"/>
-            </w:tabs>
-            <w:rPr/>
-          </w:pPr>
-          <w:hyperlink w:anchor="__RefHeading___Toc331_2035113049">
-            <w:r>
-              <w:rPr>
-                <w:rStyle w:val="IndexLink"/>
-              </w:rPr>
-              <w:t>3.2.3.2. screen-manager module</w:t>
-              <w:tab/>
-              <w:t>12</w:t>
-            </w:r>
-          </w:hyperlink>
-        </w:p>
-        <w:p>
-          <w:pPr>
-            <w:pStyle w:val="TOC5"/>
-            <w:tabs>
-              <w:tab w:val="clear" w:pos="7892"/>
-              <w:tab w:val="right" w:pos="9026" w:leader="dot"/>
-            </w:tabs>
-            <w:rPr/>
-          </w:pPr>
-          <w:hyperlink w:anchor="__RefHeading___Toc377_2035113049">
-            <w:r>
-              <w:rPr>
-                <w:rStyle w:val="IndexLink"/>
-              </w:rPr>
-              <w:t>3.2.3.2.1. generateWindows( )</w:t>
-              <w:tab/>
-              <w:t>12</w:t>
-            </w:r>
-          </w:hyperlink>
-        </w:p>
-        <w:p>
-          <w:pPr>
-            <w:pStyle w:val="TOC5"/>
-            <w:tabs>
-              <w:tab w:val="clear" w:pos="7892"/>
-              <w:tab w:val="right" w:pos="9026" w:leader="dot"/>
-            </w:tabs>
-            <w:rPr/>
-          </w:pPr>
-          <w:hyperlink w:anchor="__RefHeading___Toc375_2035113049">
-            <w:r>
-              <w:rPr>
-                <w:rStyle w:val="IndexLink"/>
-              </w:rPr>
-              <w:t>3.2.3.2.2. setPlaceholders( )</w:t>
-              <w:tab/>
-              <w:t>12</w:t>
-            </w:r>
-          </w:hyperlink>
-        </w:p>
-        <w:p>
-          <w:pPr>
-            <w:pStyle w:val="TOC5"/>
-            <w:tabs>
-              <w:tab w:val="clear" w:pos="7892"/>
-              <w:tab w:val="right" w:pos="9026" w:leader="dot"/>
-            </w:tabs>
-            <w:rPr/>
-          </w:pPr>
-          <w:hyperlink w:anchor="__RefHeading___Toc373_2035113049">
-            <w:r>
-              <w:rPr>
-                <w:rStyle w:val="IndexLink"/>
-              </w:rPr>
-              <w:t>3.2.3.2.3. detectTerminalResizes( )</w:t>
-              <w:tab/>
-              <w:t>12</w:t>
-            </w:r>
-          </w:hyperlink>
-        </w:p>
-        <w:p>
-          <w:pPr>
-            <w:pStyle w:val="TOC5"/>
-            <w:tabs>
-              <w:tab w:val="clear" w:pos="7892"/>
-              <w:tab w:val="right" w:pos="9026" w:leader="dot"/>
-            </w:tabs>
-            <w:rPr/>
-          </w:pPr>
-          <w:hyperlink w:anchor="__RefHeading___Toc371_2035113049">
-            <w:r>
-              <w:rPr>
-                <w:rStyle w:val="IndexLink"/>
-              </w:rPr>
-              <w:t>3.2.3.2.4. moveTimeWindowsToPlaceholders( )</w:t>
-              <w:tab/>
-              <w:t>12</w:t>
-            </w:r>
-          </w:hyperlink>
-        </w:p>
-        <w:p>
-          <w:pPr>
-            <w:pStyle w:val="TOC5"/>
-            <w:tabs>
-              <w:tab w:val="clear" w:pos="7892"/>
-              <w:tab w:val="right" w:pos="9026" w:leader="dot"/>
-            </w:tabs>
-            <w:rPr/>
-          </w:pPr>
-          <w:hyperlink w:anchor="__RefHeading___Toc996_1226369079">
-            <w:r>
-              <w:rPr>
-                <w:rStyle w:val="IndexLink"/>
-              </w:rPr>
-              <w:t>3.2.3.2.5. moveDateWindowToPlaceholder( )</w:t>
-              <w:tab/>
-              <w:t>12</w:t>
-            </w:r>
-          </w:hyperlink>
-        </w:p>
-        <w:p>
-          <w:pPr>
-            <w:pStyle w:val="TOC5"/>
-            <w:tabs>
-              <w:tab w:val="clear" w:pos="7892"/>
-              <w:tab w:val="right" w:pos="9026" w:leader="dot"/>
-            </w:tabs>
-            <w:rPr/>
-          </w:pPr>
-          <w:hyperlink w:anchor="__RefHeading___Toc994_1226369079">
-            <w:r>
-              <w:rPr>
-                <w:rStyle w:val="IndexLink"/>
-              </w:rPr>
-              <w:t>3.2.3.2.5. showProgramError( )</w:t>
-              <w:tab/>
-              <w:t>12</w:t>
-            </w:r>
-          </w:hyperlink>
-        </w:p>
-        <w:p>
-          <w:pPr>
-            <w:pStyle w:val="TOC5"/>
-            <w:tabs>
-              <w:tab w:val="clear" w:pos="7892"/>
-              <w:tab w:val="right" w:pos="9026" w:leader="dot"/>
-            </w:tabs>
-            <w:rPr/>
-          </w:pPr>
-          <w:hyperlink w:anchor="__RefHeading___Toc1093_2353806461">
-            <w:r>
-              <w:rPr>
-                <w:rStyle w:val="IndexLink"/>
-              </w:rPr>
-              <w:t>3.2.3.2.6. getClockSegment( )</w:t>
-              <w:tab/>
-              <w:t>13</w:t>
-            </w:r>
-          </w:hyperlink>
-        </w:p>
-        <w:p>
-          <w:pPr>
-            <w:pStyle w:val="TOC5"/>
-            <w:tabs>
-              <w:tab w:val="clear" w:pos="7892"/>
-              <w:tab w:val="right" w:pos="9026" w:leader="dot"/>
-            </w:tabs>
-            <w:rPr/>
-          </w:pPr>
-          <w:hyperlink w:anchor="__RefHeading___Toc1091_2353806461">
-            <w:r>
-              <w:rPr>
-                <w:rStyle w:val="IndexLink"/>
-              </w:rPr>
-              <w:t>3.2.3.2.7. getDateWindow( )</w:t>
-              <w:tab/>
-              <w:t>13</w:t>
-            </w:r>
-          </w:hyperlink>
-        </w:p>
-        <w:p>
-          <w:pPr>
-            <w:pStyle w:val="TOC4"/>
-            <w:tabs>
-              <w:tab w:val="clear" w:pos="8176"/>
-              <w:tab w:val="right" w:pos="9026" w:leader="dot"/>
-            </w:tabs>
-            <w:rPr/>
-          </w:pPr>
-          <w:hyperlink w:anchor="__RefHeading___Toc327_2035113049">
-            <w:r>
-              <w:rPr>
-                <w:rStyle w:val="IndexLink"/>
-              </w:rPr>
-              <w:t>3.2.3.3. colors module</w:t>
-              <w:tab/>
-              <w:t>13</w:t>
-            </w:r>
-          </w:hyperlink>
-        </w:p>
-        <w:p>
-          <w:pPr>
-            <w:pStyle w:val="TOC5"/>
-            <w:tabs>
-              <w:tab w:val="clear" w:pos="7892"/>
-              <w:tab w:val="right" w:pos="9026" w:leader="dot"/>
-            </w:tabs>
-            <w:rPr/>
-          </w:pPr>
-          <w:hyperlink w:anchor="__RefHeading___Toc367_2035113049">
-            <w:r>
-              <w:rPr>
-                <w:rStyle w:val="IndexLink"/>
-              </w:rPr>
-              <w:t>3.2.3.3.1. setComponentsColors( )</w:t>
-              <w:tab/>
-              <w:t>13</w:t>
-            </w:r>
-          </w:hyperlink>
-        </w:p>
-        <w:p>
-          <w:pPr>
-            <w:pStyle w:val="TOC5"/>
-            <w:tabs>
-              <w:tab w:val="clear" w:pos="7892"/>
-              <w:tab w:val="right" w:pos="9026" w:leader="dot"/>
-            </w:tabs>
-            <w:rPr/>
-          </w:pPr>
-          <w:hyperlink w:anchor="__RefHeading___Toc365_2035113049">
-            <w:r>
-              <w:rPr>
-                <w:rStyle w:val="IndexLink"/>
-              </w:rPr>
-              <w:t>3.2.3.3.2. getDigitColor( )</w:t>
-              <w:tab/>
-              <w:t>13</w:t>
-            </w:r>
-          </w:hyperlink>
-        </w:p>
-        <w:p>
-          <w:pPr>
-            <w:pStyle w:val="TOC5"/>
-            <w:tabs>
-              <w:tab w:val="clear" w:pos="7892"/>
-              <w:tab w:val="right" w:pos="9026" w:leader="dot"/>
-            </w:tabs>
-            <w:rPr/>
-          </w:pPr>
-          <w:hyperlink w:anchor="__RefHeading___Toc1089_2353806461">
-            <w:r>
-              <w:rPr>
-                <w:rStyle w:val="IndexLink"/>
-              </w:rPr>
-              <w:t>3.2.3.3.3. getColonColor( )</w:t>
-              <w:tab/>
-              <w:t>13</w:t>
-            </w:r>
-          </w:hyperlink>
-        </w:p>
-        <w:p>
-          <w:pPr>
-            <w:pStyle w:val="TOC5"/>
-            <w:tabs>
-              <w:tab w:val="clear" w:pos="7892"/>
-              <w:tab w:val="right" w:pos="9026" w:leader="dot"/>
-            </w:tabs>
-            <w:rPr/>
-          </w:pPr>
-          <w:hyperlink w:anchor="__RefHeading___Toc1087_2353806461">
-            <w:r>
-              <w:rPr>
-                <w:rStyle w:val="IndexLink"/>
-              </w:rPr>
-              <w:t>3.2.3.3.4. getDateColor( )</w:t>
-              <w:tab/>
-              <w:t>13</w:t>
-            </w:r>
-          </w:hyperlink>
-        </w:p>
-        <w:p>
-          <w:pPr>
-            <w:pStyle w:val="TOC4"/>
-            <w:tabs>
-              <w:tab w:val="clear" w:pos="8176"/>
-              <w:tab w:val="right" w:pos="9026" w:leader="dot"/>
-            </w:tabs>
-            <w:rPr/>
-          </w:pPr>
-          <w:hyperlink w:anchor="__RefHeading___Toc323_2035113049">
-            <w:r>
-              <w:rPr>
-                <w:rStyle w:val="IndexLink"/>
-              </w:rPr>
-              <w:t>3.2.3.4. shapes module</w:t>
-              <w:tab/>
-              <w:t>13</w:t>
-            </w:r>
-          </w:hyperlink>
-        </w:p>
-        <w:p>
-          <w:pPr>
-            <w:pStyle w:val="TOC5"/>
-            <w:tabs>
-              <w:tab w:val="clear" w:pos="7892"/>
-              <w:tab w:val="right" w:pos="9026" w:leader="dot"/>
-            </w:tabs>
-            <w:rPr/>
-          </w:pPr>
-          <w:hyperlink w:anchor="__RefHeading___Toc361_2035113049">
-            <w:r>
-              <w:rPr>
-                <w:rStyle w:val="IndexLink"/>
-              </w:rPr>
-              <w:t>3.2.3.4.1. getDigitShape( )</w:t>
-              <w:tab/>
-              <w:t>13</w:t>
-            </w:r>
-          </w:hyperlink>
-        </w:p>
-        <w:p>
-          <w:pPr>
-            <w:pStyle w:val="TOC5"/>
-            <w:tabs>
-              <w:tab w:val="clear" w:pos="7892"/>
-              <w:tab w:val="right" w:pos="9026" w:leader="dot"/>
-            </w:tabs>
-            <w:rPr/>
-          </w:pPr>
-          <w:hyperlink w:anchor="__RefHeading___Toc359_2035113049">
-            <w:r>
-              <w:rPr>
-                <w:rStyle w:val="IndexLink"/>
-              </w:rPr>
-              <w:t>3.2.3.4.2. getColonShape( )</w:t>
-              <w:tab/>
-              <w:t>13</w:t>
-            </w:r>
-          </w:hyperlink>
-        </w:p>
-        <w:p>
-          <w:pPr>
-            <w:pStyle w:val="TOC4"/>
-            <w:tabs>
-              <w:tab w:val="clear" w:pos="8176"/>
-              <w:tab w:val="right" w:pos="9026" w:leader="dot"/>
-            </w:tabs>
-            <w:rPr/>
-          </w:pPr>
-          <w:hyperlink w:anchor="__RefHeading___Toc329_2035113049">
-            <w:r>
-              <w:rPr>
-                <w:rStyle w:val="IndexLink"/>
-              </w:rPr>
-              <w:t>3.2.3.5. design module</w:t>
-              <w:tab/>
-              <w:t>13</w:t>
-            </w:r>
-          </w:hyperlink>
-        </w:p>
-        <w:p>
-          <w:pPr>
-            <w:pStyle w:val="TOC5"/>
-            <w:tabs>
-              <w:tab w:val="clear" w:pos="7892"/>
-              <w:tab w:val="right" w:pos="9026" w:leader="dot"/>
-            </w:tabs>
-            <w:rPr/>
-          </w:pPr>
-          <w:hyperlink w:anchor="__RefHeading___Toc363_2035113049">
-            <w:r>
-              <w:rPr>
-                <w:rStyle w:val="IndexLink"/>
-              </w:rPr>
-              <w:t>3.2.3.5.1. normalizeSegment( )</w:t>
-              <w:tab/>
-              <w:t>14</w:t>
-            </w:r>
-          </w:hyperlink>
-        </w:p>
-        <w:p>
-          <w:pPr>
-            <w:pStyle w:val="TOC5"/>
-            <w:tabs>
-              <w:tab w:val="clear" w:pos="7892"/>
-              <w:tab w:val="right" w:pos="9026" w:leader="dot"/>
-            </w:tabs>
-            <w:rPr/>
-          </w:pPr>
-          <w:hyperlink w:anchor="__RefHeading___Toc357_2035113049">
-            <w:r>
-              <w:rPr>
-                <w:rStyle w:val="IndexLink"/>
-              </w:rPr>
-              <w:t>3.2.3.5.2. fillClockSegment( )</w:t>
-              <w:tab/>
-              <w:t>14</w:t>
-            </w:r>
-          </w:hyperlink>
-        </w:p>
-        <w:p>
-          <w:pPr>
-            <w:pStyle w:val="TOC5"/>
-            <w:tabs>
-              <w:tab w:val="clear" w:pos="7892"/>
-              <w:tab w:val="right" w:pos="9026" w:leader="dot"/>
-            </w:tabs>
-            <w:rPr/>
-          </w:pPr>
-          <w:hyperlink w:anchor="__RefHeading___Toc355_2035113049">
-            <w:r>
-              <w:rPr>
-                <w:rStyle w:val="IndexLink"/>
-              </w:rPr>
-              <w:t>3.2.3.5.3. drawDate( )</w:t>
-              <w:tab/>
-              <w:t>14</w:t>
-            </w:r>
-          </w:hyperlink>
-        </w:p>
-        <w:p>
-          <w:pPr>
-            <w:pStyle w:val="TOC5"/>
-            <w:tabs>
-              <w:tab w:val="clear" w:pos="7892"/>
-              <w:tab w:val="right" w:pos="9026" w:leader="dot"/>
-            </w:tabs>
-            <w:rPr/>
-          </w:pPr>
-          <w:hyperlink w:anchor="__RefHeading___Toc1085_2353806461">
-            <w:r>
-              <w:rPr>
-                <w:rStyle w:val="IndexLink"/>
-              </w:rPr>
-              <w:t>3.2.3.5.4. drawClockWindow( )</w:t>
-              <w:tab/>
-              <w:t>14</w:t>
-            </w:r>
-          </w:hyperlink>
-        </w:p>
-        <w:p>
-          <w:pPr>
-            <w:pStyle w:val="TOC5"/>
-            <w:tabs>
-              <w:tab w:val="clear" w:pos="7892"/>
-              <w:tab w:val="right" w:pos="9026" w:leader="dot"/>
-            </w:tabs>
-            <w:rPr/>
-          </w:pPr>
-          <w:hyperlink w:anchor="__RefHeading___Toc1083_2353806461">
-            <w:r>
-              <w:rPr>
-                <w:rStyle w:val="IndexLink"/>
-              </w:rPr>
-              <w:t>3.2.3.5.5. fillClockColons( )</w:t>
-              <w:tab/>
-              <w:t>14</w:t>
-            </w:r>
-          </w:hyperlink>
-        </w:p>
-        <w:p>
-          <w:pPr>
-            <w:pStyle w:val="TOC4"/>
-            <w:tabs>
-              <w:tab w:val="clear" w:pos="8176"/>
-              <w:tab w:val="right" w:pos="9026" w:leader="dot"/>
-            </w:tabs>
-            <w:rPr/>
-          </w:pPr>
-          <w:hyperlink w:anchor="__RefHeading___Toc321_2035113049">
-            <w:r>
-              <w:rPr>
-                <w:rStyle w:val="IndexLink"/>
-              </w:rPr>
-              <w:t>3.2.3.5.4. arguments module</w:t>
-              <w:tab/>
-              <w:t>14</w:t>
-            </w:r>
-          </w:hyperlink>
-        </w:p>
-        <w:p>
-          <w:pPr>
-            <w:pStyle w:val="TOC5"/>
-            <w:tabs>
-              <w:tab w:val="clear" w:pos="7892"/>
-              <w:tab w:val="right" w:pos="9026" w:leader="dot"/>
-            </w:tabs>
-            <w:rPr/>
-          </w:pPr>
-          <w:hyperlink w:anchor="__RefHeading___Toc992_1226369079">
-            <w:r>
-              <w:rPr>
-                <w:rStyle w:val="IndexLink"/>
-              </w:rPr>
-              <w:t>3.2.3.5.4.1. createProgramArguments( )</w:t>
-              <w:tab/>
-              <w:t>14</w:t>
-            </w:r>
-          </w:hyperlink>
-        </w:p>
-        <w:p>
-          <w:pPr>
-            <w:pStyle w:val="TOC5"/>
-            <w:tabs>
-              <w:tab w:val="clear" w:pos="7892"/>
-              <w:tab w:val="right" w:pos="9026" w:leader="dot"/>
-            </w:tabs>
-            <w:rPr/>
-          </w:pPr>
-          <w:hyperlink w:anchor="__RefHeading___Toc990_1226369079">
-            <w:r>
-              <w:rPr>
-                <w:rStyle w:val="IndexLink"/>
-              </w:rPr>
-              <w:t>3.2.3.5.4.2. fetchProgramArguments( )</w:t>
-              <w:tab/>
-              <w:t>14</w:t>
-            </w:r>
-          </w:hyperlink>
-        </w:p>
-        <w:p>
-          <w:pPr>
-            <w:pStyle w:val="TOC4"/>
-            <w:tabs>
-              <w:tab w:val="clear" w:pos="8176"/>
-              <w:tab w:val="right" w:pos="9026" w:leader="dot"/>
-            </w:tabs>
-            <w:rPr/>
-          </w:pPr>
-          <w:hyperlink w:anchor="__RefHeading___Toc986_1226369079">
-            <w:r>
-              <w:rPr>
-                <w:rStyle w:val="IndexLink"/>
-              </w:rPr>
-              <w:t>3.2.3.5.5. errors module</w:t>
-              <w:tab/>
-              <w:t>14</w:t>
-            </w:r>
-          </w:hyperlink>
-        </w:p>
-        <w:p>
-          <w:pPr>
-            <w:pStyle w:val="TOC5"/>
-            <w:tabs>
-              <w:tab w:val="clear" w:pos="7892"/>
-              <w:tab w:val="right" w:pos="9026" w:leader="dot"/>
-            </w:tabs>
-            <w:rPr/>
-          </w:pPr>
-          <w:hyperlink w:anchor="__RefHeading___Toc988_1226369079">
-            <w:r>
-              <w:rPr>
-                <w:rStyle w:val="IndexLink"/>
-              </w:rPr>
-              <w:t>3.2.3.5.6. issueAnError( )</w:t>
-              <w:tab/>
-              <w:t>14</w:t>
-            </w:r>
-          </w:hyperlink>
-        </w:p>
-        <w:p>
-          <w:pPr>
-            <w:pStyle w:val="TOC5"/>
-            <w:tabs>
-              <w:tab w:val="clear" w:pos="7892"/>
-              <w:tab w:val="right" w:pos="9026" w:leader="dot"/>
-            </w:tabs>
-            <w:rPr/>
-          </w:pPr>
-          <w:hyperlink w:anchor="__RefHeading___Toc1081_2353806461">
-            <w:r>
-              <w:rPr>
-                <w:rStyle w:val="IndexLink"/>
-              </w:rPr>
-              <w:t>3.2.3.5.7. generateErrorMessage( )</w:t>
-              <w:tab/>
-              <w:t>15</w:t>
-            </w:r>
-          </w:hyperlink>
-        </w:p>
-        <w:p>
-          <w:pPr>
-            <w:pStyle w:val="TOC3"/>
-            <w:tabs>
-              <w:tab w:val="clear" w:pos="8459"/>
-              <w:tab w:val="right" w:pos="9026" w:leader="dot"/>
-            </w:tabs>
-            <w:rPr/>
-          </w:pPr>
-          <w:hyperlink w:anchor="__RefHeading___Toc281_2035113049">
-            <w:r>
-              <w:rPr>
-                <w:rStyle w:val="IndexLink"/>
-              </w:rPr>
-              <w:t>3.2.4. How the project should be translated to a programming language</w:t>
-              <w:tab/>
-              <w:t>15</w:t>
-            </w:r>
-          </w:hyperlink>
-        </w:p>
-        <w:p>
-          <w:pPr>
-            <w:pStyle w:val="TOC4"/>
-            <w:tabs>
-              <w:tab w:val="clear" w:pos="8176"/>
-              <w:tab w:val="right" w:pos="9026" w:leader="dot"/>
-            </w:tabs>
-            <w:rPr/>
-          </w:pPr>
-          <w:hyperlink w:anchor="__RefHeading___Toc984_1226369079">
-            <w:r>
-              <w:rPr>
-                <w:rStyle w:val="IndexLink"/>
-              </w:rPr>
-              <w:t>3.2.4.1. The letter case of the project</w:t>
-              <w:tab/>
-              <w:t>15</w:t>
-            </w:r>
-          </w:hyperlink>
-        </w:p>
-        <w:p>
-          <w:pPr>
-            <w:pStyle w:val="TOC3"/>
-            <w:tabs>
-              <w:tab w:val="clear" w:pos="8459"/>
-              <w:tab w:val="right" w:pos="9026" w:leader="dot"/>
-            </w:tabs>
-            <w:rPr/>
-          </w:pPr>
           <w:hyperlink w:anchor="__RefHeading___Toc279_2035113049">
             <w:r>
               <w:rPr>
@@ -2255,7 +2175,7 @@
               </w:rPr>
               <w:t>3.2.5. How the tests should be performed</w:t>
               <w:tab/>
-              <w:t>15</w:t>
+              <w:t>16</w:t>
             </w:r>
           </w:hyperlink>
           <w:r>
@@ -4983,30 +4903,30 @@
         <w:pStyle w:val="Heading4"/>
         <w:rPr/>
       </w:pPr>
-      <w:bookmarkStart w:id="62" w:name="__RefHeading___Toc333_2035113049"/>
+      <w:r>
+        <w:rPr/>
+      </w:r>
+    </w:p>
+    <w:p>
+      <w:pPr>
+        <w:pStyle w:val="Heading4"/>
+        <w:rPr/>
+      </w:pPr>
+      <w:bookmarkStart w:id="62" w:name="__RefHeading___Toc331_2035113049"/>
       <w:bookmarkEnd w:id="62"/>
       <w:r>
         <w:rPr/>
-        <w:t>3.2.3.1. datetime module</w:t>
-      </w:r>
-    </w:p>
-    <w:p>
-      <w:pPr>
-        <w:pStyle w:val="Normal1"/>
-        <w:rPr/>
-      </w:pPr>
-      <w:r>
-        <w:rPr/>
-        <w:t>The datetime module has a couple of procedures that will be useful to parse and generate dates/time, a great part of the requirements listed previously are done here. The procedures of this module are the following:</w:t>
-      </w:r>
-    </w:p>
-    <w:p>
-      <w:pPr>
-        <w:pStyle w:val="Normal1"/>
-        <w:rPr/>
-      </w:pPr>
-      <w:r>
-        <w:rPr/>
+        <w:t>3.2.3.2.  screen-manager module</w:t>
+      </w:r>
+    </w:p>
+    <w:p>
+      <w:pPr>
+        <w:pStyle w:val="Normal1"/>
+        <w:rPr/>
+      </w:pPr>
+      <w:r>
+        <w:rPr/>
+        <w:t>The screen-manager module will be responsible for generate windows and define placeholders that will be filled with the Rclock contents. These are the main procedures that will be used</w:t>
       </w:r>
     </w:p>
     <w:p>
@@ -5014,21 +4934,21 @@
         <w:pStyle w:val="Heading5"/>
         <w:rPr/>
       </w:pPr>
-      <w:bookmarkStart w:id="63" w:name="__RefHeading___Toc353_2035113049"/>
+      <w:bookmarkStart w:id="63" w:name="__RefHeading___Toc377_2035113049"/>
       <w:bookmarkEnd w:id="63"/>
       <w:r>
         <w:rPr/>
-        <w:t>3.2.3.1.1. generateDateAndTime()</w:t>
-      </w:r>
-    </w:p>
-    <w:p>
-      <w:pPr>
-        <w:pStyle w:val="Normal1"/>
-        <w:rPr/>
-      </w:pPr>
-      <w:r>
-        <w:rPr/>
-        <w:t>Once called, this function return a struct filled with the current date and time, a great part of the remaining program will work on this data, updating its content for customization or even for the normal Rclock operation.</w:t>
+        <w:t>3.2.3.2.1. generateWindows( )</w:t>
+      </w:r>
+    </w:p>
+    <w:p>
+      <w:pPr>
+        <w:pStyle w:val="Normal1"/>
+        <w:rPr/>
+      </w:pPr>
+      <w:r>
+        <w:rPr/>
+        <w:t>Once called, this procedure will generate and populate an array with Ncurses windows, that will hold the digits and colons in the future, the date window will be stored in an individual variable. This procedure must be notified in the case of the user want to hide the seconds and the date</w:t>
       </w:r>
     </w:p>
     <w:p>
@@ -5045,21 +4965,21 @@
         <w:pStyle w:val="Heading5"/>
         <w:rPr/>
       </w:pPr>
-      <w:bookmarkStart w:id="64" w:name="__RefHeading___Toc391_2035113049"/>
+      <w:bookmarkStart w:id="64" w:name="__RefHeading___Toc375_2035113049"/>
       <w:bookmarkEnd w:id="64"/>
       <w:r>
         <w:rPr/>
-        <w:t>3.2.3.1.2. setNewTime()</w:t>
-      </w:r>
-    </w:p>
-    <w:p>
-      <w:pPr>
-        <w:pStyle w:val="Normal1"/>
-        <w:rPr/>
-      </w:pPr>
-      <w:r>
-        <w:rPr/>
-        <w:t>Once called, this procedure will update the time generated by the generateDateAndTime() function using the value provided by the user. Those features of define a custom time for the clock are done here.</w:t>
+        <w:t>3.2.3.2.2. setPlaceholders( )</w:t>
+      </w:r>
+    </w:p>
+    <w:p>
+      <w:pPr>
+        <w:pStyle w:val="Normal1"/>
+        <w:rPr/>
+      </w:pPr>
+      <w:r>
+        <w:rPr/>
+        <w:t>Once called, this procedure will generate the placeholders for each digit, colon and date windows. The generated placeholders will be stored inside the module, since the screen-manager is the only component that can change these positions, there’s no sense on store this data outside the module. The windows positions that hold the digits and colons will be stored using an array, the date window position will be stored in a struct. There’s the possibility of the user want to hide the seconds and the date of the clock, for that reason, this procedure must be notified to ignore these windows</w:t>
       </w:r>
     </w:p>
     <w:p>
@@ -5076,21 +4996,30 @@
         <w:pStyle w:val="Heading5"/>
         <w:rPr/>
       </w:pPr>
-      <w:bookmarkStart w:id="65" w:name="__RefHeading___Toc389_2035113049"/>
+      <w:bookmarkStart w:id="65" w:name="__RefHeading___Toc373_2035113049"/>
       <w:bookmarkEnd w:id="65"/>
       <w:r>
         <w:rPr/>
-        <w:t>3.2.3.1.3. setNewDate( )</w:t>
-      </w:r>
-    </w:p>
-    <w:p>
-      <w:pPr>
-        <w:pStyle w:val="Normal1"/>
-        <w:rPr/>
-      </w:pPr>
-      <w:r>
-        <w:rPr/>
-        <w:t>Once called, this procedure will update the date generated by the generateDateAndTime( ) function using the value provided by the user. Those features of define a custom date for the application are done here.</w:t>
+        <w:t>3.2.3.2.3. detectTerminalResizes( )</w:t>
+      </w:r>
+    </w:p>
+    <w:p>
+      <w:pPr>
+        <w:pStyle w:val="Normal1"/>
+        <w:rPr/>
+      </w:pPr>
+      <w:r>
+        <w:rPr/>
+        <w:t>Once called, this function will check for window resizes. Every window resize must be noticed for rearrange all the components placed on screen</w:t>
+      </w:r>
+    </w:p>
+    <w:p>
+      <w:pPr>
+        <w:pStyle w:val="Normal1"/>
+        <w:rPr/>
+      </w:pPr>
+      <w:r>
+        <w:rPr/>
       </w:r>
     </w:p>
     <w:p>
@@ -5098,21 +5027,21 @@
         <w:pStyle w:val="Heading5"/>
         <w:rPr/>
       </w:pPr>
-      <w:bookmarkStart w:id="66" w:name="__RefHeading___Toc381_2035113049"/>
+      <w:bookmarkStart w:id="66" w:name="__RefHeading___Toc371_2035113049"/>
       <w:bookmarkEnd w:id="66"/>
       <w:r>
         <w:rPr/>
-        <w:t>3.2.3.1.4. generateDateString( )</w:t>
-      </w:r>
-    </w:p>
-    <w:p>
-      <w:pPr>
-        <w:pStyle w:val="Normal1"/>
-        <w:rPr/>
-      </w:pPr>
-      <w:r>
-        <w:rPr/>
-        <w:t>Once called, this procedure will return the date buffer that will be shown below the clock, if a custom format be provided by the user, this function will use it instead of the default format. This function should calculate the total buffer length. The max generated string length is 512 characters</w:t>
+        <w:t>3.2.3.2.4. moveTimeWindowsToPlaceholders( )</w:t>
+      </w:r>
+    </w:p>
+    <w:p>
+      <w:pPr>
+        <w:pStyle w:val="Normal1"/>
+        <w:rPr/>
+      </w:pPr>
+      <w:r>
+        <w:rPr/>
+        <w:t>Once called, this procedure will move the time windows to their placeholders defined by the setPlaceholders( ).</w:t>
       </w:r>
     </w:p>
     <w:p>
@@ -5120,21 +5049,87 @@
         <w:pStyle w:val="Heading5"/>
         <w:rPr/>
       </w:pPr>
-      <w:bookmarkStart w:id="67" w:name="__RefHeading___Toc379_2035113049"/>
+      <w:bookmarkStart w:id="67" w:name="__RefHeading___Toc996_1226369079"/>
       <w:bookmarkEnd w:id="67"/>
       <w:r>
         <w:rPr/>
-        <w:t>3.2.3.1.5. incrementClockSecond( )</w:t>
-      </w:r>
-    </w:p>
-    <w:p>
-      <w:pPr>
-        <w:pStyle w:val="Normal1"/>
-        <w:rPr/>
-      </w:pPr>
-      <w:r>
-        <w:rPr/>
-        <w:t>Once called, this procedure will increment the date/time structure in one second and normalize the result to be possible increment minutes, hours, and days automatically. The normalize only must be done when the seconds reached its max range, changing the minutes, hours and so on...</w:t>
+        <w:t>3.2.3.2.5. moveDateWindowToPlaceholder( )</w:t>
+      </w:r>
+    </w:p>
+    <w:p>
+      <w:pPr>
+        <w:pStyle w:val="Normal1"/>
+        <w:rPr/>
+      </w:pPr>
+      <w:r>
+        <w:rPr/>
+        <w:t>Once called, this procedure will move the date window to its placeholder defined by the setPlaceholders( )</w:t>
+      </w:r>
+    </w:p>
+    <w:p>
+      <w:pPr>
+        <w:pStyle w:val="Heading5"/>
+        <w:rPr/>
+      </w:pPr>
+      <w:bookmarkStart w:id="68" w:name="__RefHeading___Toc994_1226369079"/>
+      <w:bookmarkEnd w:id="68"/>
+      <w:r>
+        <w:rPr/>
+        <w:t>3.2.3.2.5. showProgramError( )</w:t>
+      </w:r>
+    </w:p>
+    <w:p>
+      <w:pPr>
+        <w:pStyle w:val="Normal1"/>
+        <w:rPr/>
+      </w:pPr>
+      <w:r>
+        <w:rPr/>
+        <w:t>Once called, this procedure will clear everything on screen, if there’s something, and show a error message generated by the errors module. The message shall be aligned to the center and inside a box. A second message with the content “Press any key to exit” shall be positioned below the error message</w:t>
+      </w:r>
+    </w:p>
+    <w:p>
+      <w:pPr>
+        <w:pStyle w:val="Heading5"/>
+        <w:rPr/>
+      </w:pPr>
+      <w:bookmarkStart w:id="69" w:name="__RefHeading___Toc1093_2353806461"/>
+      <w:bookmarkEnd w:id="69"/>
+      <w:r>
+        <w:rPr/>
+        <w:t>3.2.3.2.6. getClockSegment( )</w:t>
+      </w:r>
+    </w:p>
+    <w:p>
+      <w:pPr>
+        <w:pStyle w:val="Normal1"/>
+        <w:rPr/>
+      </w:pPr>
+      <w:r>
+        <w:rPr/>
+        <w:t>Once called, this function returns the clock segment identified by the given argument, the available arguments are the following macros: HOURS_SEGMENT, MINUTES_SEGMENT, SECONDS_SEGMENT, FIRST_CLOCK_COLON and SECOND_CLOCK_COLOR. The macros hold the array index that each component is positioned.</w:t>
+      </w:r>
+    </w:p>
+    <w:p>
+      <w:pPr>
+        <w:pStyle w:val="Heading5"/>
+        <w:rPr/>
+      </w:pPr>
+      <w:bookmarkStart w:id="70" w:name="__RefHeading___Toc1091_2353806461"/>
+      <w:bookmarkEnd w:id="70"/>
+      <w:r>
+        <w:rPr/>
+        <w:t>3.2.3.2.7. getDateWindow( )</w:t>
+      </w:r>
+    </w:p>
+    <w:p>
+      <w:pPr>
+        <w:pStyle w:val="Normal1"/>
+        <w:rPr/>
+      </w:pPr>
+      <w:r>
+        <w:rPr/>
+        <w:t>Once called, this function returns the date window</w:t>
       </w:r>
     </w:p>
     <w:p>
@@ -5142,21 +5137,21 @@
         <w:pStyle w:val="Heading4"/>
         <w:rPr/>
       </w:pPr>
-      <w:bookmarkStart w:id="68" w:name="__RefHeading___Toc331_2035113049"/>
-      <w:bookmarkEnd w:id="68"/>
-      <w:r>
-        <w:rPr/>
-        <w:t>3.2.3.2.  screen-manager module</w:t>
-      </w:r>
-    </w:p>
-    <w:p>
-      <w:pPr>
-        <w:pStyle w:val="Normal1"/>
-        <w:rPr/>
-      </w:pPr>
-      <w:r>
-        <w:rPr/>
-        <w:t>The screen-manager module will be responsible for generate windows and define placeholders that will be filled with the Rclock contents. These are the main procedures that will be used</w:t>
+      <w:bookmarkStart w:id="71" w:name="__RefHeading___Toc327_2035113049"/>
+      <w:bookmarkEnd w:id="71"/>
+      <w:r>
+        <w:rPr/>
+        <w:t>3.2.3.3. colors module</w:t>
+      </w:r>
+    </w:p>
+    <w:p>
+      <w:pPr>
+        <w:pStyle w:val="Normal1"/>
+        <w:rPr/>
+      </w:pPr>
+      <w:r>
+        <w:rPr/>
+        <w:t>The colors module will load all available colors and set the selected colors for each component of the program based on the user input, every access to colors to draw something on screen must be requested to this module</w:t>
       </w:r>
     </w:p>
     <w:p>
@@ -5164,30 +5159,21 @@
         <w:pStyle w:val="Heading5"/>
         <w:rPr/>
       </w:pPr>
-      <w:bookmarkStart w:id="69" w:name="__RefHeading___Toc377_2035113049"/>
-      <w:bookmarkEnd w:id="69"/>
-      <w:r>
-        <w:rPr/>
-        <w:t>3.2.3.2.1. generateWindows( )</w:t>
-      </w:r>
-    </w:p>
-    <w:p>
-      <w:pPr>
-        <w:pStyle w:val="Normal1"/>
-        <w:rPr/>
-      </w:pPr>
-      <w:r>
-        <w:rPr/>
-        <w:t>Once called, this procedure will generate and populate an array with Ncurses windows, that will hold the digits and colons in the future, the date window will be stored in an individual variable. This procedure must be notified in the case of the user want to hide the seconds and the date</w:t>
-      </w:r>
-    </w:p>
-    <w:p>
-      <w:pPr>
-        <w:pStyle w:val="Normal1"/>
-        <w:rPr/>
-      </w:pPr>
-      <w:r>
-        <w:rPr/>
+      <w:bookmarkStart w:id="72" w:name="__RefHeading___Toc367_2035113049"/>
+      <w:bookmarkEnd w:id="72"/>
+      <w:r>
+        <w:rPr/>
+        <w:t>3.2.3.3.1. setComponentsColors( )</w:t>
+      </w:r>
+    </w:p>
+    <w:p>
+      <w:pPr>
+        <w:pStyle w:val="Normal1"/>
+        <w:rPr/>
+      </w:pPr>
+      <w:r>
+        <w:rPr/>
+        <w:t>Once called, this procedure will save the colors given by the user through command-line arguments after check if the same exists. If no values were given, a default color will be used</w:t>
       </w:r>
     </w:p>
     <w:p>
@@ -5195,30 +5181,21 @@
         <w:pStyle w:val="Heading5"/>
         <w:rPr/>
       </w:pPr>
-      <w:bookmarkStart w:id="70" w:name="__RefHeading___Toc375_2035113049"/>
-      <w:bookmarkEnd w:id="70"/>
-      <w:r>
-        <w:rPr/>
-        <w:t>3.2.3.2.2. setPlaceholders( )</w:t>
-      </w:r>
-    </w:p>
-    <w:p>
-      <w:pPr>
-        <w:pStyle w:val="Normal1"/>
-        <w:rPr/>
-      </w:pPr>
-      <w:r>
-        <w:rPr/>
-        <w:t>Once called, this procedure will generate the placeholders for each digit, colon and date windows. The generated placeholders will be stored inside the module, since the screen-manager is the only component that can change these positions, there’s no sense on store this data outside the module. The windows positions that hold the digits and colons will be stored using an array, the date window position will be stored in a struct. There’s the possibility of the user want to hide the seconds and the date of the clock, for that reason, this procedure must be notified to ignore these windows</w:t>
-      </w:r>
-    </w:p>
-    <w:p>
-      <w:pPr>
-        <w:pStyle w:val="Normal1"/>
-        <w:rPr/>
-      </w:pPr>
-      <w:r>
-        <w:rPr/>
+      <w:bookmarkStart w:id="73" w:name="__RefHeading___Toc365_2035113049"/>
+      <w:bookmarkEnd w:id="73"/>
+      <w:r>
+        <w:rPr/>
+        <w:t>3.2.3.3.2. getDigitColor( )</w:t>
+      </w:r>
+    </w:p>
+    <w:p>
+      <w:pPr>
+        <w:pStyle w:val="Normal1"/>
+        <w:rPr/>
+      </w:pPr>
+      <w:r>
+        <w:rPr/>
+        <w:t>Once called, this function will return the color ID of a digit that matches the given identifier between 0 and 5</w:t>
       </w:r>
     </w:p>
     <w:p>
@@ -5226,30 +5203,21 @@
         <w:pStyle w:val="Heading5"/>
         <w:rPr/>
       </w:pPr>
-      <w:bookmarkStart w:id="71" w:name="__RefHeading___Toc373_2035113049"/>
-      <w:bookmarkEnd w:id="71"/>
-      <w:r>
-        <w:rPr/>
-        <w:t>3.2.3.2.3. detectTerminalResizes( )</w:t>
-      </w:r>
-    </w:p>
-    <w:p>
-      <w:pPr>
-        <w:pStyle w:val="Normal1"/>
-        <w:rPr/>
-      </w:pPr>
-      <w:r>
-        <w:rPr/>
-        <w:t>Once called, this function will check for window resizes. Every window resize must be noticed for rearrange all the components placed on screen</w:t>
-      </w:r>
-    </w:p>
-    <w:p>
-      <w:pPr>
-        <w:pStyle w:val="Normal1"/>
-        <w:rPr/>
-      </w:pPr>
-      <w:r>
-        <w:rPr/>
+      <w:bookmarkStart w:id="74" w:name="__RefHeading___Toc1089_2353806461"/>
+      <w:bookmarkEnd w:id="74"/>
+      <w:r>
+        <w:rPr/>
+        <w:t>3.2.3.3.3. getColonColor( )</w:t>
+      </w:r>
+    </w:p>
+    <w:p>
+      <w:pPr>
+        <w:pStyle w:val="Normal1"/>
+        <w:rPr/>
+      </w:pPr>
+      <w:r>
+        <w:rPr/>
+        <w:t>Once called, this function will return the color ID of the clock colons</w:t>
       </w:r>
     </w:p>
     <w:p>
@@ -5257,21 +5225,52 @@
         <w:pStyle w:val="Heading5"/>
         <w:rPr/>
       </w:pPr>
-      <w:bookmarkStart w:id="72" w:name="__RefHeading___Toc371_2035113049"/>
-      <w:bookmarkEnd w:id="72"/>
-      <w:r>
-        <w:rPr/>
-        <w:t>3.2.3.2.4. moveTimeWindowsToPlaceholders( )</w:t>
-      </w:r>
-    </w:p>
-    <w:p>
-      <w:pPr>
-        <w:pStyle w:val="Normal1"/>
-        <w:rPr/>
-      </w:pPr>
-      <w:r>
-        <w:rPr/>
-        <w:t>Once called, this procedure will move the time windows to their placeholders defined by the setPlaceholders( ).</w:t>
+      <w:bookmarkStart w:id="75" w:name="__RefHeading___Toc1087_2353806461"/>
+      <w:bookmarkEnd w:id="75"/>
+      <w:r>
+        <w:rPr/>
+        <w:t>3.2.3.3.4. getDateColor( )</w:t>
+      </w:r>
+    </w:p>
+    <w:p>
+      <w:pPr>
+        <w:pStyle w:val="Normal1"/>
+        <w:rPr/>
+      </w:pPr>
+      <w:r>
+        <w:rPr/>
+        <w:t>Once called, this function will return the color ID of the date</w:t>
+      </w:r>
+    </w:p>
+    <w:p>
+      <w:pPr>
+        <w:pStyle w:val="Heading4"/>
+        <w:rPr/>
+      </w:pPr>
+      <w:bookmarkStart w:id="76" w:name="__RefHeading___Toc323_2035113049"/>
+      <w:bookmarkEnd w:id="76"/>
+      <w:r>
+        <w:rPr/>
+        <w:t>3.2.3.4. shapes module</w:t>
+      </w:r>
+    </w:p>
+    <w:p>
+      <w:pPr>
+        <w:pStyle w:val="Normal1"/>
+        <w:rPr/>
+      </w:pPr>
+      <w:r>
+        <w:rPr/>
+        <w:t>The shapes module will be a proxy between the digits/colon shapes and the rest of the program, any acess to these shapes must be asked to this module</w:t>
+      </w:r>
+    </w:p>
+    <w:p>
+      <w:pPr>
+        <w:pStyle w:val="Normal1"/>
+        <w:rPr/>
+      </w:pPr>
+      <w:r>
+        <w:rPr/>
       </w:r>
     </w:p>
     <w:p>
@@ -5279,21 +5278,30 @@
         <w:pStyle w:val="Heading5"/>
         <w:rPr/>
       </w:pPr>
-      <w:bookmarkStart w:id="73" w:name="__RefHeading___Toc996_1226369079"/>
-      <w:bookmarkEnd w:id="73"/>
-      <w:r>
-        <w:rPr/>
-        <w:t>3.2.3.2.5. moveDateWindowToPlaceholder( )</w:t>
-      </w:r>
-    </w:p>
-    <w:p>
-      <w:pPr>
-        <w:pStyle w:val="Normal1"/>
-        <w:rPr/>
-      </w:pPr>
-      <w:r>
-        <w:rPr/>
-        <w:t>Once called, this procedure will move the date window to its placeholder defined by the setPlaceholders( )</w:t>
+      <w:bookmarkStart w:id="77" w:name="__RefHeading___Toc361_2035113049"/>
+      <w:bookmarkEnd w:id="77"/>
+      <w:r>
+        <w:rPr/>
+        <w:t>3.2.3.4.1. getDigitShape( )</w:t>
+      </w:r>
+    </w:p>
+    <w:p>
+      <w:pPr>
+        <w:pStyle w:val="Normal1"/>
+        <w:rPr/>
+      </w:pPr>
+      <w:r>
+        <w:rPr/>
+        <w:t>Once called, this function will return a pointer to the clock shape specified by the given argument</w:t>
+      </w:r>
+    </w:p>
+    <w:p>
+      <w:pPr>
+        <w:pStyle w:val="Normal1"/>
+        <w:rPr/>
+      </w:pPr>
+      <w:r>
+        <w:rPr/>
       </w:r>
     </w:p>
     <w:p>
@@ -5301,65 +5309,21 @@
         <w:pStyle w:val="Heading5"/>
         <w:rPr/>
       </w:pPr>
-      <w:bookmarkStart w:id="74" w:name="__RefHeading___Toc994_1226369079"/>
-      <w:bookmarkEnd w:id="74"/>
-      <w:r>
-        <w:rPr/>
-        <w:t>3.2.3.2.5. showProgramError( )</w:t>
-      </w:r>
-    </w:p>
-    <w:p>
-      <w:pPr>
-        <w:pStyle w:val="Normal1"/>
-        <w:rPr/>
-      </w:pPr>
-      <w:r>
-        <w:rPr/>
-        <w:t>Once called, this procedure will clear everything on screen, if there’s something, and show a error message generated by the errors module. The message shall be aligned to the center and inside a box. A second message with the content “Press any key to exit” shall be positioned below the error message</w:t>
-      </w:r>
-    </w:p>
-    <w:p>
-      <w:pPr>
-        <w:pStyle w:val="Heading5"/>
-        <w:rPr/>
-      </w:pPr>
-      <w:bookmarkStart w:id="75" w:name="__RefHeading___Toc1093_2353806461"/>
-      <w:bookmarkEnd w:id="75"/>
-      <w:r>
-        <w:rPr/>
-        <w:t>3.2.3.2.6. getClockSegment( )</w:t>
-      </w:r>
-    </w:p>
-    <w:p>
-      <w:pPr>
-        <w:pStyle w:val="Normal1"/>
-        <w:rPr/>
-      </w:pPr>
-      <w:r>
-        <w:rPr/>
-        <w:t>Once called, this function returns the clock segment identified by the given argument, the available arguments are the following macros: HOURS_SEGMENT, MINUTES_SEGMENT, SECONDS_SEGMENT, FIRST_CLOCK_COLON and SECOND_CLOCK_COLOR. The macros hold the array index that each component is positioned.</w:t>
-      </w:r>
-    </w:p>
-    <w:p>
-      <w:pPr>
-        <w:pStyle w:val="Heading5"/>
-        <w:rPr/>
-      </w:pPr>
-      <w:bookmarkStart w:id="76" w:name="__RefHeading___Toc1091_2353806461"/>
-      <w:bookmarkEnd w:id="76"/>
-      <w:r>
-        <w:rPr/>
-        <w:t>3.2.3.2.7. getDateWindow( )</w:t>
-      </w:r>
-    </w:p>
-    <w:p>
-      <w:pPr>
-        <w:pStyle w:val="Normal1"/>
-        <w:rPr/>
-      </w:pPr>
-      <w:r>
-        <w:rPr/>
-        <w:t>Once called, this function returns the date window</w:t>
+      <w:bookmarkStart w:id="78" w:name="__RefHeading___Toc359_2035113049"/>
+      <w:bookmarkEnd w:id="78"/>
+      <w:r>
+        <w:rPr/>
+        <w:t>3.2.3.4.2. getColonShape( )</w:t>
+      </w:r>
+    </w:p>
+    <w:p>
+      <w:pPr>
+        <w:pStyle w:val="Normal1"/>
+        <w:rPr/>
+      </w:pPr>
+      <w:r>
+        <w:rPr/>
+        <w:t>Once called, this function will return a pointer to the colon shape</w:t>
       </w:r>
     </w:p>
     <w:p>
@@ -5367,202 +5331,8 @@
         <w:pStyle w:val="Heading4"/>
         <w:rPr/>
       </w:pPr>
-      <w:bookmarkStart w:id="77" w:name="__RefHeading___Toc327_2035113049"/>
-      <w:bookmarkEnd w:id="77"/>
-      <w:r>
-        <w:rPr/>
-        <w:t>3.2.3.3. colors module</w:t>
-      </w:r>
-    </w:p>
-    <w:p>
-      <w:pPr>
-        <w:pStyle w:val="Normal1"/>
-        <w:rPr/>
-      </w:pPr>
-      <w:r>
-        <w:rPr/>
-        <w:t>The colors module will load all available colors and set the selected colors for each component of the program based on the user input, every access to colors to draw something on screen must be requested to this module</w:t>
-      </w:r>
-    </w:p>
-    <w:p>
-      <w:pPr>
-        <w:pStyle w:val="Heading5"/>
-        <w:rPr/>
-      </w:pPr>
-      <w:bookmarkStart w:id="78" w:name="__RefHeading___Toc367_2035113049"/>
-      <w:bookmarkEnd w:id="78"/>
-      <w:r>
-        <w:rPr/>
-        <w:t>3.2.3.3.1. setComponentsColors( )</w:t>
-      </w:r>
-    </w:p>
-    <w:p>
-      <w:pPr>
-        <w:pStyle w:val="Normal1"/>
-        <w:rPr/>
-      </w:pPr>
-      <w:r>
-        <w:rPr/>
-        <w:t>Once called, this procedure will save the colors given by the user through command-line arguments after check if the same exists. If no values were given, a default color will be used</w:t>
-      </w:r>
-    </w:p>
-    <w:p>
-      <w:pPr>
-        <w:pStyle w:val="Heading5"/>
-        <w:rPr/>
-      </w:pPr>
-      <w:bookmarkStart w:id="79" w:name="__RefHeading___Toc365_2035113049"/>
+      <w:bookmarkStart w:id="79" w:name="__RefHeading___Toc329_2035113049"/>
       <w:bookmarkEnd w:id="79"/>
-      <w:r>
-        <w:rPr/>
-        <w:t>3.2.3.3.2. getDigitColor( )</w:t>
-      </w:r>
-    </w:p>
-    <w:p>
-      <w:pPr>
-        <w:pStyle w:val="Normal1"/>
-        <w:rPr/>
-      </w:pPr>
-      <w:r>
-        <w:rPr/>
-        <w:t>Once called, this function will return the color ID of a digit that matches the given identifier between 0 and 5</w:t>
-      </w:r>
-    </w:p>
-    <w:p>
-      <w:pPr>
-        <w:pStyle w:val="Heading5"/>
-        <w:rPr/>
-      </w:pPr>
-      <w:bookmarkStart w:id="80" w:name="__RefHeading___Toc1089_2353806461"/>
-      <w:bookmarkEnd w:id="80"/>
-      <w:r>
-        <w:rPr/>
-        <w:t>3.2.3.3.3. getColonColor( )</w:t>
-      </w:r>
-    </w:p>
-    <w:p>
-      <w:pPr>
-        <w:pStyle w:val="Normal1"/>
-        <w:rPr/>
-      </w:pPr>
-      <w:r>
-        <w:rPr/>
-        <w:t>Once called, this function will return the color ID of the clock colons</w:t>
-      </w:r>
-    </w:p>
-    <w:p>
-      <w:pPr>
-        <w:pStyle w:val="Heading5"/>
-        <w:rPr/>
-      </w:pPr>
-      <w:bookmarkStart w:id="81" w:name="__RefHeading___Toc1087_2353806461"/>
-      <w:bookmarkEnd w:id="81"/>
-      <w:r>
-        <w:rPr/>
-        <w:t>3.2.3.3.4. getDateColor( )</w:t>
-      </w:r>
-    </w:p>
-    <w:p>
-      <w:pPr>
-        <w:pStyle w:val="Normal1"/>
-        <w:rPr/>
-      </w:pPr>
-      <w:r>
-        <w:rPr/>
-        <w:t>Once called, this function will return the color ID of the date</w:t>
-      </w:r>
-    </w:p>
-    <w:p>
-      <w:pPr>
-        <w:pStyle w:val="Heading4"/>
-        <w:rPr/>
-      </w:pPr>
-      <w:bookmarkStart w:id="82" w:name="__RefHeading___Toc323_2035113049"/>
-      <w:bookmarkEnd w:id="82"/>
-      <w:r>
-        <w:rPr/>
-        <w:t>3.2.3.4. shapes module</w:t>
-      </w:r>
-    </w:p>
-    <w:p>
-      <w:pPr>
-        <w:pStyle w:val="Normal1"/>
-        <w:rPr/>
-      </w:pPr>
-      <w:r>
-        <w:rPr/>
-        <w:t>The shapes module will be a proxy between the digits/colon shapes and the rest of the program, any acess to these shapes must be asked to this module</w:t>
-      </w:r>
-    </w:p>
-    <w:p>
-      <w:pPr>
-        <w:pStyle w:val="Normal1"/>
-        <w:rPr/>
-      </w:pPr>
-      <w:r>
-        <w:rPr/>
-      </w:r>
-    </w:p>
-    <w:p>
-      <w:pPr>
-        <w:pStyle w:val="Heading5"/>
-        <w:rPr/>
-      </w:pPr>
-      <w:bookmarkStart w:id="83" w:name="__RefHeading___Toc361_2035113049"/>
-      <w:bookmarkEnd w:id="83"/>
-      <w:r>
-        <w:rPr/>
-        <w:t>3.2.3.4.1. getDigitShape( )</w:t>
-      </w:r>
-    </w:p>
-    <w:p>
-      <w:pPr>
-        <w:pStyle w:val="Normal1"/>
-        <w:rPr/>
-      </w:pPr>
-      <w:r>
-        <w:rPr/>
-        <w:t>Once called, this function will return a pointer to the clock shape specified by the given argument</w:t>
-      </w:r>
-    </w:p>
-    <w:p>
-      <w:pPr>
-        <w:pStyle w:val="Normal1"/>
-        <w:rPr/>
-      </w:pPr>
-      <w:r>
-        <w:rPr/>
-      </w:r>
-    </w:p>
-    <w:p>
-      <w:pPr>
-        <w:pStyle w:val="Heading5"/>
-        <w:rPr/>
-      </w:pPr>
-      <w:bookmarkStart w:id="84" w:name="__RefHeading___Toc359_2035113049"/>
-      <w:bookmarkEnd w:id="84"/>
-      <w:r>
-        <w:rPr/>
-        <w:t>3.2.3.4.2. getColonShape( )</w:t>
-      </w:r>
-    </w:p>
-    <w:p>
-      <w:pPr>
-        <w:pStyle w:val="Normal1"/>
-        <w:rPr/>
-      </w:pPr>
-      <w:r>
-        <w:rPr/>
-        <w:t>Once called, this function will return a pointer to the colon shape</w:t>
-      </w:r>
-    </w:p>
-    <w:p>
-      <w:pPr>
-        <w:pStyle w:val="Heading4"/>
-        <w:rPr/>
-      </w:pPr>
-      <w:bookmarkStart w:id="85" w:name="__RefHeading___Toc329_2035113049"/>
-      <w:bookmarkEnd w:id="85"/>
       <w:r>
         <w:rPr/>
         <w:t xml:space="preserve">3.2.3.5. </w:t>
@@ -5595,8 +5365,8 @@
         <w:pStyle w:val="Heading5"/>
         <w:rPr/>
       </w:pPr>
-      <w:bookmarkStart w:id="86" w:name="__RefHeading___Toc363_2035113049"/>
-      <w:bookmarkEnd w:id="86"/>
+      <w:bookmarkStart w:id="80" w:name="__RefHeading___Toc363_2035113049"/>
+      <w:bookmarkEnd w:id="80"/>
       <w:r>
         <w:rPr/>
         <w:t>3.2.3.5.1. normalizeSegment( )</w:t>
@@ -5621,8 +5391,8 @@
         <w:pStyle w:val="Heading5"/>
         <w:rPr/>
       </w:pPr>
-      <w:bookmarkStart w:id="87" w:name="__RefHeading___Toc357_2035113049"/>
-      <w:bookmarkEnd w:id="87"/>
+      <w:bookmarkStart w:id="81" w:name="__RefHeading___Toc357_2035113049"/>
+      <w:bookmarkEnd w:id="81"/>
       <w:r>
         <w:rPr/>
         <w:t>3.2.3.5.2. fillClockSegment( )</w:t>
@@ -5652,8 +5422,8 @@
         <w:pStyle w:val="Heading5"/>
         <w:rPr/>
       </w:pPr>
-      <w:bookmarkStart w:id="88" w:name="__RefHeading___Toc355_2035113049"/>
-      <w:bookmarkEnd w:id="88"/>
+      <w:bookmarkStart w:id="82" w:name="__RefHeading___Toc355_2035113049"/>
+      <w:bookmarkEnd w:id="82"/>
       <w:r>
         <w:rPr/>
         <w:t>3.2.3.5.3. drawDate( )</w:t>
@@ -5674,8 +5444,8 @@
         <w:pStyle w:val="Heading5"/>
         <w:rPr/>
       </w:pPr>
-      <w:bookmarkStart w:id="89" w:name="__RefHeading___Toc1085_2353806461"/>
-      <w:bookmarkEnd w:id="89"/>
+      <w:bookmarkStart w:id="83" w:name="__RefHeading___Toc1085_2353806461"/>
+      <w:bookmarkEnd w:id="83"/>
       <w:r>
         <w:rPr/>
         <w:t>3.2.3.5.4. drawClockWindow( )</w:t>
@@ -5696,8 +5466,8 @@
         <w:pStyle w:val="Heading5"/>
         <w:rPr/>
       </w:pPr>
-      <w:bookmarkStart w:id="90" w:name="__RefHeading___Toc1083_2353806461"/>
-      <w:bookmarkEnd w:id="90"/>
+      <w:bookmarkStart w:id="84" w:name="__RefHeading___Toc1083_2353806461"/>
+      <w:bookmarkEnd w:id="84"/>
       <w:r>
         <w:rPr/>
         <w:t>3.2.3.5.5. fillClockColons( )</w:t>
@@ -5718,8 +5488,8 @@
         <w:pStyle w:val="Heading4"/>
         <w:rPr/>
       </w:pPr>
-      <w:bookmarkStart w:id="91" w:name="__RefHeading___Toc321_2035113049"/>
-      <w:bookmarkEnd w:id="91"/>
+      <w:bookmarkStart w:id="85" w:name="__RefHeading___Toc321_2035113049"/>
+      <w:bookmarkEnd w:id="85"/>
       <w:r>
         <w:rPr/>
         <w:t>3.2.3.5.4. arguments module</w:t>
@@ -5752,140 +5522,140 @@
         <w:pStyle w:val="Heading5"/>
         <w:rPr/>
       </w:pPr>
-      <w:bookmarkStart w:id="92" w:name="__RefHeading___Toc992_1226369079"/>
+      <w:bookmarkStart w:id="86" w:name="__RefHeading___Toc992_1226369079"/>
+      <w:bookmarkEnd w:id="86"/>
+      <w:r>
+        <w:rPr/>
+        <w:t>3.2.3.5.4.1. createProgramArguments( )</w:t>
+      </w:r>
+    </w:p>
+    <w:p>
+      <w:pPr>
+        <w:pStyle w:val="Normal1"/>
+        <w:rPr/>
+      </w:pPr>
+      <w:r>
+        <w:rPr/>
+        <w:t>Once called, this procedure will define all the available arguments that the user can use.</w:t>
+      </w:r>
+    </w:p>
+    <w:p>
+      <w:pPr>
+        <w:pStyle w:val="Heading5"/>
+        <w:rPr/>
+      </w:pPr>
+      <w:bookmarkStart w:id="87" w:name="__RefHeading___Toc990_1226369079"/>
+      <w:bookmarkEnd w:id="87"/>
+      <w:r>
+        <w:rPr/>
+        <w:t>3.2.3.5.4.2. fetchProgramArguments( )</w:t>
+      </w:r>
+    </w:p>
+    <w:p>
+      <w:pPr>
+        <w:pStyle w:val="Normal1"/>
+        <w:rPr/>
+      </w:pPr>
+      <w:r>
+        <w:rPr/>
+        <w:t>Once called, this function will fetch every argument given by the user, fill and return a struct that each field is useful for a specific module. For those arguments that represent hour, minute, second, day, month or year and weren’t set by any user argument, this function must set them to the macro UNDEFINED, that is represented by -1.</w:t>
+      </w:r>
+    </w:p>
+    <w:p>
+      <w:pPr>
+        <w:pStyle w:val="Heading4"/>
+        <w:rPr/>
+      </w:pPr>
+      <w:bookmarkStart w:id="88" w:name="__RefHeading___Toc986_1226369079"/>
+      <w:bookmarkEnd w:id="88"/>
+      <w:r>
+        <w:rPr/>
+        <w:t>3.2.3.5.5. errors module</w:t>
+      </w:r>
+    </w:p>
+    <w:p>
+      <w:pPr>
+        <w:pStyle w:val="Normal1"/>
+        <w:rPr/>
+      </w:pPr>
+      <w:r>
+        <w:rPr/>
+        <w:t>This module will be useful for show a error message to the user generated from any other module of the program. This module already has a set of error messages, the only necessary task is pass an error identifier to generate the error message.</w:t>
+      </w:r>
+    </w:p>
+    <w:p>
+      <w:pPr>
+        <w:pStyle w:val="Heading5"/>
+        <w:rPr/>
+      </w:pPr>
+      <w:bookmarkStart w:id="89" w:name="__RefHeading___Toc988_1226369079"/>
+      <w:bookmarkEnd w:id="89"/>
+      <w:r>
+        <w:rPr/>
+        <w:t>3.2.3.5.6. issueAnError( )</w:t>
+      </w:r>
+    </w:p>
+    <w:p>
+      <w:pPr>
+        <w:pStyle w:val="Normal1"/>
+        <w:rPr/>
+      </w:pPr>
+      <w:r>
+        <w:rPr/>
+        <w:t>Once called, this procedure will stop the program immediately and generate an error message that will be shown by the screen-manager module</w:t>
+      </w:r>
+    </w:p>
+    <w:p>
+      <w:pPr>
+        <w:pStyle w:val="Heading5"/>
+        <w:rPr/>
+      </w:pPr>
+      <w:bookmarkStart w:id="90" w:name="__RefHeading___Toc1081_2353806461"/>
+      <w:bookmarkEnd w:id="90"/>
+      <w:r>
+        <w:rPr/>
+        <w:t>3.2.3.5.7. generateErrorMessage( )</w:t>
+      </w:r>
+    </w:p>
+    <w:p>
+      <w:pPr>
+        <w:pStyle w:val="Normal1"/>
+        <w:rPr/>
+      </w:pPr>
+      <w:r>
+        <w:rPr/>
+        <w:t>Once called, this procedure will generate the message that the issueAnError( ) procedure will show to the user</w:t>
+      </w:r>
+    </w:p>
+    <w:p>
+      <w:pPr>
+        <w:pStyle w:val="Heading3"/>
+        <w:rPr/>
+      </w:pPr>
+      <w:bookmarkStart w:id="91" w:name="__RefHeading___Toc281_2035113049"/>
+      <w:bookmarkEnd w:id="91"/>
+      <w:r>
+        <w:rPr/>
+        <w:t>3.2.4. How the project should be translated to a programming language</w:t>
+      </w:r>
+    </w:p>
+    <w:p>
+      <w:pPr>
+        <w:pStyle w:val="Normal1"/>
+        <w:rPr/>
+      </w:pPr>
+      <w:r>
+        <w:rPr/>
+        <w:t>After listing the main parts of the software, the remaining work is just join everything to make the final software. The main structure of the program will be a loop that sleeps for 250 milliseconds, for each loop, a set of functions will run to keep the clock updated and the screen responsible. In this section will also be defined a pattern of letter case for a better understanding and collaboration among those developers who want to work on this code in the future.</w:t>
+      </w:r>
+    </w:p>
+    <w:p>
+      <w:pPr>
+        <w:pStyle w:val="Heading4"/>
+        <w:rPr/>
+      </w:pPr>
+      <w:bookmarkStart w:id="92" w:name="__RefHeading___Toc984_1226369079"/>
       <w:bookmarkEnd w:id="92"/>
-      <w:r>
-        <w:rPr/>
-        <w:t>3.2.3.5.4.1. createProgramArguments( )</w:t>
-      </w:r>
-    </w:p>
-    <w:p>
-      <w:pPr>
-        <w:pStyle w:val="Normal1"/>
-        <w:rPr/>
-      </w:pPr>
-      <w:r>
-        <w:rPr/>
-        <w:t>Once called, this procedure will define all the available arguments that the user can use.</w:t>
-      </w:r>
-    </w:p>
-    <w:p>
-      <w:pPr>
-        <w:pStyle w:val="Heading5"/>
-        <w:rPr/>
-      </w:pPr>
-      <w:bookmarkStart w:id="93" w:name="__RefHeading___Toc990_1226369079"/>
-      <w:bookmarkEnd w:id="93"/>
-      <w:r>
-        <w:rPr/>
-        <w:t>3.2.3.5.4.2. fetchProgramArguments( )</w:t>
-      </w:r>
-    </w:p>
-    <w:p>
-      <w:pPr>
-        <w:pStyle w:val="Normal1"/>
-        <w:rPr/>
-      </w:pPr>
-      <w:r>
-        <w:rPr/>
-        <w:t>Once called, this function will fetch every argument given by the user, fill and return a struct that each field is useful for a specific module. For those arguments that represent hour, minute, second, day, month or year and weren’t set by any user argument, this function must set them to the macro UNDEFINED, that is represented by -1.</w:t>
-      </w:r>
-    </w:p>
-    <w:p>
-      <w:pPr>
-        <w:pStyle w:val="Heading4"/>
-        <w:rPr/>
-      </w:pPr>
-      <w:bookmarkStart w:id="94" w:name="__RefHeading___Toc986_1226369079"/>
-      <w:bookmarkEnd w:id="94"/>
-      <w:r>
-        <w:rPr/>
-        <w:t>3.2.3.5.5. errors module</w:t>
-      </w:r>
-    </w:p>
-    <w:p>
-      <w:pPr>
-        <w:pStyle w:val="Normal1"/>
-        <w:rPr/>
-      </w:pPr>
-      <w:r>
-        <w:rPr/>
-        <w:t>This module will be useful for show a error message to the user generated from any other module of the program. This module already has a set of error messages, the only necessary task is pass an error identifier to generate the error message.</w:t>
-      </w:r>
-    </w:p>
-    <w:p>
-      <w:pPr>
-        <w:pStyle w:val="Heading5"/>
-        <w:rPr/>
-      </w:pPr>
-      <w:bookmarkStart w:id="95" w:name="__RefHeading___Toc988_1226369079"/>
-      <w:bookmarkEnd w:id="95"/>
-      <w:r>
-        <w:rPr/>
-        <w:t>3.2.3.5.6. issueAnError( )</w:t>
-      </w:r>
-    </w:p>
-    <w:p>
-      <w:pPr>
-        <w:pStyle w:val="Normal1"/>
-        <w:rPr/>
-      </w:pPr>
-      <w:r>
-        <w:rPr/>
-        <w:t>Once called, this procedure will stop the program immediately and generate an error message that will be shown by the screen-manager module</w:t>
-      </w:r>
-    </w:p>
-    <w:p>
-      <w:pPr>
-        <w:pStyle w:val="Heading5"/>
-        <w:rPr/>
-      </w:pPr>
-      <w:bookmarkStart w:id="96" w:name="__RefHeading___Toc1081_2353806461"/>
-      <w:bookmarkEnd w:id="96"/>
-      <w:r>
-        <w:rPr/>
-        <w:t>3.2.3.5.7. generateErrorMessage( )</w:t>
-      </w:r>
-    </w:p>
-    <w:p>
-      <w:pPr>
-        <w:pStyle w:val="Normal1"/>
-        <w:rPr/>
-      </w:pPr>
-      <w:r>
-        <w:rPr/>
-        <w:t>Once called, this procedure will generate the message that the issueAnError( ) procedure will show to the user</w:t>
-      </w:r>
-    </w:p>
-    <w:p>
-      <w:pPr>
-        <w:pStyle w:val="Heading3"/>
-        <w:rPr/>
-      </w:pPr>
-      <w:bookmarkStart w:id="97" w:name="__RefHeading___Toc281_2035113049"/>
-      <w:bookmarkEnd w:id="97"/>
-      <w:r>
-        <w:rPr/>
-        <w:t>3.2.4. How the project should be translated to a programming language</w:t>
-      </w:r>
-    </w:p>
-    <w:p>
-      <w:pPr>
-        <w:pStyle w:val="Normal1"/>
-        <w:rPr/>
-      </w:pPr>
-      <w:r>
-        <w:rPr/>
-        <w:t>After listing the main parts of the software, the remaining work is just join everything to make the final software. The main structure of the program will be a loop that sleeps for 250 milliseconds, for each loop, a set of functions will run to keep the clock updated and the screen responsible. In this section will also be defined a pattern of letter case for a better understanding and collaboration among those developers who want to work on this code in the future.</w:t>
-      </w:r>
-    </w:p>
-    <w:p>
-      <w:pPr>
-        <w:pStyle w:val="Heading4"/>
-        <w:rPr/>
-      </w:pPr>
-      <w:bookmarkStart w:id="98" w:name="__RefHeading___Toc984_1226369079"/>
-      <w:bookmarkEnd w:id="98"/>
       <w:r>
         <w:rPr/>
         <w:t>3.2.4.1. The letter case of the project</w:t>
@@ -5975,8 +5745,8 @@
         <w:pStyle w:val="Heading3"/>
         <w:rPr/>
       </w:pPr>
-      <w:bookmarkStart w:id="99" w:name="__RefHeading___Toc279_2035113049"/>
-      <w:bookmarkEnd w:id="99"/>
+      <w:bookmarkStart w:id="93" w:name="__RefHeading___Toc279_2035113049"/>
+      <w:bookmarkEnd w:id="93"/>
       <w:r>
         <w:rPr/>
         <w:t>3.2.5. How the tests should be performed</w:t>
@@ -6044,7 +5814,7 @@
     </w:r>
     <w:r>
       <w:rPr/>
-      <w:t>16</w:t>
+      <w:t>15</w:t>
     </w:r>
     <w:r>
       <w:rPr/>

</xml_diff>